<commit_message>
🚧 avancement dans les routes : WIP
</commit_message>
<xml_diff>
--- a/rapport/R-P_Web295-ThodeMateo_SegalenAlban_FabreAntoine-rapport.docx
+++ b/rapport/R-P_Web295-ThodeMateo_SegalenAlban_FabreAntoine-rapport.docx
@@ -213,7 +213,7 @@
         </w:rPr>
         <w:fldChar w:fldCharType="separate"/>
       </w:r>
-      <w:hyperlink w:anchor="_Toc190240601" w:history="1">
+      <w:hyperlink w:anchor="_Toc190250303" w:history="1">
         <w:r>
           <w:rPr>
             <w:rStyle w:val="Lienhypertexte"/>
@@ -261,7 +261,7 @@
             <w:noProof/>
             <w:webHidden/>
           </w:rPr>
-          <w:instrText xml:space="preserve"> PAGEREF _Toc190240601 \h </w:instrText>
+          <w:instrText xml:space="preserve"> PAGEREF _Toc190250303 \h </w:instrText>
         </w:r>
         <w:r>
           <w:rPr>
@@ -309,7 +309,7 @@
           <w14:ligatures w14:val="standardContextual"/>
         </w:rPr>
       </w:pPr>
-      <w:hyperlink w:anchor="_Toc190240602" w:history="1">
+      <w:hyperlink w:anchor="_Toc190250304" w:history="1">
         <w:r>
           <w:rPr>
             <w:rStyle w:val="Lienhypertexte"/>
@@ -355,7 +355,7 @@
             <w:noProof/>
             <w:webHidden/>
           </w:rPr>
-          <w:instrText xml:space="preserve"> PAGEREF _Toc190240602 \h </w:instrText>
+          <w:instrText xml:space="preserve"> PAGEREF _Toc190250304 \h </w:instrText>
         </w:r>
         <w:r>
           <w:rPr>
@@ -403,7 +403,7 @@
           <w14:ligatures w14:val="standardContextual"/>
         </w:rPr>
       </w:pPr>
-      <w:hyperlink w:anchor="_Toc190240603" w:history="1">
+      <w:hyperlink w:anchor="_Toc190250305" w:history="1">
         <w:r>
           <w:rPr>
             <w:rStyle w:val="Lienhypertexte"/>
@@ -449,7 +449,7 @@
             <w:noProof/>
             <w:webHidden/>
           </w:rPr>
-          <w:instrText xml:space="preserve"> PAGEREF _Toc190240603 \h </w:instrText>
+          <w:instrText xml:space="preserve"> PAGEREF _Toc190250305 \h </w:instrText>
         </w:r>
         <w:r>
           <w:rPr>
@@ -497,7 +497,7 @@
           <w14:ligatures w14:val="standardContextual"/>
         </w:rPr>
       </w:pPr>
-      <w:hyperlink w:anchor="_Toc190240604" w:history="1">
+      <w:hyperlink w:anchor="_Toc190250306" w:history="1">
         <w:r>
           <w:rPr>
             <w:rStyle w:val="Lienhypertexte"/>
@@ -543,7 +543,7 @@
             <w:noProof/>
             <w:webHidden/>
           </w:rPr>
-          <w:instrText xml:space="preserve"> PAGEREF _Toc190240604 \h </w:instrText>
+          <w:instrText xml:space="preserve"> PAGEREF _Toc190250306 \h </w:instrText>
         </w:r>
         <w:r>
           <w:rPr>
@@ -591,7 +591,7 @@
           <w14:ligatures w14:val="standardContextual"/>
         </w:rPr>
       </w:pPr>
-      <w:hyperlink w:anchor="_Toc190240605" w:history="1">
+      <w:hyperlink w:anchor="_Toc190250307" w:history="1">
         <w:r>
           <w:rPr>
             <w:rStyle w:val="Lienhypertexte"/>
@@ -637,7 +637,7 @@
             <w:noProof/>
             <w:webHidden/>
           </w:rPr>
-          <w:instrText xml:space="preserve"> PAGEREF _Toc190240605 \h </w:instrText>
+          <w:instrText xml:space="preserve"> PAGEREF _Toc190250307 \h </w:instrText>
         </w:r>
         <w:r>
           <w:rPr>
@@ -685,7 +685,7 @@
           <w14:ligatures w14:val="standardContextual"/>
         </w:rPr>
       </w:pPr>
-      <w:hyperlink w:anchor="_Toc190240606" w:history="1">
+      <w:hyperlink w:anchor="_Toc190250308" w:history="1">
         <w:r>
           <w:rPr>
             <w:rStyle w:val="Lienhypertexte"/>
@@ -731,7 +731,7 @@
             <w:noProof/>
             <w:webHidden/>
           </w:rPr>
-          <w:instrText xml:space="preserve"> PAGEREF _Toc190240606 \h </w:instrText>
+          <w:instrText xml:space="preserve"> PAGEREF _Toc190250308 \h </w:instrText>
         </w:r>
         <w:r>
           <w:rPr>
@@ -779,7 +779,7 @@
           <w14:ligatures w14:val="standardContextual"/>
         </w:rPr>
       </w:pPr>
-      <w:hyperlink w:anchor="_Toc190240607" w:history="1">
+      <w:hyperlink w:anchor="_Toc190250309" w:history="1">
         <w:r>
           <w:rPr>
             <w:rStyle w:val="Lienhypertexte"/>
@@ -825,7 +825,7 @@
             <w:noProof/>
             <w:webHidden/>
           </w:rPr>
-          <w:instrText xml:space="preserve"> PAGEREF _Toc190240607 \h </w:instrText>
+          <w:instrText xml:space="preserve"> PAGEREF _Toc190250309 \h </w:instrText>
         </w:r>
         <w:r>
           <w:rPr>
@@ -873,7 +873,7 @@
           <w14:ligatures w14:val="standardContextual"/>
         </w:rPr>
       </w:pPr>
-      <w:hyperlink w:anchor="_Toc190240608" w:history="1">
+      <w:hyperlink w:anchor="_Toc190250310" w:history="1">
         <w:r>
           <w:rPr>
             <w:rStyle w:val="Lienhypertexte"/>
@@ -919,7 +919,7 @@
             <w:noProof/>
             <w:webHidden/>
           </w:rPr>
-          <w:instrText xml:space="preserve"> PAGEREF _Toc190240608 \h </w:instrText>
+          <w:instrText xml:space="preserve"> PAGEREF _Toc190250310 \h </w:instrText>
         </w:r>
         <w:r>
           <w:rPr>
@@ -969,7 +969,7 @@
           <w14:ligatures w14:val="standardContextual"/>
         </w:rPr>
       </w:pPr>
-      <w:hyperlink w:anchor="_Toc190240609" w:history="1">
+      <w:hyperlink w:anchor="_Toc190250311" w:history="1">
         <w:r>
           <w:rPr>
             <w:rStyle w:val="Lienhypertexte"/>
@@ -1017,7 +1017,7 @@
             <w:noProof/>
             <w:webHidden/>
           </w:rPr>
-          <w:instrText xml:space="preserve"> PAGEREF _Toc190240609 \h </w:instrText>
+          <w:instrText xml:space="preserve"> PAGEREF _Toc190250311 \h </w:instrText>
         </w:r>
         <w:r>
           <w:rPr>
@@ -1067,7 +1067,7 @@
           <w14:ligatures w14:val="standardContextual"/>
         </w:rPr>
       </w:pPr>
-      <w:hyperlink w:anchor="_Toc190240610" w:history="1">
+      <w:hyperlink w:anchor="_Toc190250312" w:history="1">
         <w:r>
           <w:rPr>
             <w:rStyle w:val="Lienhypertexte"/>
@@ -1115,7 +1115,7 @@
             <w:noProof/>
             <w:webHidden/>
           </w:rPr>
-          <w:instrText xml:space="preserve"> PAGEREF _Toc190240610 \h </w:instrText>
+          <w:instrText xml:space="preserve"> PAGEREF _Toc190250312 \h </w:instrText>
         </w:r>
         <w:r>
           <w:rPr>
@@ -1163,7 +1163,7 @@
           <w14:ligatures w14:val="standardContextual"/>
         </w:rPr>
       </w:pPr>
-      <w:hyperlink w:anchor="_Toc190240611" w:history="1">
+      <w:hyperlink w:anchor="_Toc190250313" w:history="1">
         <w:r>
           <w:rPr>
             <w:rStyle w:val="Lienhypertexte"/>
@@ -1209,7 +1209,7 @@
             <w:noProof/>
             <w:webHidden/>
           </w:rPr>
-          <w:instrText xml:space="preserve"> PAGEREF _Toc190240611 \h </w:instrText>
+          <w:instrText xml:space="preserve"> PAGEREF _Toc190250313 \h </w:instrText>
         </w:r>
         <w:r>
           <w:rPr>
@@ -1257,7 +1257,7 @@
           <w14:ligatures w14:val="standardContextual"/>
         </w:rPr>
       </w:pPr>
-      <w:hyperlink w:anchor="_Toc190240612" w:history="1">
+      <w:hyperlink w:anchor="_Toc190250314" w:history="1">
         <w:r>
           <w:rPr>
             <w:rStyle w:val="Lienhypertexte"/>
@@ -1303,7 +1303,7 @@
             <w:noProof/>
             <w:webHidden/>
           </w:rPr>
-          <w:instrText xml:space="preserve"> PAGEREF _Toc190240612 \h </w:instrText>
+          <w:instrText xml:space="preserve"> PAGEREF _Toc190250314 \h </w:instrText>
         </w:r>
         <w:r>
           <w:rPr>
@@ -1351,7 +1351,7 @@
           <w14:ligatures w14:val="standardContextual"/>
         </w:rPr>
       </w:pPr>
-      <w:hyperlink w:anchor="_Toc190240613" w:history="1">
+      <w:hyperlink w:anchor="_Toc190250315" w:history="1">
         <w:r>
           <w:rPr>
             <w:rStyle w:val="Lienhypertexte"/>
@@ -1397,7 +1397,7 @@
             <w:noProof/>
             <w:webHidden/>
           </w:rPr>
-          <w:instrText xml:space="preserve"> PAGEREF _Toc190240613 \h </w:instrText>
+          <w:instrText xml:space="preserve"> PAGEREF _Toc190250315 \h </w:instrText>
         </w:r>
         <w:r>
           <w:rPr>
@@ -1445,7 +1445,7 @@
           <w14:ligatures w14:val="standardContextual"/>
         </w:rPr>
       </w:pPr>
-      <w:hyperlink w:anchor="_Toc190240614" w:history="1">
+      <w:hyperlink w:anchor="_Toc190250316" w:history="1">
         <w:r>
           <w:rPr>
             <w:rStyle w:val="Lienhypertexte"/>
@@ -1491,7 +1491,7 @@
             <w:noProof/>
             <w:webHidden/>
           </w:rPr>
-          <w:instrText xml:space="preserve"> PAGEREF _Toc190240614 \h </w:instrText>
+          <w:instrText xml:space="preserve"> PAGEREF _Toc190250316 \h </w:instrText>
         </w:r>
         <w:r>
           <w:rPr>
@@ -1541,7 +1541,7 @@
           <w14:ligatures w14:val="standardContextual"/>
         </w:rPr>
       </w:pPr>
-      <w:hyperlink w:anchor="_Toc190240615" w:history="1">
+      <w:hyperlink w:anchor="_Toc190250317" w:history="1">
         <w:r>
           <w:rPr>
             <w:rStyle w:val="Lienhypertexte"/>
@@ -1589,7 +1589,7 @@
             <w:noProof/>
             <w:webHidden/>
           </w:rPr>
-          <w:instrText xml:space="preserve"> PAGEREF _Toc190240615 \h </w:instrText>
+          <w:instrText xml:space="preserve"> PAGEREF _Toc190250317 \h </w:instrText>
         </w:r>
         <w:r>
           <w:rPr>
@@ -1637,7 +1637,7 @@
           <w14:ligatures w14:val="standardContextual"/>
         </w:rPr>
       </w:pPr>
-      <w:hyperlink w:anchor="_Toc190240616" w:history="1">
+      <w:hyperlink w:anchor="_Toc190250318" w:history="1">
         <w:r>
           <w:rPr>
             <w:rStyle w:val="Lienhypertexte"/>
@@ -1662,7 +1662,7 @@
             <w:rStyle w:val="Lienhypertexte"/>
             <w:noProof/>
           </w:rPr>
-          <w:t>Dossier de Réalisation</w:t>
+          <w:t>Liste des routes</w:t>
         </w:r>
         <w:r>
           <w:rPr>
@@ -1683,7 +1683,7 @@
             <w:noProof/>
             <w:webHidden/>
           </w:rPr>
-          <w:instrText xml:space="preserve"> PAGEREF _Toc190240616 \h </w:instrText>
+          <w:instrText xml:space="preserve"> PAGEREF _Toc190250318 \h </w:instrText>
         </w:r>
         <w:r>
           <w:rPr>
@@ -1731,7 +1731,7 @@
           <w14:ligatures w14:val="standardContextual"/>
         </w:rPr>
       </w:pPr>
-      <w:hyperlink w:anchor="_Toc190240617" w:history="1">
+      <w:hyperlink w:anchor="_Toc190250319" w:history="1">
         <w:r>
           <w:rPr>
             <w:rStyle w:val="Lienhypertexte"/>
@@ -1756,6 +1756,100 @@
             <w:rStyle w:val="Lienhypertexte"/>
             <w:noProof/>
           </w:rPr>
+          <w:t>Dossier de Réalisation</w:t>
+        </w:r>
+        <w:r>
+          <w:rPr>
+            <w:noProof/>
+            <w:webHidden/>
+          </w:rPr>
+          <w:tab/>
+        </w:r>
+        <w:r>
+          <w:rPr>
+            <w:noProof/>
+            <w:webHidden/>
+          </w:rPr>
+          <w:fldChar w:fldCharType="begin"/>
+        </w:r>
+        <w:r>
+          <w:rPr>
+            <w:noProof/>
+            <w:webHidden/>
+          </w:rPr>
+          <w:instrText xml:space="preserve"> PAGEREF _Toc190250319 \h </w:instrText>
+        </w:r>
+        <w:r>
+          <w:rPr>
+            <w:noProof/>
+            <w:webHidden/>
+          </w:rPr>
+        </w:r>
+        <w:r>
+          <w:rPr>
+            <w:noProof/>
+            <w:webHidden/>
+          </w:rPr>
+          <w:fldChar w:fldCharType="separate"/>
+        </w:r>
+        <w:r>
+          <w:rPr>
+            <w:noProof/>
+            <w:webHidden/>
+          </w:rPr>
+          <w:t>6</w:t>
+        </w:r>
+        <w:r>
+          <w:rPr>
+            <w:noProof/>
+            <w:webHidden/>
+          </w:rPr>
+          <w:fldChar w:fldCharType="end"/>
+        </w:r>
+      </w:hyperlink>
+    </w:p>
+    <w:p>
+      <w:pPr>
+        <w:pStyle w:val="TM2"/>
+        <w:tabs>
+          <w:tab w:val="left" w:pos="800"/>
+          <w:tab w:val="right" w:leader="dot" w:pos="9060"/>
+        </w:tabs>
+        <w:rPr>
+          <w:rFonts w:eastAsiaTheme="minorEastAsia" w:cstheme="minorBidi"/>
+          <w:smallCaps w:val="0"/>
+          <w:noProof/>
+          <w:kern w:val="2"/>
+          <w:sz w:val="22"/>
+          <w:szCs w:val="22"/>
+          <w14:ligatures w14:val="standardContextual"/>
+        </w:rPr>
+      </w:pPr>
+      <w:hyperlink w:anchor="_Toc190250320" w:history="1">
+        <w:r>
+          <w:rPr>
+            <w:rStyle w:val="Lienhypertexte"/>
+            <w:noProof/>
+          </w:rPr>
+          <w:t>4.3</w:t>
+        </w:r>
+        <w:r>
+          <w:rPr>
+            <w:rFonts w:eastAsiaTheme="minorEastAsia" w:cstheme="minorBidi"/>
+            <w:smallCaps w:val="0"/>
+            <w:noProof/>
+            <w:kern w:val="2"/>
+            <w:sz w:val="22"/>
+            <w:szCs w:val="22"/>
+            <w14:ligatures w14:val="standardContextual"/>
+          </w:rPr>
+          <w:tab/>
+        </w:r>
+        <w:r>
+          <w:rPr>
+            <w:rStyle w:val="Lienhypertexte"/>
+            <w:noProof/>
+          </w:rPr>
           <w:t>Modifications</w:t>
         </w:r>
         <w:r>
@@ -1777,7 +1871,7 @@
             <w:noProof/>
             <w:webHidden/>
           </w:rPr>
-          <w:instrText xml:space="preserve"> PAGEREF _Toc190240617 \h </w:instrText>
+          <w:instrText xml:space="preserve"> PAGEREF _Toc190250320 \h </w:instrText>
         </w:r>
         <w:r>
           <w:rPr>
@@ -1797,7 +1891,7 @@
             <w:noProof/>
             <w:webHidden/>
           </w:rPr>
-          <w:t>4</w:t>
+          <w:t>6</w:t>
         </w:r>
         <w:r>
           <w:rPr>
@@ -1827,7 +1921,7 @@
           <w14:ligatures w14:val="standardContextual"/>
         </w:rPr>
       </w:pPr>
-      <w:hyperlink w:anchor="_Toc190240618" w:history="1">
+      <w:hyperlink w:anchor="_Toc190250321" w:history="1">
         <w:r>
           <w:rPr>
             <w:rStyle w:val="Lienhypertexte"/>
@@ -1875,7 +1969,7 @@
             <w:noProof/>
             <w:webHidden/>
           </w:rPr>
-          <w:instrText xml:space="preserve"> PAGEREF _Toc190240618 \h </w:instrText>
+          <w:instrText xml:space="preserve"> PAGEREF _Toc190250321 \h </w:instrText>
         </w:r>
         <w:r>
           <w:rPr>
@@ -1895,7 +1989,7 @@
             <w:noProof/>
             <w:webHidden/>
           </w:rPr>
-          <w:t>4</w:t>
+          <w:t>6</w:t>
         </w:r>
         <w:r>
           <w:rPr>
@@ -1923,7 +2017,7 @@
           <w14:ligatures w14:val="standardContextual"/>
         </w:rPr>
       </w:pPr>
-      <w:hyperlink w:anchor="_Toc190240619" w:history="1">
+      <w:hyperlink w:anchor="_Toc190250322" w:history="1">
         <w:r>
           <w:rPr>
             <w:rStyle w:val="Lienhypertexte"/>
@@ -1969,7 +2063,7 @@
             <w:noProof/>
             <w:webHidden/>
           </w:rPr>
-          <w:instrText xml:space="preserve"> PAGEREF _Toc190240619 \h </w:instrText>
+          <w:instrText xml:space="preserve"> PAGEREF _Toc190250322 \h </w:instrText>
         </w:r>
         <w:r>
           <w:rPr>
@@ -1989,7 +2083,7 @@
             <w:noProof/>
             <w:webHidden/>
           </w:rPr>
-          <w:t>4</w:t>
+          <w:t>6</w:t>
         </w:r>
         <w:r>
           <w:rPr>
@@ -2019,7 +2113,7 @@
           <w14:ligatures w14:val="standardContextual"/>
         </w:rPr>
       </w:pPr>
-      <w:hyperlink w:anchor="_Toc190240620" w:history="1">
+      <w:hyperlink w:anchor="_Toc190250323" w:history="1">
         <w:r>
           <w:rPr>
             <w:rStyle w:val="Lienhypertexte"/>
@@ -2067,7 +2161,7 @@
             <w:noProof/>
             <w:webHidden/>
           </w:rPr>
-          <w:instrText xml:space="preserve"> PAGEREF _Toc190240620 \h </w:instrText>
+          <w:instrText xml:space="preserve"> PAGEREF _Toc190250323 \h </w:instrText>
         </w:r>
         <w:r>
           <w:rPr>
@@ -2087,7 +2181,7 @@
             <w:noProof/>
             <w:webHidden/>
           </w:rPr>
-          <w:t>4</w:t>
+          <w:t>6</w:t>
         </w:r>
         <w:r>
           <w:rPr>
@@ -2115,7 +2209,7 @@
           <w14:ligatures w14:val="standardContextual"/>
         </w:rPr>
       </w:pPr>
-      <w:hyperlink w:anchor="_Toc190240621" w:history="1">
+      <w:hyperlink w:anchor="_Toc190250324" w:history="1">
         <w:r>
           <w:rPr>
             <w:rStyle w:val="Lienhypertexte"/>
@@ -2161,7 +2255,7 @@
             <w:noProof/>
             <w:webHidden/>
           </w:rPr>
-          <w:instrText xml:space="preserve"> PAGEREF _Toc190240621 \h </w:instrText>
+          <w:instrText xml:space="preserve"> PAGEREF _Toc190250324 \h </w:instrText>
         </w:r>
         <w:r>
           <w:rPr>
@@ -2181,7 +2275,7 @@
             <w:noProof/>
             <w:webHidden/>
           </w:rPr>
-          <w:t>4</w:t>
+          <w:t>6</w:t>
         </w:r>
         <w:r>
           <w:rPr>
@@ -2209,7 +2303,7 @@
           <w14:ligatures w14:val="standardContextual"/>
         </w:rPr>
       </w:pPr>
-      <w:hyperlink w:anchor="_Toc190240622" w:history="1">
+      <w:hyperlink w:anchor="_Toc190250325" w:history="1">
         <w:r>
           <w:rPr>
             <w:rStyle w:val="Lienhypertexte"/>
@@ -2255,7 +2349,7 @@
             <w:noProof/>
             <w:webHidden/>
           </w:rPr>
-          <w:instrText xml:space="preserve"> PAGEREF _Toc190240622 \h </w:instrText>
+          <w:instrText xml:space="preserve"> PAGEREF _Toc190250325 \h </w:instrText>
         </w:r>
         <w:r>
           <w:rPr>
@@ -2275,7 +2369,7 @@
             <w:noProof/>
             <w:webHidden/>
           </w:rPr>
-          <w:t>5</w:t>
+          <w:t>6</w:t>
         </w:r>
         <w:r>
           <w:rPr>
@@ -2303,7 +2397,7 @@
           <w14:ligatures w14:val="standardContextual"/>
         </w:rPr>
       </w:pPr>
-      <w:hyperlink w:anchor="_Toc190240623" w:history="1">
+      <w:hyperlink w:anchor="_Toc190250326" w:history="1">
         <w:r>
           <w:rPr>
             <w:rStyle w:val="Lienhypertexte"/>
@@ -2349,7 +2443,7 @@
             <w:noProof/>
             <w:webHidden/>
           </w:rPr>
-          <w:instrText xml:space="preserve"> PAGEREF _Toc190240623 \h </w:instrText>
+          <w:instrText xml:space="preserve"> PAGEREF _Toc190250326 \h </w:instrText>
         </w:r>
         <w:r>
           <w:rPr>
@@ -2369,7 +2463,7 @@
             <w:noProof/>
             <w:webHidden/>
           </w:rPr>
-          <w:t>5</w:t>
+          <w:t>6</w:t>
         </w:r>
         <w:r>
           <w:rPr>
@@ -2399,7 +2493,7 @@
           <w14:ligatures w14:val="standardContextual"/>
         </w:rPr>
       </w:pPr>
-      <w:hyperlink w:anchor="_Toc190240624" w:history="1">
+      <w:hyperlink w:anchor="_Toc190250327" w:history="1">
         <w:r>
           <w:rPr>
             <w:rStyle w:val="Lienhypertexte"/>
@@ -2447,7 +2541,7 @@
             <w:noProof/>
             <w:webHidden/>
           </w:rPr>
-          <w:instrText xml:space="preserve"> PAGEREF _Toc190240624 \h </w:instrText>
+          <w:instrText xml:space="preserve"> PAGEREF _Toc190250327 \h </w:instrText>
         </w:r>
         <w:r>
           <w:rPr>
@@ -2467,7 +2561,7 @@
             <w:noProof/>
             <w:webHidden/>
           </w:rPr>
-          <w:t>5</w:t>
+          <w:t>7</w:t>
         </w:r>
         <w:r>
           <w:rPr>
@@ -2495,7 +2589,7 @@
           <w14:ligatures w14:val="standardContextual"/>
         </w:rPr>
       </w:pPr>
-      <w:hyperlink w:anchor="_Toc190240625" w:history="1">
+      <w:hyperlink w:anchor="_Toc190250328" w:history="1">
         <w:r>
           <w:rPr>
             <w:rStyle w:val="Lienhypertexte"/>
@@ -2541,7 +2635,7 @@
             <w:noProof/>
             <w:webHidden/>
           </w:rPr>
-          <w:instrText xml:space="preserve"> PAGEREF _Toc190240625 \h </w:instrText>
+          <w:instrText xml:space="preserve"> PAGEREF _Toc190250328 \h </w:instrText>
         </w:r>
         <w:r>
           <w:rPr>
@@ -2561,7 +2655,7 @@
             <w:noProof/>
             <w:webHidden/>
           </w:rPr>
-          <w:t>5</w:t>
+          <w:t>7</w:t>
         </w:r>
         <w:r>
           <w:rPr>
@@ -2589,7 +2683,7 @@
           <w14:ligatures w14:val="standardContextual"/>
         </w:rPr>
       </w:pPr>
-      <w:hyperlink w:anchor="_Toc190240626" w:history="1">
+      <w:hyperlink w:anchor="_Toc190250329" w:history="1">
         <w:r>
           <w:rPr>
             <w:rStyle w:val="Lienhypertexte"/>
@@ -2635,7 +2729,7 @@
             <w:noProof/>
             <w:webHidden/>
           </w:rPr>
-          <w:instrText xml:space="preserve"> PAGEREF _Toc190240626 \h </w:instrText>
+          <w:instrText xml:space="preserve"> PAGEREF _Toc190250329 \h </w:instrText>
         </w:r>
         <w:r>
           <w:rPr>
@@ -2655,7 +2749,7 @@
             <w:noProof/>
             <w:webHidden/>
           </w:rPr>
-          <w:t>5</w:t>
+          <w:t>7</w:t>
         </w:r>
         <w:r>
           <w:rPr>
@@ -2683,7 +2777,7 @@
           <w14:ligatures w14:val="standardContextual"/>
         </w:rPr>
       </w:pPr>
-      <w:hyperlink w:anchor="_Toc190240627" w:history="1">
+      <w:hyperlink w:anchor="_Toc190250330" w:history="1">
         <w:r>
           <w:rPr>
             <w:rStyle w:val="Lienhypertexte"/>
@@ -2729,7 +2823,7 @@
             <w:noProof/>
             <w:webHidden/>
           </w:rPr>
-          <w:instrText xml:space="preserve"> PAGEREF _Toc190240627 \h </w:instrText>
+          <w:instrText xml:space="preserve"> PAGEREF _Toc190250330 \h </w:instrText>
         </w:r>
         <w:r>
           <w:rPr>
@@ -2749,7 +2843,7 @@
             <w:noProof/>
             <w:webHidden/>
           </w:rPr>
-          <w:t>5</w:t>
+          <w:t>7</w:t>
         </w:r>
         <w:r>
           <w:rPr>
@@ -2779,7 +2873,7 @@
           <w14:ligatures w14:val="standardContextual"/>
         </w:rPr>
       </w:pPr>
-      <w:hyperlink w:anchor="_Toc190240628" w:history="1">
+      <w:hyperlink w:anchor="_Toc190250331" w:history="1">
         <w:r>
           <w:rPr>
             <w:rStyle w:val="Lienhypertexte"/>
@@ -2827,7 +2921,7 @@
             <w:noProof/>
             <w:webHidden/>
           </w:rPr>
-          <w:instrText xml:space="preserve"> PAGEREF _Toc190240628 \h </w:instrText>
+          <w:instrText xml:space="preserve"> PAGEREF _Toc190250331 \h </w:instrText>
         </w:r>
         <w:r>
           <w:rPr>
@@ -2847,7 +2941,7 @@
             <w:noProof/>
             <w:webHidden/>
           </w:rPr>
-          <w:t>5</w:t>
+          <w:t>7</w:t>
         </w:r>
         <w:r>
           <w:rPr>
@@ -2880,7 +2974,7 @@
       </w:pPr>
       <w:bookmarkStart w:id="0" w:name="_Toc532179955"/>
       <w:bookmarkStart w:id="1" w:name="_Toc165969637"/>
-      <w:bookmarkStart w:id="2" w:name="_Toc190240601"/>
+      <w:bookmarkStart w:id="2" w:name="_Toc190250303"/>
       <w:r>
         <w:lastRenderedPageBreak/>
         <w:t>Spécifications</w:t>
@@ -2900,7 +2994,7 @@
       </w:pPr>
       <w:bookmarkStart w:id="3" w:name="_Toc532179969"/>
       <w:bookmarkStart w:id="4" w:name="_Toc165969639"/>
-      <w:bookmarkStart w:id="5" w:name="_Toc190240602"/>
+      <w:bookmarkStart w:id="5" w:name="_Toc190250304"/>
       <w:r>
         <w:t>T</w:t>
       </w:r>
@@ -2934,7 +3028,7 @@
       <w:pPr>
         <w:pStyle w:val="Titre2"/>
       </w:pPr>
-      <w:bookmarkStart w:id="6" w:name="_Toc190240603"/>
+      <w:bookmarkStart w:id="6" w:name="_Toc190250305"/>
       <w:r>
         <w:t>Description</w:t>
       </w:r>
@@ -2963,7 +3057,7 @@
       <w:pPr>
         <w:pStyle w:val="Titre2"/>
       </w:pPr>
-      <w:bookmarkStart w:id="7" w:name="_Toc190240604"/>
+      <w:bookmarkStart w:id="7" w:name="_Toc190250306"/>
       <w:r>
         <w:t>Matériel et logiciels à disposition</w:t>
       </w:r>
@@ -3043,7 +3137,7 @@
       <w:pPr>
         <w:pStyle w:val="Titre2"/>
       </w:pPr>
-      <w:bookmarkStart w:id="8" w:name="_Toc190240605"/>
+      <w:bookmarkStart w:id="8" w:name="_Toc190250307"/>
       <w:r>
         <w:t>P</w:t>
       </w:r>
@@ -3078,7 +3172,7 @@
       <w:pPr>
         <w:pStyle w:val="Titre2"/>
       </w:pPr>
-      <w:bookmarkStart w:id="9" w:name="_Toc190240606"/>
+      <w:bookmarkStart w:id="9" w:name="_Toc190250308"/>
       <w:r>
         <w:t>Cahier des charges</w:t>
       </w:r>
@@ -3107,7 +3201,7 @@
       <w:pPr>
         <w:pStyle w:val="Titre2"/>
       </w:pPr>
-      <w:bookmarkStart w:id="10" w:name="_Toc190240607"/>
+      <w:bookmarkStart w:id="10" w:name="_Toc190250309"/>
       <w:r>
         <w:t>Les points suivants seront évalués</w:t>
       </w:r>
@@ -3183,7 +3277,7 @@
       <w:pPr>
         <w:pStyle w:val="Titre2"/>
       </w:pPr>
-      <w:bookmarkStart w:id="11" w:name="_Toc190240608"/>
+      <w:bookmarkStart w:id="11" w:name="_Toc190250310"/>
       <w:r>
         <w:t>Validation et conditions de réussite</w:t>
       </w:r>
@@ -3229,7 +3323,7 @@
       <w:pPr>
         <w:pStyle w:val="Titre1"/>
       </w:pPr>
-      <w:bookmarkStart w:id="12" w:name="_Toc190240609"/>
+      <w:bookmarkStart w:id="12" w:name="_Toc190250311"/>
       <w:r>
         <w:t>Planification</w:t>
       </w:r>
@@ -3254,7 +3348,7 @@
       </w:pPr>
       <w:bookmarkStart w:id="13" w:name="_Toc532179957"/>
       <w:bookmarkStart w:id="14" w:name="_Toc165969641"/>
-      <w:bookmarkStart w:id="15" w:name="_Toc190240610"/>
+      <w:bookmarkStart w:id="15" w:name="_Toc190250312"/>
       <w:r>
         <w:t>Analyse</w:t>
       </w:r>
@@ -3266,7 +3360,7 @@
       <w:pPr>
         <w:pStyle w:val="Titre2"/>
       </w:pPr>
-      <w:bookmarkStart w:id="16" w:name="_Toc190240611"/>
+      <w:bookmarkStart w:id="16" w:name="_Toc190250313"/>
       <w:r>
         <w:t>Opportunités</w:t>
       </w:r>
@@ -3396,7 +3490,7 @@
       </w:pPr>
       <w:bookmarkStart w:id="17" w:name="_Toc532179959"/>
       <w:bookmarkStart w:id="18" w:name="_Toc165969643"/>
-      <w:bookmarkStart w:id="19" w:name="_Toc190240612"/>
+      <w:bookmarkStart w:id="19" w:name="_Toc190250314"/>
       <w:r>
         <w:t>Document d’analyse</w:t>
       </w:r>
@@ -3560,7 +3654,7 @@
       </w:pPr>
       <w:bookmarkStart w:id="20" w:name="_Toc532179967"/>
       <w:bookmarkStart w:id="21" w:name="_Toc165969651"/>
-      <w:bookmarkStart w:id="22" w:name="_Toc190240613"/>
+      <w:bookmarkStart w:id="22" w:name="_Toc190250315"/>
       <w:r>
         <w:t>Conception des tests</w:t>
       </w:r>
@@ -3618,7 +3712,7 @@
         <w:pStyle w:val="Titre2"/>
       </w:pPr>
       <w:bookmarkStart w:id="23" w:name="_Toc532179961"/>
-      <w:bookmarkStart w:id="24" w:name="_Toc190240614"/>
+      <w:bookmarkStart w:id="24" w:name="_Toc190250316"/>
       <w:r>
         <w:t>Planification</w:t>
       </w:r>
@@ -3666,7 +3760,7 @@
       </w:pPr>
       <w:bookmarkStart w:id="25" w:name="_Toc532179964"/>
       <w:bookmarkStart w:id="26" w:name="_Toc165969648"/>
-      <w:bookmarkStart w:id="27" w:name="_Toc190240615"/>
+      <w:bookmarkStart w:id="27" w:name="_Toc190250317"/>
       <w:bookmarkEnd w:id="23"/>
       <w:r>
         <w:t>Réalisation</w:t>
@@ -3679,9 +3773,11 @@
       <w:pPr>
         <w:pStyle w:val="Titre2"/>
       </w:pPr>
+      <w:bookmarkStart w:id="28" w:name="_Toc190250318"/>
       <w:r>
         <w:t>Liste des routes</w:t>
       </w:r>
+      <w:bookmarkEnd w:id="28"/>
     </w:p>
     <w:p>
       <w:pPr>
@@ -3830,13 +3926,13 @@
     <w:tbl>
       <w:tblPr>
         <w:tblStyle w:val="Grilledutableau"/>
-        <w:tblW w:w="9613" w:type="dxa"/>
+        <w:tblW w:w="9733" w:type="dxa"/>
         <w:tblInd w:w="-113" w:type="dxa"/>
         <w:tblLook w:val="04A0" w:firstRow="1" w:lastRow="0" w:firstColumn="1" w:lastColumn="0" w:noHBand="0" w:noVBand="1"/>
       </w:tblPr>
       <w:tblGrid>
         <w:gridCol w:w="927"/>
-        <w:gridCol w:w="1984"/>
+        <w:gridCol w:w="2424"/>
         <w:gridCol w:w="3295"/>
         <w:gridCol w:w="1756"/>
         <w:gridCol w:w="1651"/>
@@ -3877,7 +3973,7 @@
         </w:tc>
         <w:tc>
           <w:tcPr>
-            <w:tcW w:w="1984" w:type="dxa"/>
+            <w:tcW w:w="2104" w:type="dxa"/>
             <w:shd w:val="clear" w:color="auto" w:fill="BFBFBF" w:themeFill="background1" w:themeFillShade="BF"/>
           </w:tcPr>
           <w:p>
@@ -3973,16 +4069,7 @@
                 <w:sz w:val="24"/>
                 <w:szCs w:val="24"/>
               </w:rPr>
-              <w:t xml:space="preserve"> </w:t>
-            </w:r>
-            <w:r>
-              <w:rPr>
-                <w:b/>
-                <w:bCs/>
-                <w:sz w:val="24"/>
-                <w:szCs w:val="24"/>
-              </w:rPr>
-              <w:t>sortie</w:t>
+              <w:t xml:space="preserve"> sortie</w:t>
             </w:r>
           </w:p>
         </w:tc>
@@ -4037,7 +4124,7 @@
         </w:tc>
         <w:tc>
           <w:tcPr>
-            <w:tcW w:w="1984" w:type="dxa"/>
+            <w:tcW w:w="2104" w:type="dxa"/>
           </w:tcPr>
           <w:p>
             <w:pPr>
@@ -4071,6 +4158,7 @@
             <w:pPr>
               <w:pStyle w:val="Retraitcorpsdetexte"/>
               <w:ind w:left="0"/>
+              <w:jc w:val="left"/>
             </w:pPr>
             <w:r>
               <w:t>[</w:t>
@@ -4087,14 +4175,7 @@
                 <w:i/>
                 <w:iCs/>
               </w:rPr>
-              <w:t>_preview</w:t>
-            </w:r>
-            <w:r>
-              <w:rPr>
-                <w:i/>
-                <w:iCs/>
-              </w:rPr>
-              <w:t xml:space="preserve">, </w:t>
+              <w:t xml:space="preserve">_preview, </w:t>
             </w:r>
             <w:r>
               <w:rPr>
@@ -4108,20 +4189,10 @@
                 <w:i/>
                 <w:iCs/>
               </w:rPr>
-              <w:t>_preview</w:t>
-            </w:r>
-            <w:r>
-              <w:rPr>
-                <w:i/>
-                <w:iCs/>
-              </w:rPr>
-              <w:t>, …</w:t>
-            </w:r>
-            <w:r>
-              <w:t> </w:t>
-            </w:r>
-            <w:r>
-              <w:t>]</w:t>
+              <w:t>_preview, …</w:t>
+            </w:r>
+            <w:r>
+              <w:t> ]</w:t>
             </w:r>
           </w:p>
         </w:tc>
@@ -4133,6 +4204,7 @@
             <w:pPr>
               <w:pStyle w:val="Retraitcorpsdetexte"/>
               <w:ind w:left="0"/>
+              <w:jc w:val="left"/>
             </w:pPr>
             <w:r>
               <w:t>Récupère tous les livres</w:t>
@@ -4172,7 +4244,7 @@
         </w:tc>
         <w:tc>
           <w:tcPr>
-            <w:tcW w:w="1984" w:type="dxa"/>
+            <w:tcW w:w="2104" w:type="dxa"/>
             <w:shd w:val="clear" w:color="auto" w:fill="F2F2F2" w:themeFill="background1" w:themeFillShade="F2"/>
           </w:tcPr>
           <w:p>
@@ -4222,6 +4294,7 @@
             <w:pPr>
               <w:pStyle w:val="Retraitcorpsdetexte"/>
               <w:ind w:left="0"/>
+              <w:jc w:val="left"/>
             </w:pPr>
             <w:r>
               <w:t>NON</w:t>
@@ -4237,6 +4310,7 @@
             <w:pPr>
               <w:pStyle w:val="Retraitcorpsdetexte"/>
               <w:ind w:left="0"/>
+              <w:jc w:val="left"/>
             </w:pPr>
             <w:r>
               <w:t>Ajoute un livre</w:t>
@@ -4266,7 +4340,7 @@
         </w:tc>
         <w:tc>
           <w:tcPr>
-            <w:tcW w:w="1984" w:type="dxa"/>
+            <w:tcW w:w="2104" w:type="dxa"/>
           </w:tcPr>
           <w:p>
             <w:pPr>
@@ -4313,6 +4387,7 @@
             <w:pPr>
               <w:pStyle w:val="Retraitcorpsdetexte"/>
               <w:ind w:left="0"/>
+              <w:jc w:val="left"/>
             </w:pPr>
             <w:r>
               <w:t>NON</w:t>
@@ -4327,6 +4402,7 @@
             <w:pPr>
               <w:pStyle w:val="Retraitcorpsdetexte"/>
               <w:ind w:left="0"/>
+              <w:jc w:val="left"/>
             </w:pPr>
             <w:r>
               <w:t>Modifie un livre</w:t>
@@ -4357,7 +4433,7 @@
         </w:tc>
         <w:tc>
           <w:tcPr>
-            <w:tcW w:w="1984" w:type="dxa"/>
+            <w:tcW w:w="2104" w:type="dxa"/>
             <w:shd w:val="clear" w:color="auto" w:fill="F2F2F2" w:themeFill="background1" w:themeFillShade="F2"/>
           </w:tcPr>
           <w:p>
@@ -4394,6 +4470,7 @@
             <w:pPr>
               <w:pStyle w:val="Retraitcorpsdetexte"/>
               <w:ind w:left="0"/>
+              <w:jc w:val="left"/>
             </w:pPr>
             <w:r>
               <w:t>NON</w:t>
@@ -4409,6 +4486,7 @@
             <w:pPr>
               <w:pStyle w:val="Retraitcorpsdetexte"/>
               <w:ind w:left="0"/>
+              <w:jc w:val="left"/>
             </w:pPr>
             <w:r>
               <w:t>Supprime un livre</w:t>
@@ -4438,7 +4516,7 @@
         </w:tc>
         <w:tc>
           <w:tcPr>
-            <w:tcW w:w="1984" w:type="dxa"/>
+            <w:tcW w:w="2104" w:type="dxa"/>
           </w:tcPr>
           <w:p>
             <w:pPr>
@@ -4475,6 +4553,7 @@
             <w:pPr>
               <w:pStyle w:val="Retraitcorpsdetexte"/>
               <w:ind w:left="0"/>
+              <w:jc w:val="left"/>
             </w:pPr>
             <w:r>
               <w:t xml:space="preserve">JSON </w:t>
@@ -4499,6 +4578,7 @@
             <w:pPr>
               <w:pStyle w:val="Retraitcorpsdetexte"/>
               <w:ind w:left="0"/>
+              <w:jc w:val="left"/>
             </w:pPr>
             <w:r>
               <w:t>Détails d’un livre (informations exhaustives)</w:t>
@@ -4529,7 +4609,7 @@
         </w:tc>
         <w:tc>
           <w:tcPr>
-            <w:tcW w:w="1984" w:type="dxa"/>
+            <w:tcW w:w="2104" w:type="dxa"/>
             <w:shd w:val="clear" w:color="auto" w:fill="F2F2F2" w:themeFill="background1" w:themeFillShade="F2"/>
           </w:tcPr>
           <w:p>
@@ -4538,10 +4618,7 @@
               <w:ind w:left="0"/>
             </w:pPr>
             <w:r>
-              <w:t>/api/</w:t>
-            </w:r>
-            <w:r>
-              <w:t>inscription</w:t>
+              <w:t>/api/inscription</w:t>
             </w:r>
           </w:p>
         </w:tc>
@@ -4580,6 +4657,7 @@
             <w:pPr>
               <w:pStyle w:val="Retraitcorpsdetexte"/>
               <w:ind w:left="0"/>
+              <w:jc w:val="left"/>
             </w:pPr>
             <w:r>
               <w:t>Token</w:t>
@@ -4595,6 +4673,7 @@
             <w:pPr>
               <w:pStyle w:val="Retraitcorpsdetexte"/>
               <w:ind w:left="0"/>
+              <w:jc w:val="left"/>
             </w:pPr>
             <w:r>
               <w:t xml:space="preserve">Création </w:t>
@@ -4630,7 +4709,7 @@
         </w:tc>
         <w:tc>
           <w:tcPr>
-            <w:tcW w:w="1984" w:type="dxa"/>
+            <w:tcW w:w="2104" w:type="dxa"/>
           </w:tcPr>
           <w:p>
             <w:pPr>
@@ -4674,6 +4753,7 @@
             <w:pPr>
               <w:pStyle w:val="Retraitcorpsdetexte"/>
               <w:ind w:left="0"/>
+              <w:jc w:val="left"/>
             </w:pPr>
             <w:r>
               <w:t>Token</w:t>
@@ -4688,6 +4768,7 @@
             <w:pPr>
               <w:pStyle w:val="Retraitcorpsdetexte"/>
               <w:ind w:left="0"/>
+              <w:jc w:val="left"/>
             </w:pPr>
             <w:r>
               <w:t>Connexion au compte</w:t>
@@ -4718,7 +4799,7 @@
         </w:tc>
         <w:tc>
           <w:tcPr>
-            <w:tcW w:w="1984" w:type="dxa"/>
+            <w:tcW w:w="2104" w:type="dxa"/>
             <w:shd w:val="clear" w:color="auto" w:fill="F2F2F2" w:themeFill="background1" w:themeFillShade="F2"/>
           </w:tcPr>
           <w:p>
@@ -4731,6 +4812,9 @@
             </w:r>
             <w:r>
               <w:t>utilisateur</w:t>
+            </w:r>
+            <w:r>
+              <w:t>s</w:t>
             </w:r>
             <w:r>
               <w:t>/:id</w:t>
@@ -4760,6 +4844,7 @@
             <w:pPr>
               <w:pStyle w:val="Retraitcorpsdetexte"/>
               <w:ind w:left="0"/>
+              <w:jc w:val="left"/>
             </w:pPr>
             <w:r>
               <w:t>NON</w:t>
@@ -4775,6 +4860,7 @@
             <w:pPr>
               <w:pStyle w:val="Retraitcorpsdetexte"/>
               <w:ind w:left="0"/>
+              <w:jc w:val="left"/>
             </w:pPr>
             <w:r>
               <w:t>Modification d’un utilisateur</w:t>
@@ -4784,6 +4870,7 @@
             <w:pPr>
               <w:pStyle w:val="Retraitcorpsdetexte"/>
               <w:ind w:left="0"/>
+              <w:jc w:val="left"/>
             </w:pPr>
             <w:r>
               <w:rPr>
@@ -4858,7 +4945,7 @@
         </w:tc>
         <w:tc>
           <w:tcPr>
-            <w:tcW w:w="1984" w:type="dxa"/>
+            <w:tcW w:w="2104" w:type="dxa"/>
           </w:tcPr>
           <w:p>
             <w:pPr>
@@ -4869,7 +4956,13 @@
               <w:t>/api/</w:t>
             </w:r>
             <w:r>
-              <w:t>utilisateur/:id</w:t>
+              <w:t>utilisateur</w:t>
+            </w:r>
+            <w:r>
+              <w:t>s</w:t>
+            </w:r>
+            <w:r>
+              <w:t>/:id</w:t>
             </w:r>
           </w:p>
         </w:tc>
@@ -4895,6 +4988,7 @@
             <w:pPr>
               <w:pStyle w:val="Retraitcorpsdetexte"/>
               <w:ind w:left="0"/>
+              <w:jc w:val="left"/>
             </w:pPr>
             <w:r>
               <w:t>NON</w:t>
@@ -4909,6 +5003,7 @@
             <w:pPr>
               <w:pStyle w:val="Retraitcorpsdetexte"/>
               <w:ind w:left="0"/>
+              <w:jc w:val="left"/>
             </w:pPr>
             <w:r>
               <w:t>Suppression d’un utilisateur</w:t>
@@ -4939,7 +5034,7 @@
         </w:tc>
         <w:tc>
           <w:tcPr>
-            <w:tcW w:w="1984" w:type="dxa"/>
+            <w:tcW w:w="2104" w:type="dxa"/>
             <w:shd w:val="clear" w:color="auto" w:fill="F2F2F2" w:themeFill="background1" w:themeFillShade="F2"/>
           </w:tcPr>
           <w:p>
@@ -4951,7 +5046,13 @@
               <w:t>/api/</w:t>
             </w:r>
             <w:r>
-              <w:t>utilisateur/:id</w:t>
+              <w:t>utilisateur</w:t>
+            </w:r>
+            <w:r>
+              <w:t>s</w:t>
+            </w:r>
+            <w:r>
+              <w:t>/:id</w:t>
             </w:r>
           </w:p>
         </w:tc>
@@ -4979,6 +5080,7 @@
             <w:pPr>
               <w:pStyle w:val="Retraitcorpsdetexte"/>
               <w:ind w:left="0"/>
+              <w:jc w:val="left"/>
               <w:rPr>
                 <w:i/>
                 <w:iCs/>
@@ -5005,6 +5107,7 @@
             <w:pPr>
               <w:pStyle w:val="Retraitcorpsdetexte"/>
               <w:ind w:left="0"/>
+              <w:jc w:val="left"/>
             </w:pPr>
             <w:r>
               <w:t>Récupère</w:t>
@@ -5040,7 +5143,7 @@
         </w:tc>
         <w:tc>
           <w:tcPr>
-            <w:tcW w:w="1984" w:type="dxa"/>
+            <w:tcW w:w="2104" w:type="dxa"/>
           </w:tcPr>
           <w:p>
             <w:pPr>
@@ -5052,6 +5155,9 @@
             </w:r>
             <w:r>
               <w:t>categorie</w:t>
+            </w:r>
+            <w:r>
+              <w:t>s</w:t>
             </w:r>
           </w:p>
         </w:tc>
@@ -5083,6 +5189,7 @@
             <w:pPr>
               <w:pStyle w:val="Retraitcorpsdetexte"/>
               <w:ind w:left="0"/>
+              <w:jc w:val="left"/>
             </w:pPr>
             <w:r>
               <w:t>NON</w:t>
@@ -5097,6 +5204,7 @@
             <w:pPr>
               <w:pStyle w:val="Retraitcorpsdetexte"/>
               <w:ind w:left="0"/>
+              <w:jc w:val="left"/>
             </w:pPr>
             <w:r>
               <w:t>Ajoute une catégie</w:t>
@@ -5127,7 +5235,7 @@
         </w:tc>
         <w:tc>
           <w:tcPr>
-            <w:tcW w:w="1984" w:type="dxa"/>
+            <w:tcW w:w="2104" w:type="dxa"/>
             <w:shd w:val="clear" w:color="auto" w:fill="F2F2F2" w:themeFill="background1" w:themeFillShade="F2"/>
           </w:tcPr>
           <w:p>
@@ -5137,6 +5245,9 @@
             </w:pPr>
             <w:r>
               <w:t>/api/categorie</w:t>
+            </w:r>
+            <w:r>
+              <w:t>s</w:t>
             </w:r>
             <w:r>
               <w:t>/:id</w:t>
@@ -5170,6 +5281,7 @@
             <w:pPr>
               <w:pStyle w:val="Retraitcorpsdetexte"/>
               <w:ind w:left="0"/>
+              <w:jc w:val="left"/>
             </w:pPr>
             <w:r>
               <w:t>NON</w:t>
@@ -5185,6 +5297,7 @@
             <w:pPr>
               <w:pStyle w:val="Retraitcorpsdetexte"/>
               <w:ind w:left="0"/>
+              <w:jc w:val="left"/>
             </w:pPr>
             <w:r>
               <w:t>Modifie le nom d’une catégorie</w:t>
@@ -5214,7 +5327,7 @@
         </w:tc>
         <w:tc>
           <w:tcPr>
-            <w:tcW w:w="1984" w:type="dxa"/>
+            <w:tcW w:w="2104" w:type="dxa"/>
           </w:tcPr>
           <w:p>
             <w:pPr>
@@ -5224,6 +5337,9 @@
             <w:r>
               <w:t>/api/categorie</w:t>
             </w:r>
+            <w:r>
+              <w:t>s</w:t>
+            </w:r>
           </w:p>
         </w:tc>
         <w:tc>
@@ -5248,6 +5364,7 @@
             <w:pPr>
               <w:pStyle w:val="Retraitcorpsdetexte"/>
               <w:ind w:left="0"/>
+              <w:jc w:val="left"/>
             </w:pPr>
             <w:r>
               <w:rPr>
@@ -5277,6 +5394,7 @@
             <w:pPr>
               <w:pStyle w:val="Retraitcorpsdetexte"/>
               <w:ind w:left="0"/>
+              <w:jc w:val="left"/>
             </w:pPr>
             <w:r>
               <w:t xml:space="preserve">Récupère les </w:t>
@@ -5310,7 +5428,7 @@
         </w:tc>
         <w:tc>
           <w:tcPr>
-            <w:tcW w:w="1984" w:type="dxa"/>
+            <w:tcW w:w="2104" w:type="dxa"/>
             <w:shd w:val="clear" w:color="auto" w:fill="F2F2F2" w:themeFill="background1" w:themeFillShade="F2"/>
           </w:tcPr>
           <w:p>
@@ -5319,7 +5437,13 @@
               <w:ind w:left="0"/>
             </w:pPr>
             <w:r>
-              <w:t>/api/categorie/:id</w:t>
+              <w:t>/api/categorie</w:t>
+            </w:r>
+            <w:r>
+              <w:t>s</w:t>
+            </w:r>
+            <w:r>
+              <w:t>/:id</w:t>
             </w:r>
           </w:p>
         </w:tc>
@@ -5347,6 +5471,7 @@
             <w:pPr>
               <w:pStyle w:val="Retraitcorpsdetexte"/>
               <w:ind w:left="0"/>
+              <w:jc w:val="left"/>
             </w:pPr>
             <w:r>
               <w:t>NON</w:t>
@@ -5362,7 +5487,11 @@
             <w:pPr>
               <w:pStyle w:val="Retraitcorpsdetexte"/>
               <w:ind w:left="0"/>
-            </w:pPr>
+              <w:jc w:val="left"/>
+            </w:pPr>
+            <w:r>
+              <w:t>Supprime une catégorie</w:t>
+            </w:r>
           </w:p>
         </w:tc>
       </w:tr>
@@ -5382,13 +5511,14 @@
               <w:jc w:val="center"/>
             </w:pPr>
             <w:r>
+              <w:lastRenderedPageBreak/>
               <w:t>POST</w:t>
             </w:r>
           </w:p>
         </w:tc>
         <w:tc>
           <w:tcPr>
-            <w:tcW w:w="1984" w:type="dxa"/>
+            <w:tcW w:w="2104" w:type="dxa"/>
           </w:tcPr>
           <w:p>
             <w:pPr>
@@ -5401,6 +5531,9 @@
             <w:r>
               <w:t>ecrivain</w:t>
             </w:r>
+            <w:r>
+              <w:t>s</w:t>
+            </w:r>
           </w:p>
         </w:tc>
         <w:tc>
@@ -5411,7 +5544,16 @@
             <w:pPr>
               <w:pStyle w:val="Retraitcorpsdetexte"/>
               <w:ind w:left="0"/>
-            </w:pPr>
+              <w:rPr>
+                <w:rFonts w:ascii="Consolas" w:hAnsi="Consolas"/>
+              </w:rPr>
+            </w:pPr>
+            <w:r>
+              <w:rPr>
+                <w:rFonts w:ascii="Consolas" w:hAnsi="Consolas"/>
+              </w:rPr>
+              <w:t>{"nom", "prenom"}</w:t>
+            </w:r>
           </w:p>
         </w:tc>
         <w:tc>
@@ -5422,7 +5564,11 @@
             <w:pPr>
               <w:pStyle w:val="Retraitcorpsdetexte"/>
               <w:ind w:left="0"/>
-            </w:pPr>
+              <w:jc w:val="left"/>
+            </w:pPr>
+            <w:r>
+              <w:t>NON</w:t>
+            </w:r>
           </w:p>
         </w:tc>
         <w:tc>
@@ -5433,7 +5579,11 @@
             <w:pPr>
               <w:pStyle w:val="Retraitcorpsdetexte"/>
               <w:ind w:left="0"/>
-            </w:pPr>
+              <w:jc w:val="left"/>
+            </w:pPr>
+            <w:r>
+              <w:t>Ajoute un écrivain</w:t>
+            </w:r>
           </w:p>
         </w:tc>
       </w:tr>
@@ -5460,7 +5610,7 @@
         </w:tc>
         <w:tc>
           <w:tcPr>
-            <w:tcW w:w="1984" w:type="dxa"/>
+            <w:tcW w:w="2104" w:type="dxa"/>
             <w:shd w:val="clear" w:color="auto" w:fill="F2F2F2" w:themeFill="background1" w:themeFillShade="F2"/>
           </w:tcPr>
           <w:p>
@@ -5469,7 +5619,10 @@
               <w:ind w:left="0"/>
             </w:pPr>
             <w:r>
-              <w:t>/api/</w:t>
+              <w:t>/api/ecrivains</w:t>
+            </w:r>
+            <w:r>
+              <w:t>/:id</w:t>
             </w:r>
           </w:p>
         </w:tc>
@@ -5483,6 +5636,12 @@
               <w:pStyle w:val="Retraitcorpsdetexte"/>
               <w:ind w:left="0"/>
             </w:pPr>
+            <w:r>
+              <w:rPr>
+                <w:rFonts w:ascii="Consolas" w:hAnsi="Consolas"/>
+              </w:rPr>
+              <w:t>{"nom", "prenom"}</w:t>
+            </w:r>
           </w:p>
         </w:tc>
         <w:tc>
@@ -5494,7 +5653,11 @@
             <w:pPr>
               <w:pStyle w:val="Retraitcorpsdetexte"/>
               <w:ind w:left="0"/>
-            </w:pPr>
+              <w:jc w:val="left"/>
+            </w:pPr>
+            <w:r>
+              <w:t>NON</w:t>
+            </w:r>
           </w:p>
         </w:tc>
         <w:tc>
@@ -5506,7 +5669,11 @@
             <w:pPr>
               <w:pStyle w:val="Retraitcorpsdetexte"/>
               <w:ind w:left="0"/>
-            </w:pPr>
+              <w:jc w:val="left"/>
+            </w:pPr>
+            <w:r>
+              <w:t>Modifie un écrivain</w:t>
+            </w:r>
           </w:p>
         </w:tc>
       </w:tr>
@@ -5526,14 +5693,13 @@
               <w:jc w:val="center"/>
             </w:pPr>
             <w:r>
-              <w:lastRenderedPageBreak/>
               <w:t>GET</w:t>
             </w:r>
           </w:p>
         </w:tc>
         <w:tc>
           <w:tcPr>
-            <w:tcW w:w="1984" w:type="dxa"/>
+            <w:tcW w:w="2104" w:type="dxa"/>
           </w:tcPr>
           <w:p>
             <w:pPr>
@@ -5543,6 +5709,9 @@
             <w:r>
               <w:t>/api/</w:t>
             </w:r>
+            <w:r>
+              <w:t>ecrivains</w:t>
+            </w:r>
           </w:p>
         </w:tc>
         <w:tc>
@@ -5554,6 +5723,9 @@
               <w:pStyle w:val="Retraitcorpsdetexte"/>
               <w:ind w:left="0"/>
             </w:pPr>
+            <w:r>
+              <w:t>NON</w:t>
+            </w:r>
           </w:p>
         </w:tc>
         <w:tc>
@@ -5564,7 +5736,29 @@
             <w:pPr>
               <w:pStyle w:val="Retraitcorpsdetexte"/>
               <w:ind w:left="0"/>
-            </w:pPr>
+              <w:jc w:val="left"/>
+              <w:rPr>
+                <w:rFonts w:ascii="Consolas" w:hAnsi="Consolas"/>
+              </w:rPr>
+            </w:pPr>
+            <w:r>
+              <w:rPr>
+                <w:rFonts w:ascii="Consolas" w:hAnsi="Consolas"/>
+              </w:rPr>
+              <w:t>{"id", "nom",</w:t>
+            </w:r>
+            <w:r>
+              <w:rPr>
+                <w:rFonts w:ascii="Consolas" w:hAnsi="Consolas"/>
+              </w:rPr>
+              <w:t xml:space="preserve"> </w:t>
+            </w:r>
+            <w:r>
+              <w:rPr>
+                <w:rFonts w:ascii="Consolas" w:hAnsi="Consolas"/>
+              </w:rPr>
+              <w:t>"prenom"}</w:t>
+            </w:r>
           </w:p>
         </w:tc>
         <w:tc>
@@ -5575,7 +5769,11 @@
             <w:pPr>
               <w:pStyle w:val="Retraitcorpsdetexte"/>
               <w:ind w:left="0"/>
-            </w:pPr>
+              <w:jc w:val="left"/>
+            </w:pPr>
+            <w:r>
+              <w:t>Récupère tous les écrivains avec leurs informations</w:t>
+            </w:r>
           </w:p>
         </w:tc>
       </w:tr>
@@ -5602,7 +5800,7 @@
         </w:tc>
         <w:tc>
           <w:tcPr>
-            <w:tcW w:w="1984" w:type="dxa"/>
+            <w:tcW w:w="2104" w:type="dxa"/>
             <w:shd w:val="clear" w:color="auto" w:fill="F2F2F2" w:themeFill="background1" w:themeFillShade="F2"/>
           </w:tcPr>
           <w:p>
@@ -5611,7 +5809,10 @@
               <w:ind w:left="0"/>
             </w:pPr>
             <w:r>
-              <w:t>/api/</w:t>
+              <w:t>/api/ecrivains</w:t>
+            </w:r>
+            <w:r>
+              <w:t>/:id</w:t>
             </w:r>
           </w:p>
         </w:tc>
@@ -5625,6 +5826,9 @@
               <w:pStyle w:val="Retraitcorpsdetexte"/>
               <w:ind w:left="0"/>
             </w:pPr>
+            <w:r>
+              <w:t>NON</w:t>
+            </w:r>
           </w:p>
         </w:tc>
         <w:tc>
@@ -5636,7 +5840,11 @@
             <w:pPr>
               <w:pStyle w:val="Retraitcorpsdetexte"/>
               <w:ind w:left="0"/>
-            </w:pPr>
+              <w:jc w:val="left"/>
+            </w:pPr>
+            <w:r>
+              <w:t>NON</w:t>
+            </w:r>
           </w:p>
         </w:tc>
         <w:tc>
@@ -5648,7 +5856,11 @@
             <w:pPr>
               <w:pStyle w:val="Retraitcorpsdetexte"/>
               <w:ind w:left="0"/>
-            </w:pPr>
+              <w:jc w:val="left"/>
+            </w:pPr>
+            <w:r>
+              <w:t>Supprime un écrivain</w:t>
+            </w:r>
           </w:p>
         </w:tc>
       </w:tr>
@@ -5667,19 +5879,22 @@
               <w:ind w:left="0"/>
               <w:jc w:val="center"/>
             </w:pPr>
-          </w:p>
-        </w:tc>
-        <w:tc>
-          <w:tcPr>
-            <w:tcW w:w="1984" w:type="dxa"/>
-          </w:tcPr>
-          <w:p>
-            <w:pPr>
-              <w:pStyle w:val="Retraitcorpsdetexte"/>
-              <w:ind w:left="0"/>
-            </w:pPr>
-            <w:r>
-              <w:t>/api/</w:t>
+            <w:r>
+              <w:t>POST</w:t>
+            </w:r>
+          </w:p>
+        </w:tc>
+        <w:tc>
+          <w:tcPr>
+            <w:tcW w:w="2104" w:type="dxa"/>
+          </w:tcPr>
+          <w:p>
+            <w:pPr>
+              <w:pStyle w:val="Retraitcorpsdetexte"/>
+              <w:ind w:left="0"/>
+            </w:pPr>
+            <w:r>
+              <w:t>/api/editeur</w:t>
             </w:r>
           </w:p>
         </w:tc>
@@ -5702,6 +5917,7 @@
             <w:pPr>
               <w:pStyle w:val="Retraitcorpsdetexte"/>
               <w:ind w:left="0"/>
+              <w:jc w:val="left"/>
             </w:pPr>
           </w:p>
         </w:tc>
@@ -5713,6 +5929,7 @@
             <w:pPr>
               <w:pStyle w:val="Retraitcorpsdetexte"/>
               <w:ind w:left="0"/>
+              <w:jc w:val="left"/>
             </w:pPr>
           </w:p>
         </w:tc>
@@ -5725,6 +5942,7 @@
         <w:tc>
           <w:tcPr>
             <w:tcW w:w="927" w:type="dxa"/>
+            <w:shd w:val="clear" w:color="auto" w:fill="F2F2F2" w:themeFill="background1" w:themeFillShade="F2"/>
           </w:tcPr>
           <w:p>
             <w:pPr>
@@ -5732,22 +5950,33 @@
               <w:ind w:left="0"/>
               <w:jc w:val="center"/>
             </w:pPr>
-          </w:p>
-        </w:tc>
-        <w:tc>
-          <w:tcPr>
-            <w:tcW w:w="1984" w:type="dxa"/>
-          </w:tcPr>
-          <w:p>
-            <w:pPr>
-              <w:pStyle w:val="Retraitcorpsdetexte"/>
-              <w:ind w:left="0"/>
-            </w:pPr>
+            <w:r>
+              <w:t>PUT</w:t>
+            </w:r>
+          </w:p>
+        </w:tc>
+        <w:tc>
+          <w:tcPr>
+            <w:tcW w:w="2104" w:type="dxa"/>
+            <w:shd w:val="clear" w:color="auto" w:fill="F2F2F2" w:themeFill="background1" w:themeFillShade="F2"/>
+          </w:tcPr>
+          <w:p>
+            <w:pPr>
+              <w:pStyle w:val="Retraitcorpsdetexte"/>
+              <w:ind w:left="0"/>
+            </w:pPr>
+            <w:r>
+              <w:t>/api/editeur</w:t>
+            </w:r>
+            <w:r>
+              <w:t>/:id</w:t>
+            </w:r>
           </w:p>
         </w:tc>
         <w:tc>
           <w:tcPr>
             <w:tcW w:w="3295" w:type="dxa"/>
+            <w:shd w:val="clear" w:color="auto" w:fill="F2F2F2" w:themeFill="background1" w:themeFillShade="F2"/>
           </w:tcPr>
           <w:p>
             <w:pPr>
@@ -5759,22 +5988,26 @@
         <w:tc>
           <w:tcPr>
             <w:tcW w:w="1756" w:type="dxa"/>
-          </w:tcPr>
-          <w:p>
-            <w:pPr>
-              <w:pStyle w:val="Retraitcorpsdetexte"/>
-              <w:ind w:left="0"/>
+            <w:shd w:val="clear" w:color="auto" w:fill="F2F2F2" w:themeFill="background1" w:themeFillShade="F2"/>
+          </w:tcPr>
+          <w:p>
+            <w:pPr>
+              <w:pStyle w:val="Retraitcorpsdetexte"/>
+              <w:ind w:left="0"/>
+              <w:jc w:val="left"/>
             </w:pPr>
           </w:p>
         </w:tc>
         <w:tc>
           <w:tcPr>
             <w:tcW w:w="1651" w:type="dxa"/>
-          </w:tcPr>
-          <w:p>
-            <w:pPr>
-              <w:pStyle w:val="Retraitcorpsdetexte"/>
-              <w:ind w:left="0"/>
+            <w:shd w:val="clear" w:color="auto" w:fill="F2F2F2" w:themeFill="background1" w:themeFillShade="F2"/>
+          </w:tcPr>
+          <w:p>
+            <w:pPr>
+              <w:pStyle w:val="Retraitcorpsdetexte"/>
+              <w:ind w:left="0"/>
+              <w:jc w:val="left"/>
             </w:pPr>
           </w:p>
         </w:tc>
@@ -5794,17 +6027,23 @@
               <w:ind w:left="0"/>
               <w:jc w:val="center"/>
             </w:pPr>
-          </w:p>
-        </w:tc>
-        <w:tc>
-          <w:tcPr>
-            <w:tcW w:w="1984" w:type="dxa"/>
-          </w:tcPr>
-          <w:p>
-            <w:pPr>
-              <w:pStyle w:val="Retraitcorpsdetexte"/>
-              <w:ind w:left="0"/>
-            </w:pPr>
+            <w:r>
+              <w:t>GET</w:t>
+            </w:r>
+          </w:p>
+        </w:tc>
+        <w:tc>
+          <w:tcPr>
+            <w:tcW w:w="2104" w:type="dxa"/>
+          </w:tcPr>
+          <w:p>
+            <w:pPr>
+              <w:pStyle w:val="Retraitcorpsdetexte"/>
+              <w:ind w:left="0"/>
+            </w:pPr>
+            <w:r>
+              <w:t>/api/editeur</w:t>
+            </w:r>
           </w:p>
         </w:tc>
         <w:tc>
@@ -5826,6 +6065,7 @@
             <w:pPr>
               <w:pStyle w:val="Retraitcorpsdetexte"/>
               <w:ind w:left="0"/>
+              <w:jc w:val="left"/>
             </w:pPr>
           </w:p>
         </w:tc>
@@ -5837,6 +6077,7 @@
             <w:pPr>
               <w:pStyle w:val="Retraitcorpsdetexte"/>
               <w:ind w:left="0"/>
+              <w:jc w:val="left"/>
             </w:pPr>
           </w:p>
         </w:tc>
@@ -5849,6 +6090,7 @@
         <w:tc>
           <w:tcPr>
             <w:tcW w:w="927" w:type="dxa"/>
+            <w:shd w:val="clear" w:color="auto" w:fill="F2F2F2" w:themeFill="background1" w:themeFillShade="F2"/>
           </w:tcPr>
           <w:p>
             <w:pPr>
@@ -5856,22 +6098,33 @@
               <w:ind w:left="0"/>
               <w:jc w:val="center"/>
             </w:pPr>
-          </w:p>
-        </w:tc>
-        <w:tc>
-          <w:tcPr>
-            <w:tcW w:w="1984" w:type="dxa"/>
-          </w:tcPr>
-          <w:p>
-            <w:pPr>
-              <w:pStyle w:val="Retraitcorpsdetexte"/>
-              <w:ind w:left="0"/>
-            </w:pPr>
+            <w:r>
+              <w:t>DELETE</w:t>
+            </w:r>
+          </w:p>
+        </w:tc>
+        <w:tc>
+          <w:tcPr>
+            <w:tcW w:w="2104" w:type="dxa"/>
+            <w:shd w:val="clear" w:color="auto" w:fill="F2F2F2" w:themeFill="background1" w:themeFillShade="F2"/>
+          </w:tcPr>
+          <w:p>
+            <w:pPr>
+              <w:pStyle w:val="Retraitcorpsdetexte"/>
+              <w:ind w:left="0"/>
+            </w:pPr>
+            <w:r>
+              <w:t>/api/editeur</w:t>
+            </w:r>
+            <w:r>
+              <w:t>/:id</w:t>
+            </w:r>
           </w:p>
         </w:tc>
         <w:tc>
           <w:tcPr>
             <w:tcW w:w="3295" w:type="dxa"/>
+            <w:shd w:val="clear" w:color="auto" w:fill="F2F2F2" w:themeFill="background1" w:themeFillShade="F2"/>
           </w:tcPr>
           <w:p>
             <w:pPr>
@@ -5883,22 +6136,26 @@
         <w:tc>
           <w:tcPr>
             <w:tcW w:w="1756" w:type="dxa"/>
-          </w:tcPr>
-          <w:p>
-            <w:pPr>
-              <w:pStyle w:val="Retraitcorpsdetexte"/>
-              <w:ind w:left="0"/>
+            <w:shd w:val="clear" w:color="auto" w:fill="F2F2F2" w:themeFill="background1" w:themeFillShade="F2"/>
+          </w:tcPr>
+          <w:p>
+            <w:pPr>
+              <w:pStyle w:val="Retraitcorpsdetexte"/>
+              <w:ind w:left="0"/>
+              <w:jc w:val="left"/>
             </w:pPr>
           </w:p>
         </w:tc>
         <w:tc>
           <w:tcPr>
             <w:tcW w:w="1651" w:type="dxa"/>
-          </w:tcPr>
-          <w:p>
-            <w:pPr>
-              <w:pStyle w:val="Retraitcorpsdetexte"/>
-              <w:ind w:left="0"/>
+            <w:shd w:val="clear" w:color="auto" w:fill="F2F2F2" w:themeFill="background1" w:themeFillShade="F2"/>
+          </w:tcPr>
+          <w:p>
+            <w:pPr>
+              <w:pStyle w:val="Retraitcorpsdetexte"/>
+              <w:ind w:left="0"/>
+              <w:jc w:val="left"/>
             </w:pPr>
           </w:p>
         </w:tc>
@@ -5918,17 +6175,26 @@
               <w:ind w:left="0"/>
               <w:jc w:val="center"/>
             </w:pPr>
-          </w:p>
-        </w:tc>
-        <w:tc>
-          <w:tcPr>
-            <w:tcW w:w="1984" w:type="dxa"/>
-          </w:tcPr>
-          <w:p>
-            <w:pPr>
-              <w:pStyle w:val="Retraitcorpsdetexte"/>
-              <w:ind w:left="0"/>
-            </w:pPr>
+            <w:r>
+              <w:t>GET</w:t>
+            </w:r>
+          </w:p>
+        </w:tc>
+        <w:tc>
+          <w:tcPr>
+            <w:tcW w:w="2104" w:type="dxa"/>
+          </w:tcPr>
+          <w:p>
+            <w:pPr>
+              <w:pStyle w:val="Retraitcorpsdetexte"/>
+              <w:ind w:left="0"/>
+            </w:pPr>
+            <w:r>
+              <w:t>/api/</w:t>
+            </w:r>
+            <w:r>
+              <w:t>commentaires</w:t>
+            </w:r>
           </w:p>
         </w:tc>
         <w:tc>
@@ -5940,6 +6206,9 @@
               <w:pStyle w:val="Retraitcorpsdetexte"/>
               <w:ind w:left="0"/>
             </w:pPr>
+            <w:r>
+              <w:t>NON</w:t>
+            </w:r>
           </w:p>
         </w:tc>
         <w:tc>
@@ -5950,6 +6219,7 @@
             <w:pPr>
               <w:pStyle w:val="Retraitcorpsdetexte"/>
               <w:ind w:left="0"/>
+              <w:jc w:val="left"/>
             </w:pPr>
           </w:p>
         </w:tc>
@@ -5961,7 +6231,11 @@
             <w:pPr>
               <w:pStyle w:val="Retraitcorpsdetexte"/>
               <w:ind w:left="0"/>
-            </w:pPr>
+              <w:jc w:val="left"/>
+            </w:pPr>
+            <w:r>
+              <w:t>Récupère tous les commentaires</w:t>
+            </w:r>
           </w:p>
         </w:tc>
       </w:tr>
@@ -5981,11 +6255,14 @@
               <w:ind w:left="0"/>
               <w:jc w:val="center"/>
             </w:pPr>
-          </w:p>
-        </w:tc>
-        <w:tc>
-          <w:tcPr>
-            <w:tcW w:w="1984" w:type="dxa"/>
+            <w:r>
+              <w:t>POST</w:t>
+            </w:r>
+          </w:p>
+        </w:tc>
+        <w:tc>
+          <w:tcPr>
+            <w:tcW w:w="2104" w:type="dxa"/>
             <w:shd w:val="clear" w:color="auto" w:fill="F2F2F2" w:themeFill="background1" w:themeFillShade="F2"/>
           </w:tcPr>
           <w:p>
@@ -5994,7 +6271,7 @@
               <w:ind w:left="0"/>
             </w:pPr>
             <w:r>
-              <w:t>/api/</w:t>
+              <w:t>/api/commentaires</w:t>
             </w:r>
           </w:p>
         </w:tc>
@@ -6019,6 +6296,7 @@
             <w:pPr>
               <w:pStyle w:val="Retraitcorpsdetexte"/>
               <w:ind w:left="0"/>
+              <w:jc w:val="left"/>
             </w:pPr>
           </w:p>
         </w:tc>
@@ -6031,6 +6309,454 @@
             <w:pPr>
               <w:pStyle w:val="Retraitcorpsdetexte"/>
               <w:ind w:left="0"/>
+              <w:jc w:val="left"/>
+            </w:pPr>
+            <w:r>
+              <w:t>Publie un commentaire</w:t>
+            </w:r>
+          </w:p>
+        </w:tc>
+      </w:tr>
+      <w:tr>
+        <w:trPr>
+          <w:cantSplit/>
+          <w:tblHeader/>
+        </w:trPr>
+        <w:tc>
+          <w:tcPr>
+            <w:tcW w:w="927" w:type="dxa"/>
+          </w:tcPr>
+          <w:p>
+            <w:pPr>
+              <w:pStyle w:val="Retraitcorpsdetexte"/>
+              <w:ind w:left="0"/>
+              <w:jc w:val="center"/>
+            </w:pPr>
+            <w:r>
+              <w:t>PUT</w:t>
+            </w:r>
+          </w:p>
+        </w:tc>
+        <w:tc>
+          <w:tcPr>
+            <w:tcW w:w="2104" w:type="dxa"/>
+          </w:tcPr>
+          <w:p>
+            <w:pPr>
+              <w:pStyle w:val="Retraitcorpsdetexte"/>
+              <w:ind w:left="0"/>
+            </w:pPr>
+            <w:r>
+              <w:t>/api/commentaires</w:t>
+            </w:r>
+            <w:r>
+              <w:t>/:id</w:t>
+            </w:r>
+          </w:p>
+        </w:tc>
+        <w:tc>
+          <w:tcPr>
+            <w:tcW w:w="3295" w:type="dxa"/>
+          </w:tcPr>
+          <w:p>
+            <w:pPr>
+              <w:pStyle w:val="Retraitcorpsdetexte"/>
+              <w:ind w:left="0"/>
+            </w:pPr>
+          </w:p>
+        </w:tc>
+        <w:tc>
+          <w:tcPr>
+            <w:tcW w:w="1756" w:type="dxa"/>
+          </w:tcPr>
+          <w:p>
+            <w:pPr>
+              <w:pStyle w:val="Retraitcorpsdetexte"/>
+              <w:ind w:left="0"/>
+              <w:jc w:val="left"/>
+            </w:pPr>
+          </w:p>
+        </w:tc>
+        <w:tc>
+          <w:tcPr>
+            <w:tcW w:w="1651" w:type="dxa"/>
+          </w:tcPr>
+          <w:p>
+            <w:pPr>
+              <w:pStyle w:val="Retraitcorpsdetexte"/>
+              <w:ind w:left="0"/>
+              <w:jc w:val="left"/>
+            </w:pPr>
+            <w:r>
+              <w:t>Modifie un commentaire</w:t>
+            </w:r>
+          </w:p>
+        </w:tc>
+      </w:tr>
+      <w:tr>
+        <w:trPr>
+          <w:cantSplit/>
+          <w:tblHeader/>
+        </w:trPr>
+        <w:tc>
+          <w:tcPr>
+            <w:tcW w:w="927" w:type="dxa"/>
+            <w:shd w:val="clear" w:color="auto" w:fill="F2F2F2" w:themeFill="background1" w:themeFillShade="F2"/>
+          </w:tcPr>
+          <w:p>
+            <w:pPr>
+              <w:pStyle w:val="Retraitcorpsdetexte"/>
+              <w:ind w:left="0"/>
+              <w:jc w:val="center"/>
+            </w:pPr>
+            <w:r>
+              <w:t>DELETE</w:t>
+            </w:r>
+          </w:p>
+        </w:tc>
+        <w:tc>
+          <w:tcPr>
+            <w:tcW w:w="2104" w:type="dxa"/>
+            <w:shd w:val="clear" w:color="auto" w:fill="F2F2F2" w:themeFill="background1" w:themeFillShade="F2"/>
+          </w:tcPr>
+          <w:p>
+            <w:pPr>
+              <w:pStyle w:val="Retraitcorpsdetexte"/>
+              <w:ind w:left="0"/>
+            </w:pPr>
+            <w:r>
+              <w:t>/api/commentaires</w:t>
+            </w:r>
+            <w:r>
+              <w:t>/:id</w:t>
+            </w:r>
+          </w:p>
+        </w:tc>
+        <w:tc>
+          <w:tcPr>
+            <w:tcW w:w="3295" w:type="dxa"/>
+            <w:shd w:val="clear" w:color="auto" w:fill="F2F2F2" w:themeFill="background1" w:themeFillShade="F2"/>
+          </w:tcPr>
+          <w:p>
+            <w:pPr>
+              <w:pStyle w:val="Retraitcorpsdetexte"/>
+              <w:ind w:left="0"/>
+            </w:pPr>
+          </w:p>
+        </w:tc>
+        <w:tc>
+          <w:tcPr>
+            <w:tcW w:w="1756" w:type="dxa"/>
+            <w:shd w:val="clear" w:color="auto" w:fill="F2F2F2" w:themeFill="background1" w:themeFillShade="F2"/>
+          </w:tcPr>
+          <w:p>
+            <w:pPr>
+              <w:pStyle w:val="Retraitcorpsdetexte"/>
+              <w:ind w:left="0"/>
+              <w:jc w:val="left"/>
+            </w:pPr>
+          </w:p>
+        </w:tc>
+        <w:tc>
+          <w:tcPr>
+            <w:tcW w:w="1651" w:type="dxa"/>
+            <w:shd w:val="clear" w:color="auto" w:fill="F2F2F2" w:themeFill="background1" w:themeFillShade="F2"/>
+          </w:tcPr>
+          <w:p>
+            <w:pPr>
+              <w:pStyle w:val="Retraitcorpsdetexte"/>
+              <w:ind w:left="0"/>
+              <w:jc w:val="left"/>
+            </w:pPr>
+            <w:r>
+              <w:t>Supprime un commentaire</w:t>
+            </w:r>
+          </w:p>
+        </w:tc>
+      </w:tr>
+      <w:tr>
+        <w:trPr>
+          <w:cantSplit/>
+          <w:tblHeader/>
+        </w:trPr>
+        <w:tc>
+          <w:tcPr>
+            <w:tcW w:w="927" w:type="dxa"/>
+          </w:tcPr>
+          <w:p>
+            <w:pPr>
+              <w:pStyle w:val="Retraitcorpsdetexte"/>
+              <w:ind w:left="0"/>
+              <w:jc w:val="center"/>
+            </w:pPr>
+          </w:p>
+        </w:tc>
+        <w:tc>
+          <w:tcPr>
+            <w:tcW w:w="2104" w:type="dxa"/>
+          </w:tcPr>
+          <w:p>
+            <w:pPr>
+              <w:pStyle w:val="Retraitcorpsdetexte"/>
+              <w:ind w:left="0"/>
+            </w:pPr>
+            <w:r>
+              <w:t>/api/</w:t>
+            </w:r>
+          </w:p>
+        </w:tc>
+        <w:tc>
+          <w:tcPr>
+            <w:tcW w:w="3295" w:type="dxa"/>
+          </w:tcPr>
+          <w:p>
+            <w:pPr>
+              <w:pStyle w:val="Retraitcorpsdetexte"/>
+              <w:ind w:left="0"/>
+            </w:pPr>
+          </w:p>
+        </w:tc>
+        <w:tc>
+          <w:tcPr>
+            <w:tcW w:w="1756" w:type="dxa"/>
+          </w:tcPr>
+          <w:p>
+            <w:pPr>
+              <w:pStyle w:val="Retraitcorpsdetexte"/>
+              <w:ind w:left="0"/>
+              <w:jc w:val="left"/>
+            </w:pPr>
+          </w:p>
+        </w:tc>
+        <w:tc>
+          <w:tcPr>
+            <w:tcW w:w="1651" w:type="dxa"/>
+          </w:tcPr>
+          <w:p>
+            <w:pPr>
+              <w:pStyle w:val="Retraitcorpsdetexte"/>
+              <w:ind w:left="0"/>
+              <w:jc w:val="left"/>
+            </w:pPr>
+            <w:r>
+              <w:t xml:space="preserve">Récupère </w:t>
+            </w:r>
+            <w:r>
+              <w:t>toutes</w:t>
+            </w:r>
+            <w:r>
+              <w:t xml:space="preserve"> les </w:t>
+            </w:r>
+            <w:r>
+              <w:t>appréciations</w:t>
+            </w:r>
+          </w:p>
+        </w:tc>
+      </w:tr>
+      <w:tr>
+        <w:trPr>
+          <w:cantSplit/>
+          <w:tblHeader/>
+        </w:trPr>
+        <w:tc>
+          <w:tcPr>
+            <w:tcW w:w="927" w:type="dxa"/>
+            <w:shd w:val="clear" w:color="auto" w:fill="F2F2F2" w:themeFill="background1" w:themeFillShade="F2"/>
+          </w:tcPr>
+          <w:p>
+            <w:pPr>
+              <w:pStyle w:val="Retraitcorpsdetexte"/>
+              <w:ind w:left="0"/>
+              <w:jc w:val="center"/>
+            </w:pPr>
+          </w:p>
+        </w:tc>
+        <w:tc>
+          <w:tcPr>
+            <w:tcW w:w="2104" w:type="dxa"/>
+            <w:shd w:val="clear" w:color="auto" w:fill="F2F2F2" w:themeFill="background1" w:themeFillShade="F2"/>
+          </w:tcPr>
+          <w:p>
+            <w:pPr>
+              <w:pStyle w:val="Retraitcorpsdetexte"/>
+              <w:ind w:left="0"/>
+            </w:pPr>
+            <w:r>
+              <w:t>/api/</w:t>
+            </w:r>
+          </w:p>
+        </w:tc>
+        <w:tc>
+          <w:tcPr>
+            <w:tcW w:w="3295" w:type="dxa"/>
+            <w:shd w:val="clear" w:color="auto" w:fill="F2F2F2" w:themeFill="background1" w:themeFillShade="F2"/>
+          </w:tcPr>
+          <w:p>
+            <w:pPr>
+              <w:pStyle w:val="Retraitcorpsdetexte"/>
+              <w:ind w:left="0"/>
+            </w:pPr>
+          </w:p>
+        </w:tc>
+        <w:tc>
+          <w:tcPr>
+            <w:tcW w:w="1756" w:type="dxa"/>
+            <w:shd w:val="clear" w:color="auto" w:fill="F2F2F2" w:themeFill="background1" w:themeFillShade="F2"/>
+          </w:tcPr>
+          <w:p>
+            <w:pPr>
+              <w:pStyle w:val="Retraitcorpsdetexte"/>
+              <w:ind w:left="0"/>
+              <w:jc w:val="left"/>
+            </w:pPr>
+          </w:p>
+        </w:tc>
+        <w:tc>
+          <w:tcPr>
+            <w:tcW w:w="1651" w:type="dxa"/>
+            <w:shd w:val="clear" w:color="auto" w:fill="F2F2F2" w:themeFill="background1" w:themeFillShade="F2"/>
+          </w:tcPr>
+          <w:p>
+            <w:pPr>
+              <w:pStyle w:val="Retraitcorpsdetexte"/>
+              <w:ind w:left="0"/>
+              <w:jc w:val="left"/>
+            </w:pPr>
+          </w:p>
+        </w:tc>
+      </w:tr>
+      <w:tr>
+        <w:trPr>
+          <w:cantSplit/>
+          <w:tblHeader/>
+        </w:trPr>
+        <w:tc>
+          <w:tcPr>
+            <w:tcW w:w="927" w:type="dxa"/>
+          </w:tcPr>
+          <w:p>
+            <w:pPr>
+              <w:pStyle w:val="Retraitcorpsdetexte"/>
+              <w:ind w:left="0"/>
+              <w:jc w:val="center"/>
+            </w:pPr>
+          </w:p>
+        </w:tc>
+        <w:tc>
+          <w:tcPr>
+            <w:tcW w:w="2104" w:type="dxa"/>
+          </w:tcPr>
+          <w:p>
+            <w:pPr>
+              <w:pStyle w:val="Retraitcorpsdetexte"/>
+              <w:ind w:left="0"/>
+            </w:pPr>
+          </w:p>
+        </w:tc>
+        <w:tc>
+          <w:tcPr>
+            <w:tcW w:w="3295" w:type="dxa"/>
+          </w:tcPr>
+          <w:p>
+            <w:pPr>
+              <w:pStyle w:val="Retraitcorpsdetexte"/>
+              <w:ind w:left="0"/>
+            </w:pPr>
+          </w:p>
+        </w:tc>
+        <w:tc>
+          <w:tcPr>
+            <w:tcW w:w="1756" w:type="dxa"/>
+          </w:tcPr>
+          <w:p>
+            <w:pPr>
+              <w:pStyle w:val="Retraitcorpsdetexte"/>
+              <w:ind w:left="0"/>
+              <w:jc w:val="left"/>
+            </w:pPr>
+          </w:p>
+        </w:tc>
+        <w:tc>
+          <w:tcPr>
+            <w:tcW w:w="1651" w:type="dxa"/>
+          </w:tcPr>
+          <w:p>
+            <w:pPr>
+              <w:pStyle w:val="Retraitcorpsdetexte"/>
+              <w:ind w:left="0"/>
+              <w:jc w:val="left"/>
+            </w:pPr>
+          </w:p>
+        </w:tc>
+      </w:tr>
+      <w:tr>
+        <w:trPr>
+          <w:cantSplit/>
+          <w:tblHeader/>
+        </w:trPr>
+        <w:tc>
+          <w:tcPr>
+            <w:tcW w:w="927" w:type="dxa"/>
+            <w:shd w:val="clear" w:color="auto" w:fill="F2F2F2" w:themeFill="background1" w:themeFillShade="F2"/>
+          </w:tcPr>
+          <w:p>
+            <w:pPr>
+              <w:pStyle w:val="Retraitcorpsdetexte"/>
+              <w:ind w:left="0"/>
+              <w:jc w:val="center"/>
+            </w:pPr>
+          </w:p>
+        </w:tc>
+        <w:tc>
+          <w:tcPr>
+            <w:tcW w:w="2104" w:type="dxa"/>
+            <w:shd w:val="clear" w:color="auto" w:fill="F2F2F2" w:themeFill="background1" w:themeFillShade="F2"/>
+          </w:tcPr>
+          <w:p>
+            <w:pPr>
+              <w:pStyle w:val="Retraitcorpsdetexte"/>
+              <w:ind w:left="0"/>
+            </w:pPr>
+            <w:r>
+              <w:t>/api/</w:t>
+            </w:r>
+          </w:p>
+        </w:tc>
+        <w:tc>
+          <w:tcPr>
+            <w:tcW w:w="3295" w:type="dxa"/>
+            <w:shd w:val="clear" w:color="auto" w:fill="F2F2F2" w:themeFill="background1" w:themeFillShade="F2"/>
+          </w:tcPr>
+          <w:p>
+            <w:pPr>
+              <w:pStyle w:val="Retraitcorpsdetexte"/>
+              <w:ind w:left="0"/>
+            </w:pPr>
+          </w:p>
+        </w:tc>
+        <w:tc>
+          <w:tcPr>
+            <w:tcW w:w="1756" w:type="dxa"/>
+            <w:shd w:val="clear" w:color="auto" w:fill="F2F2F2" w:themeFill="background1" w:themeFillShade="F2"/>
+          </w:tcPr>
+          <w:p>
+            <w:pPr>
+              <w:pStyle w:val="Retraitcorpsdetexte"/>
+              <w:ind w:left="0"/>
+              <w:jc w:val="left"/>
+            </w:pPr>
+          </w:p>
+        </w:tc>
+        <w:tc>
+          <w:tcPr>
+            <w:tcW w:w="1651" w:type="dxa"/>
+            <w:shd w:val="clear" w:color="auto" w:fill="F2F2F2" w:themeFill="background1" w:themeFillShade="F2"/>
+          </w:tcPr>
+          <w:p>
+            <w:pPr>
+              <w:pStyle w:val="Retraitcorpsdetexte"/>
+              <w:ind w:left="0"/>
+              <w:jc w:val="left"/>
             </w:pPr>
           </w:p>
         </w:tc>
@@ -6045,15 +6771,15 @@
       <w:pPr>
         <w:pStyle w:val="Titre2"/>
       </w:pPr>
-      <w:bookmarkStart w:id="28" w:name="_Toc532179965"/>
-      <w:bookmarkStart w:id="29" w:name="_Toc165969649"/>
-      <w:bookmarkStart w:id="30" w:name="_Toc190240616"/>
+      <w:bookmarkStart w:id="29" w:name="_Toc532179965"/>
+      <w:bookmarkStart w:id="30" w:name="_Toc165969649"/>
+      <w:bookmarkStart w:id="31" w:name="_Toc190250319"/>
       <w:r>
         <w:t>Dossier de Réalisation</w:t>
       </w:r>
-      <w:bookmarkEnd w:id="28"/>
       <w:bookmarkEnd w:id="29"/>
       <w:bookmarkEnd w:id="30"/>
+      <w:bookmarkEnd w:id="31"/>
     </w:p>
     <w:p>
       <w:pPr>
@@ -6212,15 +6938,15 @@
       <w:pPr>
         <w:pStyle w:val="Titre2"/>
       </w:pPr>
-      <w:bookmarkStart w:id="31" w:name="_Toc532179960"/>
-      <w:bookmarkStart w:id="32" w:name="_Toc165969644"/>
-      <w:bookmarkStart w:id="33" w:name="_Toc190240617"/>
+      <w:bookmarkStart w:id="32" w:name="_Toc532179960"/>
+      <w:bookmarkStart w:id="33" w:name="_Toc165969644"/>
+      <w:bookmarkStart w:id="34" w:name="_Toc190250320"/>
       <w:r>
         <w:t>Modifications</w:t>
       </w:r>
-      <w:bookmarkEnd w:id="31"/>
       <w:bookmarkEnd w:id="32"/>
       <w:bookmarkEnd w:id="33"/>
+      <w:bookmarkEnd w:id="34"/>
     </w:p>
     <w:p>
       <w:pPr>
@@ -6262,31 +6988,32 @@
       <w:pPr>
         <w:pStyle w:val="Titre1"/>
       </w:pPr>
-      <w:bookmarkStart w:id="34" w:name="_Toc532179966"/>
-      <w:bookmarkStart w:id="35" w:name="_Toc165969650"/>
-      <w:bookmarkStart w:id="36" w:name="_Toc190240618"/>
-      <w:r>
+      <w:bookmarkStart w:id="35" w:name="_Toc532179966"/>
+      <w:bookmarkStart w:id="36" w:name="_Toc165969650"/>
+      <w:bookmarkStart w:id="37" w:name="_Toc190250321"/>
+      <w:r>
+        <w:lastRenderedPageBreak/>
         <w:t>Tests</w:t>
       </w:r>
-      <w:bookmarkEnd w:id="34"/>
       <w:bookmarkEnd w:id="35"/>
       <w:bookmarkEnd w:id="36"/>
+      <w:bookmarkEnd w:id="37"/>
     </w:p>
     <w:p>
       <w:pPr>
         <w:pStyle w:val="Titre2"/>
       </w:pPr>
-      <w:bookmarkStart w:id="37" w:name="_Toc532179968"/>
-      <w:bookmarkStart w:id="38" w:name="_Toc165969652"/>
-      <w:bookmarkStart w:id="39" w:name="_Ref308525868"/>
-      <w:bookmarkStart w:id="40" w:name="_Toc190240619"/>
+      <w:bookmarkStart w:id="38" w:name="_Toc532179968"/>
+      <w:bookmarkStart w:id="39" w:name="_Toc165969652"/>
+      <w:bookmarkStart w:id="40" w:name="_Ref308525868"/>
+      <w:bookmarkStart w:id="41" w:name="_Toc190250322"/>
       <w:r>
         <w:t>Dossier des tests</w:t>
       </w:r>
-      <w:bookmarkEnd w:id="37"/>
       <w:bookmarkEnd w:id="38"/>
       <w:bookmarkEnd w:id="39"/>
       <w:bookmarkEnd w:id="40"/>
+      <w:bookmarkEnd w:id="41"/>
     </w:p>
     <w:p>
       <w:pPr>
@@ -6373,28 +7100,28 @@
       <w:pPr>
         <w:pStyle w:val="Titre1"/>
       </w:pPr>
-      <w:bookmarkStart w:id="41" w:name="_Toc165969653"/>
-      <w:bookmarkStart w:id="42" w:name="_Toc190240620"/>
+      <w:bookmarkStart w:id="42" w:name="_Toc165969653"/>
+      <w:bookmarkStart w:id="43" w:name="_Toc190250323"/>
       <w:r>
         <w:t>Conclusion</w:t>
       </w:r>
-      <w:bookmarkEnd w:id="41"/>
       <w:bookmarkEnd w:id="42"/>
+      <w:bookmarkEnd w:id="43"/>
     </w:p>
     <w:p>
       <w:pPr>
         <w:pStyle w:val="Titre2"/>
       </w:pPr>
-      <w:bookmarkStart w:id="43" w:name="_Toc165969654"/>
-      <w:bookmarkStart w:id="44" w:name="_Toc190240621"/>
+      <w:bookmarkStart w:id="44" w:name="_Toc165969654"/>
+      <w:bookmarkStart w:id="45" w:name="_Toc190250324"/>
       <w:r>
         <w:t xml:space="preserve">Bilan des </w:t>
       </w:r>
-      <w:bookmarkEnd w:id="43"/>
+      <w:bookmarkEnd w:id="44"/>
       <w:r>
         <w:t>fonctionnalités demandées</w:t>
       </w:r>
-      <w:bookmarkEnd w:id="44"/>
+      <w:bookmarkEnd w:id="45"/>
     </w:p>
     <w:p>
       <w:pPr>
@@ -6433,13 +7160,13 @@
       <w:pPr>
         <w:pStyle w:val="Titre2"/>
       </w:pPr>
-      <w:bookmarkStart w:id="45" w:name="_Toc165969655"/>
-      <w:bookmarkStart w:id="46" w:name="_Toc190240622"/>
+      <w:bookmarkStart w:id="46" w:name="_Toc165969655"/>
+      <w:bookmarkStart w:id="47" w:name="_Toc190250325"/>
       <w:r>
         <w:t>Bilan de la planification</w:t>
       </w:r>
-      <w:bookmarkEnd w:id="45"/>
       <w:bookmarkEnd w:id="46"/>
+      <w:bookmarkEnd w:id="47"/>
     </w:p>
     <w:p>
       <w:pPr>
@@ -6472,13 +7199,13 @@
       <w:pPr>
         <w:pStyle w:val="Titre2"/>
       </w:pPr>
-      <w:bookmarkStart w:id="47" w:name="_Toc165969656"/>
-      <w:bookmarkStart w:id="48" w:name="_Toc190240623"/>
+      <w:bookmarkStart w:id="48" w:name="_Toc165969656"/>
+      <w:bookmarkStart w:id="49" w:name="_Toc190250326"/>
       <w:r>
         <w:t>Bilan personnel</w:t>
       </w:r>
-      <w:bookmarkEnd w:id="47"/>
       <w:bookmarkEnd w:id="48"/>
+      <w:bookmarkEnd w:id="49"/>
     </w:p>
     <w:p>
       <w:pPr>
@@ -6580,30 +7307,29 @@
       <w:pPr>
         <w:pStyle w:val="Titre1"/>
       </w:pPr>
-      <w:bookmarkStart w:id="49" w:name="_Toc532179971"/>
-      <w:bookmarkStart w:id="50" w:name="_Toc165969657"/>
-      <w:bookmarkStart w:id="51" w:name="_Toc190240624"/>
-      <w:r>
-        <w:lastRenderedPageBreak/>
+      <w:bookmarkStart w:id="50" w:name="_Toc532179971"/>
+      <w:bookmarkStart w:id="51" w:name="_Toc165969657"/>
+      <w:bookmarkStart w:id="52" w:name="_Toc190250327"/>
+      <w:r>
         <w:t>Divers</w:t>
       </w:r>
-      <w:bookmarkEnd w:id="49"/>
       <w:bookmarkEnd w:id="50"/>
       <w:bookmarkEnd w:id="51"/>
+      <w:bookmarkEnd w:id="52"/>
     </w:p>
     <w:p>
       <w:pPr>
         <w:pStyle w:val="Titre2"/>
       </w:pPr>
-      <w:bookmarkStart w:id="52" w:name="_Toc532179972"/>
-      <w:bookmarkStart w:id="53" w:name="_Toc165969658"/>
-      <w:bookmarkStart w:id="54" w:name="_Toc190240625"/>
+      <w:bookmarkStart w:id="53" w:name="_Toc532179972"/>
+      <w:bookmarkStart w:id="54" w:name="_Toc165969658"/>
+      <w:bookmarkStart w:id="55" w:name="_Toc190250328"/>
       <w:r>
         <w:t>Journal de travail</w:t>
       </w:r>
-      <w:bookmarkEnd w:id="52"/>
       <w:bookmarkEnd w:id="53"/>
       <w:bookmarkEnd w:id="54"/>
+      <w:bookmarkEnd w:id="55"/>
     </w:p>
     <w:p>
       <w:pPr>
@@ -6639,11 +7365,11 @@
       <w:pPr>
         <w:pStyle w:val="Titre2"/>
       </w:pPr>
-      <w:bookmarkStart w:id="55" w:name="_Toc190240626"/>
+      <w:bookmarkStart w:id="56" w:name="_Toc190250329"/>
       <w:r>
         <w:t>Bibliographie</w:t>
       </w:r>
-      <w:bookmarkEnd w:id="55"/>
+      <w:bookmarkEnd w:id="56"/>
     </w:p>
     <w:p>
       <w:pPr>
@@ -6670,11 +7396,11 @@
       <w:pPr>
         <w:pStyle w:val="Titre2"/>
       </w:pPr>
-      <w:bookmarkStart w:id="56" w:name="_Toc190240627"/>
+      <w:bookmarkStart w:id="57" w:name="_Toc190250330"/>
       <w:r>
         <w:t>Webographie</w:t>
       </w:r>
-      <w:bookmarkEnd w:id="56"/>
+      <w:bookmarkEnd w:id="57"/>
     </w:p>
     <w:p>
       <w:pPr>
@@ -6692,11 +7418,11 @@
       <w:pPr>
         <w:pStyle w:val="Titre1"/>
       </w:pPr>
-      <w:bookmarkStart w:id="57" w:name="_Toc190240628"/>
+      <w:bookmarkStart w:id="58" w:name="_Toc190250331"/>
       <w:r>
         <w:t>Annexes</w:t>
       </w:r>
-      <w:bookmarkEnd w:id="57"/>
+      <w:bookmarkEnd w:id="58"/>
     </w:p>
     <w:p>
       <w:pPr>
@@ -7209,7 +7935,7 @@
               <w:rPr>
                 <w:noProof/>
               </w:rPr>
-              <w:t>202</w:t>
+              <w:t>279</w:t>
             </w:r>
           </w:fldSimple>
           <w:r>
@@ -7246,7 +7972,7 @@
               <w:noProof/>
               <w:szCs w:val="16"/>
             </w:rPr>
-            <w:t>11.02.2025 17:21</w:t>
+            <w:t>12.02.2025 10:52</w:t>
           </w:r>
           <w:r>
             <w:rPr>
@@ -7486,7 +8212,7 @@
         <v:path o:extrusionok="f" gradientshapeok="t" o:connecttype="rect"/>
         <o:lock v:ext="edit" aspectratio="t"/>
       </v:shapetype>
-      <v:shape id="_x0000_i1248" type="#_x0000_t75" style="width:11.2pt;height:11.2pt" o:bullet="t">
+      <v:shape id="_x0000_i1081" type="#_x0000_t75" style="width:11.2pt;height:11.2pt" o:bullet="t">
         <v:imagedata r:id="rId1" o:title="BD10263_"/>
       </v:shape>
     </w:pict>

</xml_diff>

<commit_message>
Tableau des routes dans le rapport : WIP 🚧
</commit_message>
<xml_diff>
--- a/rapport/R-P_Web295-ThodeMateo_SegalenAlban_FabreAntoine-rapport.docx
+++ b/rapport/R-P_Web295-ThodeMateo_SegalenAlban_FabreAntoine-rapport.docx
@@ -213,7 +213,7 @@
         </w:rPr>
         <w:fldChar w:fldCharType="separate"/>
       </w:r>
-      <w:hyperlink w:anchor="_Toc190250303" w:history="1">
+      <w:hyperlink w:anchor="_Toc191383362" w:history="1">
         <w:r>
           <w:rPr>
             <w:rStyle w:val="Lienhypertexte"/>
@@ -261,7 +261,7 @@
             <w:noProof/>
             <w:webHidden/>
           </w:rPr>
-          <w:instrText xml:space="preserve"> PAGEREF _Toc190250303 \h </w:instrText>
+          <w:instrText xml:space="preserve"> PAGEREF _Toc191383362 \h </w:instrText>
         </w:r>
         <w:r>
           <w:rPr>
@@ -309,7 +309,7 @@
           <w14:ligatures w14:val="standardContextual"/>
         </w:rPr>
       </w:pPr>
-      <w:hyperlink w:anchor="_Toc190250304" w:history="1">
+      <w:hyperlink w:anchor="_Toc191383363" w:history="1">
         <w:r>
           <w:rPr>
             <w:rStyle w:val="Lienhypertexte"/>
@@ -355,7 +355,7 @@
             <w:noProof/>
             <w:webHidden/>
           </w:rPr>
-          <w:instrText xml:space="preserve"> PAGEREF _Toc190250304 \h </w:instrText>
+          <w:instrText xml:space="preserve"> PAGEREF _Toc191383363 \h </w:instrText>
         </w:r>
         <w:r>
           <w:rPr>
@@ -403,7 +403,7 @@
           <w14:ligatures w14:val="standardContextual"/>
         </w:rPr>
       </w:pPr>
-      <w:hyperlink w:anchor="_Toc190250305" w:history="1">
+      <w:hyperlink w:anchor="_Toc191383364" w:history="1">
         <w:r>
           <w:rPr>
             <w:rStyle w:val="Lienhypertexte"/>
@@ -449,7 +449,7 @@
             <w:noProof/>
             <w:webHidden/>
           </w:rPr>
-          <w:instrText xml:space="preserve"> PAGEREF _Toc190250305 \h </w:instrText>
+          <w:instrText xml:space="preserve"> PAGEREF _Toc191383364 \h </w:instrText>
         </w:r>
         <w:r>
           <w:rPr>
@@ -497,7 +497,7 @@
           <w14:ligatures w14:val="standardContextual"/>
         </w:rPr>
       </w:pPr>
-      <w:hyperlink w:anchor="_Toc190250306" w:history="1">
+      <w:hyperlink w:anchor="_Toc191383365" w:history="1">
         <w:r>
           <w:rPr>
             <w:rStyle w:val="Lienhypertexte"/>
@@ -543,7 +543,7 @@
             <w:noProof/>
             <w:webHidden/>
           </w:rPr>
-          <w:instrText xml:space="preserve"> PAGEREF _Toc190250306 \h </w:instrText>
+          <w:instrText xml:space="preserve"> PAGEREF _Toc191383365 \h </w:instrText>
         </w:r>
         <w:r>
           <w:rPr>
@@ -591,7 +591,7 @@
           <w14:ligatures w14:val="standardContextual"/>
         </w:rPr>
       </w:pPr>
-      <w:hyperlink w:anchor="_Toc190250307" w:history="1">
+      <w:hyperlink w:anchor="_Toc191383366" w:history="1">
         <w:r>
           <w:rPr>
             <w:rStyle w:val="Lienhypertexte"/>
@@ -637,7 +637,7 @@
             <w:noProof/>
             <w:webHidden/>
           </w:rPr>
-          <w:instrText xml:space="preserve"> PAGEREF _Toc190250307 \h </w:instrText>
+          <w:instrText xml:space="preserve"> PAGEREF _Toc191383366 \h </w:instrText>
         </w:r>
         <w:r>
           <w:rPr>
@@ -685,7 +685,7 @@
           <w14:ligatures w14:val="standardContextual"/>
         </w:rPr>
       </w:pPr>
-      <w:hyperlink w:anchor="_Toc190250308" w:history="1">
+      <w:hyperlink w:anchor="_Toc191383367" w:history="1">
         <w:r>
           <w:rPr>
             <w:rStyle w:val="Lienhypertexte"/>
@@ -731,7 +731,7 @@
             <w:noProof/>
             <w:webHidden/>
           </w:rPr>
-          <w:instrText xml:space="preserve"> PAGEREF _Toc190250308 \h </w:instrText>
+          <w:instrText xml:space="preserve"> PAGEREF _Toc191383367 \h </w:instrText>
         </w:r>
         <w:r>
           <w:rPr>
@@ -779,7 +779,7 @@
           <w14:ligatures w14:val="standardContextual"/>
         </w:rPr>
       </w:pPr>
-      <w:hyperlink w:anchor="_Toc190250309" w:history="1">
+      <w:hyperlink w:anchor="_Toc191383368" w:history="1">
         <w:r>
           <w:rPr>
             <w:rStyle w:val="Lienhypertexte"/>
@@ -825,7 +825,7 @@
             <w:noProof/>
             <w:webHidden/>
           </w:rPr>
-          <w:instrText xml:space="preserve"> PAGEREF _Toc190250309 \h </w:instrText>
+          <w:instrText xml:space="preserve"> PAGEREF _Toc191383368 \h </w:instrText>
         </w:r>
         <w:r>
           <w:rPr>
@@ -873,7 +873,7 @@
           <w14:ligatures w14:val="standardContextual"/>
         </w:rPr>
       </w:pPr>
-      <w:hyperlink w:anchor="_Toc190250310" w:history="1">
+      <w:hyperlink w:anchor="_Toc191383369" w:history="1">
         <w:r>
           <w:rPr>
             <w:rStyle w:val="Lienhypertexte"/>
@@ -919,7 +919,7 @@
             <w:noProof/>
             <w:webHidden/>
           </w:rPr>
-          <w:instrText xml:space="preserve"> PAGEREF _Toc190250310 \h </w:instrText>
+          <w:instrText xml:space="preserve"> PAGEREF _Toc191383369 \h </w:instrText>
         </w:r>
         <w:r>
           <w:rPr>
@@ -969,7 +969,7 @@
           <w14:ligatures w14:val="standardContextual"/>
         </w:rPr>
       </w:pPr>
-      <w:hyperlink w:anchor="_Toc190250311" w:history="1">
+      <w:hyperlink w:anchor="_Toc191383370" w:history="1">
         <w:r>
           <w:rPr>
             <w:rStyle w:val="Lienhypertexte"/>
@@ -1017,7 +1017,7 @@
             <w:noProof/>
             <w:webHidden/>
           </w:rPr>
-          <w:instrText xml:space="preserve"> PAGEREF _Toc190250311 \h </w:instrText>
+          <w:instrText xml:space="preserve"> PAGEREF _Toc191383370 \h </w:instrText>
         </w:r>
         <w:r>
           <w:rPr>
@@ -1067,7 +1067,7 @@
           <w14:ligatures w14:val="standardContextual"/>
         </w:rPr>
       </w:pPr>
-      <w:hyperlink w:anchor="_Toc190250312" w:history="1">
+      <w:hyperlink w:anchor="_Toc191383371" w:history="1">
         <w:r>
           <w:rPr>
             <w:rStyle w:val="Lienhypertexte"/>
@@ -1115,7 +1115,7 @@
             <w:noProof/>
             <w:webHidden/>
           </w:rPr>
-          <w:instrText xml:space="preserve"> PAGEREF _Toc190250312 \h </w:instrText>
+          <w:instrText xml:space="preserve"> PAGEREF _Toc191383371 \h </w:instrText>
         </w:r>
         <w:r>
           <w:rPr>
@@ -1163,7 +1163,7 @@
           <w14:ligatures w14:val="standardContextual"/>
         </w:rPr>
       </w:pPr>
-      <w:hyperlink w:anchor="_Toc190250313" w:history="1">
+      <w:hyperlink w:anchor="_Toc191383372" w:history="1">
         <w:r>
           <w:rPr>
             <w:rStyle w:val="Lienhypertexte"/>
@@ -1209,7 +1209,7 @@
             <w:noProof/>
             <w:webHidden/>
           </w:rPr>
-          <w:instrText xml:space="preserve"> PAGEREF _Toc190250313 \h </w:instrText>
+          <w:instrText xml:space="preserve"> PAGEREF _Toc191383372 \h </w:instrText>
         </w:r>
         <w:r>
           <w:rPr>
@@ -1257,7 +1257,7 @@
           <w14:ligatures w14:val="standardContextual"/>
         </w:rPr>
       </w:pPr>
-      <w:hyperlink w:anchor="_Toc190250314" w:history="1">
+      <w:hyperlink w:anchor="_Toc191383373" w:history="1">
         <w:r>
           <w:rPr>
             <w:rStyle w:val="Lienhypertexte"/>
@@ -1303,7 +1303,7 @@
             <w:noProof/>
             <w:webHidden/>
           </w:rPr>
-          <w:instrText xml:space="preserve"> PAGEREF _Toc190250314 \h </w:instrText>
+          <w:instrText xml:space="preserve"> PAGEREF _Toc191383373 \h </w:instrText>
         </w:r>
         <w:r>
           <w:rPr>
@@ -1351,7 +1351,7 @@
           <w14:ligatures w14:val="standardContextual"/>
         </w:rPr>
       </w:pPr>
-      <w:hyperlink w:anchor="_Toc190250315" w:history="1">
+      <w:hyperlink w:anchor="_Toc191383374" w:history="1">
         <w:r>
           <w:rPr>
             <w:rStyle w:val="Lienhypertexte"/>
@@ -1397,7 +1397,7 @@
             <w:noProof/>
             <w:webHidden/>
           </w:rPr>
-          <w:instrText xml:space="preserve"> PAGEREF _Toc190250315 \h </w:instrText>
+          <w:instrText xml:space="preserve"> PAGEREF _Toc191383374 \h </w:instrText>
         </w:r>
         <w:r>
           <w:rPr>
@@ -1445,7 +1445,7 @@
           <w14:ligatures w14:val="standardContextual"/>
         </w:rPr>
       </w:pPr>
-      <w:hyperlink w:anchor="_Toc190250316" w:history="1">
+      <w:hyperlink w:anchor="_Toc191383375" w:history="1">
         <w:r>
           <w:rPr>
             <w:rStyle w:val="Lienhypertexte"/>
@@ -1491,7 +1491,7 @@
             <w:noProof/>
             <w:webHidden/>
           </w:rPr>
-          <w:instrText xml:space="preserve"> PAGEREF _Toc190250316 \h </w:instrText>
+          <w:instrText xml:space="preserve"> PAGEREF _Toc191383375 \h </w:instrText>
         </w:r>
         <w:r>
           <w:rPr>
@@ -1541,7 +1541,7 @@
           <w14:ligatures w14:val="standardContextual"/>
         </w:rPr>
       </w:pPr>
-      <w:hyperlink w:anchor="_Toc190250317" w:history="1">
+      <w:hyperlink w:anchor="_Toc191383376" w:history="1">
         <w:r>
           <w:rPr>
             <w:rStyle w:val="Lienhypertexte"/>
@@ -1589,7 +1589,7 @@
             <w:noProof/>
             <w:webHidden/>
           </w:rPr>
-          <w:instrText xml:space="preserve"> PAGEREF _Toc190250317 \h </w:instrText>
+          <w:instrText xml:space="preserve"> PAGEREF _Toc191383376 \h </w:instrText>
         </w:r>
         <w:r>
           <w:rPr>
@@ -1637,7 +1637,7 @@
           <w14:ligatures w14:val="standardContextual"/>
         </w:rPr>
       </w:pPr>
-      <w:hyperlink w:anchor="_Toc190250318" w:history="1">
+      <w:hyperlink w:anchor="_Toc191383377" w:history="1">
         <w:r>
           <w:rPr>
             <w:rStyle w:val="Lienhypertexte"/>
@@ -1683,7 +1683,7 @@
             <w:noProof/>
             <w:webHidden/>
           </w:rPr>
-          <w:instrText xml:space="preserve"> PAGEREF _Toc190250318 \h </w:instrText>
+          <w:instrText xml:space="preserve"> PAGEREF _Toc191383377 \h </w:instrText>
         </w:r>
         <w:r>
           <w:rPr>
@@ -1731,7 +1731,7 @@
           <w14:ligatures w14:val="standardContextual"/>
         </w:rPr>
       </w:pPr>
-      <w:hyperlink w:anchor="_Toc190250319" w:history="1">
+      <w:hyperlink w:anchor="_Toc191383378" w:history="1">
         <w:r>
           <w:rPr>
             <w:rStyle w:val="Lienhypertexte"/>
@@ -1777,7 +1777,7 @@
             <w:noProof/>
             <w:webHidden/>
           </w:rPr>
-          <w:instrText xml:space="preserve"> PAGEREF _Toc190250319 \h </w:instrText>
+          <w:instrText xml:space="preserve"> PAGEREF _Toc191383378 \h </w:instrText>
         </w:r>
         <w:r>
           <w:rPr>
@@ -1825,7 +1825,7 @@
           <w14:ligatures w14:val="standardContextual"/>
         </w:rPr>
       </w:pPr>
-      <w:hyperlink w:anchor="_Toc190250320" w:history="1">
+      <w:hyperlink w:anchor="_Toc191383379" w:history="1">
         <w:r>
           <w:rPr>
             <w:rStyle w:val="Lienhypertexte"/>
@@ -1871,7 +1871,7 @@
             <w:noProof/>
             <w:webHidden/>
           </w:rPr>
-          <w:instrText xml:space="preserve"> PAGEREF _Toc190250320 \h </w:instrText>
+          <w:instrText xml:space="preserve"> PAGEREF _Toc191383379 \h </w:instrText>
         </w:r>
         <w:r>
           <w:rPr>
@@ -1921,7 +1921,7 @@
           <w14:ligatures w14:val="standardContextual"/>
         </w:rPr>
       </w:pPr>
-      <w:hyperlink w:anchor="_Toc190250321" w:history="1">
+      <w:hyperlink w:anchor="_Toc191383380" w:history="1">
         <w:r>
           <w:rPr>
             <w:rStyle w:val="Lienhypertexte"/>
@@ -1969,7 +1969,7 @@
             <w:noProof/>
             <w:webHidden/>
           </w:rPr>
-          <w:instrText xml:space="preserve"> PAGEREF _Toc190250321 \h </w:instrText>
+          <w:instrText xml:space="preserve"> PAGEREF _Toc191383380 \h </w:instrText>
         </w:r>
         <w:r>
           <w:rPr>
@@ -1989,7 +1989,7 @@
             <w:noProof/>
             <w:webHidden/>
           </w:rPr>
-          <w:t>6</w:t>
+          <w:t>7</w:t>
         </w:r>
         <w:r>
           <w:rPr>
@@ -2017,7 +2017,7 @@
           <w14:ligatures w14:val="standardContextual"/>
         </w:rPr>
       </w:pPr>
-      <w:hyperlink w:anchor="_Toc190250322" w:history="1">
+      <w:hyperlink w:anchor="_Toc191383381" w:history="1">
         <w:r>
           <w:rPr>
             <w:rStyle w:val="Lienhypertexte"/>
@@ -2063,7 +2063,7 @@
             <w:noProof/>
             <w:webHidden/>
           </w:rPr>
-          <w:instrText xml:space="preserve"> PAGEREF _Toc190250322 \h </w:instrText>
+          <w:instrText xml:space="preserve"> PAGEREF _Toc191383381 \h </w:instrText>
         </w:r>
         <w:r>
           <w:rPr>
@@ -2083,7 +2083,7 @@
             <w:noProof/>
             <w:webHidden/>
           </w:rPr>
-          <w:t>6</w:t>
+          <w:t>7</w:t>
         </w:r>
         <w:r>
           <w:rPr>
@@ -2113,7 +2113,7 @@
           <w14:ligatures w14:val="standardContextual"/>
         </w:rPr>
       </w:pPr>
-      <w:hyperlink w:anchor="_Toc190250323" w:history="1">
+      <w:hyperlink w:anchor="_Toc191383382" w:history="1">
         <w:r>
           <w:rPr>
             <w:rStyle w:val="Lienhypertexte"/>
@@ -2161,7 +2161,7 @@
             <w:noProof/>
             <w:webHidden/>
           </w:rPr>
-          <w:instrText xml:space="preserve"> PAGEREF _Toc190250323 \h </w:instrText>
+          <w:instrText xml:space="preserve"> PAGEREF _Toc191383382 \h </w:instrText>
         </w:r>
         <w:r>
           <w:rPr>
@@ -2181,7 +2181,7 @@
             <w:noProof/>
             <w:webHidden/>
           </w:rPr>
-          <w:t>6</w:t>
+          <w:t>7</w:t>
         </w:r>
         <w:r>
           <w:rPr>
@@ -2209,7 +2209,7 @@
           <w14:ligatures w14:val="standardContextual"/>
         </w:rPr>
       </w:pPr>
-      <w:hyperlink w:anchor="_Toc190250324" w:history="1">
+      <w:hyperlink w:anchor="_Toc191383383" w:history="1">
         <w:r>
           <w:rPr>
             <w:rStyle w:val="Lienhypertexte"/>
@@ -2255,7 +2255,7 @@
             <w:noProof/>
             <w:webHidden/>
           </w:rPr>
-          <w:instrText xml:space="preserve"> PAGEREF _Toc190250324 \h </w:instrText>
+          <w:instrText xml:space="preserve"> PAGEREF _Toc191383383 \h </w:instrText>
         </w:r>
         <w:r>
           <w:rPr>
@@ -2275,7 +2275,7 @@
             <w:noProof/>
             <w:webHidden/>
           </w:rPr>
-          <w:t>6</w:t>
+          <w:t>7</w:t>
         </w:r>
         <w:r>
           <w:rPr>
@@ -2303,7 +2303,7 @@
           <w14:ligatures w14:val="standardContextual"/>
         </w:rPr>
       </w:pPr>
-      <w:hyperlink w:anchor="_Toc190250325" w:history="1">
+      <w:hyperlink w:anchor="_Toc191383384" w:history="1">
         <w:r>
           <w:rPr>
             <w:rStyle w:val="Lienhypertexte"/>
@@ -2349,7 +2349,7 @@
             <w:noProof/>
             <w:webHidden/>
           </w:rPr>
-          <w:instrText xml:space="preserve"> PAGEREF _Toc190250325 \h </w:instrText>
+          <w:instrText xml:space="preserve"> PAGEREF _Toc191383384 \h </w:instrText>
         </w:r>
         <w:r>
           <w:rPr>
@@ -2369,7 +2369,7 @@
             <w:noProof/>
             <w:webHidden/>
           </w:rPr>
-          <w:t>6</w:t>
+          <w:t>7</w:t>
         </w:r>
         <w:r>
           <w:rPr>
@@ -2397,7 +2397,7 @@
           <w14:ligatures w14:val="standardContextual"/>
         </w:rPr>
       </w:pPr>
-      <w:hyperlink w:anchor="_Toc190250326" w:history="1">
+      <w:hyperlink w:anchor="_Toc191383385" w:history="1">
         <w:r>
           <w:rPr>
             <w:rStyle w:val="Lienhypertexte"/>
@@ -2443,7 +2443,7 @@
             <w:noProof/>
             <w:webHidden/>
           </w:rPr>
-          <w:instrText xml:space="preserve"> PAGEREF _Toc190250326 \h </w:instrText>
+          <w:instrText xml:space="preserve"> PAGEREF _Toc191383385 \h </w:instrText>
         </w:r>
         <w:r>
           <w:rPr>
@@ -2463,7 +2463,7 @@
             <w:noProof/>
             <w:webHidden/>
           </w:rPr>
-          <w:t>6</w:t>
+          <w:t>7</w:t>
         </w:r>
         <w:r>
           <w:rPr>
@@ -2493,7 +2493,7 @@
           <w14:ligatures w14:val="standardContextual"/>
         </w:rPr>
       </w:pPr>
-      <w:hyperlink w:anchor="_Toc190250327" w:history="1">
+      <w:hyperlink w:anchor="_Toc191383386" w:history="1">
         <w:r>
           <w:rPr>
             <w:rStyle w:val="Lienhypertexte"/>
@@ -2541,7 +2541,7 @@
             <w:noProof/>
             <w:webHidden/>
           </w:rPr>
-          <w:instrText xml:space="preserve"> PAGEREF _Toc190250327 \h </w:instrText>
+          <w:instrText xml:space="preserve"> PAGEREF _Toc191383386 \h </w:instrText>
         </w:r>
         <w:r>
           <w:rPr>
@@ -2589,7 +2589,7 @@
           <w14:ligatures w14:val="standardContextual"/>
         </w:rPr>
       </w:pPr>
-      <w:hyperlink w:anchor="_Toc190250328" w:history="1">
+      <w:hyperlink w:anchor="_Toc191383387" w:history="1">
         <w:r>
           <w:rPr>
             <w:rStyle w:val="Lienhypertexte"/>
@@ -2635,7 +2635,7 @@
             <w:noProof/>
             <w:webHidden/>
           </w:rPr>
-          <w:instrText xml:space="preserve"> PAGEREF _Toc190250328 \h </w:instrText>
+          <w:instrText xml:space="preserve"> PAGEREF _Toc191383387 \h </w:instrText>
         </w:r>
         <w:r>
           <w:rPr>
@@ -2683,7 +2683,7 @@
           <w14:ligatures w14:val="standardContextual"/>
         </w:rPr>
       </w:pPr>
-      <w:hyperlink w:anchor="_Toc190250329" w:history="1">
+      <w:hyperlink w:anchor="_Toc191383388" w:history="1">
         <w:r>
           <w:rPr>
             <w:rStyle w:val="Lienhypertexte"/>
@@ -2729,7 +2729,7 @@
             <w:noProof/>
             <w:webHidden/>
           </w:rPr>
-          <w:instrText xml:space="preserve"> PAGEREF _Toc190250329 \h </w:instrText>
+          <w:instrText xml:space="preserve"> PAGEREF _Toc191383388 \h </w:instrText>
         </w:r>
         <w:r>
           <w:rPr>
@@ -2777,7 +2777,7 @@
           <w14:ligatures w14:val="standardContextual"/>
         </w:rPr>
       </w:pPr>
-      <w:hyperlink w:anchor="_Toc190250330" w:history="1">
+      <w:hyperlink w:anchor="_Toc191383389" w:history="1">
         <w:r>
           <w:rPr>
             <w:rStyle w:val="Lienhypertexte"/>
@@ -2823,7 +2823,7 @@
             <w:noProof/>
             <w:webHidden/>
           </w:rPr>
-          <w:instrText xml:space="preserve"> PAGEREF _Toc190250330 \h </w:instrText>
+          <w:instrText xml:space="preserve"> PAGEREF _Toc191383389 \h </w:instrText>
         </w:r>
         <w:r>
           <w:rPr>
@@ -2873,7 +2873,7 @@
           <w14:ligatures w14:val="standardContextual"/>
         </w:rPr>
       </w:pPr>
-      <w:hyperlink w:anchor="_Toc190250331" w:history="1">
+      <w:hyperlink w:anchor="_Toc191383390" w:history="1">
         <w:r>
           <w:rPr>
             <w:rStyle w:val="Lienhypertexte"/>
@@ -2921,7 +2921,7 @@
             <w:noProof/>
             <w:webHidden/>
           </w:rPr>
-          <w:instrText xml:space="preserve"> PAGEREF _Toc190250331 \h </w:instrText>
+          <w:instrText xml:space="preserve"> PAGEREF _Toc191383390 \h </w:instrText>
         </w:r>
         <w:r>
           <w:rPr>
@@ -2974,7 +2974,7 @@
       </w:pPr>
       <w:bookmarkStart w:id="0" w:name="_Toc532179955"/>
       <w:bookmarkStart w:id="1" w:name="_Toc165969637"/>
-      <w:bookmarkStart w:id="2" w:name="_Toc190250303"/>
+      <w:bookmarkStart w:id="2" w:name="_Toc191383362"/>
       <w:r>
         <w:lastRenderedPageBreak/>
         <w:t>Spécifications</w:t>
@@ -2994,7 +2994,7 @@
       </w:pPr>
       <w:bookmarkStart w:id="3" w:name="_Toc532179969"/>
       <w:bookmarkStart w:id="4" w:name="_Toc165969639"/>
-      <w:bookmarkStart w:id="5" w:name="_Toc190250304"/>
+      <w:bookmarkStart w:id="5" w:name="_Toc191383363"/>
       <w:r>
         <w:t>T</w:t>
       </w:r>
@@ -3028,7 +3028,7 @@
       <w:pPr>
         <w:pStyle w:val="Titre2"/>
       </w:pPr>
-      <w:bookmarkStart w:id="6" w:name="_Toc190250305"/>
+      <w:bookmarkStart w:id="6" w:name="_Toc191383364"/>
       <w:r>
         <w:t>Description</w:t>
       </w:r>
@@ -3057,7 +3057,7 @@
       <w:pPr>
         <w:pStyle w:val="Titre2"/>
       </w:pPr>
-      <w:bookmarkStart w:id="7" w:name="_Toc190250306"/>
+      <w:bookmarkStart w:id="7" w:name="_Toc191383365"/>
       <w:r>
         <w:t>Matériel et logiciels à disposition</w:t>
       </w:r>
@@ -3137,7 +3137,7 @@
       <w:pPr>
         <w:pStyle w:val="Titre2"/>
       </w:pPr>
-      <w:bookmarkStart w:id="8" w:name="_Toc190250307"/>
+      <w:bookmarkStart w:id="8" w:name="_Toc191383366"/>
       <w:r>
         <w:t>P</w:t>
       </w:r>
@@ -3172,7 +3172,7 @@
       <w:pPr>
         <w:pStyle w:val="Titre2"/>
       </w:pPr>
-      <w:bookmarkStart w:id="9" w:name="_Toc190250308"/>
+      <w:bookmarkStart w:id="9" w:name="_Toc191383367"/>
       <w:r>
         <w:t>Cahier des charges</w:t>
       </w:r>
@@ -3201,7 +3201,7 @@
       <w:pPr>
         <w:pStyle w:val="Titre2"/>
       </w:pPr>
-      <w:bookmarkStart w:id="10" w:name="_Toc190250309"/>
+      <w:bookmarkStart w:id="10" w:name="_Toc191383368"/>
       <w:r>
         <w:t>Les points suivants seront évalués</w:t>
       </w:r>
@@ -3277,7 +3277,7 @@
       <w:pPr>
         <w:pStyle w:val="Titre2"/>
       </w:pPr>
-      <w:bookmarkStart w:id="11" w:name="_Toc190250310"/>
+      <w:bookmarkStart w:id="11" w:name="_Toc191383369"/>
       <w:r>
         <w:t>Validation et conditions de réussite</w:t>
       </w:r>
@@ -3323,7 +3323,7 @@
       <w:pPr>
         <w:pStyle w:val="Titre1"/>
       </w:pPr>
-      <w:bookmarkStart w:id="12" w:name="_Toc190250311"/>
+      <w:bookmarkStart w:id="12" w:name="_Toc191383370"/>
       <w:r>
         <w:t>Planification</w:t>
       </w:r>
@@ -3348,7 +3348,7 @@
       </w:pPr>
       <w:bookmarkStart w:id="13" w:name="_Toc532179957"/>
       <w:bookmarkStart w:id="14" w:name="_Toc165969641"/>
-      <w:bookmarkStart w:id="15" w:name="_Toc190250312"/>
+      <w:bookmarkStart w:id="15" w:name="_Toc191383371"/>
       <w:r>
         <w:t>Analyse</w:t>
       </w:r>
@@ -3360,7 +3360,7 @@
       <w:pPr>
         <w:pStyle w:val="Titre2"/>
       </w:pPr>
-      <w:bookmarkStart w:id="16" w:name="_Toc190250313"/>
+      <w:bookmarkStart w:id="16" w:name="_Toc191383372"/>
       <w:r>
         <w:t>Opportunités</w:t>
       </w:r>
@@ -3490,7 +3490,7 @@
       </w:pPr>
       <w:bookmarkStart w:id="17" w:name="_Toc532179959"/>
       <w:bookmarkStart w:id="18" w:name="_Toc165969643"/>
-      <w:bookmarkStart w:id="19" w:name="_Toc190250314"/>
+      <w:bookmarkStart w:id="19" w:name="_Toc191383373"/>
       <w:r>
         <w:t>Document d’analyse</w:t>
       </w:r>
@@ -3654,7 +3654,7 @@
       </w:pPr>
       <w:bookmarkStart w:id="20" w:name="_Toc532179967"/>
       <w:bookmarkStart w:id="21" w:name="_Toc165969651"/>
-      <w:bookmarkStart w:id="22" w:name="_Toc190250315"/>
+      <w:bookmarkStart w:id="22" w:name="_Toc191383374"/>
       <w:r>
         <w:t>Conception des tests</w:t>
       </w:r>
@@ -3712,7 +3712,7 @@
         <w:pStyle w:val="Titre2"/>
       </w:pPr>
       <w:bookmarkStart w:id="23" w:name="_Toc532179961"/>
-      <w:bookmarkStart w:id="24" w:name="_Toc190250316"/>
+      <w:bookmarkStart w:id="24" w:name="_Toc191383375"/>
       <w:r>
         <w:t>Planification</w:t>
       </w:r>
@@ -3760,7 +3760,7 @@
       </w:pPr>
       <w:bookmarkStart w:id="25" w:name="_Toc532179964"/>
       <w:bookmarkStart w:id="26" w:name="_Toc165969648"/>
-      <w:bookmarkStart w:id="27" w:name="_Toc190250317"/>
+      <w:bookmarkStart w:id="27" w:name="_Toc191383376"/>
       <w:bookmarkEnd w:id="23"/>
       <w:r>
         <w:t>Réalisation</w:t>
@@ -3773,7 +3773,7 @@
       <w:pPr>
         <w:pStyle w:val="Titre2"/>
       </w:pPr>
-      <w:bookmarkStart w:id="28" w:name="_Toc190250318"/>
+      <w:bookmarkStart w:id="28" w:name="_Toc191383377"/>
       <w:r>
         <w:t>Liste des routes</w:t>
       </w:r>
@@ -3782,6 +3782,29 @@
     <w:p>
       <w:pPr>
         <w:pStyle w:val="Retraitcorpsdetexte"/>
+      </w:pPr>
+    </w:p>
+    <w:p>
+      <w:pPr>
+        <w:pStyle w:val="Retraitcorpsdetexte"/>
+        <w:ind w:left="0"/>
+        <w:rPr>
+          <w:i/>
+          <w:iCs/>
+        </w:rPr>
+      </w:pPr>
+      <w:r>
+        <w:rPr>
+          <w:i/>
+          <w:iCs/>
+        </w:rPr>
+        <w:t>Ces JSON sont utilisés dans le tableau afin de faciliter la lecture.</w:t>
+      </w:r>
+    </w:p>
+    <w:p>
+      <w:pPr>
+        <w:pStyle w:val="Retraitcorpsdetexte"/>
+        <w:ind w:left="0"/>
       </w:pPr>
     </w:p>
     <w:p>
@@ -3926,7 +3949,7 @@
     <w:tbl>
       <w:tblPr>
         <w:tblStyle w:val="Grilledutableau"/>
-        <w:tblW w:w="9733" w:type="dxa"/>
+        <w:tblW w:w="10053" w:type="dxa"/>
         <w:tblInd w:w="-113" w:type="dxa"/>
         <w:tblLook w:val="04A0" w:firstRow="1" w:lastRow="0" w:firstColumn="1" w:lastColumn="0" w:noHBand="0" w:noVBand="1"/>
       </w:tblPr>
@@ -3973,7 +3996,7 @@
         </w:tc>
         <w:tc>
           <w:tcPr>
-            <w:tcW w:w="2104" w:type="dxa"/>
+            <w:tcW w:w="2424" w:type="dxa"/>
             <w:shd w:val="clear" w:color="auto" w:fill="BFBFBF" w:themeFill="background1" w:themeFillShade="BF"/>
           </w:tcPr>
           <w:p>
@@ -4124,7 +4147,7 @@
         </w:tc>
         <w:tc>
           <w:tcPr>
-            <w:tcW w:w="2104" w:type="dxa"/>
+            <w:tcW w:w="2424" w:type="dxa"/>
           </w:tcPr>
           <w:p>
             <w:pPr>
@@ -4244,7 +4267,7 @@
         </w:tc>
         <w:tc>
           <w:tcPr>
-            <w:tcW w:w="2104" w:type="dxa"/>
+            <w:tcW w:w="2424" w:type="dxa"/>
             <w:shd w:val="clear" w:color="auto" w:fill="F2F2F2" w:themeFill="background1" w:themeFillShade="F2"/>
           </w:tcPr>
           <w:p>
@@ -4340,7 +4363,7 @@
         </w:tc>
         <w:tc>
           <w:tcPr>
-            <w:tcW w:w="2104" w:type="dxa"/>
+            <w:tcW w:w="2424" w:type="dxa"/>
           </w:tcPr>
           <w:p>
             <w:pPr>
@@ -4433,7 +4456,7 @@
         </w:tc>
         <w:tc>
           <w:tcPr>
-            <w:tcW w:w="2104" w:type="dxa"/>
+            <w:tcW w:w="2424" w:type="dxa"/>
             <w:shd w:val="clear" w:color="auto" w:fill="F2F2F2" w:themeFill="background1" w:themeFillShade="F2"/>
           </w:tcPr>
           <w:p>
@@ -4516,7 +4539,7 @@
         </w:tc>
         <w:tc>
           <w:tcPr>
-            <w:tcW w:w="2104" w:type="dxa"/>
+            <w:tcW w:w="2424" w:type="dxa"/>
           </w:tcPr>
           <w:p>
             <w:pPr>
@@ -4609,7 +4632,7 @@
         </w:tc>
         <w:tc>
           <w:tcPr>
-            <w:tcW w:w="2104" w:type="dxa"/>
+            <w:tcW w:w="2424" w:type="dxa"/>
             <w:shd w:val="clear" w:color="auto" w:fill="F2F2F2" w:themeFill="background1" w:themeFillShade="F2"/>
           </w:tcPr>
           <w:p>
@@ -4709,7 +4732,7 @@
         </w:tc>
         <w:tc>
           <w:tcPr>
-            <w:tcW w:w="2104" w:type="dxa"/>
+            <w:tcW w:w="2424" w:type="dxa"/>
           </w:tcPr>
           <w:p>
             <w:pPr>
@@ -4799,7 +4822,7 @@
         </w:tc>
         <w:tc>
           <w:tcPr>
-            <w:tcW w:w="2104" w:type="dxa"/>
+            <w:tcW w:w="2424" w:type="dxa"/>
             <w:shd w:val="clear" w:color="auto" w:fill="F2F2F2" w:themeFill="background1" w:themeFillShade="F2"/>
           </w:tcPr>
           <w:p>
@@ -4945,7 +4968,7 @@
         </w:tc>
         <w:tc>
           <w:tcPr>
-            <w:tcW w:w="2104" w:type="dxa"/>
+            <w:tcW w:w="2424" w:type="dxa"/>
           </w:tcPr>
           <w:p>
             <w:pPr>
@@ -5034,7 +5057,7 @@
         </w:tc>
         <w:tc>
           <w:tcPr>
-            <w:tcW w:w="2104" w:type="dxa"/>
+            <w:tcW w:w="2424" w:type="dxa"/>
             <w:shd w:val="clear" w:color="auto" w:fill="F2F2F2" w:themeFill="background1" w:themeFillShade="F2"/>
           </w:tcPr>
           <w:p>
@@ -5143,7 +5166,7 @@
         </w:tc>
         <w:tc>
           <w:tcPr>
-            <w:tcW w:w="2104" w:type="dxa"/>
+            <w:tcW w:w="2424" w:type="dxa"/>
           </w:tcPr>
           <w:p>
             <w:pPr>
@@ -5235,7 +5258,7 @@
         </w:tc>
         <w:tc>
           <w:tcPr>
-            <w:tcW w:w="2104" w:type="dxa"/>
+            <w:tcW w:w="2424" w:type="dxa"/>
             <w:shd w:val="clear" w:color="auto" w:fill="F2F2F2" w:themeFill="background1" w:themeFillShade="F2"/>
           </w:tcPr>
           <w:p>
@@ -5327,7 +5350,7 @@
         </w:tc>
         <w:tc>
           <w:tcPr>
-            <w:tcW w:w="2104" w:type="dxa"/>
+            <w:tcW w:w="2424" w:type="dxa"/>
           </w:tcPr>
           <w:p>
             <w:pPr>
@@ -5428,7 +5451,7 @@
         </w:tc>
         <w:tc>
           <w:tcPr>
-            <w:tcW w:w="2104" w:type="dxa"/>
+            <w:tcW w:w="2424" w:type="dxa"/>
             <w:shd w:val="clear" w:color="auto" w:fill="F2F2F2" w:themeFill="background1" w:themeFillShade="F2"/>
           </w:tcPr>
           <w:p>
@@ -5518,7 +5541,7 @@
         </w:tc>
         <w:tc>
           <w:tcPr>
-            <w:tcW w:w="2104" w:type="dxa"/>
+            <w:tcW w:w="2424" w:type="dxa"/>
           </w:tcPr>
           <w:p>
             <w:pPr>
@@ -5610,7 +5633,7 @@
         </w:tc>
         <w:tc>
           <w:tcPr>
-            <w:tcW w:w="2104" w:type="dxa"/>
+            <w:tcW w:w="2424" w:type="dxa"/>
             <w:shd w:val="clear" w:color="auto" w:fill="F2F2F2" w:themeFill="background1" w:themeFillShade="F2"/>
           </w:tcPr>
           <w:p>
@@ -5619,10 +5642,7 @@
               <w:ind w:left="0"/>
             </w:pPr>
             <w:r>
-              <w:t>/api/ecrivains</w:t>
-            </w:r>
-            <w:r>
-              <w:t>/:id</w:t>
+              <w:t>/api/ecrivains/:id</w:t>
             </w:r>
           </w:p>
         </w:tc>
@@ -5699,7 +5719,7 @@
         </w:tc>
         <w:tc>
           <w:tcPr>
-            <w:tcW w:w="2104" w:type="dxa"/>
+            <w:tcW w:w="2424" w:type="dxa"/>
           </w:tcPr>
           <w:p>
             <w:pPr>
@@ -5800,7 +5820,7 @@
         </w:tc>
         <w:tc>
           <w:tcPr>
-            <w:tcW w:w="2104" w:type="dxa"/>
+            <w:tcW w:w="2424" w:type="dxa"/>
             <w:shd w:val="clear" w:color="auto" w:fill="F2F2F2" w:themeFill="background1" w:themeFillShade="F2"/>
           </w:tcPr>
           <w:p>
@@ -5809,10 +5829,7 @@
               <w:ind w:left="0"/>
             </w:pPr>
             <w:r>
-              <w:t>/api/ecrivains</w:t>
-            </w:r>
-            <w:r>
-              <w:t>/:id</w:t>
+              <w:t>/api/ecrivains/:id</w:t>
             </w:r>
           </w:p>
         </w:tc>
@@ -5886,7 +5903,7 @@
         </w:tc>
         <w:tc>
           <w:tcPr>
-            <w:tcW w:w="2104" w:type="dxa"/>
+            <w:tcW w:w="2424" w:type="dxa"/>
           </w:tcPr>
           <w:p>
             <w:pPr>
@@ -5907,6 +5924,12 @@
               <w:pStyle w:val="Retraitcorpsdetexte"/>
               <w:ind w:left="0"/>
             </w:pPr>
+            <w:r>
+              <w:rPr>
+                <w:rFonts w:ascii="Consolas" w:hAnsi="Consolas"/>
+              </w:rPr>
+              <w:t>{"nom"}</w:t>
+            </w:r>
           </w:p>
         </w:tc>
         <w:tc>
@@ -5919,6 +5942,9 @@
               <w:ind w:left="0"/>
               <w:jc w:val="left"/>
             </w:pPr>
+            <w:r>
+              <w:t>NON</w:t>
+            </w:r>
           </w:p>
         </w:tc>
         <w:tc>
@@ -5931,6 +5957,12 @@
               <w:ind w:left="0"/>
               <w:jc w:val="left"/>
             </w:pPr>
+            <w:r>
+              <w:t xml:space="preserve">Ajoute un </w:t>
+            </w:r>
+            <w:r>
+              <w:t>éditeur</w:t>
+            </w:r>
           </w:p>
         </w:tc>
       </w:tr>
@@ -5957,7 +5989,7 @@
         </w:tc>
         <w:tc>
           <w:tcPr>
-            <w:tcW w:w="2104" w:type="dxa"/>
+            <w:tcW w:w="2424" w:type="dxa"/>
             <w:shd w:val="clear" w:color="auto" w:fill="F2F2F2" w:themeFill="background1" w:themeFillShade="F2"/>
           </w:tcPr>
           <w:p>
@@ -5966,10 +5998,7 @@
               <w:ind w:left="0"/>
             </w:pPr>
             <w:r>
-              <w:t>/api/editeur</w:t>
-            </w:r>
-            <w:r>
-              <w:t>/:id</w:t>
+              <w:t>/api/editeur/:id</w:t>
             </w:r>
           </w:p>
         </w:tc>
@@ -5983,6 +6012,12 @@
               <w:pStyle w:val="Retraitcorpsdetexte"/>
               <w:ind w:left="0"/>
             </w:pPr>
+            <w:r>
+              <w:rPr>
+                <w:rFonts w:ascii="Consolas" w:hAnsi="Consolas"/>
+              </w:rPr>
+              <w:t>{"nom"}</w:t>
+            </w:r>
           </w:p>
         </w:tc>
         <w:tc>
@@ -5996,6 +6031,9 @@
               <w:ind w:left="0"/>
               <w:jc w:val="left"/>
             </w:pPr>
+            <w:r>
+              <w:t>NON</w:t>
+            </w:r>
           </w:p>
         </w:tc>
         <w:tc>
@@ -6009,6 +6047,12 @@
               <w:ind w:left="0"/>
               <w:jc w:val="left"/>
             </w:pPr>
+            <w:r>
+              <w:t xml:space="preserve">Modifie un </w:t>
+            </w:r>
+            <w:r>
+              <w:t>éditeur</w:t>
+            </w:r>
           </w:p>
         </w:tc>
       </w:tr>
@@ -6034,7 +6078,7 @@
         </w:tc>
         <w:tc>
           <w:tcPr>
-            <w:tcW w:w="2104" w:type="dxa"/>
+            <w:tcW w:w="2424" w:type="dxa"/>
           </w:tcPr>
           <w:p>
             <w:pPr>
@@ -6055,6 +6099,9 @@
               <w:pStyle w:val="Retraitcorpsdetexte"/>
               <w:ind w:left="0"/>
             </w:pPr>
+            <w:r>
+              <w:t>NON</w:t>
+            </w:r>
           </w:p>
         </w:tc>
         <w:tc>
@@ -6067,6 +6114,12 @@
               <w:ind w:left="0"/>
               <w:jc w:val="left"/>
             </w:pPr>
+            <w:r>
+              <w:rPr>
+                <w:rFonts w:ascii="Consolas" w:hAnsi="Consolas"/>
+              </w:rPr>
+              <w:t>{"id", "nom"}</w:t>
+            </w:r>
           </w:p>
         </w:tc>
         <w:tc>
@@ -6079,6 +6132,15 @@
               <w:ind w:left="0"/>
               <w:jc w:val="left"/>
             </w:pPr>
+            <w:r>
+              <w:t xml:space="preserve">Récupère tous les </w:t>
+            </w:r>
+            <w:r>
+              <w:t>éditeurs</w:t>
+            </w:r>
+            <w:r>
+              <w:t xml:space="preserve"> avec leurs informations</w:t>
+            </w:r>
           </w:p>
         </w:tc>
       </w:tr>
@@ -6105,7 +6167,7 @@
         </w:tc>
         <w:tc>
           <w:tcPr>
-            <w:tcW w:w="2104" w:type="dxa"/>
+            <w:tcW w:w="2424" w:type="dxa"/>
             <w:shd w:val="clear" w:color="auto" w:fill="F2F2F2" w:themeFill="background1" w:themeFillShade="F2"/>
           </w:tcPr>
           <w:p>
@@ -6114,10 +6176,7 @@
               <w:ind w:left="0"/>
             </w:pPr>
             <w:r>
-              <w:t>/api/editeur</w:t>
-            </w:r>
-            <w:r>
-              <w:t>/:id</w:t>
+              <w:t>/api/editeur/:id</w:t>
             </w:r>
           </w:p>
         </w:tc>
@@ -6182,18 +6241,15 @@
         </w:tc>
         <w:tc>
           <w:tcPr>
-            <w:tcW w:w="2104" w:type="dxa"/>
-          </w:tcPr>
-          <w:p>
-            <w:pPr>
-              <w:pStyle w:val="Retraitcorpsdetexte"/>
-              <w:ind w:left="0"/>
-            </w:pPr>
-            <w:r>
-              <w:t>/api/</w:t>
-            </w:r>
-            <w:r>
-              <w:t>commentaires</w:t>
+            <w:tcW w:w="2424" w:type="dxa"/>
+          </w:tcPr>
+          <w:p>
+            <w:pPr>
+              <w:pStyle w:val="Retraitcorpsdetexte"/>
+              <w:ind w:left="0"/>
+            </w:pPr>
+            <w:r>
+              <w:t>/api/commentaires</w:t>
             </w:r>
           </w:p>
         </w:tc>
@@ -6262,7 +6318,7 @@
         </w:tc>
         <w:tc>
           <w:tcPr>
-            <w:tcW w:w="2104" w:type="dxa"/>
+            <w:tcW w:w="2424" w:type="dxa"/>
             <w:shd w:val="clear" w:color="auto" w:fill="F2F2F2" w:themeFill="background1" w:themeFillShade="F2"/>
           </w:tcPr>
           <w:p>
@@ -6339,7 +6395,7 @@
         </w:tc>
         <w:tc>
           <w:tcPr>
-            <w:tcW w:w="2104" w:type="dxa"/>
+            <w:tcW w:w="2424" w:type="dxa"/>
           </w:tcPr>
           <w:p>
             <w:pPr>
@@ -6416,7 +6472,7 @@
         </w:tc>
         <w:tc>
           <w:tcPr>
-            <w:tcW w:w="2104" w:type="dxa"/>
+            <w:tcW w:w="2424" w:type="dxa"/>
             <w:shd w:val="clear" w:color="auto" w:fill="F2F2F2" w:themeFill="background1" w:themeFillShade="F2"/>
           </w:tcPr>
           <w:p>
@@ -6493,7 +6549,7 @@
         </w:tc>
         <w:tc>
           <w:tcPr>
-            <w:tcW w:w="2104" w:type="dxa"/>
+            <w:tcW w:w="2424" w:type="dxa"/>
           </w:tcPr>
           <w:p>
             <w:pPr>
@@ -6539,16 +6595,7 @@
               <w:jc w:val="left"/>
             </w:pPr>
             <w:r>
-              <w:t xml:space="preserve">Récupère </w:t>
-            </w:r>
-            <w:r>
-              <w:t>toutes</w:t>
-            </w:r>
-            <w:r>
-              <w:t xml:space="preserve"> les </w:t>
-            </w:r>
-            <w:r>
-              <w:t>appréciations</w:t>
+              <w:t>Récupère toutes les appréciations</w:t>
             </w:r>
           </w:p>
         </w:tc>
@@ -6573,7 +6620,7 @@
         </w:tc>
         <w:tc>
           <w:tcPr>
-            <w:tcW w:w="2104" w:type="dxa"/>
+            <w:tcW w:w="2424" w:type="dxa"/>
             <w:shd w:val="clear" w:color="auto" w:fill="F2F2F2" w:themeFill="background1" w:themeFillShade="F2"/>
           </w:tcPr>
           <w:p>
@@ -6644,7 +6691,7 @@
         </w:tc>
         <w:tc>
           <w:tcPr>
-            <w:tcW w:w="2104" w:type="dxa"/>
+            <w:tcW w:w="2424" w:type="dxa"/>
           </w:tcPr>
           <w:p>
             <w:pPr>
@@ -6709,7 +6756,7 @@
         </w:tc>
         <w:tc>
           <w:tcPr>
-            <w:tcW w:w="2104" w:type="dxa"/>
+            <w:tcW w:w="2424" w:type="dxa"/>
             <w:shd w:val="clear" w:color="auto" w:fill="F2F2F2" w:themeFill="background1" w:themeFillShade="F2"/>
           </w:tcPr>
           <w:p>
@@ -6773,7 +6820,7 @@
       </w:pPr>
       <w:bookmarkStart w:id="29" w:name="_Toc532179965"/>
       <w:bookmarkStart w:id="30" w:name="_Toc165969649"/>
-      <w:bookmarkStart w:id="31" w:name="_Toc190250319"/>
+      <w:bookmarkStart w:id="31" w:name="_Toc191383378"/>
       <w:r>
         <w:t>Dossier de Réalisation</w:t>
       </w:r>
@@ -6940,7 +6987,7 @@
       </w:pPr>
       <w:bookmarkStart w:id="32" w:name="_Toc532179960"/>
       <w:bookmarkStart w:id="33" w:name="_Toc165969644"/>
-      <w:bookmarkStart w:id="34" w:name="_Toc190250320"/>
+      <w:bookmarkStart w:id="34" w:name="_Toc191383379"/>
       <w:r>
         <w:t>Modifications</w:t>
       </w:r>
@@ -6990,7 +7037,7 @@
       </w:pPr>
       <w:bookmarkStart w:id="35" w:name="_Toc532179966"/>
       <w:bookmarkStart w:id="36" w:name="_Toc165969650"/>
-      <w:bookmarkStart w:id="37" w:name="_Toc190250321"/>
+      <w:bookmarkStart w:id="37" w:name="_Toc191383380"/>
       <w:r>
         <w:lastRenderedPageBreak/>
         <w:t>Tests</w:t>
@@ -7006,7 +7053,7 @@
       <w:bookmarkStart w:id="38" w:name="_Toc532179968"/>
       <w:bookmarkStart w:id="39" w:name="_Toc165969652"/>
       <w:bookmarkStart w:id="40" w:name="_Ref308525868"/>
-      <w:bookmarkStart w:id="41" w:name="_Toc190250322"/>
+      <w:bookmarkStart w:id="41" w:name="_Toc191383381"/>
       <w:r>
         <w:t>Dossier des tests</w:t>
       </w:r>
@@ -7101,7 +7148,7 @@
         <w:pStyle w:val="Titre1"/>
       </w:pPr>
       <w:bookmarkStart w:id="42" w:name="_Toc165969653"/>
-      <w:bookmarkStart w:id="43" w:name="_Toc190250323"/>
+      <w:bookmarkStart w:id="43" w:name="_Toc191383382"/>
       <w:r>
         <w:t>Conclusion</w:t>
       </w:r>
@@ -7113,7 +7160,7 @@
         <w:pStyle w:val="Titre2"/>
       </w:pPr>
       <w:bookmarkStart w:id="44" w:name="_Toc165969654"/>
-      <w:bookmarkStart w:id="45" w:name="_Toc190250324"/>
+      <w:bookmarkStart w:id="45" w:name="_Toc191383383"/>
       <w:r>
         <w:t xml:space="preserve">Bilan des </w:t>
       </w:r>
@@ -7161,7 +7208,7 @@
         <w:pStyle w:val="Titre2"/>
       </w:pPr>
       <w:bookmarkStart w:id="46" w:name="_Toc165969655"/>
-      <w:bookmarkStart w:id="47" w:name="_Toc190250325"/>
+      <w:bookmarkStart w:id="47" w:name="_Toc191383384"/>
       <w:r>
         <w:t>Bilan de la planification</w:t>
       </w:r>
@@ -7200,7 +7247,7 @@
         <w:pStyle w:val="Titre2"/>
       </w:pPr>
       <w:bookmarkStart w:id="48" w:name="_Toc165969656"/>
-      <w:bookmarkStart w:id="49" w:name="_Toc190250326"/>
+      <w:bookmarkStart w:id="49" w:name="_Toc191383385"/>
       <w:r>
         <w:t>Bilan personnel</w:t>
       </w:r>
@@ -7309,7 +7356,7 @@
       </w:pPr>
       <w:bookmarkStart w:id="50" w:name="_Toc532179971"/>
       <w:bookmarkStart w:id="51" w:name="_Toc165969657"/>
-      <w:bookmarkStart w:id="52" w:name="_Toc190250327"/>
+      <w:bookmarkStart w:id="52" w:name="_Toc191383386"/>
       <w:r>
         <w:t>Divers</w:t>
       </w:r>
@@ -7323,7 +7370,7 @@
       </w:pPr>
       <w:bookmarkStart w:id="53" w:name="_Toc532179972"/>
       <w:bookmarkStart w:id="54" w:name="_Toc165969658"/>
-      <w:bookmarkStart w:id="55" w:name="_Toc190250328"/>
+      <w:bookmarkStart w:id="55" w:name="_Toc191383387"/>
       <w:r>
         <w:t>Journal de travail</w:t>
       </w:r>
@@ -7365,7 +7412,7 @@
       <w:pPr>
         <w:pStyle w:val="Titre2"/>
       </w:pPr>
-      <w:bookmarkStart w:id="56" w:name="_Toc190250329"/>
+      <w:bookmarkStart w:id="56" w:name="_Toc191383388"/>
       <w:r>
         <w:t>Bibliographie</w:t>
       </w:r>
@@ -7396,7 +7443,7 @@
       <w:pPr>
         <w:pStyle w:val="Titre2"/>
       </w:pPr>
-      <w:bookmarkStart w:id="57" w:name="_Toc190250330"/>
+      <w:bookmarkStart w:id="57" w:name="_Toc191383389"/>
       <w:r>
         <w:t>Webographie</w:t>
       </w:r>
@@ -7418,7 +7465,7 @@
       <w:pPr>
         <w:pStyle w:val="Titre1"/>
       </w:pPr>
-      <w:bookmarkStart w:id="58" w:name="_Toc190250331"/>
+      <w:bookmarkStart w:id="58" w:name="_Toc191383390"/>
       <w:r>
         <w:t>Annexes</w:t>
       </w:r>
@@ -7972,7 +8019,7 @@
               <w:noProof/>
               <w:szCs w:val="16"/>
             </w:rPr>
-            <w:t>12.02.2025 10:52</w:t>
+            <w:t>12.02.2025 11:20</w:t>
           </w:r>
           <w:r>
             <w:rPr>
@@ -8212,7 +8259,7 @@
         <v:path o:extrusionok="f" gradientshapeok="t" o:connecttype="rect"/>
         <o:lock v:ext="edit" aspectratio="t"/>
       </v:shapetype>
-      <v:shape id="_x0000_i1081" type="#_x0000_t75" style="width:11.2pt;height:11.2pt" o:bullet="t">
+      <v:shape id="_x0000_i1053" type="#_x0000_t75" style="width:10.85pt;height:10.85pt" o:bullet="t">
         <v:imagedata r:id="rId1" o:title="BD10263_"/>
       </v:shape>
     </w:pict>

</xml_diff>

<commit_message>
Rapport Tableau des routes terminé ✨ 🎊
</commit_message>
<xml_diff>
--- a/rapport/R-P_Web295-ThodeMateo_SegalenAlban_FabreAntoine-rapport.docx
+++ b/rapport/R-P_Web295-ThodeMateo_SegalenAlban_FabreAntoine-rapport.docx
@@ -104,7 +104,21 @@
         <w:rPr>
           <w:lang w:val="en-US"/>
         </w:rPr>
-        <w:t>Thode Mateo, Segalen Alban, Fabre Antoine</w:t>
+        <w:t xml:space="preserve">Thode Mateo, </w:t>
+      </w:r>
+      <w:proofErr w:type="spellStart"/>
+      <w:r>
+        <w:rPr>
+          <w:lang w:val="en-US"/>
+        </w:rPr>
+        <w:t>Segalen</w:t>
+      </w:r>
+      <w:proofErr w:type="spellEnd"/>
+      <w:r>
+        <w:rPr>
+          <w:lang w:val="en-US"/>
+        </w:rPr>
+        <w:t xml:space="preserve"> Alban, Fabre Antoine</w:t>
       </w:r>
       <w:r>
         <w:rPr>
@@ -145,8 +159,13 @@
       <w:pPr>
         <w:jc w:val="center"/>
       </w:pPr>
-      <w:r>
-        <w:t>Charmier Gregory</w:t>
+      <w:proofErr w:type="spellStart"/>
+      <w:r>
+        <w:t>Charmier</w:t>
+      </w:r>
+      <w:proofErr w:type="spellEnd"/>
+      <w:r>
+        <w:t xml:space="preserve"> Gregory</w:t>
       </w:r>
     </w:p>
     <w:p>
@@ -3088,9 +3107,11 @@
           <w:numId w:val="48"/>
         </w:numPr>
       </w:pPr>
+      <w:proofErr w:type="spellStart"/>
       <w:r>
         <w:t>Vscode</w:t>
       </w:r>
+      <w:proofErr w:type="spellEnd"/>
     </w:p>
     <w:p>
       <w:pPr>
@@ -3270,8 +3291,13 @@
         </w:numPr>
       </w:pPr>
       <w:r>
-        <w:t>L’utilisation de GitHub Projects</w:t>
-      </w:r>
+        <w:t xml:space="preserve">L’utilisation de GitHub </w:t>
+      </w:r>
+      <w:proofErr w:type="spellStart"/>
+      <w:r>
+        <w:t>Projects</w:t>
+      </w:r>
+      <w:proofErr w:type="spellEnd"/>
     </w:p>
     <w:p>
       <w:pPr>
@@ -3594,7 +3620,15 @@
         </w:numPr>
       </w:pPr>
       <w:r>
-        <w:t xml:space="preserve">Schémas de navigation, schémas événementiels, structogramme, </w:t>
+        <w:t xml:space="preserve">Schémas de navigation, schémas événementiels, </w:t>
+      </w:r>
+      <w:proofErr w:type="spellStart"/>
+      <w:r>
+        <w:t>structogramme</w:t>
+      </w:r>
+      <w:proofErr w:type="spellEnd"/>
+      <w:r>
+        <w:t xml:space="preserve">, </w:t>
       </w:r>
       <w:r>
         <w:t>pseudocode</w:t>
@@ -3832,7 +3866,79 @@
         <w:ind w:left="0"/>
       </w:pPr>
       <w:r>
-        <w:t>{"livre_id", "titre", "nombre_pages", "extrait", "annee_edition", "image", "ecrivain_nom", "ecrivain_prenom", "editeur_nom", "categorie_nom", "moyenne_appreciations", "commentaires":[{"commentaire"}]}</w:t>
+        <w:t>{"</w:t>
+      </w:r>
+      <w:proofErr w:type="spellStart"/>
+      <w:r>
+        <w:t>livre_id</w:t>
+      </w:r>
+      <w:proofErr w:type="spellEnd"/>
+      <w:r>
+        <w:t>", "titre", "</w:t>
+      </w:r>
+      <w:proofErr w:type="spellStart"/>
+      <w:r>
+        <w:t>nombre_pages</w:t>
+      </w:r>
+      <w:proofErr w:type="spellEnd"/>
+      <w:r>
+        <w:t>", "extrait", "</w:t>
+      </w:r>
+      <w:proofErr w:type="spellStart"/>
+      <w:r>
+        <w:t>annee_edition</w:t>
+      </w:r>
+      <w:proofErr w:type="spellEnd"/>
+      <w:r>
+        <w:t>", "image", "</w:t>
+      </w:r>
+      <w:proofErr w:type="spellStart"/>
+      <w:r>
+        <w:t>ecrivain_nom</w:t>
+      </w:r>
+      <w:proofErr w:type="spellEnd"/>
+      <w:r>
+        <w:t>", "</w:t>
+      </w:r>
+      <w:proofErr w:type="spellStart"/>
+      <w:r>
+        <w:t>ecrivain_prenom</w:t>
+      </w:r>
+      <w:proofErr w:type="spellEnd"/>
+      <w:r>
+        <w:t>", "</w:t>
+      </w:r>
+      <w:proofErr w:type="spellStart"/>
+      <w:r>
+        <w:t>editeur_nom</w:t>
+      </w:r>
+      <w:proofErr w:type="spellEnd"/>
+      <w:r>
+        <w:t>", "</w:t>
+      </w:r>
+      <w:proofErr w:type="spellStart"/>
+      <w:r>
+        <w:t>categorie_nom</w:t>
+      </w:r>
+      <w:proofErr w:type="spellEnd"/>
+      <w:r>
+        <w:t>", "</w:t>
+      </w:r>
+      <w:proofErr w:type="spellStart"/>
+      <w:r>
+        <w:t>moyenne_appreciations</w:t>
+      </w:r>
+      <w:proofErr w:type="spellEnd"/>
+      <w:r>
+        <w:t>", "commentaires</w:t>
+      </w:r>
+      <w:proofErr w:type="gramStart"/>
+      <w:r>
+        <w:t>":[</w:t>
+      </w:r>
+      <w:proofErr w:type="gramEnd"/>
+      <w:r>
+        <w:t>{"commentaire"}]}</w:t>
       </w:r>
     </w:p>
     <w:p>
@@ -3843,6 +3949,7 @@
       <w:r>
         <w:t xml:space="preserve">JSON </w:t>
       </w:r>
+      <w:proofErr w:type="spellStart"/>
       <w:r>
         <w:rPr>
           <w:i/>
@@ -3857,6 +3964,7 @@
         </w:rPr>
         <w:t>_preview</w:t>
       </w:r>
+      <w:proofErr w:type="spellEnd"/>
       <w:r>
         <w:t> :</w:t>
       </w:r>
@@ -3870,7 +3978,15 @@
         <w:t>{</w:t>
       </w:r>
       <w:r>
-        <w:t>"livre_id"</w:t>
+        <w:t>"</w:t>
+      </w:r>
+      <w:proofErr w:type="spellStart"/>
+      <w:r>
+        <w:t>livre_id</w:t>
+      </w:r>
+      <w:proofErr w:type="spellEnd"/>
+      <w:r>
+        <w:t>"</w:t>
       </w:r>
       <w:r>
         <w:t xml:space="preserve">, </w:t>
@@ -3882,37 +3998,85 @@
         <w:t xml:space="preserve">, </w:t>
       </w:r>
       <w:r>
-        <w:t>"annee_edition"</w:t>
+        <w:t>"</w:t>
+      </w:r>
+      <w:proofErr w:type="spellStart"/>
+      <w:r>
+        <w:t>annee_edition</w:t>
+      </w:r>
+      <w:proofErr w:type="spellEnd"/>
+      <w:r>
+        <w:t>"</w:t>
       </w:r>
       <w:r>
         <w:t xml:space="preserve">, </w:t>
       </w:r>
       <w:r>
-        <w:t>"ecrivain_nom"</w:t>
+        <w:t>"</w:t>
+      </w:r>
+      <w:proofErr w:type="spellStart"/>
+      <w:r>
+        <w:t>ecrivain_nom</w:t>
+      </w:r>
+      <w:proofErr w:type="spellEnd"/>
+      <w:r>
+        <w:t>"</w:t>
       </w:r>
       <w:r>
         <w:t xml:space="preserve">, </w:t>
       </w:r>
       <w:r>
-        <w:t>"ecrivain_prenom"</w:t>
+        <w:t>"</w:t>
+      </w:r>
+      <w:proofErr w:type="spellStart"/>
+      <w:r>
+        <w:t>ecrivain_prenom</w:t>
+      </w:r>
+      <w:proofErr w:type="spellEnd"/>
+      <w:r>
+        <w:t>"</w:t>
       </w:r>
       <w:r>
         <w:t xml:space="preserve">, </w:t>
       </w:r>
       <w:r>
-        <w:t>"editeur_nom"</w:t>
+        <w:t>"</w:t>
+      </w:r>
+      <w:proofErr w:type="spellStart"/>
+      <w:r>
+        <w:t>editeur_nom</w:t>
+      </w:r>
+      <w:proofErr w:type="spellEnd"/>
+      <w:r>
+        <w:t>"</w:t>
       </w:r>
       <w:r>
         <w:t xml:space="preserve">, </w:t>
       </w:r>
       <w:r>
-        <w:t>"categorie_nom"</w:t>
+        <w:t>"</w:t>
+      </w:r>
+      <w:proofErr w:type="spellStart"/>
+      <w:r>
+        <w:t>categorie_nom</w:t>
+      </w:r>
+      <w:proofErr w:type="spellEnd"/>
+      <w:r>
+        <w:t>"</w:t>
       </w:r>
       <w:r>
         <w:t xml:space="preserve">, </w:t>
       </w:r>
       <w:r>
-        <w:t>"moyenne_appreciations"</w:t>
+        <w:t>"</w:t>
+      </w:r>
+      <w:proofErr w:type="spellStart"/>
+      <w:r>
+        <w:t>moyenne_appreciations</w:t>
+      </w:r>
+      <w:proofErr w:type="spellEnd"/>
+      <w:r>
+        <w:t>"</w:t>
       </w:r>
       <w:r>
         <w:t>}</w:t>
@@ -3943,7 +4107,55 @@
         <w:ind w:left="0"/>
       </w:pPr>
       <w:r>
-        <w:t>{"pseudo", "date_inscription", "admin", "nombre_commentaires", "commentaires":[{"commentaire"}], "nombre_appreciations", "appréciations":[{"appréciation"}], "nombre_livres", "livres":[livre_preview]}</w:t>
+        <w:t>{"pseudo", "</w:t>
+      </w:r>
+      <w:proofErr w:type="spellStart"/>
+      <w:r>
+        <w:t>date_inscription</w:t>
+      </w:r>
+      <w:proofErr w:type="spellEnd"/>
+      <w:r>
+        <w:t>", "admin", "</w:t>
+      </w:r>
+      <w:proofErr w:type="spellStart"/>
+      <w:r>
+        <w:t>nombre_commentaires</w:t>
+      </w:r>
+      <w:proofErr w:type="spellEnd"/>
+      <w:r>
+        <w:t>", "commentaires</w:t>
+      </w:r>
+      <w:proofErr w:type="gramStart"/>
+      <w:r>
+        <w:t>":[</w:t>
+      </w:r>
+      <w:proofErr w:type="gramEnd"/>
+      <w:r>
+        <w:t>{"commentaire"}], "</w:t>
+      </w:r>
+      <w:proofErr w:type="spellStart"/>
+      <w:r>
+        <w:t>nombre_appreciations</w:t>
+      </w:r>
+      <w:proofErr w:type="spellEnd"/>
+      <w:r>
+        <w:t>", "appréciations":[{"appréciation"}], "</w:t>
+      </w:r>
+      <w:proofErr w:type="spellStart"/>
+      <w:r>
+        <w:t>nombre_livres</w:t>
+      </w:r>
+      <w:proofErr w:type="spellEnd"/>
+      <w:r>
+        <w:t>", "livres":[</w:t>
+      </w:r>
+      <w:proofErr w:type="spellStart"/>
+      <w:r>
+        <w:t>livre_preview</w:t>
+      </w:r>
+      <w:proofErr w:type="spellEnd"/>
+      <w:r>
+        <w:t>]}</w:t>
       </w:r>
     </w:p>
     <w:tbl>
@@ -4221,6 +4433,8 @@
             <w:r>
               <w:t>[</w:t>
             </w:r>
+            <w:proofErr w:type="spellStart"/>
+            <w:proofErr w:type="gramStart"/>
             <w:r>
               <w:rPr>
                 <w:i/>
@@ -4228,13 +4442,23 @@
               </w:rPr>
               <w:t>livre</w:t>
             </w:r>
+            <w:proofErr w:type="gramEnd"/>
             <w:r>
               <w:rPr>
                 <w:i/>
                 <w:iCs/>
               </w:rPr>
-              <w:t xml:space="preserve">_preview, </w:t>
-            </w:r>
+              <w:t>_preview</w:t>
+            </w:r>
+            <w:proofErr w:type="spellEnd"/>
+            <w:r>
+              <w:rPr>
+                <w:i/>
+                <w:iCs/>
+              </w:rPr>
+              <w:t xml:space="preserve">, </w:t>
+            </w:r>
+            <w:proofErr w:type="spellStart"/>
             <w:r>
               <w:rPr>
                 <w:i/>
@@ -4247,7 +4471,15 @@
                 <w:i/>
                 <w:iCs/>
               </w:rPr>
-              <w:t>_preview, …</w:t>
+              <w:t>_preview</w:t>
+            </w:r>
+            <w:proofErr w:type="spellEnd"/>
+            <w:r>
+              <w:rPr>
+                <w:i/>
+                <w:iCs/>
+              </w:rPr>
+              <w:t>, …</w:t>
             </w:r>
             <w:r>
               <w:t> ]</w:t>
@@ -4409,7 +4641,15 @@
               <w:t>/api/</w:t>
             </w:r>
             <w:r>
-              <w:t>livres/:id</w:t>
+              <w:t>livres</w:t>
+            </w:r>
+            <w:proofErr w:type="gramStart"/>
+            <w:r>
+              <w:t>/:</w:t>
+            </w:r>
+            <w:proofErr w:type="gramEnd"/>
+            <w:r>
+              <w:t>id</w:t>
             </w:r>
           </w:p>
         </w:tc>
@@ -4500,7 +4740,15 @@
               <w:ind w:left="0"/>
             </w:pPr>
             <w:r>
-              <w:t>/api/livres/:id</w:t>
+              <w:t>/api/livres</w:t>
+            </w:r>
+            <w:proofErr w:type="gramStart"/>
+            <w:r>
+              <w:t>/:</w:t>
+            </w:r>
+            <w:proofErr w:type="gramEnd"/>
+            <w:r>
+              <w:t>id</w:t>
             </w:r>
           </w:p>
         </w:tc>
@@ -4585,7 +4833,15 @@
               <w:t>/api/</w:t>
             </w:r>
             <w:r>
-              <w:t>livres/:id</w:t>
+              <w:t>livres</w:t>
+            </w:r>
+            <w:proofErr w:type="gramStart"/>
+            <w:r>
+              <w:t>/:</w:t>
+            </w:r>
+            <w:proofErr w:type="gramEnd"/>
+            <w:r>
+              <w:t>id</w:t>
             </w:r>
           </w:p>
         </w:tc>
@@ -4695,14 +4951,42 @@
               <w:rPr>
                 <w:rFonts w:ascii="Consolas" w:hAnsi="Consolas"/>
               </w:rPr>
-              <w:t>{"pseudo", "mot_de_passe", "confirmation_mot_de_passe"}</w:t>
-            </w:r>
-          </w:p>
-          <w:p>
-            <w:pPr>
+              <w:t>{"pseudo", "</w:t>
+            </w:r>
+            <w:proofErr w:type="spellStart"/>
+            <w:r>
               <w:rPr>
                 <w:rFonts w:ascii="Consolas" w:hAnsi="Consolas"/>
               </w:rPr>
+              <w:t>mot_de_passe</w:t>
+            </w:r>
+            <w:proofErr w:type="spellEnd"/>
+            <w:r>
+              <w:rPr>
+                <w:rFonts w:ascii="Consolas" w:hAnsi="Consolas"/>
+              </w:rPr>
+              <w:t>", "</w:t>
+            </w:r>
+            <w:proofErr w:type="spellStart"/>
+            <w:r>
+              <w:rPr>
+                <w:rFonts w:ascii="Consolas" w:hAnsi="Consolas"/>
+              </w:rPr>
+              <w:t>confirmation_mot_de_passe</w:t>
+            </w:r>
+            <w:proofErr w:type="spellEnd"/>
+            <w:r>
+              <w:rPr>
+                <w:rFonts w:ascii="Consolas" w:hAnsi="Consolas"/>
+              </w:rPr>
+              <w:t>"}</w:t>
+            </w:r>
+          </w:p>
+          <w:p>
+            <w:pPr>
+              <w:rPr>
+                <w:rFonts w:ascii="Consolas" w:hAnsi="Consolas"/>
+              </w:rPr>
             </w:pPr>
           </w:p>
         </w:tc>
@@ -4717,9 +5001,11 @@
               <w:ind w:left="0"/>
               <w:jc w:val="left"/>
             </w:pPr>
+            <w:proofErr w:type="spellStart"/>
             <w:r>
               <w:t>Token</w:t>
             </w:r>
+            <w:proofErr w:type="spellEnd"/>
           </w:p>
         </w:tc>
         <w:tc>
@@ -4793,7 +5079,21 @@
               <w:rPr>
                 <w:rFonts w:ascii="Consolas" w:hAnsi="Consolas"/>
               </w:rPr>
-              <w:t>{"pseudo", "mot_de_passe"}</w:t>
+              <w:t>{"pseudo", "</w:t>
+            </w:r>
+            <w:proofErr w:type="spellStart"/>
+            <w:r>
+              <w:rPr>
+                <w:rFonts w:ascii="Consolas" w:hAnsi="Consolas"/>
+              </w:rPr>
+              <w:t>mot_de_passe</w:t>
+            </w:r>
+            <w:proofErr w:type="spellEnd"/>
+            <w:r>
+              <w:rPr>
+                <w:rFonts w:ascii="Consolas" w:hAnsi="Consolas"/>
+              </w:rPr>
+              <w:t>"}</w:t>
             </w:r>
           </w:p>
           <w:p>
@@ -4813,9 +5113,11 @@
               <w:ind w:left="0"/>
               <w:jc w:val="left"/>
             </w:pPr>
+            <w:proofErr w:type="spellStart"/>
             <w:r>
               <w:t>Token</w:t>
             </w:r>
+            <w:proofErr w:type="spellEnd"/>
           </w:p>
         </w:tc>
         <w:tc>
@@ -4874,8 +5176,13 @@
             <w:r>
               <w:t>s</w:t>
             </w:r>
-            <w:r>
-              <w:t>/:id</w:t>
+            <w:proofErr w:type="gramStart"/>
+            <w:r>
+              <w:t>/:</w:t>
+            </w:r>
+            <w:proofErr w:type="gramEnd"/>
+            <w:r>
+              <w:t>id</w:t>
             </w:r>
           </w:p>
         </w:tc>
@@ -4889,7 +5196,21 @@
               <w:rPr>
                 <w:rFonts w:ascii="Consolas" w:hAnsi="Consolas"/>
               </w:rPr>
-              <w:t>{"pseudo", "mot_de_passe", "admin"}</w:t>
+              <w:t>{"pseudo", "</w:t>
+            </w:r>
+            <w:proofErr w:type="spellStart"/>
+            <w:r>
+              <w:rPr>
+                <w:rFonts w:ascii="Consolas" w:hAnsi="Consolas"/>
+              </w:rPr>
+              <w:t>mot_de_passe</w:t>
+            </w:r>
+            <w:proofErr w:type="spellEnd"/>
+            <w:r>
+              <w:rPr>
+                <w:rFonts w:ascii="Consolas" w:hAnsi="Consolas"/>
+              </w:rPr>
+              <w:t>", "admin"}</w:t>
             </w:r>
           </w:p>
         </w:tc>
@@ -5019,8 +5340,13 @@
             <w:r>
               <w:t>s</w:t>
             </w:r>
-            <w:r>
-              <w:t>/:id</w:t>
+            <w:proofErr w:type="gramStart"/>
+            <w:r>
+              <w:t>/:</w:t>
+            </w:r>
+            <w:proofErr w:type="gramEnd"/>
+            <w:r>
+              <w:t>id</w:t>
             </w:r>
           </w:p>
         </w:tc>
@@ -5109,8 +5435,13 @@
             <w:r>
               <w:t>s</w:t>
             </w:r>
-            <w:r>
-              <w:t>/:id</w:t>
+            <w:proofErr w:type="gramStart"/>
+            <w:r>
+              <w:t>/:</w:t>
+            </w:r>
+            <w:proofErr w:type="gramEnd"/>
+            <w:r>
+              <w:t>id</w:t>
             </w:r>
           </w:p>
         </w:tc>
@@ -5211,12 +5542,14 @@
             <w:r>
               <w:t>/api/</w:t>
             </w:r>
+            <w:proofErr w:type="spellStart"/>
             <w:r>
               <w:t>categorie</w:t>
             </w:r>
             <w:r>
               <w:t>s</w:t>
             </w:r>
+            <w:proofErr w:type="spellEnd"/>
           </w:p>
         </w:tc>
         <w:tc>
@@ -5265,8 +5598,13 @@
               <w:jc w:val="left"/>
             </w:pPr>
             <w:r>
-              <w:t>Ajoute une catégie</w:t>
-            </w:r>
+              <w:t xml:space="preserve">Ajoute une </w:t>
+            </w:r>
+            <w:proofErr w:type="spellStart"/>
+            <w:r>
+              <w:t>catégie</w:t>
+            </w:r>
+            <w:proofErr w:type="spellEnd"/>
           </w:p>
         </w:tc>
       </w:tr>
@@ -5302,13 +5640,23 @@
               <w:ind w:left="0"/>
             </w:pPr>
             <w:r>
-              <w:t>/api/categorie</w:t>
+              <w:t>/api/</w:t>
+            </w:r>
+            <w:proofErr w:type="spellStart"/>
+            <w:r>
+              <w:t>categorie</w:t>
             </w:r>
             <w:r>
               <w:t>s</w:t>
             </w:r>
-            <w:r>
-              <w:t>/:id</w:t>
+            <w:proofErr w:type="spellEnd"/>
+            <w:proofErr w:type="gramStart"/>
+            <w:r>
+              <w:t>/:</w:t>
+            </w:r>
+            <w:proofErr w:type="gramEnd"/>
+            <w:r>
+              <w:t>id</w:t>
             </w:r>
           </w:p>
         </w:tc>
@@ -5393,11 +5741,16 @@
               <w:ind w:left="0"/>
             </w:pPr>
             <w:r>
-              <w:t>/api/categorie</w:t>
+              <w:t>/api/</w:t>
+            </w:r>
+            <w:proofErr w:type="spellStart"/>
+            <w:r>
+              <w:t>categorie</w:t>
             </w:r>
             <w:r>
               <w:t>s</w:t>
             </w:r>
+            <w:proofErr w:type="spellEnd"/>
           </w:p>
         </w:tc>
         <w:tc>
@@ -5434,7 +5787,21 @@
               <w:rPr>
                 <w:rFonts w:ascii="Consolas" w:hAnsi="Consolas"/>
               </w:rPr>
-              <w:t>{"id","nom"}</w:t>
+              <w:t>{"</w:t>
+            </w:r>
+            <w:proofErr w:type="spellStart"/>
+            <w:r>
+              <w:rPr>
+                <w:rFonts w:ascii="Consolas" w:hAnsi="Consolas"/>
+              </w:rPr>
+              <w:t>id","nom</w:t>
+            </w:r>
+            <w:proofErr w:type="spellEnd"/>
+            <w:r>
+              <w:rPr>
+                <w:rFonts w:ascii="Consolas" w:hAnsi="Consolas"/>
+              </w:rPr>
+              <w:t>"}</w:t>
             </w:r>
             <w:r>
               <w:rPr>
@@ -5496,13 +5863,23 @@
               <w:ind w:left="0"/>
             </w:pPr>
             <w:r>
-              <w:t>/api/categorie</w:t>
+              <w:t>/api/</w:t>
+            </w:r>
+            <w:proofErr w:type="spellStart"/>
+            <w:r>
+              <w:t>categorie</w:t>
             </w:r>
             <w:r>
               <w:t>s</w:t>
             </w:r>
-            <w:r>
-              <w:t>/:id</w:t>
+            <w:proofErr w:type="spellEnd"/>
+            <w:proofErr w:type="gramStart"/>
+            <w:r>
+              <w:t>/:</w:t>
+            </w:r>
+            <w:proofErr w:type="gramEnd"/>
+            <w:r>
+              <w:t>id</w:t>
             </w:r>
           </w:p>
         </w:tc>
@@ -5586,12 +5963,14 @@
             <w:r>
               <w:t>/api/</w:t>
             </w:r>
+            <w:proofErr w:type="spellStart"/>
             <w:r>
               <w:t>ecrivain</w:t>
             </w:r>
             <w:r>
               <w:t>s</w:t>
             </w:r>
+            <w:proofErr w:type="spellEnd"/>
           </w:p>
         </w:tc>
         <w:tc>
@@ -5610,7 +5989,21 @@
               <w:rPr>
                 <w:rFonts w:ascii="Consolas" w:hAnsi="Consolas"/>
               </w:rPr>
-              <w:t>{"nom", "prenom"}</w:t>
+              <w:t>{"nom", "</w:t>
+            </w:r>
+            <w:proofErr w:type="spellStart"/>
+            <w:r>
+              <w:rPr>
+                <w:rFonts w:ascii="Consolas" w:hAnsi="Consolas"/>
+              </w:rPr>
+              <w:t>prenom</w:t>
+            </w:r>
+            <w:proofErr w:type="spellEnd"/>
+            <w:r>
+              <w:rPr>
+                <w:rFonts w:ascii="Consolas" w:hAnsi="Consolas"/>
+              </w:rPr>
+              <w:t>"}</w:t>
             </w:r>
           </w:p>
         </w:tc>
@@ -5677,7 +6070,20 @@
               <w:ind w:left="0"/>
             </w:pPr>
             <w:r>
-              <w:t>/api/ecrivains/:id</w:t>
+              <w:t>/api/</w:t>
+            </w:r>
+            <w:proofErr w:type="spellStart"/>
+            <w:r>
+              <w:t>ecrivains</w:t>
+            </w:r>
+            <w:proofErr w:type="spellEnd"/>
+            <w:proofErr w:type="gramStart"/>
+            <w:r>
+              <w:t>/:</w:t>
+            </w:r>
+            <w:proofErr w:type="gramEnd"/>
+            <w:r>
+              <w:t>id</w:t>
             </w:r>
           </w:p>
         </w:tc>
@@ -5695,7 +6101,21 @@
               <w:rPr>
                 <w:rFonts w:ascii="Consolas" w:hAnsi="Consolas"/>
               </w:rPr>
-              <w:t>{"nom", "prenom"}</w:t>
+              <w:t>{"nom", "</w:t>
+            </w:r>
+            <w:proofErr w:type="spellStart"/>
+            <w:r>
+              <w:rPr>
+                <w:rFonts w:ascii="Consolas" w:hAnsi="Consolas"/>
+              </w:rPr>
+              <w:t>prenom</w:t>
+            </w:r>
+            <w:proofErr w:type="spellEnd"/>
+            <w:r>
+              <w:rPr>
+                <w:rFonts w:ascii="Consolas" w:hAnsi="Consolas"/>
+              </w:rPr>
+              <w:t>"}</w:t>
             </w:r>
           </w:p>
         </w:tc>
@@ -5764,9 +6184,11 @@
             <w:r>
               <w:t>/api/</w:t>
             </w:r>
+            <w:proofErr w:type="spellStart"/>
             <w:r>
               <w:t>ecrivains</w:t>
             </w:r>
+            <w:proofErr w:type="spellEnd"/>
           </w:p>
         </w:tc>
         <w:tc>
@@ -5812,7 +6234,21 @@
               <w:rPr>
                 <w:rFonts w:ascii="Consolas" w:hAnsi="Consolas"/>
               </w:rPr>
-              <w:t>"prenom"}</w:t>
+              <w:t>"</w:t>
+            </w:r>
+            <w:proofErr w:type="spellStart"/>
+            <w:r>
+              <w:rPr>
+                <w:rFonts w:ascii="Consolas" w:hAnsi="Consolas"/>
+              </w:rPr>
+              <w:t>prenom</w:t>
+            </w:r>
+            <w:proofErr w:type="spellEnd"/>
+            <w:r>
+              <w:rPr>
+                <w:rFonts w:ascii="Consolas" w:hAnsi="Consolas"/>
+              </w:rPr>
+              <w:t>"}</w:t>
             </w:r>
           </w:p>
         </w:tc>
@@ -5864,7 +6300,20 @@
               <w:ind w:left="0"/>
             </w:pPr>
             <w:r>
-              <w:t>/api/ecrivains/:id</w:t>
+              <w:t>/api/</w:t>
+            </w:r>
+            <w:proofErr w:type="spellStart"/>
+            <w:r>
+              <w:t>ecrivains</w:t>
+            </w:r>
+            <w:proofErr w:type="spellEnd"/>
+            <w:proofErr w:type="gramStart"/>
+            <w:r>
+              <w:t>/:</w:t>
+            </w:r>
+            <w:proofErr w:type="gramEnd"/>
+            <w:r>
+              <w:t>id</w:t>
             </w:r>
           </w:p>
         </w:tc>
@@ -5946,8 +6395,13 @@
               <w:ind w:left="0"/>
             </w:pPr>
             <w:r>
-              <w:t>/api/editeur</w:t>
-            </w:r>
+              <w:t>/api/</w:t>
+            </w:r>
+            <w:proofErr w:type="spellStart"/>
+            <w:r>
+              <w:t>editeur</w:t>
+            </w:r>
+            <w:proofErr w:type="spellEnd"/>
           </w:p>
         </w:tc>
         <w:tc>
@@ -6033,7 +6487,20 @@
               <w:ind w:left="0"/>
             </w:pPr>
             <w:r>
-              <w:t>/api/editeur/:id</w:t>
+              <w:t>/api/</w:t>
+            </w:r>
+            <w:proofErr w:type="spellStart"/>
+            <w:r>
+              <w:t>editeur</w:t>
+            </w:r>
+            <w:proofErr w:type="spellEnd"/>
+            <w:proofErr w:type="gramStart"/>
+            <w:r>
+              <w:t>/:</w:t>
+            </w:r>
+            <w:proofErr w:type="gramEnd"/>
+            <w:r>
+              <w:t>id</w:t>
             </w:r>
           </w:p>
         </w:tc>
@@ -6121,8 +6588,13 @@
               <w:ind w:left="0"/>
             </w:pPr>
             <w:r>
-              <w:t>/api/editeur</w:t>
-            </w:r>
+              <w:t>/api/</w:t>
+            </w:r>
+            <w:proofErr w:type="spellStart"/>
+            <w:r>
+              <w:t>editeur</w:t>
+            </w:r>
+            <w:proofErr w:type="spellEnd"/>
           </w:p>
         </w:tc>
         <w:tc>
@@ -6211,7 +6683,20 @@
               <w:ind w:left="0"/>
             </w:pPr>
             <w:r>
-              <w:t>/api/editeur/:id</w:t>
+              <w:t>/api/</w:t>
+            </w:r>
+            <w:proofErr w:type="spellStart"/>
+            <w:r>
+              <w:t>editeur</w:t>
+            </w:r>
+            <w:proofErr w:type="spellEnd"/>
+            <w:proofErr w:type="gramStart"/>
+            <w:r>
+              <w:t>/:</w:t>
+            </w:r>
+            <w:proofErr w:type="gramEnd"/>
+            <w:r>
+              <w:t>id</w:t>
             </w:r>
           </w:p>
         </w:tc>
@@ -6258,8 +6743,13 @@
               <w:jc w:val="left"/>
             </w:pPr>
             <w:r>
-              <w:t>Supprime un editeur</w:t>
-            </w:r>
+              <w:t xml:space="preserve">Supprime un </w:t>
+            </w:r>
+            <w:proofErr w:type="spellStart"/>
+            <w:r>
+              <w:t>editeur</w:t>
+            </w:r>
+            <w:proofErr w:type="spellEnd"/>
           </w:p>
         </w:tc>
       </w:tr>
@@ -6325,7 +6815,35 @@
               <w:rPr>
                 <w:rFonts w:ascii="Consolas" w:hAnsi="Consolas"/>
               </w:rPr>
-              <w:t>{"livre_fk", "utilisateur_fk", "commentaire"}</w:t>
+              <w:t>{"</w:t>
+            </w:r>
+            <w:proofErr w:type="spellStart"/>
+            <w:r>
+              <w:rPr>
+                <w:rFonts w:ascii="Consolas" w:hAnsi="Consolas"/>
+              </w:rPr>
+              <w:t>livre_fk</w:t>
+            </w:r>
+            <w:proofErr w:type="spellEnd"/>
+            <w:r>
+              <w:rPr>
+                <w:rFonts w:ascii="Consolas" w:hAnsi="Consolas"/>
+              </w:rPr>
+              <w:t>", "</w:t>
+            </w:r>
+            <w:proofErr w:type="spellStart"/>
+            <w:r>
+              <w:rPr>
+                <w:rFonts w:ascii="Consolas" w:hAnsi="Consolas"/>
+              </w:rPr>
+              <w:t>utilisateur_fk</w:t>
+            </w:r>
+            <w:proofErr w:type="spellEnd"/>
+            <w:r>
+              <w:rPr>
+                <w:rFonts w:ascii="Consolas" w:hAnsi="Consolas"/>
+              </w:rPr>
+              <w:t>", "commentaire"}</w:t>
             </w:r>
           </w:p>
         </w:tc>
@@ -6395,7 +6913,35 @@
               <w:rPr>
                 <w:rFonts w:ascii="Consolas" w:hAnsi="Consolas"/>
               </w:rPr>
-              <w:t>{"livre_fk", "utilisateur_fk", "commentaire"}</w:t>
+              <w:t>{"</w:t>
+            </w:r>
+            <w:proofErr w:type="spellStart"/>
+            <w:r>
+              <w:rPr>
+                <w:rFonts w:ascii="Consolas" w:hAnsi="Consolas"/>
+              </w:rPr>
+              <w:t>livre_fk</w:t>
+            </w:r>
+            <w:proofErr w:type="spellEnd"/>
+            <w:r>
+              <w:rPr>
+                <w:rFonts w:ascii="Consolas" w:hAnsi="Consolas"/>
+              </w:rPr>
+              <w:t>", "</w:t>
+            </w:r>
+            <w:proofErr w:type="spellStart"/>
+            <w:r>
+              <w:rPr>
+                <w:rFonts w:ascii="Consolas" w:hAnsi="Consolas"/>
+              </w:rPr>
+              <w:t>utilisateur_fk</w:t>
+            </w:r>
+            <w:proofErr w:type="spellEnd"/>
+            <w:r>
+              <w:rPr>
+                <w:rFonts w:ascii="Consolas" w:hAnsi="Consolas"/>
+              </w:rPr>
+              <w:t>", "commentaire"}</w:t>
             </w:r>
           </w:p>
         </w:tc>
@@ -6465,7 +7011,7 @@
               <w:t>/api/commentaires</w:t>
             </w:r>
             <w:r>
-              <w:t>/:id</w:t>
+              <w:t>/</w:t>
             </w:r>
           </w:p>
         </w:tc>
@@ -6482,7 +7028,35 @@
               <w:rPr>
                 <w:rFonts w:ascii="Consolas" w:hAnsi="Consolas"/>
               </w:rPr>
-              <w:t>{"livre_fk", "utilisateur_fk", "commentaire"}</w:t>
+              <w:t>{"</w:t>
+            </w:r>
+            <w:proofErr w:type="spellStart"/>
+            <w:r>
+              <w:rPr>
+                <w:rFonts w:ascii="Consolas" w:hAnsi="Consolas"/>
+              </w:rPr>
+              <w:t>livre_fk</w:t>
+            </w:r>
+            <w:proofErr w:type="spellEnd"/>
+            <w:r>
+              <w:rPr>
+                <w:rFonts w:ascii="Consolas" w:hAnsi="Consolas"/>
+              </w:rPr>
+              <w:t>", "</w:t>
+            </w:r>
+            <w:proofErr w:type="spellStart"/>
+            <w:r>
+              <w:rPr>
+                <w:rFonts w:ascii="Consolas" w:hAnsi="Consolas"/>
+              </w:rPr>
+              <w:t>utilisateur_fk</w:t>
+            </w:r>
+            <w:proofErr w:type="spellEnd"/>
+            <w:r>
+              <w:rPr>
+                <w:rFonts w:ascii="Consolas" w:hAnsi="Consolas"/>
+              </w:rPr>
+              <w:t>", "commentaire"}</w:t>
             </w:r>
           </w:p>
         </w:tc>
@@ -6552,7 +7126,7 @@
               <w:t>/api/commentaires</w:t>
             </w:r>
             <w:r>
-              <w:t>/:id</w:t>
+              <w:t>/</w:t>
             </w:r>
           </w:p>
         </w:tc>
@@ -6566,6 +7140,40 @@
               <w:pStyle w:val="Retraitcorpsdetexte"/>
               <w:ind w:left="0"/>
             </w:pPr>
+            <w:r>
+              <w:rPr>
+                <w:rFonts w:ascii="Consolas" w:hAnsi="Consolas"/>
+              </w:rPr>
+              <w:t>{"</w:t>
+            </w:r>
+            <w:proofErr w:type="spellStart"/>
+            <w:r>
+              <w:rPr>
+                <w:rFonts w:ascii="Consolas" w:hAnsi="Consolas"/>
+              </w:rPr>
+              <w:t>livre_fk</w:t>
+            </w:r>
+            <w:proofErr w:type="spellEnd"/>
+            <w:r>
+              <w:rPr>
+                <w:rFonts w:ascii="Consolas" w:hAnsi="Consolas"/>
+              </w:rPr>
+              <w:t>", "</w:t>
+            </w:r>
+            <w:proofErr w:type="spellStart"/>
+            <w:r>
+              <w:rPr>
+                <w:rFonts w:ascii="Consolas" w:hAnsi="Consolas"/>
+              </w:rPr>
+              <w:t>utilisateur_fk</w:t>
+            </w:r>
+            <w:proofErr w:type="spellEnd"/>
+            <w:r>
+              <w:rPr>
+                <w:rFonts w:ascii="Consolas" w:hAnsi="Consolas"/>
+              </w:rPr>
+              <w:t>"}</w:t>
+            </w:r>
           </w:p>
         </w:tc>
         <w:tc>
@@ -6579,6 +7187,9 @@
               <w:ind w:left="0"/>
               <w:jc w:val="left"/>
             </w:pPr>
+            <w:r>
+              <w:t>NON</w:t>
+            </w:r>
           </w:p>
         </w:tc>
         <w:tc>
@@ -6613,6 +7224,9 @@
               <w:ind w:left="0"/>
               <w:jc w:val="center"/>
             </w:pPr>
+            <w:r>
+              <w:t>GET</w:t>
+            </w:r>
           </w:p>
         </w:tc>
         <w:tc>
@@ -6627,6 +7241,11 @@
             <w:r>
               <w:t>/api/</w:t>
             </w:r>
+            <w:proofErr w:type="spellStart"/>
+            <w:r>
+              <w:t>appreciations</w:t>
+            </w:r>
+            <w:proofErr w:type="spellEnd"/>
           </w:p>
         </w:tc>
         <w:tc>
@@ -6638,6 +7257,9 @@
               <w:pStyle w:val="Retraitcorpsdetexte"/>
               <w:ind w:left="0"/>
             </w:pPr>
+            <w:r>
+              <w:t>NON</w:t>
+            </w:r>
           </w:p>
         </w:tc>
         <w:tc>
@@ -6650,6 +7272,40 @@
               <w:ind w:left="0"/>
               <w:jc w:val="left"/>
             </w:pPr>
+            <w:r>
+              <w:rPr>
+                <w:rFonts w:ascii="Consolas" w:hAnsi="Consolas"/>
+              </w:rPr>
+              <w:t>{"</w:t>
+            </w:r>
+            <w:proofErr w:type="spellStart"/>
+            <w:r>
+              <w:rPr>
+                <w:rFonts w:ascii="Consolas" w:hAnsi="Consolas"/>
+              </w:rPr>
+              <w:t>livre_fk</w:t>
+            </w:r>
+            <w:proofErr w:type="spellEnd"/>
+            <w:r>
+              <w:rPr>
+                <w:rFonts w:ascii="Consolas" w:hAnsi="Consolas"/>
+              </w:rPr>
+              <w:t>", "</w:t>
+            </w:r>
+            <w:proofErr w:type="spellStart"/>
+            <w:r>
+              <w:rPr>
+                <w:rFonts w:ascii="Consolas" w:hAnsi="Consolas"/>
+              </w:rPr>
+              <w:t>utilisateur_fk</w:t>
+            </w:r>
+            <w:proofErr w:type="spellEnd"/>
+            <w:r>
+              <w:rPr>
+                <w:rFonts w:ascii="Consolas" w:hAnsi="Consolas"/>
+              </w:rPr>
+              <w:t>", "note"}</w:t>
+            </w:r>
           </w:p>
         </w:tc>
         <w:tc>
@@ -6684,6 +7340,9 @@
               <w:ind w:left="0"/>
               <w:jc w:val="center"/>
             </w:pPr>
+            <w:r>
+              <w:t>DELETE</w:t>
+            </w:r>
           </w:p>
         </w:tc>
         <w:tc>
@@ -6699,6 +7358,19 @@
             <w:r>
               <w:t>/api/</w:t>
             </w:r>
+            <w:proofErr w:type="spellStart"/>
+            <w:r>
+              <w:t>appreciations</w:t>
+            </w:r>
+            <w:proofErr w:type="spellEnd"/>
+            <w:proofErr w:type="gramStart"/>
+            <w:r>
+              <w:t>/:</w:t>
+            </w:r>
+            <w:proofErr w:type="gramEnd"/>
+            <w:r>
+              <w:t>id</w:t>
+            </w:r>
           </w:p>
         </w:tc>
         <w:tc>
@@ -6711,6 +7383,9 @@
               <w:pStyle w:val="Retraitcorpsdetexte"/>
               <w:ind w:left="0"/>
             </w:pPr>
+            <w:r>
+              <w:t>NON</w:t>
+            </w:r>
           </w:p>
         </w:tc>
         <w:tc>
@@ -6724,6 +7399,9 @@
               <w:ind w:left="0"/>
               <w:jc w:val="left"/>
             </w:pPr>
+            <w:r>
+              <w:t>NON</w:t>
+            </w:r>
           </w:p>
         </w:tc>
         <w:tc>
@@ -6737,6 +7415,12 @@
               <w:ind w:left="0"/>
               <w:jc w:val="left"/>
             </w:pPr>
+            <w:r>
+              <w:t>Supprime un</w:t>
+            </w:r>
+            <w:r>
+              <w:t>e appréciation</w:t>
+            </w:r>
           </w:p>
         </w:tc>
       </w:tr>
@@ -6755,6 +7439,9 @@
               <w:ind w:left="0"/>
               <w:jc w:val="center"/>
             </w:pPr>
+            <w:r>
+              <w:t>POST</w:t>
+            </w:r>
           </w:p>
         </w:tc>
         <w:tc>
@@ -6769,6 +7456,11 @@
             <w:r>
               <w:t>/api/</w:t>
             </w:r>
+            <w:proofErr w:type="spellStart"/>
+            <w:r>
+              <w:t>appreciations</w:t>
+            </w:r>
+            <w:proofErr w:type="spellEnd"/>
           </w:p>
         </w:tc>
         <w:tc>
@@ -6780,6 +7472,52 @@
               <w:pStyle w:val="Retraitcorpsdetexte"/>
               <w:ind w:left="0"/>
             </w:pPr>
+            <w:r>
+              <w:rPr>
+                <w:rFonts w:ascii="Consolas" w:hAnsi="Consolas"/>
+              </w:rPr>
+              <w:t>{"</w:t>
+            </w:r>
+            <w:proofErr w:type="spellStart"/>
+            <w:r>
+              <w:rPr>
+                <w:rFonts w:ascii="Consolas" w:hAnsi="Consolas"/>
+              </w:rPr>
+              <w:t>livre_fk</w:t>
+            </w:r>
+            <w:proofErr w:type="spellEnd"/>
+            <w:r>
+              <w:rPr>
+                <w:rFonts w:ascii="Consolas" w:hAnsi="Consolas"/>
+              </w:rPr>
+              <w:t>", "</w:t>
+            </w:r>
+            <w:proofErr w:type="spellStart"/>
+            <w:r>
+              <w:rPr>
+                <w:rFonts w:ascii="Consolas" w:hAnsi="Consolas"/>
+              </w:rPr>
+              <w:t>utilisateur_fk</w:t>
+            </w:r>
+            <w:proofErr w:type="spellEnd"/>
+            <w:r>
+              <w:rPr>
+                <w:rFonts w:ascii="Consolas" w:hAnsi="Consolas"/>
+              </w:rPr>
+              <w:t>", "</w:t>
+            </w:r>
+            <w:r>
+              <w:rPr>
+                <w:rFonts w:ascii="Consolas" w:hAnsi="Consolas"/>
+              </w:rPr>
+              <w:t>note</w:t>
+            </w:r>
+            <w:r>
+              <w:rPr>
+                <w:rFonts w:ascii="Consolas" w:hAnsi="Consolas"/>
+              </w:rPr>
+              <w:t>"}</w:t>
+            </w:r>
           </w:p>
         </w:tc>
         <w:tc>
@@ -6792,6 +7530,9 @@
               <w:ind w:left="0"/>
               <w:jc w:val="left"/>
             </w:pPr>
+            <w:r>
+              <w:t>NON</w:t>
+            </w:r>
           </w:p>
         </w:tc>
         <w:tc>
@@ -6804,6 +7545,12 @@
               <w:ind w:left="0"/>
               <w:jc w:val="left"/>
             </w:pPr>
+            <w:r>
+              <w:t>Publie un</w:t>
+            </w:r>
+            <w:r>
+              <w:t>e appréciation</w:t>
+            </w:r>
           </w:p>
         </w:tc>
       </w:tr>
@@ -6823,6 +7570,9 @@
               <w:ind w:left="0"/>
               <w:jc w:val="center"/>
             </w:pPr>
+            <w:r>
+              <w:t>PUT</w:t>
+            </w:r>
           </w:p>
         </w:tc>
         <w:tc>
@@ -6838,6 +7588,11 @@
             <w:r>
               <w:t>/api/</w:t>
             </w:r>
+            <w:proofErr w:type="spellStart"/>
+            <w:r>
+              <w:t>appreciations</w:t>
+            </w:r>
+            <w:proofErr w:type="spellEnd"/>
           </w:p>
         </w:tc>
         <w:tc>
@@ -6850,6 +7605,52 @@
               <w:pStyle w:val="Retraitcorpsdetexte"/>
               <w:ind w:left="0"/>
             </w:pPr>
+            <w:r>
+              <w:rPr>
+                <w:rFonts w:ascii="Consolas" w:hAnsi="Consolas"/>
+              </w:rPr>
+              <w:t>{"</w:t>
+            </w:r>
+            <w:proofErr w:type="spellStart"/>
+            <w:r>
+              <w:rPr>
+                <w:rFonts w:ascii="Consolas" w:hAnsi="Consolas"/>
+              </w:rPr>
+              <w:t>livre_fk</w:t>
+            </w:r>
+            <w:proofErr w:type="spellEnd"/>
+            <w:r>
+              <w:rPr>
+                <w:rFonts w:ascii="Consolas" w:hAnsi="Consolas"/>
+              </w:rPr>
+              <w:t>", "</w:t>
+            </w:r>
+            <w:proofErr w:type="spellStart"/>
+            <w:r>
+              <w:rPr>
+                <w:rFonts w:ascii="Consolas" w:hAnsi="Consolas"/>
+              </w:rPr>
+              <w:t>utilisateur_fk</w:t>
+            </w:r>
+            <w:proofErr w:type="spellEnd"/>
+            <w:r>
+              <w:rPr>
+                <w:rFonts w:ascii="Consolas" w:hAnsi="Consolas"/>
+              </w:rPr>
+              <w:t>", "</w:t>
+            </w:r>
+            <w:r>
+              <w:rPr>
+                <w:rFonts w:ascii="Consolas" w:hAnsi="Consolas"/>
+              </w:rPr>
+              <w:t>note</w:t>
+            </w:r>
+            <w:r>
+              <w:rPr>
+                <w:rFonts w:ascii="Consolas" w:hAnsi="Consolas"/>
+              </w:rPr>
+              <w:t>"}</w:t>
+            </w:r>
           </w:p>
         </w:tc>
         <w:tc>
@@ -6863,6 +7664,9 @@
               <w:ind w:left="0"/>
               <w:jc w:val="left"/>
             </w:pPr>
+            <w:r>
+              <w:t>NON</w:t>
+            </w:r>
           </w:p>
         </w:tc>
         <w:tc>
@@ -6876,6 +7680,9 @@
               <w:ind w:left="0"/>
               <w:jc w:val="left"/>
             </w:pPr>
+            <w:r>
+              <w:t>Supprime une appréciation</w:t>
+            </w:r>
           </w:p>
         </w:tc>
       </w:tr>
@@ -7054,9 +7861,6 @@
             <w:r>
               <w:t>/api/</w:t>
             </w:r>
-            <w:r>
-              <w:t>inscription</w:t>
-            </w:r>
           </w:p>
         </w:tc>
         <w:tc>
@@ -7129,167 +7933,6 @@
             <w:r>
               <w:t>/api/</w:t>
             </w:r>
-            <w:r>
-              <w:t>connexion</w:t>
-            </w:r>
-          </w:p>
-        </w:tc>
-        <w:tc>
-          <w:tcPr>
-            <w:tcW w:w="3295" w:type="dxa"/>
-            <w:shd w:val="clear" w:color="auto" w:fill="F2F2F2" w:themeFill="background1" w:themeFillShade="F2"/>
-          </w:tcPr>
-          <w:p>
-            <w:pPr>
-              <w:pStyle w:val="Retraitcorpsdetexte"/>
-              <w:ind w:left="0"/>
-            </w:pPr>
-          </w:p>
-        </w:tc>
-        <w:tc>
-          <w:tcPr>
-            <w:tcW w:w="2086" w:type="dxa"/>
-            <w:shd w:val="clear" w:color="auto" w:fill="F2F2F2" w:themeFill="background1" w:themeFillShade="F2"/>
-          </w:tcPr>
-          <w:p>
-            <w:pPr>
-              <w:pStyle w:val="Retraitcorpsdetexte"/>
-              <w:ind w:left="0"/>
-              <w:jc w:val="left"/>
-            </w:pPr>
-          </w:p>
-        </w:tc>
-        <w:tc>
-          <w:tcPr>
-            <w:tcW w:w="1651" w:type="dxa"/>
-            <w:shd w:val="clear" w:color="auto" w:fill="F2F2F2" w:themeFill="background1" w:themeFillShade="F2"/>
-          </w:tcPr>
-          <w:p>
-            <w:pPr>
-              <w:pStyle w:val="Retraitcorpsdetexte"/>
-              <w:ind w:left="0"/>
-              <w:jc w:val="left"/>
-            </w:pPr>
-          </w:p>
-        </w:tc>
-      </w:tr>
-      <w:tr>
-        <w:trPr>
-          <w:cantSplit/>
-          <w:tblHeader/>
-        </w:trPr>
-        <w:tc>
-          <w:tcPr>
-            <w:tcW w:w="10383" w:type="dxa"/>
-            <w:gridSpan w:val="5"/>
-            <w:shd w:val="clear" w:color="auto" w:fill="A6A6A6" w:themeFill="background1" w:themeFillShade="A6"/>
-          </w:tcPr>
-          <w:p>
-            <w:pPr>
-              <w:pStyle w:val="Retraitcorpsdetexte"/>
-              <w:ind w:left="0"/>
-              <w:jc w:val="center"/>
-            </w:pPr>
-          </w:p>
-        </w:tc>
-      </w:tr>
-      <w:tr>
-        <w:trPr>
-          <w:cantSplit/>
-          <w:tblHeader/>
-        </w:trPr>
-        <w:tc>
-          <w:tcPr>
-            <w:tcW w:w="927" w:type="dxa"/>
-            <w:shd w:val="clear" w:color="auto" w:fill="FFFFFF" w:themeFill="background1"/>
-          </w:tcPr>
-          <w:p>
-            <w:pPr>
-              <w:pStyle w:val="Retraitcorpsdetexte"/>
-              <w:ind w:left="0"/>
-              <w:jc w:val="center"/>
-            </w:pPr>
-          </w:p>
-        </w:tc>
-        <w:tc>
-          <w:tcPr>
-            <w:tcW w:w="2424" w:type="dxa"/>
-            <w:shd w:val="clear" w:color="auto" w:fill="FFFFFF" w:themeFill="background1"/>
-          </w:tcPr>
-          <w:p>
-            <w:pPr>
-              <w:pStyle w:val="Retraitcorpsdetexte"/>
-              <w:ind w:left="0"/>
-            </w:pPr>
-          </w:p>
-        </w:tc>
-        <w:tc>
-          <w:tcPr>
-            <w:tcW w:w="3295" w:type="dxa"/>
-            <w:shd w:val="clear" w:color="auto" w:fill="FFFFFF" w:themeFill="background1"/>
-          </w:tcPr>
-          <w:p>
-            <w:pPr>
-              <w:pStyle w:val="Retraitcorpsdetexte"/>
-              <w:ind w:left="0"/>
-            </w:pPr>
-          </w:p>
-        </w:tc>
-        <w:tc>
-          <w:tcPr>
-            <w:tcW w:w="2086" w:type="dxa"/>
-            <w:shd w:val="clear" w:color="auto" w:fill="FFFFFF" w:themeFill="background1"/>
-          </w:tcPr>
-          <w:p>
-            <w:pPr>
-              <w:pStyle w:val="Retraitcorpsdetexte"/>
-              <w:ind w:left="0"/>
-              <w:jc w:val="left"/>
-            </w:pPr>
-          </w:p>
-        </w:tc>
-        <w:tc>
-          <w:tcPr>
-            <w:tcW w:w="1651" w:type="dxa"/>
-            <w:shd w:val="clear" w:color="auto" w:fill="FFFFFF" w:themeFill="background1"/>
-          </w:tcPr>
-          <w:p>
-            <w:pPr>
-              <w:pStyle w:val="Retraitcorpsdetexte"/>
-              <w:ind w:left="0"/>
-              <w:jc w:val="left"/>
-            </w:pPr>
-          </w:p>
-        </w:tc>
-      </w:tr>
-      <w:tr>
-        <w:trPr>
-          <w:cantSplit/>
-          <w:tblHeader/>
-        </w:trPr>
-        <w:tc>
-          <w:tcPr>
-            <w:tcW w:w="927" w:type="dxa"/>
-            <w:shd w:val="clear" w:color="auto" w:fill="F2F2F2" w:themeFill="background1" w:themeFillShade="F2"/>
-          </w:tcPr>
-          <w:p>
-            <w:pPr>
-              <w:pStyle w:val="Retraitcorpsdetexte"/>
-              <w:ind w:left="0"/>
-              <w:jc w:val="center"/>
-            </w:pPr>
-          </w:p>
-        </w:tc>
-        <w:tc>
-          <w:tcPr>
-            <w:tcW w:w="2424" w:type="dxa"/>
-            <w:shd w:val="clear" w:color="auto" w:fill="F2F2F2" w:themeFill="background1" w:themeFillShade="F2"/>
-          </w:tcPr>
-          <w:p>
-            <w:pPr>
-              <w:pStyle w:val="Retraitcorpsdetexte"/>
-              <w:ind w:left="0"/>
-            </w:pPr>
           </w:p>
         </w:tc>
         <w:tc>
@@ -7631,8 +8274,13 @@
           <w:numId w:val="22"/>
         </w:numPr>
       </w:pPr>
-      <w:r>
-        <w:t>raison, décisions, etc.</w:t>
+      <w:proofErr w:type="gramStart"/>
+      <w:r>
+        <w:t>raison</w:t>
+      </w:r>
+      <w:proofErr w:type="gramEnd"/>
+      <w:r>
+        <w:t>, décisions, etc.</w:t>
       </w:r>
     </w:p>
     <w:p>
@@ -7644,8 +8292,13 @@
         </w:numPr>
       </w:pPr>
       <w:r>
-        <w:t>Liste des bugs répertoriés avec la date de découverte et leur état:</w:t>
-      </w:r>
+        <w:t xml:space="preserve">Liste des bugs répertoriés avec la date de découverte et leur </w:t>
+      </w:r>
+      <w:proofErr w:type="gramStart"/>
+      <w:r>
+        <w:t>état:</w:t>
+      </w:r>
+      <w:proofErr w:type="gramEnd"/>
     </w:p>
     <w:p>
       <w:pPr>
@@ -7761,7 +8414,15 @@
         <w:t xml:space="preserve"> projet.</w:t>
       </w:r>
       <w:r>
-        <w:t xml:space="preserve"> Indiquer les différence entre les planifications initiales et détaillées avec le journal de travail.</w:t>
+        <w:t xml:space="preserve"> Indiquer </w:t>
+      </w:r>
+      <w:proofErr w:type="gramStart"/>
+      <w:r>
+        <w:t>les différence</w:t>
+      </w:r>
+      <w:proofErr w:type="gramEnd"/>
+      <w:r>
+        <w:t xml:space="preserve"> entre les planifications initiales et détaillées avec le journal de travail.</w:t>
       </w:r>
     </w:p>
     <w:p>
@@ -7785,11 +8446,16 @@
         </w:numPr>
       </w:pPr>
       <w:r>
-        <w:t>Si c’était à refaire</w:t>
+        <w:t xml:space="preserve">Si c’était à </w:t>
+      </w:r>
+      <w:proofErr w:type="gramStart"/>
+      <w:r>
+        <w:t>refaire</w:t>
       </w:r>
       <w:r>
         <w:t>:</w:t>
       </w:r>
+      <w:proofErr w:type="gramEnd"/>
     </w:p>
     <w:p>
       <w:pPr>
@@ -7856,8 +8522,13 @@
           <w:numId w:val="24"/>
         </w:numPr>
       </w:pPr>
-      <w:r>
-        <w:t>Suite à donner, améliorations souhaitables, …</w:t>
+      <w:proofErr w:type="gramStart"/>
+      <w:r>
+        <w:t>Suite à</w:t>
+      </w:r>
+      <w:proofErr w:type="gramEnd"/>
+      <w:r>
+        <w:t xml:space="preserve"> donner, améliorations souhaitables, …</w:t>
       </w:r>
     </w:p>
     <w:p>
@@ -7967,7 +8638,6 @@
       </w:pPr>
       <w:bookmarkStart w:id="57" w:name="_Toc191383389"/>
       <w:r>
-        <w:lastRenderedPageBreak/>
         <w:t>Webographie</w:t>
       </w:r>
       <w:bookmarkEnd w:id="57"/>
@@ -7990,6 +8660,7 @@
       </w:pPr>
       <w:bookmarkStart w:id="58" w:name="_Toc191383390"/>
       <w:r>
+        <w:lastRenderedPageBreak/>
         <w:t>Annexes</w:t>
       </w:r>
       <w:bookmarkEnd w:id="58"/>
@@ -8002,8 +8673,13 @@
           <w:numId w:val="25"/>
         </w:numPr>
       </w:pPr>
-      <w:r>
-        <w:t>Listing du code source (partiel ou, plus rarement complet)</w:t>
+      <w:proofErr w:type="gramStart"/>
+      <w:r>
+        <w:t>Listing</w:t>
+      </w:r>
+      <w:proofErr w:type="gramEnd"/>
+      <w:r>
+        <w:t xml:space="preserve"> du code source (partiel ou, plus rarement complet)</w:t>
       </w:r>
     </w:p>
     <w:p>
@@ -8137,6 +8813,7 @@
               <w:lang w:val="en-US"/>
             </w:rPr>
           </w:pPr>
+          <w:proofErr w:type="gramStart"/>
           <w:r>
             <w:rPr>
               <w:lang w:val="en-US"/>
@@ -8150,6 +8827,7 @@
             </w:rPr>
             <w:t> :</w:t>
           </w:r>
+          <w:proofErr w:type="gramEnd"/>
           <w:r>
             <w:rPr>
               <w:rFonts w:cs="Arial"/>
@@ -8161,7 +8839,21 @@
             <w:rPr>
               <w:lang w:val="en-US"/>
             </w:rPr>
-            <w:t>Mateo Thode, Alban Segalen, Antoine Fabre</w:t>
+            <w:t xml:space="preserve">Mateo Thode, Alban </w:t>
+          </w:r>
+          <w:proofErr w:type="spellStart"/>
+          <w:r>
+            <w:rPr>
+              <w:lang w:val="en-US"/>
+            </w:rPr>
+            <w:t>Segalen</w:t>
+          </w:r>
+          <w:proofErr w:type="spellEnd"/>
+          <w:r>
+            <w:rPr>
+              <w:lang w:val="en-US"/>
+            </w:rPr>
+            <w:t>, Antoine Fabre</w:t>
           </w:r>
           <w:r>
             <w:fldChar w:fldCharType="begin"/>
@@ -8505,7 +9197,7 @@
               <w:rPr>
                 <w:noProof/>
               </w:rPr>
-              <w:t>279</w:t>
+              <w:t>355</w:t>
             </w:r>
           </w:fldSimple>
           <w:r>
@@ -8782,7 +9474,7 @@
         <v:path o:extrusionok="f" gradientshapeok="t" o:connecttype="rect"/>
         <o:lock v:ext="edit" aspectratio="t"/>
       </v:shapetype>
-      <v:shape id="_x0000_i1092" type="#_x0000_t75" style="width:10.85pt;height:10.85pt" o:bullet="t">
+      <v:shape id="_x0000_i1118" type="#_x0000_t75" style="width:11.2pt;height:11.2pt" o:bullet="t">
         <v:imagedata r:id="rId1" o:title="BD10263_"/>
       </v:shape>
     </w:pict>

</xml_diff>

<commit_message>
Rapport : point 4.1 OK ✨ - 4.2 WIP 👷
</commit_message>
<xml_diff>
--- a/rapport/R-P_Web295-ThodeMateo_SegalenAlban_FabreAntoine-rapport.docx
+++ b/rapport/R-P_Web295-ThodeMateo_SegalenAlban_FabreAntoine-rapport.docx
@@ -104,21 +104,7 @@
         <w:rPr>
           <w:lang w:val="en-US"/>
         </w:rPr>
-        <w:t xml:space="preserve">Thode Mateo, </w:t>
-      </w:r>
-      <w:proofErr w:type="spellStart"/>
-      <w:r>
-        <w:rPr>
-          <w:lang w:val="en-US"/>
-        </w:rPr>
-        <w:t>Segalen</w:t>
-      </w:r>
-      <w:proofErr w:type="spellEnd"/>
-      <w:r>
-        <w:rPr>
-          <w:lang w:val="en-US"/>
-        </w:rPr>
-        <w:t xml:space="preserve"> Alban, Fabre Antoine</w:t>
+        <w:t>Thode Mateo, Segalen Alban, Fabre Antoine</w:t>
       </w:r>
       <w:r>
         <w:rPr>
@@ -159,13 +145,8 @@
       <w:pPr>
         <w:jc w:val="center"/>
       </w:pPr>
-      <w:proofErr w:type="spellStart"/>
-      <w:r>
-        <w:t>Charmier</w:t>
-      </w:r>
-      <w:proofErr w:type="spellEnd"/>
-      <w:r>
-        <w:t xml:space="preserve"> Gregory</w:t>
+      <w:r>
+        <w:t>Charmier Gregory</w:t>
       </w:r>
     </w:p>
     <w:p>
@@ -3107,11 +3088,9 @@
           <w:numId w:val="48"/>
         </w:numPr>
       </w:pPr>
-      <w:proofErr w:type="spellStart"/>
       <w:r>
         <w:t>Vscode</w:t>
       </w:r>
-      <w:proofErr w:type="spellEnd"/>
     </w:p>
     <w:p>
       <w:pPr>
@@ -3291,13 +3270,8 @@
         </w:numPr>
       </w:pPr>
       <w:r>
-        <w:t xml:space="preserve">L’utilisation de GitHub </w:t>
-      </w:r>
-      <w:proofErr w:type="spellStart"/>
-      <w:r>
-        <w:t>Projects</w:t>
-      </w:r>
-      <w:proofErr w:type="spellEnd"/>
+        <w:t>L’utilisation de GitHub Projects</w:t>
+      </w:r>
     </w:p>
     <w:p>
       <w:pPr>
@@ -3620,15 +3594,7 @@
         </w:numPr>
       </w:pPr>
       <w:r>
-        <w:t xml:space="preserve">Schémas de navigation, schémas événementiels, </w:t>
-      </w:r>
-      <w:proofErr w:type="spellStart"/>
-      <w:r>
-        <w:t>structogramme</w:t>
-      </w:r>
-      <w:proofErr w:type="spellEnd"/>
-      <w:r>
-        <w:t xml:space="preserve">, </w:t>
+        <w:t xml:space="preserve">Schémas de navigation, schémas événementiels, structogramme, </w:t>
       </w:r>
       <w:r>
         <w:t>pseudocode</w:t>
@@ -3802,6 +3768,143 @@
       <w:bookmarkEnd w:id="25"/>
       <w:bookmarkEnd w:id="26"/>
       <w:bookmarkEnd w:id="27"/>
+    </w:p>
+    <w:p>
+      <w:pPr>
+        <w:pStyle w:val="Titre2"/>
+      </w:pPr>
+      <w:r>
+        <w:t>Mode de fonctionnement</w:t>
+      </w:r>
+    </w:p>
+    <w:p>
+      <w:pPr>
+        <w:pStyle w:val="Retraitcorpsdetexte"/>
+      </w:pPr>
+      <w:r>
+        <w:t xml:space="preserve">Pour le développement de ce projet, nous avons utilisé la méthodologie agile ainsi que des éléments de la méthode « Scrum ». Nous prônons la communication plutôt que les processus en ayant beaucoup d’interactions pendant le travail. </w:t>
+      </w:r>
+      <w:r>
+        <w:t>Nous n’hésitons pas à nous demander de l’aide et à discuter de nos doutes quant à la réalisation.</w:t>
+      </w:r>
+    </w:p>
+    <w:p>
+      <w:pPr>
+        <w:pStyle w:val="Retraitcorpsdetexte"/>
+      </w:pPr>
+      <w:r>
+        <w:t xml:space="preserve">Chaque séquence de travail est débutée par un </w:t>
+      </w:r>
+      <w:r>
+        <w:t>« </w:t>
+      </w:r>
+      <w:r>
+        <w:t>meeting</w:t>
+      </w:r>
+      <w:r>
+        <w:t> »</w:t>
+      </w:r>
+      <w:r>
+        <w:t xml:space="preserve"> de 5-10 minutes </w:t>
+      </w:r>
+      <w:r>
+        <w:t xml:space="preserve">(daily scrum) </w:t>
+      </w:r>
+      <w:r>
+        <w:t xml:space="preserve">dans lequel </w:t>
+      </w:r>
+      <w:r>
+        <w:t xml:space="preserve">nous résumons ce qui s’est passé précédemment et </w:t>
+      </w:r>
+      <w:r>
+        <w:t xml:space="preserve">nous répartissons le travail </w:t>
+      </w:r>
+      <w:r>
+        <w:t>pour la session</w:t>
+      </w:r>
+      <w:r>
+        <w:t xml:space="preserve">. </w:t>
+      </w:r>
+      <w:r>
+        <w:t>Quand la séquence est longue, nous prenons un second moment pour une réunion du même type que la première</w:t>
+      </w:r>
+      <w:r>
+        <w:t>.</w:t>
+      </w:r>
+    </w:p>
+    <w:p>
+      <w:pPr>
+        <w:pStyle w:val="Retraitcorpsdetexte"/>
+      </w:pPr>
+    </w:p>
+    <w:p>
+      <w:pPr>
+        <w:pStyle w:val="Retraitcorpsdetexte"/>
+      </w:pPr>
+      <w:r>
+        <w:t xml:space="preserve">Nous utilisons </w:t>
+      </w:r>
+      <w:hyperlink r:id="rId10" w:history="1">
+        <w:r>
+          <w:rPr>
+            <w:rStyle w:val="Lienhypertexte"/>
+          </w:rPr>
+          <w:t>GitHub</w:t>
+        </w:r>
+      </w:hyperlink>
+      <w:r>
+        <w:t xml:space="preserve"> pour la gestion des versions de l’application et </w:t>
+      </w:r>
+      <w:hyperlink r:id="rId11" w:history="1">
+        <w:r>
+          <w:rPr>
+            <w:rStyle w:val="Lienhypertexte"/>
+          </w:rPr>
+          <w:t>GitHub Project</w:t>
+        </w:r>
+      </w:hyperlink>
+      <w:r>
+        <w:t xml:space="preserve"> </w:t>
+      </w:r>
+      <w:r>
+        <w:t xml:space="preserve">pour la </w:t>
+      </w:r>
+      <w:r>
+        <w:t xml:space="preserve">planification et </w:t>
+      </w:r>
+      <w:r>
+        <w:t>répartition des tâches.</w:t>
+      </w:r>
+    </w:p>
+    <w:p>
+      <w:pPr>
+        <w:pStyle w:val="Retraitcorpsdetexte"/>
+      </w:pPr>
+    </w:p>
+    <w:p>
+      <w:pPr>
+        <w:pStyle w:val="Titre2"/>
+      </w:pPr>
+      <w:r>
+        <w:t>Conventions</w:t>
+      </w:r>
+    </w:p>
+    <w:p>
+      <w:pPr>
+        <w:pStyle w:val="Retraitcorpsdetexte"/>
+      </w:pPr>
+      <w:r>
+        <w:t>Notre équipe de développement</w:t>
+      </w:r>
+      <w:r>
+        <w:t>, utilisant les méthodologies agiles</w:t>
+      </w:r>
+      <w:r>
+        <w:t xml:space="preserve">, </w:t>
+      </w:r>
+      <w:r>
+        <w:t>est dynamique.</w:t>
+      </w:r>
     </w:p>
     <w:p>
       <w:pPr>
@@ -3866,79 +3969,7 @@
         <w:ind w:left="0"/>
       </w:pPr>
       <w:r>
-        <w:t>{"</w:t>
-      </w:r>
-      <w:proofErr w:type="spellStart"/>
-      <w:r>
-        <w:t>livre_id</w:t>
-      </w:r>
-      <w:proofErr w:type="spellEnd"/>
-      <w:r>
-        <w:t>", "titre", "</w:t>
-      </w:r>
-      <w:proofErr w:type="spellStart"/>
-      <w:r>
-        <w:t>nombre_pages</w:t>
-      </w:r>
-      <w:proofErr w:type="spellEnd"/>
-      <w:r>
-        <w:t>", "extrait", "</w:t>
-      </w:r>
-      <w:proofErr w:type="spellStart"/>
-      <w:r>
-        <w:t>annee_edition</w:t>
-      </w:r>
-      <w:proofErr w:type="spellEnd"/>
-      <w:r>
-        <w:t>", "image", "</w:t>
-      </w:r>
-      <w:proofErr w:type="spellStart"/>
-      <w:r>
-        <w:t>ecrivain_nom</w:t>
-      </w:r>
-      <w:proofErr w:type="spellEnd"/>
-      <w:r>
-        <w:t>", "</w:t>
-      </w:r>
-      <w:proofErr w:type="spellStart"/>
-      <w:r>
-        <w:t>ecrivain_prenom</w:t>
-      </w:r>
-      <w:proofErr w:type="spellEnd"/>
-      <w:r>
-        <w:t>", "</w:t>
-      </w:r>
-      <w:proofErr w:type="spellStart"/>
-      <w:r>
-        <w:t>editeur_nom</w:t>
-      </w:r>
-      <w:proofErr w:type="spellEnd"/>
-      <w:r>
-        <w:t>", "</w:t>
-      </w:r>
-      <w:proofErr w:type="spellStart"/>
-      <w:r>
-        <w:t>categorie_nom</w:t>
-      </w:r>
-      <w:proofErr w:type="spellEnd"/>
-      <w:r>
-        <w:t>", "</w:t>
-      </w:r>
-      <w:proofErr w:type="spellStart"/>
-      <w:r>
-        <w:t>moyenne_appreciations</w:t>
-      </w:r>
-      <w:proofErr w:type="spellEnd"/>
-      <w:r>
-        <w:t>", "commentaires</w:t>
-      </w:r>
-      <w:proofErr w:type="gramStart"/>
-      <w:r>
-        <w:t>":[</w:t>
-      </w:r>
-      <w:proofErr w:type="gramEnd"/>
-      <w:r>
-        <w:t>{"commentaire"}]}</w:t>
+        <w:t>{"livre_id", "titre", "nombre_pages", "extrait", "annee_edition", "image", "ecrivain_nom", "ecrivain_prenom", "editeur_nom", "categorie_nom", "moyenne_appreciations", "commentaires":[{"commentaire"}]}</w:t>
       </w:r>
     </w:p>
     <w:p>
@@ -3949,7 +3980,6 @@
       <w:r>
         <w:t xml:space="preserve">JSON </w:t>
       </w:r>
-      <w:proofErr w:type="spellStart"/>
       <w:r>
         <w:rPr>
           <w:i/>
@@ -3964,7 +3994,6 @@
         </w:rPr>
         <w:t>_preview</w:t>
       </w:r>
-      <w:proofErr w:type="spellEnd"/>
       <w:r>
         <w:t> :</w:t>
       </w:r>
@@ -3975,18 +4004,11 @@
         <w:ind w:left="0"/>
       </w:pPr>
       <w:r>
+        <w:lastRenderedPageBreak/>
         <w:t>{</w:t>
       </w:r>
       <w:r>
-        <w:t>"</w:t>
-      </w:r>
-      <w:proofErr w:type="spellStart"/>
-      <w:r>
-        <w:t>livre_id</w:t>
-      </w:r>
-      <w:proofErr w:type="spellEnd"/>
-      <w:r>
-        <w:t>"</w:t>
+        <w:t>"livre_id"</w:t>
       </w:r>
       <w:r>
         <w:t xml:space="preserve">, </w:t>
@@ -3998,85 +4020,37 @@
         <w:t xml:space="preserve">, </w:t>
       </w:r>
       <w:r>
-        <w:t>"</w:t>
-      </w:r>
-      <w:proofErr w:type="spellStart"/>
-      <w:r>
-        <w:t>annee_edition</w:t>
-      </w:r>
-      <w:proofErr w:type="spellEnd"/>
-      <w:r>
-        <w:t>"</w:t>
+        <w:t>"annee_edition"</w:t>
       </w:r>
       <w:r>
         <w:t xml:space="preserve">, </w:t>
       </w:r>
       <w:r>
-        <w:t>"</w:t>
-      </w:r>
-      <w:proofErr w:type="spellStart"/>
-      <w:r>
-        <w:t>ecrivain_nom</w:t>
-      </w:r>
-      <w:proofErr w:type="spellEnd"/>
-      <w:r>
-        <w:t>"</w:t>
+        <w:t>"ecrivain_nom"</w:t>
       </w:r>
       <w:r>
         <w:t xml:space="preserve">, </w:t>
       </w:r>
       <w:r>
-        <w:t>"</w:t>
-      </w:r>
-      <w:proofErr w:type="spellStart"/>
-      <w:r>
-        <w:t>ecrivain_prenom</w:t>
-      </w:r>
-      <w:proofErr w:type="spellEnd"/>
-      <w:r>
-        <w:t>"</w:t>
+        <w:t>"ecrivain_prenom"</w:t>
       </w:r>
       <w:r>
         <w:t xml:space="preserve">, </w:t>
       </w:r>
       <w:r>
-        <w:t>"</w:t>
-      </w:r>
-      <w:proofErr w:type="spellStart"/>
-      <w:r>
-        <w:t>editeur_nom</w:t>
-      </w:r>
-      <w:proofErr w:type="spellEnd"/>
-      <w:r>
-        <w:t>"</w:t>
+        <w:t>"editeur_nom"</w:t>
       </w:r>
       <w:r>
         <w:t xml:space="preserve">, </w:t>
       </w:r>
       <w:r>
-        <w:t>"</w:t>
-      </w:r>
-      <w:proofErr w:type="spellStart"/>
-      <w:r>
-        <w:t>categorie_nom</w:t>
-      </w:r>
-      <w:proofErr w:type="spellEnd"/>
-      <w:r>
-        <w:t>"</w:t>
+        <w:t>"categorie_nom"</w:t>
       </w:r>
       <w:r>
         <w:t xml:space="preserve">, </w:t>
       </w:r>
       <w:r>
-        <w:t>"</w:t>
-      </w:r>
-      <w:proofErr w:type="spellStart"/>
-      <w:r>
-        <w:t>moyenne_appreciations</w:t>
-      </w:r>
-      <w:proofErr w:type="spellEnd"/>
-      <w:r>
-        <w:t>"</w:t>
+        <w:t>"moyenne_appreciations"</w:t>
       </w:r>
       <w:r>
         <w:t>}</w:t>
@@ -4107,55 +4081,7 @@
         <w:ind w:left="0"/>
       </w:pPr>
       <w:r>
-        <w:t>{"pseudo", "</w:t>
-      </w:r>
-      <w:proofErr w:type="spellStart"/>
-      <w:r>
-        <w:t>date_inscription</w:t>
-      </w:r>
-      <w:proofErr w:type="spellEnd"/>
-      <w:r>
-        <w:t>", "admin", "</w:t>
-      </w:r>
-      <w:proofErr w:type="spellStart"/>
-      <w:r>
-        <w:t>nombre_commentaires</w:t>
-      </w:r>
-      <w:proofErr w:type="spellEnd"/>
-      <w:r>
-        <w:t>", "commentaires</w:t>
-      </w:r>
-      <w:proofErr w:type="gramStart"/>
-      <w:r>
-        <w:t>":[</w:t>
-      </w:r>
-      <w:proofErr w:type="gramEnd"/>
-      <w:r>
-        <w:t>{"commentaire"}], "</w:t>
-      </w:r>
-      <w:proofErr w:type="spellStart"/>
-      <w:r>
-        <w:t>nombre_appreciations</w:t>
-      </w:r>
-      <w:proofErr w:type="spellEnd"/>
-      <w:r>
-        <w:t>", "appréciations":[{"appréciation"}], "</w:t>
-      </w:r>
-      <w:proofErr w:type="spellStart"/>
-      <w:r>
-        <w:t>nombre_livres</w:t>
-      </w:r>
-      <w:proofErr w:type="spellEnd"/>
-      <w:r>
-        <w:t>", "livres":[</w:t>
-      </w:r>
-      <w:proofErr w:type="spellStart"/>
-      <w:r>
-        <w:t>livre_preview</w:t>
-      </w:r>
-      <w:proofErr w:type="spellEnd"/>
-      <w:r>
-        <w:t>]}</w:t>
+        <w:t>{"pseudo", "date_inscription", "admin", "nombre_commentaires", "commentaires":[{"commentaire"}], "nombre_appreciations", "appréciations":[{"appréciation"}], "nombre_livres", "livres":[livre_preview]}</w:t>
       </w:r>
     </w:p>
     <w:tbl>
@@ -4433,8 +4359,6 @@
             <w:r>
               <w:t>[</w:t>
             </w:r>
-            <w:proofErr w:type="spellStart"/>
-            <w:proofErr w:type="gramStart"/>
             <w:r>
               <w:rPr>
                 <w:i/>
@@ -4442,23 +4366,13 @@
               </w:rPr>
               <w:t>livre</w:t>
             </w:r>
-            <w:proofErr w:type="gramEnd"/>
             <w:r>
               <w:rPr>
                 <w:i/>
                 <w:iCs/>
               </w:rPr>
-              <w:t>_preview</w:t>
-            </w:r>
-            <w:proofErr w:type="spellEnd"/>
-            <w:r>
-              <w:rPr>
-                <w:i/>
-                <w:iCs/>
-              </w:rPr>
-              <w:t xml:space="preserve">, </w:t>
-            </w:r>
-            <w:proofErr w:type="spellStart"/>
+              <w:t xml:space="preserve">_preview, </w:t>
+            </w:r>
             <w:r>
               <w:rPr>
                 <w:i/>
@@ -4471,15 +4385,7 @@
                 <w:i/>
                 <w:iCs/>
               </w:rPr>
-              <w:t>_preview</w:t>
-            </w:r>
-            <w:proofErr w:type="spellEnd"/>
-            <w:r>
-              <w:rPr>
-                <w:i/>
-                <w:iCs/>
-              </w:rPr>
-              <w:t>, …</w:t>
+              <w:t>_preview, …</w:t>
             </w:r>
             <w:r>
               <w:t> ]</w:t>
@@ -4641,15 +4547,7 @@
               <w:t>/api/</w:t>
             </w:r>
             <w:r>
-              <w:t>livres</w:t>
-            </w:r>
-            <w:proofErr w:type="gramStart"/>
-            <w:r>
-              <w:t>/:</w:t>
-            </w:r>
-            <w:proofErr w:type="gramEnd"/>
-            <w:r>
-              <w:t>id</w:t>
+              <w:t>livres/:id</w:t>
             </w:r>
           </w:p>
         </w:tc>
@@ -4740,15 +4638,7 @@
               <w:ind w:left="0"/>
             </w:pPr>
             <w:r>
-              <w:t>/api/livres</w:t>
-            </w:r>
-            <w:proofErr w:type="gramStart"/>
-            <w:r>
-              <w:t>/:</w:t>
-            </w:r>
-            <w:proofErr w:type="gramEnd"/>
-            <w:r>
-              <w:t>id</w:t>
+              <w:t>/api/livres/:id</w:t>
             </w:r>
           </w:p>
         </w:tc>
@@ -4833,15 +4723,7 @@
               <w:t>/api/</w:t>
             </w:r>
             <w:r>
-              <w:t>livres</w:t>
-            </w:r>
-            <w:proofErr w:type="gramStart"/>
-            <w:r>
-              <w:t>/:</w:t>
-            </w:r>
-            <w:proofErr w:type="gramEnd"/>
-            <w:r>
-              <w:t>id</w:t>
+              <w:t>livres/:id</w:t>
             </w:r>
           </w:p>
         </w:tc>
@@ -4951,42 +4833,14 @@
               <w:rPr>
                 <w:rFonts w:ascii="Consolas" w:hAnsi="Consolas"/>
               </w:rPr>
-              <w:t>{"pseudo", "</w:t>
-            </w:r>
-            <w:proofErr w:type="spellStart"/>
-            <w:r>
+              <w:t>{"pseudo", "mot_de_passe", "confirmation_mot_de_passe"}</w:t>
+            </w:r>
+          </w:p>
+          <w:p>
+            <w:pPr>
               <w:rPr>
                 <w:rFonts w:ascii="Consolas" w:hAnsi="Consolas"/>
               </w:rPr>
-              <w:t>mot_de_passe</w:t>
-            </w:r>
-            <w:proofErr w:type="spellEnd"/>
-            <w:r>
-              <w:rPr>
-                <w:rFonts w:ascii="Consolas" w:hAnsi="Consolas"/>
-              </w:rPr>
-              <w:t>", "</w:t>
-            </w:r>
-            <w:proofErr w:type="spellStart"/>
-            <w:r>
-              <w:rPr>
-                <w:rFonts w:ascii="Consolas" w:hAnsi="Consolas"/>
-              </w:rPr>
-              <w:t>confirmation_mot_de_passe</w:t>
-            </w:r>
-            <w:proofErr w:type="spellEnd"/>
-            <w:r>
-              <w:rPr>
-                <w:rFonts w:ascii="Consolas" w:hAnsi="Consolas"/>
-              </w:rPr>
-              <w:t>"}</w:t>
-            </w:r>
-          </w:p>
-          <w:p>
-            <w:pPr>
-              <w:rPr>
-                <w:rFonts w:ascii="Consolas" w:hAnsi="Consolas"/>
-              </w:rPr>
             </w:pPr>
           </w:p>
         </w:tc>
@@ -5001,11 +4855,9 @@
               <w:ind w:left="0"/>
               <w:jc w:val="left"/>
             </w:pPr>
-            <w:proofErr w:type="spellStart"/>
             <w:r>
               <w:t>Token</w:t>
             </w:r>
-            <w:proofErr w:type="spellEnd"/>
           </w:p>
         </w:tc>
         <w:tc>
@@ -5079,21 +4931,7 @@
               <w:rPr>
                 <w:rFonts w:ascii="Consolas" w:hAnsi="Consolas"/>
               </w:rPr>
-              <w:t>{"pseudo", "</w:t>
-            </w:r>
-            <w:proofErr w:type="spellStart"/>
-            <w:r>
-              <w:rPr>
-                <w:rFonts w:ascii="Consolas" w:hAnsi="Consolas"/>
-              </w:rPr>
-              <w:t>mot_de_passe</w:t>
-            </w:r>
-            <w:proofErr w:type="spellEnd"/>
-            <w:r>
-              <w:rPr>
-                <w:rFonts w:ascii="Consolas" w:hAnsi="Consolas"/>
-              </w:rPr>
-              <w:t>"}</w:t>
+              <w:t>{"pseudo", "mot_de_passe"}</w:t>
             </w:r>
           </w:p>
           <w:p>
@@ -5113,11 +4951,9 @@
               <w:ind w:left="0"/>
               <w:jc w:val="left"/>
             </w:pPr>
-            <w:proofErr w:type="spellStart"/>
             <w:r>
               <w:t>Token</w:t>
             </w:r>
-            <w:proofErr w:type="spellEnd"/>
           </w:p>
         </w:tc>
         <w:tc>
@@ -5176,13 +5012,8 @@
             <w:r>
               <w:t>s</w:t>
             </w:r>
-            <w:proofErr w:type="gramStart"/>
-            <w:r>
-              <w:t>/:</w:t>
-            </w:r>
-            <w:proofErr w:type="gramEnd"/>
-            <w:r>
-              <w:t>id</w:t>
+            <w:r>
+              <w:t>/:id</w:t>
             </w:r>
           </w:p>
         </w:tc>
@@ -5196,21 +5027,7 @@
               <w:rPr>
                 <w:rFonts w:ascii="Consolas" w:hAnsi="Consolas"/>
               </w:rPr>
-              <w:t>{"pseudo", "</w:t>
-            </w:r>
-            <w:proofErr w:type="spellStart"/>
-            <w:r>
-              <w:rPr>
-                <w:rFonts w:ascii="Consolas" w:hAnsi="Consolas"/>
-              </w:rPr>
-              <w:t>mot_de_passe</w:t>
-            </w:r>
-            <w:proofErr w:type="spellEnd"/>
-            <w:r>
-              <w:rPr>
-                <w:rFonts w:ascii="Consolas" w:hAnsi="Consolas"/>
-              </w:rPr>
-              <w:t>", "admin"}</w:t>
+              <w:t>{"pseudo", "mot_de_passe", "admin"}</w:t>
             </w:r>
           </w:p>
         </w:tc>
@@ -5340,13 +5157,8 @@
             <w:r>
               <w:t>s</w:t>
             </w:r>
-            <w:proofErr w:type="gramStart"/>
-            <w:r>
-              <w:t>/:</w:t>
-            </w:r>
-            <w:proofErr w:type="gramEnd"/>
-            <w:r>
-              <w:t>id</w:t>
+            <w:r>
+              <w:t>/:id</w:t>
             </w:r>
           </w:p>
         </w:tc>
@@ -5435,13 +5247,8 @@
             <w:r>
               <w:t>s</w:t>
             </w:r>
-            <w:proofErr w:type="gramStart"/>
-            <w:r>
-              <w:t>/:</w:t>
-            </w:r>
-            <w:proofErr w:type="gramEnd"/>
-            <w:r>
-              <w:t>id</w:t>
+            <w:r>
+              <w:t>/:id</w:t>
             </w:r>
           </w:p>
         </w:tc>
@@ -5542,14 +5349,12 @@
             <w:r>
               <w:t>/api/</w:t>
             </w:r>
-            <w:proofErr w:type="spellStart"/>
             <w:r>
               <w:t>categorie</w:t>
             </w:r>
             <w:r>
               <w:t>s</w:t>
             </w:r>
-            <w:proofErr w:type="spellEnd"/>
           </w:p>
         </w:tc>
         <w:tc>
@@ -5598,13 +5403,8 @@
               <w:jc w:val="left"/>
             </w:pPr>
             <w:r>
-              <w:t xml:space="preserve">Ajoute une </w:t>
-            </w:r>
-            <w:proofErr w:type="spellStart"/>
-            <w:r>
-              <w:t>catégie</w:t>
-            </w:r>
-            <w:proofErr w:type="spellEnd"/>
+              <w:t>Ajoute une catégie</w:t>
+            </w:r>
           </w:p>
         </w:tc>
       </w:tr>
@@ -5640,23 +5440,13 @@
               <w:ind w:left="0"/>
             </w:pPr>
             <w:r>
-              <w:t>/api/</w:t>
-            </w:r>
-            <w:proofErr w:type="spellStart"/>
-            <w:r>
-              <w:t>categorie</w:t>
+              <w:t>/api/categorie</w:t>
             </w:r>
             <w:r>
               <w:t>s</w:t>
             </w:r>
-            <w:proofErr w:type="spellEnd"/>
-            <w:proofErr w:type="gramStart"/>
-            <w:r>
-              <w:t>/:</w:t>
-            </w:r>
-            <w:proofErr w:type="gramEnd"/>
-            <w:r>
-              <w:t>id</w:t>
+            <w:r>
+              <w:t>/:id</w:t>
             </w:r>
           </w:p>
         </w:tc>
@@ -5741,16 +5531,11 @@
               <w:ind w:left="0"/>
             </w:pPr>
             <w:r>
-              <w:t>/api/</w:t>
-            </w:r>
-            <w:proofErr w:type="spellStart"/>
-            <w:r>
-              <w:t>categorie</w:t>
+              <w:t>/api/categorie</w:t>
             </w:r>
             <w:r>
               <w:t>s</w:t>
             </w:r>
-            <w:proofErr w:type="spellEnd"/>
           </w:p>
         </w:tc>
         <w:tc>
@@ -5787,21 +5572,7 @@
               <w:rPr>
                 <w:rFonts w:ascii="Consolas" w:hAnsi="Consolas"/>
               </w:rPr>
-              <w:t>{"</w:t>
-            </w:r>
-            <w:proofErr w:type="spellStart"/>
-            <w:r>
-              <w:rPr>
-                <w:rFonts w:ascii="Consolas" w:hAnsi="Consolas"/>
-              </w:rPr>
-              <w:t>id","nom</w:t>
-            </w:r>
-            <w:proofErr w:type="spellEnd"/>
-            <w:r>
-              <w:rPr>
-                <w:rFonts w:ascii="Consolas" w:hAnsi="Consolas"/>
-              </w:rPr>
-              <w:t>"}</w:t>
+              <w:t>{"id","nom"}</w:t>
             </w:r>
             <w:r>
               <w:rPr>
@@ -5863,23 +5634,13 @@
               <w:ind w:left="0"/>
             </w:pPr>
             <w:r>
-              <w:t>/api/</w:t>
-            </w:r>
-            <w:proofErr w:type="spellStart"/>
-            <w:r>
-              <w:t>categorie</w:t>
+              <w:t>/api/categorie</w:t>
             </w:r>
             <w:r>
               <w:t>s</w:t>
             </w:r>
-            <w:proofErr w:type="spellEnd"/>
-            <w:proofErr w:type="gramStart"/>
-            <w:r>
-              <w:t>/:</w:t>
-            </w:r>
-            <w:proofErr w:type="gramEnd"/>
-            <w:r>
-              <w:t>id</w:t>
+            <w:r>
+              <w:t>/:id</w:t>
             </w:r>
           </w:p>
         </w:tc>
@@ -5963,14 +5724,12 @@
             <w:r>
               <w:t>/api/</w:t>
             </w:r>
-            <w:proofErr w:type="spellStart"/>
             <w:r>
               <w:t>ecrivain</w:t>
             </w:r>
             <w:r>
               <w:t>s</w:t>
             </w:r>
-            <w:proofErr w:type="spellEnd"/>
           </w:p>
         </w:tc>
         <w:tc>
@@ -5989,21 +5748,7 @@
               <w:rPr>
                 <w:rFonts w:ascii="Consolas" w:hAnsi="Consolas"/>
               </w:rPr>
-              <w:t>{"nom", "</w:t>
-            </w:r>
-            <w:proofErr w:type="spellStart"/>
-            <w:r>
-              <w:rPr>
-                <w:rFonts w:ascii="Consolas" w:hAnsi="Consolas"/>
-              </w:rPr>
-              <w:t>prenom</w:t>
-            </w:r>
-            <w:proofErr w:type="spellEnd"/>
-            <w:r>
-              <w:rPr>
-                <w:rFonts w:ascii="Consolas" w:hAnsi="Consolas"/>
-              </w:rPr>
-              <w:t>"}</w:t>
+              <w:t>{"nom", "prenom"}</w:t>
             </w:r>
           </w:p>
         </w:tc>
@@ -6070,20 +5815,7 @@
               <w:ind w:left="0"/>
             </w:pPr>
             <w:r>
-              <w:t>/api/</w:t>
-            </w:r>
-            <w:proofErr w:type="spellStart"/>
-            <w:r>
-              <w:t>ecrivains</w:t>
-            </w:r>
-            <w:proofErr w:type="spellEnd"/>
-            <w:proofErr w:type="gramStart"/>
-            <w:r>
-              <w:t>/:</w:t>
-            </w:r>
-            <w:proofErr w:type="gramEnd"/>
-            <w:r>
-              <w:t>id</w:t>
+              <w:t>/api/ecrivains/:id</w:t>
             </w:r>
           </w:p>
         </w:tc>
@@ -6101,21 +5833,7 @@
               <w:rPr>
                 <w:rFonts w:ascii="Consolas" w:hAnsi="Consolas"/>
               </w:rPr>
-              <w:t>{"nom", "</w:t>
-            </w:r>
-            <w:proofErr w:type="spellStart"/>
-            <w:r>
-              <w:rPr>
-                <w:rFonts w:ascii="Consolas" w:hAnsi="Consolas"/>
-              </w:rPr>
-              <w:t>prenom</w:t>
-            </w:r>
-            <w:proofErr w:type="spellEnd"/>
-            <w:r>
-              <w:rPr>
-                <w:rFonts w:ascii="Consolas" w:hAnsi="Consolas"/>
-              </w:rPr>
-              <w:t>"}</w:t>
+              <w:t>{"nom", "prenom"}</w:t>
             </w:r>
           </w:p>
         </w:tc>
@@ -6184,11 +5902,9 @@
             <w:r>
               <w:t>/api/</w:t>
             </w:r>
-            <w:proofErr w:type="spellStart"/>
             <w:r>
               <w:t>ecrivains</w:t>
             </w:r>
-            <w:proofErr w:type="spellEnd"/>
           </w:p>
         </w:tc>
         <w:tc>
@@ -6234,21 +5950,7 @@
               <w:rPr>
                 <w:rFonts w:ascii="Consolas" w:hAnsi="Consolas"/>
               </w:rPr>
-              <w:t>"</w:t>
-            </w:r>
-            <w:proofErr w:type="spellStart"/>
-            <w:r>
-              <w:rPr>
-                <w:rFonts w:ascii="Consolas" w:hAnsi="Consolas"/>
-              </w:rPr>
-              <w:t>prenom</w:t>
-            </w:r>
-            <w:proofErr w:type="spellEnd"/>
-            <w:r>
-              <w:rPr>
-                <w:rFonts w:ascii="Consolas" w:hAnsi="Consolas"/>
-              </w:rPr>
-              <w:t>"}</w:t>
+              <w:t>"prenom"}</w:t>
             </w:r>
           </w:p>
         </w:tc>
@@ -6300,20 +6002,7 @@
               <w:ind w:left="0"/>
             </w:pPr>
             <w:r>
-              <w:t>/api/</w:t>
-            </w:r>
-            <w:proofErr w:type="spellStart"/>
-            <w:r>
-              <w:t>ecrivains</w:t>
-            </w:r>
-            <w:proofErr w:type="spellEnd"/>
-            <w:proofErr w:type="gramStart"/>
-            <w:r>
-              <w:t>/:</w:t>
-            </w:r>
-            <w:proofErr w:type="gramEnd"/>
-            <w:r>
-              <w:t>id</w:t>
+              <w:t>/api/ecrivains/:id</w:t>
             </w:r>
           </w:p>
         </w:tc>
@@ -6395,13 +6084,8 @@
               <w:ind w:left="0"/>
             </w:pPr>
             <w:r>
-              <w:t>/api/</w:t>
-            </w:r>
-            <w:proofErr w:type="spellStart"/>
-            <w:r>
-              <w:t>editeur</w:t>
-            </w:r>
-            <w:proofErr w:type="spellEnd"/>
+              <w:t>/api/editeur</w:t>
+            </w:r>
           </w:p>
         </w:tc>
         <w:tc>
@@ -6487,20 +6171,7 @@
               <w:ind w:left="0"/>
             </w:pPr>
             <w:r>
-              <w:t>/api/</w:t>
-            </w:r>
-            <w:proofErr w:type="spellStart"/>
-            <w:r>
-              <w:t>editeur</w:t>
-            </w:r>
-            <w:proofErr w:type="spellEnd"/>
-            <w:proofErr w:type="gramStart"/>
-            <w:r>
-              <w:t>/:</w:t>
-            </w:r>
-            <w:proofErr w:type="gramEnd"/>
-            <w:r>
-              <w:t>id</w:t>
+              <w:t>/api/editeur/:id</w:t>
             </w:r>
           </w:p>
         </w:tc>
@@ -6588,13 +6259,8 @@
               <w:ind w:left="0"/>
             </w:pPr>
             <w:r>
-              <w:t>/api/</w:t>
-            </w:r>
-            <w:proofErr w:type="spellStart"/>
-            <w:r>
-              <w:t>editeur</w:t>
-            </w:r>
-            <w:proofErr w:type="spellEnd"/>
+              <w:t>/api/editeur</w:t>
+            </w:r>
           </w:p>
         </w:tc>
         <w:tc>
@@ -6683,20 +6349,7 @@
               <w:ind w:left="0"/>
             </w:pPr>
             <w:r>
-              <w:t>/api/</w:t>
-            </w:r>
-            <w:proofErr w:type="spellStart"/>
-            <w:r>
-              <w:t>editeur</w:t>
-            </w:r>
-            <w:proofErr w:type="spellEnd"/>
-            <w:proofErr w:type="gramStart"/>
-            <w:r>
-              <w:t>/:</w:t>
-            </w:r>
-            <w:proofErr w:type="gramEnd"/>
-            <w:r>
-              <w:t>id</w:t>
+              <w:t>/api/editeur/:id</w:t>
             </w:r>
           </w:p>
         </w:tc>
@@ -6743,13 +6396,8 @@
               <w:jc w:val="left"/>
             </w:pPr>
             <w:r>
-              <w:t xml:space="preserve">Supprime un </w:t>
-            </w:r>
-            <w:proofErr w:type="spellStart"/>
-            <w:r>
-              <w:t>editeur</w:t>
-            </w:r>
-            <w:proofErr w:type="spellEnd"/>
+              <w:t>Supprime un editeur</w:t>
+            </w:r>
           </w:p>
         </w:tc>
       </w:tr>
@@ -6815,35 +6463,7 @@
               <w:rPr>
                 <w:rFonts w:ascii="Consolas" w:hAnsi="Consolas"/>
               </w:rPr>
-              <w:t>{"</w:t>
-            </w:r>
-            <w:proofErr w:type="spellStart"/>
-            <w:r>
-              <w:rPr>
-                <w:rFonts w:ascii="Consolas" w:hAnsi="Consolas"/>
-              </w:rPr>
-              <w:t>livre_fk</w:t>
-            </w:r>
-            <w:proofErr w:type="spellEnd"/>
-            <w:r>
-              <w:rPr>
-                <w:rFonts w:ascii="Consolas" w:hAnsi="Consolas"/>
-              </w:rPr>
-              <w:t>", "</w:t>
-            </w:r>
-            <w:proofErr w:type="spellStart"/>
-            <w:r>
-              <w:rPr>
-                <w:rFonts w:ascii="Consolas" w:hAnsi="Consolas"/>
-              </w:rPr>
-              <w:t>utilisateur_fk</w:t>
-            </w:r>
-            <w:proofErr w:type="spellEnd"/>
-            <w:r>
-              <w:rPr>
-                <w:rFonts w:ascii="Consolas" w:hAnsi="Consolas"/>
-              </w:rPr>
-              <w:t>", "commentaire"}</w:t>
+              <w:t>{"livre_fk", "utilisateur_fk", "commentaire"}</w:t>
             </w:r>
           </w:p>
         </w:tc>
@@ -6913,35 +6533,7 @@
               <w:rPr>
                 <w:rFonts w:ascii="Consolas" w:hAnsi="Consolas"/>
               </w:rPr>
-              <w:t>{"</w:t>
-            </w:r>
-            <w:proofErr w:type="spellStart"/>
-            <w:r>
-              <w:rPr>
-                <w:rFonts w:ascii="Consolas" w:hAnsi="Consolas"/>
-              </w:rPr>
-              <w:t>livre_fk</w:t>
-            </w:r>
-            <w:proofErr w:type="spellEnd"/>
-            <w:r>
-              <w:rPr>
-                <w:rFonts w:ascii="Consolas" w:hAnsi="Consolas"/>
-              </w:rPr>
-              <w:t>", "</w:t>
-            </w:r>
-            <w:proofErr w:type="spellStart"/>
-            <w:r>
-              <w:rPr>
-                <w:rFonts w:ascii="Consolas" w:hAnsi="Consolas"/>
-              </w:rPr>
-              <w:t>utilisateur_fk</w:t>
-            </w:r>
-            <w:proofErr w:type="spellEnd"/>
-            <w:r>
-              <w:rPr>
-                <w:rFonts w:ascii="Consolas" w:hAnsi="Consolas"/>
-              </w:rPr>
-              <w:t>", "commentaire"}</w:t>
+              <w:t>{"livre_fk", "utilisateur_fk", "commentaire"}</w:t>
             </w:r>
           </w:p>
         </w:tc>
@@ -7028,35 +6620,7 @@
               <w:rPr>
                 <w:rFonts w:ascii="Consolas" w:hAnsi="Consolas"/>
               </w:rPr>
-              <w:t>{"</w:t>
-            </w:r>
-            <w:proofErr w:type="spellStart"/>
-            <w:r>
-              <w:rPr>
-                <w:rFonts w:ascii="Consolas" w:hAnsi="Consolas"/>
-              </w:rPr>
-              <w:t>livre_fk</w:t>
-            </w:r>
-            <w:proofErr w:type="spellEnd"/>
-            <w:r>
-              <w:rPr>
-                <w:rFonts w:ascii="Consolas" w:hAnsi="Consolas"/>
-              </w:rPr>
-              <w:t>", "</w:t>
-            </w:r>
-            <w:proofErr w:type="spellStart"/>
-            <w:r>
-              <w:rPr>
-                <w:rFonts w:ascii="Consolas" w:hAnsi="Consolas"/>
-              </w:rPr>
-              <w:t>utilisateur_fk</w:t>
-            </w:r>
-            <w:proofErr w:type="spellEnd"/>
-            <w:r>
-              <w:rPr>
-                <w:rFonts w:ascii="Consolas" w:hAnsi="Consolas"/>
-              </w:rPr>
-              <w:t>", "commentaire"}</w:t>
+              <w:t>{"livre_fk", "utilisateur_fk", "commentaire"}</w:t>
             </w:r>
           </w:p>
         </w:tc>
@@ -7144,35 +6708,7 @@
               <w:rPr>
                 <w:rFonts w:ascii="Consolas" w:hAnsi="Consolas"/>
               </w:rPr>
-              <w:t>{"</w:t>
-            </w:r>
-            <w:proofErr w:type="spellStart"/>
-            <w:r>
-              <w:rPr>
-                <w:rFonts w:ascii="Consolas" w:hAnsi="Consolas"/>
-              </w:rPr>
-              <w:t>livre_fk</w:t>
-            </w:r>
-            <w:proofErr w:type="spellEnd"/>
-            <w:r>
-              <w:rPr>
-                <w:rFonts w:ascii="Consolas" w:hAnsi="Consolas"/>
-              </w:rPr>
-              <w:t>", "</w:t>
-            </w:r>
-            <w:proofErr w:type="spellStart"/>
-            <w:r>
-              <w:rPr>
-                <w:rFonts w:ascii="Consolas" w:hAnsi="Consolas"/>
-              </w:rPr>
-              <w:t>utilisateur_fk</w:t>
-            </w:r>
-            <w:proofErr w:type="spellEnd"/>
-            <w:r>
-              <w:rPr>
-                <w:rFonts w:ascii="Consolas" w:hAnsi="Consolas"/>
-              </w:rPr>
-              <w:t>"}</w:t>
+              <w:t>{"livre_fk", "utilisateur_fk"}</w:t>
             </w:r>
           </w:p>
         </w:tc>
@@ -7241,11 +6777,9 @@
             <w:r>
               <w:t>/api/</w:t>
             </w:r>
-            <w:proofErr w:type="spellStart"/>
             <w:r>
               <w:t>appreciations</w:t>
             </w:r>
-            <w:proofErr w:type="spellEnd"/>
           </w:p>
         </w:tc>
         <w:tc>
@@ -7276,35 +6810,7 @@
               <w:rPr>
                 <w:rFonts w:ascii="Consolas" w:hAnsi="Consolas"/>
               </w:rPr>
-              <w:t>{"</w:t>
-            </w:r>
-            <w:proofErr w:type="spellStart"/>
-            <w:r>
-              <w:rPr>
-                <w:rFonts w:ascii="Consolas" w:hAnsi="Consolas"/>
-              </w:rPr>
-              <w:t>livre_fk</w:t>
-            </w:r>
-            <w:proofErr w:type="spellEnd"/>
-            <w:r>
-              <w:rPr>
-                <w:rFonts w:ascii="Consolas" w:hAnsi="Consolas"/>
-              </w:rPr>
-              <w:t>", "</w:t>
-            </w:r>
-            <w:proofErr w:type="spellStart"/>
-            <w:r>
-              <w:rPr>
-                <w:rFonts w:ascii="Consolas" w:hAnsi="Consolas"/>
-              </w:rPr>
-              <w:t>utilisateur_fk</w:t>
-            </w:r>
-            <w:proofErr w:type="spellEnd"/>
-            <w:r>
-              <w:rPr>
-                <w:rFonts w:ascii="Consolas" w:hAnsi="Consolas"/>
-              </w:rPr>
-              <w:t>", "note"}</w:t>
+              <w:t>{"livre_fk", "utilisateur_fk", "note"}</w:t>
             </w:r>
           </w:p>
         </w:tc>
@@ -7358,18 +6864,8 @@
             <w:r>
               <w:t>/api/</w:t>
             </w:r>
-            <w:proofErr w:type="spellStart"/>
-            <w:r>
-              <w:t>appreciations</w:t>
-            </w:r>
-            <w:proofErr w:type="spellEnd"/>
-            <w:proofErr w:type="gramStart"/>
-            <w:r>
-              <w:t>/:</w:t>
-            </w:r>
-            <w:proofErr w:type="gramEnd"/>
-            <w:r>
-              <w:t>id</w:t>
+            <w:r>
+              <w:t>appreciations/:id</w:t>
             </w:r>
           </w:p>
         </w:tc>
@@ -7456,11 +6952,9 @@
             <w:r>
               <w:t>/api/</w:t>
             </w:r>
-            <w:proofErr w:type="spellStart"/>
             <w:r>
               <w:t>appreciations</w:t>
             </w:r>
-            <w:proofErr w:type="spellEnd"/>
           </w:p>
         </w:tc>
         <w:tc>
@@ -7476,35 +6970,7 @@
               <w:rPr>
                 <w:rFonts w:ascii="Consolas" w:hAnsi="Consolas"/>
               </w:rPr>
-              <w:t>{"</w:t>
-            </w:r>
-            <w:proofErr w:type="spellStart"/>
-            <w:r>
-              <w:rPr>
-                <w:rFonts w:ascii="Consolas" w:hAnsi="Consolas"/>
-              </w:rPr>
-              <w:t>livre_fk</w:t>
-            </w:r>
-            <w:proofErr w:type="spellEnd"/>
-            <w:r>
-              <w:rPr>
-                <w:rFonts w:ascii="Consolas" w:hAnsi="Consolas"/>
-              </w:rPr>
-              <w:t>", "</w:t>
-            </w:r>
-            <w:proofErr w:type="spellStart"/>
-            <w:r>
-              <w:rPr>
-                <w:rFonts w:ascii="Consolas" w:hAnsi="Consolas"/>
-              </w:rPr>
-              <w:t>utilisateur_fk</w:t>
-            </w:r>
-            <w:proofErr w:type="spellEnd"/>
-            <w:r>
-              <w:rPr>
-                <w:rFonts w:ascii="Consolas" w:hAnsi="Consolas"/>
-              </w:rPr>
-              <w:t>", "</w:t>
+              <w:t>{"livre_fk", "utilisateur_fk", "</w:t>
             </w:r>
             <w:r>
               <w:rPr>
@@ -7588,11 +7054,9 @@
             <w:r>
               <w:t>/api/</w:t>
             </w:r>
-            <w:proofErr w:type="spellStart"/>
             <w:r>
               <w:t>appreciations</w:t>
             </w:r>
-            <w:proofErr w:type="spellEnd"/>
           </w:p>
         </w:tc>
         <w:tc>
@@ -7609,35 +7073,7 @@
               <w:rPr>
                 <w:rFonts w:ascii="Consolas" w:hAnsi="Consolas"/>
               </w:rPr>
-              <w:t>{"</w:t>
-            </w:r>
-            <w:proofErr w:type="spellStart"/>
-            <w:r>
-              <w:rPr>
-                <w:rFonts w:ascii="Consolas" w:hAnsi="Consolas"/>
-              </w:rPr>
-              <w:t>livre_fk</w:t>
-            </w:r>
-            <w:proofErr w:type="spellEnd"/>
-            <w:r>
-              <w:rPr>
-                <w:rFonts w:ascii="Consolas" w:hAnsi="Consolas"/>
-              </w:rPr>
-              <w:t>", "</w:t>
-            </w:r>
-            <w:proofErr w:type="spellStart"/>
-            <w:r>
-              <w:rPr>
-                <w:rFonts w:ascii="Consolas" w:hAnsi="Consolas"/>
-              </w:rPr>
-              <w:t>utilisateur_fk</w:t>
-            </w:r>
-            <w:proofErr w:type="spellEnd"/>
-            <w:r>
-              <w:rPr>
-                <w:rFonts w:ascii="Consolas" w:hAnsi="Consolas"/>
-              </w:rPr>
-              <w:t>", "</w:t>
+              <w:t>{"livre_fk", "utilisateur_fk", "</w:t>
             </w:r>
             <w:r>
               <w:rPr>
@@ -8274,13 +7710,8 @@
           <w:numId w:val="22"/>
         </w:numPr>
       </w:pPr>
-      <w:proofErr w:type="gramStart"/>
-      <w:r>
-        <w:t>raison</w:t>
-      </w:r>
-      <w:proofErr w:type="gramEnd"/>
-      <w:r>
-        <w:t>, décisions, etc.</w:t>
+      <w:r>
+        <w:t>raison, décisions, etc.</w:t>
       </w:r>
     </w:p>
     <w:p>
@@ -8292,13 +7723,8 @@
         </w:numPr>
       </w:pPr>
       <w:r>
-        <w:t xml:space="preserve">Liste des bugs répertoriés avec la date de découverte et leur </w:t>
-      </w:r>
-      <w:proofErr w:type="gramStart"/>
-      <w:r>
-        <w:t>état:</w:t>
-      </w:r>
-      <w:proofErr w:type="gramEnd"/>
+        <w:t>Liste des bugs répertoriés avec la date de découverte et leur état:</w:t>
+      </w:r>
     </w:p>
     <w:p>
       <w:pPr>
@@ -8414,15 +7840,7 @@
         <w:t xml:space="preserve"> projet.</w:t>
       </w:r>
       <w:r>
-        <w:t xml:space="preserve"> Indiquer </w:t>
-      </w:r>
-      <w:proofErr w:type="gramStart"/>
-      <w:r>
-        <w:t>les différence</w:t>
-      </w:r>
-      <w:proofErr w:type="gramEnd"/>
-      <w:r>
-        <w:t xml:space="preserve"> entre les planifications initiales et détaillées avec le journal de travail.</w:t>
+        <w:t xml:space="preserve"> Indiquer les différence entre les planifications initiales et détaillées avec le journal de travail.</w:t>
       </w:r>
     </w:p>
     <w:p>
@@ -8446,16 +7864,11 @@
         </w:numPr>
       </w:pPr>
       <w:r>
-        <w:t xml:space="preserve">Si c’était à </w:t>
-      </w:r>
-      <w:proofErr w:type="gramStart"/>
-      <w:r>
-        <w:t>refaire</w:t>
+        <w:t>Si c’était à refaire</w:t>
       </w:r>
       <w:r>
         <w:t>:</w:t>
       </w:r>
-      <w:proofErr w:type="gramEnd"/>
     </w:p>
     <w:p>
       <w:pPr>
@@ -8522,13 +7935,8 @@
           <w:numId w:val="24"/>
         </w:numPr>
       </w:pPr>
-      <w:proofErr w:type="gramStart"/>
-      <w:r>
-        <w:t>Suite à</w:t>
-      </w:r>
-      <w:proofErr w:type="gramEnd"/>
-      <w:r>
-        <w:t xml:space="preserve"> donner, améliorations souhaitables, …</w:t>
+      <w:r>
+        <w:t>Suite à donner, améliorations souhaitables, …</w:t>
       </w:r>
     </w:p>
     <w:p>
@@ -8673,13 +8081,8 @@
           <w:numId w:val="25"/>
         </w:numPr>
       </w:pPr>
-      <w:proofErr w:type="gramStart"/>
-      <w:r>
-        <w:t>Listing</w:t>
-      </w:r>
-      <w:proofErr w:type="gramEnd"/>
-      <w:r>
-        <w:t xml:space="preserve"> du code source (partiel ou, plus rarement complet)</w:t>
+      <w:r>
+        <w:t>Listing du code source (partiel ou, plus rarement complet)</w:t>
       </w:r>
     </w:p>
     <w:p>
@@ -8743,8 +8146,8 @@
       </w:r>
     </w:p>
     <w:sectPr>
-      <w:headerReference w:type="default" r:id="rId10"/>
-      <w:footerReference w:type="default" r:id="rId11"/>
+      <w:headerReference w:type="default" r:id="rId12"/>
+      <w:footerReference w:type="default" r:id="rId13"/>
       <w:pgSz w:w="11906" w:h="16838" w:code="9"/>
       <w:pgMar w:top="1418" w:right="1418" w:bottom="1418" w:left="1418" w:header="709" w:footer="709" w:gutter="0"/>
       <w:cols w:space="708"/>
@@ -8813,7 +8216,6 @@
               <w:lang w:val="en-US"/>
             </w:rPr>
           </w:pPr>
-          <w:proofErr w:type="gramStart"/>
           <w:r>
             <w:rPr>
               <w:lang w:val="en-US"/>
@@ -8827,7 +8229,6 @@
             </w:rPr>
             <w:t> :</w:t>
           </w:r>
-          <w:proofErr w:type="gramEnd"/>
           <w:r>
             <w:rPr>
               <w:rFonts w:cs="Arial"/>
@@ -8839,21 +8240,7 @@
             <w:rPr>
               <w:lang w:val="en-US"/>
             </w:rPr>
-            <w:t xml:space="preserve">Mateo Thode, Alban </w:t>
-          </w:r>
-          <w:proofErr w:type="spellStart"/>
-          <w:r>
-            <w:rPr>
-              <w:lang w:val="en-US"/>
-            </w:rPr>
-            <w:t>Segalen</w:t>
-          </w:r>
-          <w:proofErr w:type="spellEnd"/>
-          <w:r>
-            <w:rPr>
-              <w:lang w:val="en-US"/>
-            </w:rPr>
-            <w:t>, Antoine Fabre</w:t>
+            <w:t>Mateo Thode, Alban Segalen, Antoine Fabre</w:t>
           </w:r>
           <w:r>
             <w:fldChar w:fldCharType="begin"/>
@@ -9474,7 +8861,7 @@
         <v:path o:extrusionok="f" gradientshapeok="t" o:connecttype="rect"/>
         <o:lock v:ext="edit" aspectratio="t"/>
       </v:shapetype>
-      <v:shape id="_x0000_i1118" type="#_x0000_t75" style="width:11.2pt;height:11.2pt" o:bullet="t">
+      <v:shape id="_x0000_i1144" type="#_x0000_t75" style="width:11.25pt;height:11.25pt" o:bullet="t">
         <v:imagedata r:id="rId1" o:title="BD10263_"/>
       </v:shape>
     </w:pict>

</xml_diff>

<commit_message>
Rapport : points 4.1, 4.2, 4.2.1, 7.1, 7.2 et 8 sont OK ✨ 📝
</commit_message>
<xml_diff>
--- a/rapport/R-P_Web295-ThodeMateo_SegalenAlban_FabreAntoine-rapport.docx
+++ b/rapport/R-P_Web295-ThodeMateo_SegalenAlban_FabreAntoine-rapport.docx
@@ -40,9 +40,9 @@
           <w:szCs w:val="22"/>
         </w:rPr>
         <w:drawing>
-          <wp:inline distT="0" distB="0" distL="0" distR="0" wp14:anchorId="6540CA24" wp14:editId="1313440C">
-            <wp:extent cx="3019988" cy="2099366"/>
-            <wp:effectExtent l="0" t="0" r="9525" b="0"/>
+          <wp:inline distT="0" distB="0" distL="0" distR="0" wp14:anchorId="6540CA24" wp14:editId="29F165A7">
+            <wp:extent cx="2695492" cy="2098675"/>
+            <wp:effectExtent l="0" t="0" r="0" b="0"/>
             <wp:docPr id="3" name="Image 3"/>
             <wp:cNvGraphicFramePr>
               <a:graphicFrameLocks xmlns:a="http://schemas.openxmlformats.org/drawingml/2006/main" noChangeAspect="1"/>
@@ -64,13 +64,13 @@
                         </a:ext>
                       </a:extLst>
                     </a:blip>
-                    <a:srcRect l="5581" r="16277"/>
+                    <a:srcRect l="5581" r="24650"/>
                     <a:stretch/>
                   </pic:blipFill>
                   <pic:spPr bwMode="auto">
                     <a:xfrm>
                       <a:off x="0" y="0"/>
-                      <a:ext cx="3028650" cy="2105387"/>
+                      <a:ext cx="2696380" cy="2099366"/>
                     </a:xfrm>
                     <a:prstGeom prst="rect">
                       <a:avLst/>
@@ -79,6 +79,9 @@
                     <a:ln>
                       <a:noFill/>
                     </a:ln>
+                    <a:effectLst>
+                      <a:softEdge rad="12700"/>
+                    </a:effectLst>
                     <a:extLst>
                       <a:ext uri="{53640926-AAD7-44D8-BBD7-CCE9431645EC}">
                         <a14:shadowObscured xmlns:a14="http://schemas.microsoft.com/office/drawing/2010/main"/>
@@ -104,7 +107,21 @@
         <w:rPr>
           <w:lang w:val="en-US"/>
         </w:rPr>
-        <w:t>Thode Mateo, Segalen Alban, Fabre Antoine</w:t>
+        <w:t xml:space="preserve">Thode Mateo, </w:t>
+      </w:r>
+      <w:proofErr w:type="spellStart"/>
+      <w:r>
+        <w:rPr>
+          <w:lang w:val="en-US"/>
+        </w:rPr>
+        <w:t>Segalen</w:t>
+      </w:r>
+      <w:proofErr w:type="spellEnd"/>
+      <w:r>
+        <w:rPr>
+          <w:lang w:val="en-US"/>
+        </w:rPr>
+        <w:t xml:space="preserve"> Alban, Fabre Antoine</w:t>
       </w:r>
       <w:r>
         <w:rPr>
@@ -145,8 +162,13 @@
       <w:pPr>
         <w:jc w:val="center"/>
       </w:pPr>
-      <w:r>
-        <w:t>Charmier Gregory</w:t>
+      <w:proofErr w:type="spellStart"/>
+      <w:r>
+        <w:t>Charmier</w:t>
+      </w:r>
+      <w:proofErr w:type="spellEnd"/>
+      <w:r>
+        <w:t xml:space="preserve"> Gregory</w:t>
       </w:r>
     </w:p>
     <w:p>
@@ -213,7 +235,7 @@
         </w:rPr>
         <w:fldChar w:fldCharType="separate"/>
       </w:r>
-      <w:hyperlink w:anchor="_Toc191383362" w:history="1">
+      <w:hyperlink w:anchor="_Toc191389677" w:history="1">
         <w:r>
           <w:rPr>
             <w:rStyle w:val="Lienhypertexte"/>
@@ -261,7 +283,7 @@
             <w:noProof/>
             <w:webHidden/>
           </w:rPr>
-          <w:instrText xml:space="preserve"> PAGEREF _Toc191383362 \h </w:instrText>
+          <w:instrText xml:space="preserve"> PAGEREF _Toc191389677 \h </w:instrText>
         </w:r>
         <w:r>
           <w:rPr>
@@ -309,7 +331,7 @@
           <w14:ligatures w14:val="standardContextual"/>
         </w:rPr>
       </w:pPr>
-      <w:hyperlink w:anchor="_Toc191383363" w:history="1">
+      <w:hyperlink w:anchor="_Toc191389678" w:history="1">
         <w:r>
           <w:rPr>
             <w:rStyle w:val="Lienhypertexte"/>
@@ -355,7 +377,7 @@
             <w:noProof/>
             <w:webHidden/>
           </w:rPr>
-          <w:instrText xml:space="preserve"> PAGEREF _Toc191383363 \h </w:instrText>
+          <w:instrText xml:space="preserve"> PAGEREF _Toc191389678 \h </w:instrText>
         </w:r>
         <w:r>
           <w:rPr>
@@ -403,7 +425,7 @@
           <w14:ligatures w14:val="standardContextual"/>
         </w:rPr>
       </w:pPr>
-      <w:hyperlink w:anchor="_Toc191383364" w:history="1">
+      <w:hyperlink w:anchor="_Toc191389679" w:history="1">
         <w:r>
           <w:rPr>
             <w:rStyle w:val="Lienhypertexte"/>
@@ -449,7 +471,7 @@
             <w:noProof/>
             <w:webHidden/>
           </w:rPr>
-          <w:instrText xml:space="preserve"> PAGEREF _Toc191383364 \h </w:instrText>
+          <w:instrText xml:space="preserve"> PAGEREF _Toc191389679 \h </w:instrText>
         </w:r>
         <w:r>
           <w:rPr>
@@ -497,7 +519,7 @@
           <w14:ligatures w14:val="standardContextual"/>
         </w:rPr>
       </w:pPr>
-      <w:hyperlink w:anchor="_Toc191383365" w:history="1">
+      <w:hyperlink w:anchor="_Toc191389680" w:history="1">
         <w:r>
           <w:rPr>
             <w:rStyle w:val="Lienhypertexte"/>
@@ -543,7 +565,7 @@
             <w:noProof/>
             <w:webHidden/>
           </w:rPr>
-          <w:instrText xml:space="preserve"> PAGEREF _Toc191383365 \h </w:instrText>
+          <w:instrText xml:space="preserve"> PAGEREF _Toc191389680 \h </w:instrText>
         </w:r>
         <w:r>
           <w:rPr>
@@ -591,7 +613,7 @@
           <w14:ligatures w14:val="standardContextual"/>
         </w:rPr>
       </w:pPr>
-      <w:hyperlink w:anchor="_Toc191383366" w:history="1">
+      <w:hyperlink w:anchor="_Toc191389681" w:history="1">
         <w:r>
           <w:rPr>
             <w:rStyle w:val="Lienhypertexte"/>
@@ -637,7 +659,7 @@
             <w:noProof/>
             <w:webHidden/>
           </w:rPr>
-          <w:instrText xml:space="preserve"> PAGEREF _Toc191383366 \h </w:instrText>
+          <w:instrText xml:space="preserve"> PAGEREF _Toc191389681 \h </w:instrText>
         </w:r>
         <w:r>
           <w:rPr>
@@ -685,7 +707,7 @@
           <w14:ligatures w14:val="standardContextual"/>
         </w:rPr>
       </w:pPr>
-      <w:hyperlink w:anchor="_Toc191383367" w:history="1">
+      <w:hyperlink w:anchor="_Toc191389682" w:history="1">
         <w:r>
           <w:rPr>
             <w:rStyle w:val="Lienhypertexte"/>
@@ -731,7 +753,7 @@
             <w:noProof/>
             <w:webHidden/>
           </w:rPr>
-          <w:instrText xml:space="preserve"> PAGEREF _Toc191383367 \h </w:instrText>
+          <w:instrText xml:space="preserve"> PAGEREF _Toc191389682 \h </w:instrText>
         </w:r>
         <w:r>
           <w:rPr>
@@ -779,7 +801,7 @@
           <w14:ligatures w14:val="standardContextual"/>
         </w:rPr>
       </w:pPr>
-      <w:hyperlink w:anchor="_Toc191383368" w:history="1">
+      <w:hyperlink w:anchor="_Toc191389683" w:history="1">
         <w:r>
           <w:rPr>
             <w:rStyle w:val="Lienhypertexte"/>
@@ -825,7 +847,7 @@
             <w:noProof/>
             <w:webHidden/>
           </w:rPr>
-          <w:instrText xml:space="preserve"> PAGEREF _Toc191383368 \h </w:instrText>
+          <w:instrText xml:space="preserve"> PAGEREF _Toc191389683 \h </w:instrText>
         </w:r>
         <w:r>
           <w:rPr>
@@ -873,7 +895,7 @@
           <w14:ligatures w14:val="standardContextual"/>
         </w:rPr>
       </w:pPr>
-      <w:hyperlink w:anchor="_Toc191383369" w:history="1">
+      <w:hyperlink w:anchor="_Toc191389684" w:history="1">
         <w:r>
           <w:rPr>
             <w:rStyle w:val="Lienhypertexte"/>
@@ -919,7 +941,7 @@
             <w:noProof/>
             <w:webHidden/>
           </w:rPr>
-          <w:instrText xml:space="preserve"> PAGEREF _Toc191383369 \h </w:instrText>
+          <w:instrText xml:space="preserve"> PAGEREF _Toc191389684 \h </w:instrText>
         </w:r>
         <w:r>
           <w:rPr>
@@ -969,7 +991,7 @@
           <w14:ligatures w14:val="standardContextual"/>
         </w:rPr>
       </w:pPr>
-      <w:hyperlink w:anchor="_Toc191383370" w:history="1">
+      <w:hyperlink w:anchor="_Toc191389685" w:history="1">
         <w:r>
           <w:rPr>
             <w:rStyle w:val="Lienhypertexte"/>
@@ -1017,7 +1039,7 @@
             <w:noProof/>
             <w:webHidden/>
           </w:rPr>
-          <w:instrText xml:space="preserve"> PAGEREF _Toc191383370 \h </w:instrText>
+          <w:instrText xml:space="preserve"> PAGEREF _Toc191389685 \h </w:instrText>
         </w:r>
         <w:r>
           <w:rPr>
@@ -1067,7 +1089,7 @@
           <w14:ligatures w14:val="standardContextual"/>
         </w:rPr>
       </w:pPr>
-      <w:hyperlink w:anchor="_Toc191383371" w:history="1">
+      <w:hyperlink w:anchor="_Toc191389686" w:history="1">
         <w:r>
           <w:rPr>
             <w:rStyle w:val="Lienhypertexte"/>
@@ -1115,7 +1137,7 @@
             <w:noProof/>
             <w:webHidden/>
           </w:rPr>
-          <w:instrText xml:space="preserve"> PAGEREF _Toc191383371 \h </w:instrText>
+          <w:instrText xml:space="preserve"> PAGEREF _Toc191389686 \h </w:instrText>
         </w:r>
         <w:r>
           <w:rPr>
@@ -1163,7 +1185,7 @@
           <w14:ligatures w14:val="standardContextual"/>
         </w:rPr>
       </w:pPr>
-      <w:hyperlink w:anchor="_Toc191383372" w:history="1">
+      <w:hyperlink w:anchor="_Toc191389687" w:history="1">
         <w:r>
           <w:rPr>
             <w:rStyle w:val="Lienhypertexte"/>
@@ -1209,7 +1231,7 @@
             <w:noProof/>
             <w:webHidden/>
           </w:rPr>
-          <w:instrText xml:space="preserve"> PAGEREF _Toc191383372 \h </w:instrText>
+          <w:instrText xml:space="preserve"> PAGEREF _Toc191389687 \h </w:instrText>
         </w:r>
         <w:r>
           <w:rPr>
@@ -1257,7 +1279,7 @@
           <w14:ligatures w14:val="standardContextual"/>
         </w:rPr>
       </w:pPr>
-      <w:hyperlink w:anchor="_Toc191383373" w:history="1">
+      <w:hyperlink w:anchor="_Toc191389688" w:history="1">
         <w:r>
           <w:rPr>
             <w:rStyle w:val="Lienhypertexte"/>
@@ -1303,7 +1325,7 @@
             <w:noProof/>
             <w:webHidden/>
           </w:rPr>
-          <w:instrText xml:space="preserve"> PAGEREF _Toc191383373 \h </w:instrText>
+          <w:instrText xml:space="preserve"> PAGEREF _Toc191389688 \h </w:instrText>
         </w:r>
         <w:r>
           <w:rPr>
@@ -1351,7 +1373,7 @@
           <w14:ligatures w14:val="standardContextual"/>
         </w:rPr>
       </w:pPr>
-      <w:hyperlink w:anchor="_Toc191383374" w:history="1">
+      <w:hyperlink w:anchor="_Toc191389689" w:history="1">
         <w:r>
           <w:rPr>
             <w:rStyle w:val="Lienhypertexte"/>
@@ -1397,101 +1419,7 @@
             <w:noProof/>
             <w:webHidden/>
           </w:rPr>
-          <w:instrText xml:space="preserve"> PAGEREF _Toc191383374 \h </w:instrText>
-        </w:r>
-        <w:r>
-          <w:rPr>
-            <w:noProof/>
-            <w:webHidden/>
-          </w:rPr>
-        </w:r>
-        <w:r>
-          <w:rPr>
-            <w:noProof/>
-            <w:webHidden/>
-          </w:rPr>
-          <w:fldChar w:fldCharType="separate"/>
-        </w:r>
-        <w:r>
-          <w:rPr>
-            <w:noProof/>
-            <w:webHidden/>
-          </w:rPr>
-          <w:t>4</w:t>
-        </w:r>
-        <w:r>
-          <w:rPr>
-            <w:noProof/>
-            <w:webHidden/>
-          </w:rPr>
-          <w:fldChar w:fldCharType="end"/>
-        </w:r>
-      </w:hyperlink>
-    </w:p>
-    <w:p>
-      <w:pPr>
-        <w:pStyle w:val="TM2"/>
-        <w:tabs>
-          <w:tab w:val="left" w:pos="800"/>
-          <w:tab w:val="right" w:leader="dot" w:pos="9060"/>
-        </w:tabs>
-        <w:rPr>
-          <w:rFonts w:eastAsiaTheme="minorEastAsia" w:cstheme="minorBidi"/>
-          <w:smallCaps w:val="0"/>
-          <w:noProof/>
-          <w:kern w:val="2"/>
-          <w:sz w:val="22"/>
-          <w:szCs w:val="22"/>
-          <w14:ligatures w14:val="standardContextual"/>
-        </w:rPr>
-      </w:pPr>
-      <w:hyperlink w:anchor="_Toc191383375" w:history="1">
-        <w:r>
-          <w:rPr>
-            <w:rStyle w:val="Lienhypertexte"/>
-            <w:noProof/>
-          </w:rPr>
-          <w:t>3.4</w:t>
-        </w:r>
-        <w:r>
-          <w:rPr>
-            <w:rFonts w:eastAsiaTheme="minorEastAsia" w:cstheme="minorBidi"/>
-            <w:smallCaps w:val="0"/>
-            <w:noProof/>
-            <w:kern w:val="2"/>
-            <w:sz w:val="22"/>
-            <w:szCs w:val="22"/>
-            <w14:ligatures w14:val="standardContextual"/>
-          </w:rPr>
-          <w:tab/>
-        </w:r>
-        <w:r>
-          <w:rPr>
-            <w:rStyle w:val="Lienhypertexte"/>
-            <w:noProof/>
-          </w:rPr>
-          <w:t>Planification détaillée</w:t>
-        </w:r>
-        <w:r>
-          <w:rPr>
-            <w:noProof/>
-            <w:webHidden/>
-          </w:rPr>
-          <w:tab/>
-        </w:r>
-        <w:r>
-          <w:rPr>
-            <w:noProof/>
-            <w:webHidden/>
-          </w:rPr>
-          <w:fldChar w:fldCharType="begin"/>
-        </w:r>
-        <w:r>
-          <w:rPr>
-            <w:noProof/>
-            <w:webHidden/>
-          </w:rPr>
-          <w:instrText xml:space="preserve"> PAGEREF _Toc191383375 \h </w:instrText>
+          <w:instrText xml:space="preserve"> PAGEREF _Toc191389689 \h </w:instrText>
         </w:r>
         <w:r>
           <w:rPr>
@@ -1541,7 +1469,7 @@
           <w14:ligatures w14:val="standardContextual"/>
         </w:rPr>
       </w:pPr>
-      <w:hyperlink w:anchor="_Toc191383376" w:history="1">
+      <w:hyperlink w:anchor="_Toc191389690" w:history="1">
         <w:r>
           <w:rPr>
             <w:rStyle w:val="Lienhypertexte"/>
@@ -1589,7 +1517,7 @@
             <w:noProof/>
             <w:webHidden/>
           </w:rPr>
-          <w:instrText xml:space="preserve"> PAGEREF _Toc191383376 \h </w:instrText>
+          <w:instrText xml:space="preserve"> PAGEREF _Toc191389690 \h </w:instrText>
         </w:r>
         <w:r>
           <w:rPr>
@@ -1637,7 +1565,7 @@
           <w14:ligatures w14:val="standardContextual"/>
         </w:rPr>
       </w:pPr>
-      <w:hyperlink w:anchor="_Toc191383377" w:history="1">
+      <w:hyperlink w:anchor="_Toc191389691" w:history="1">
         <w:r>
           <w:rPr>
             <w:rStyle w:val="Lienhypertexte"/>
@@ -1662,7 +1590,7 @@
             <w:rStyle w:val="Lienhypertexte"/>
             <w:noProof/>
           </w:rPr>
-          <w:t>Liste des routes</w:t>
+          <w:t>Mode de fonctionnement</w:t>
         </w:r>
         <w:r>
           <w:rPr>
@@ -1683,7 +1611,7 @@
             <w:noProof/>
             <w:webHidden/>
           </w:rPr>
-          <w:instrText xml:space="preserve"> PAGEREF _Toc191383377 \h </w:instrText>
+          <w:instrText xml:space="preserve"> PAGEREF _Toc191389691 \h </w:instrText>
         </w:r>
         <w:r>
           <w:rPr>
@@ -1731,7 +1659,7 @@
           <w14:ligatures w14:val="standardContextual"/>
         </w:rPr>
       </w:pPr>
-      <w:hyperlink w:anchor="_Toc191383378" w:history="1">
+      <w:hyperlink w:anchor="_Toc191389692" w:history="1">
         <w:r>
           <w:rPr>
             <w:rStyle w:val="Lienhypertexte"/>
@@ -1756,7 +1684,7 @@
             <w:rStyle w:val="Lienhypertexte"/>
             <w:noProof/>
           </w:rPr>
-          <w:t>Dossier de Réalisation</w:t>
+          <w:t>Conventions</w:t>
         </w:r>
         <w:r>
           <w:rPr>
@@ -1777,7 +1705,7 @@
             <w:noProof/>
             <w:webHidden/>
           </w:rPr>
-          <w:instrText xml:space="preserve"> PAGEREF _Toc191383378 \h </w:instrText>
+          <w:instrText xml:space="preserve"> PAGEREF _Toc191389692 \h </w:instrText>
         </w:r>
         <w:r>
           <w:rPr>
@@ -1797,7 +1725,103 @@
             <w:noProof/>
             <w:webHidden/>
           </w:rPr>
-          <w:t>6</w:t>
+          <w:t>4</w:t>
+        </w:r>
+        <w:r>
+          <w:rPr>
+            <w:noProof/>
+            <w:webHidden/>
+          </w:rPr>
+          <w:fldChar w:fldCharType="end"/>
+        </w:r>
+      </w:hyperlink>
+    </w:p>
+    <w:p>
+      <w:pPr>
+        <w:pStyle w:val="TM3"/>
+        <w:tabs>
+          <w:tab w:val="left" w:pos="1200"/>
+          <w:tab w:val="right" w:leader="dot" w:pos="9060"/>
+        </w:tabs>
+        <w:rPr>
+          <w:rFonts w:eastAsiaTheme="minorEastAsia" w:cstheme="minorBidi"/>
+          <w:i w:val="0"/>
+          <w:iCs w:val="0"/>
+          <w:noProof/>
+          <w:kern w:val="2"/>
+          <w:sz w:val="22"/>
+          <w:szCs w:val="22"/>
+          <w14:ligatures w14:val="standardContextual"/>
+        </w:rPr>
+      </w:pPr>
+      <w:hyperlink w:anchor="_Toc191389693" w:history="1">
+        <w:r>
+          <w:rPr>
+            <w:rStyle w:val="Lienhypertexte"/>
+            <w:noProof/>
+          </w:rPr>
+          <w:t>4.2.1</w:t>
+        </w:r>
+        <w:r>
+          <w:rPr>
+            <w:rFonts w:eastAsiaTheme="minorEastAsia" w:cstheme="minorBidi"/>
+            <w:i w:val="0"/>
+            <w:iCs w:val="0"/>
+            <w:noProof/>
+            <w:kern w:val="2"/>
+            <w:sz w:val="22"/>
+            <w:szCs w:val="22"/>
+            <w14:ligatures w14:val="standardContextual"/>
+          </w:rPr>
+          <w:tab/>
+        </w:r>
+        <w:r>
+          <w:rPr>
+            <w:rStyle w:val="Lienhypertexte"/>
+            <w:noProof/>
+          </w:rPr>
+          <w:t>Commits GitHub</w:t>
+        </w:r>
+        <w:r>
+          <w:rPr>
+            <w:noProof/>
+            <w:webHidden/>
+          </w:rPr>
+          <w:tab/>
+        </w:r>
+        <w:r>
+          <w:rPr>
+            <w:noProof/>
+            <w:webHidden/>
+          </w:rPr>
+          <w:fldChar w:fldCharType="begin"/>
+        </w:r>
+        <w:r>
+          <w:rPr>
+            <w:noProof/>
+            <w:webHidden/>
+          </w:rPr>
+          <w:instrText xml:space="preserve"> PAGEREF _Toc191389693 \h </w:instrText>
+        </w:r>
+        <w:r>
+          <w:rPr>
+            <w:noProof/>
+            <w:webHidden/>
+          </w:rPr>
+        </w:r>
+        <w:r>
+          <w:rPr>
+            <w:noProof/>
+            <w:webHidden/>
+          </w:rPr>
+          <w:fldChar w:fldCharType="separate"/>
+        </w:r>
+        <w:r>
+          <w:rPr>
+            <w:noProof/>
+            <w:webHidden/>
+          </w:rPr>
+          <w:t>4</w:t>
         </w:r>
         <w:r>
           <w:rPr>
@@ -1825,7 +1849,7 @@
           <w14:ligatures w14:val="standardContextual"/>
         </w:rPr>
       </w:pPr>
-      <w:hyperlink w:anchor="_Toc191383379" w:history="1">
+      <w:hyperlink w:anchor="_Toc191389694" w:history="1">
         <w:r>
           <w:rPr>
             <w:rStyle w:val="Lienhypertexte"/>
@@ -1850,6 +1874,194 @@
             <w:rStyle w:val="Lienhypertexte"/>
             <w:noProof/>
           </w:rPr>
+          <w:t>Liste des routes</w:t>
+        </w:r>
+        <w:r>
+          <w:rPr>
+            <w:noProof/>
+            <w:webHidden/>
+          </w:rPr>
+          <w:tab/>
+        </w:r>
+        <w:r>
+          <w:rPr>
+            <w:noProof/>
+            <w:webHidden/>
+          </w:rPr>
+          <w:fldChar w:fldCharType="begin"/>
+        </w:r>
+        <w:r>
+          <w:rPr>
+            <w:noProof/>
+            <w:webHidden/>
+          </w:rPr>
+          <w:instrText xml:space="preserve"> PAGEREF _Toc191389694 \h </w:instrText>
+        </w:r>
+        <w:r>
+          <w:rPr>
+            <w:noProof/>
+            <w:webHidden/>
+          </w:rPr>
+        </w:r>
+        <w:r>
+          <w:rPr>
+            <w:noProof/>
+            <w:webHidden/>
+          </w:rPr>
+          <w:fldChar w:fldCharType="separate"/>
+        </w:r>
+        <w:r>
+          <w:rPr>
+            <w:noProof/>
+            <w:webHidden/>
+          </w:rPr>
+          <w:t>4</w:t>
+        </w:r>
+        <w:r>
+          <w:rPr>
+            <w:noProof/>
+            <w:webHidden/>
+          </w:rPr>
+          <w:fldChar w:fldCharType="end"/>
+        </w:r>
+      </w:hyperlink>
+    </w:p>
+    <w:p>
+      <w:pPr>
+        <w:pStyle w:val="TM2"/>
+        <w:tabs>
+          <w:tab w:val="left" w:pos="800"/>
+          <w:tab w:val="right" w:leader="dot" w:pos="9060"/>
+        </w:tabs>
+        <w:rPr>
+          <w:rFonts w:eastAsiaTheme="minorEastAsia" w:cstheme="minorBidi"/>
+          <w:smallCaps w:val="0"/>
+          <w:noProof/>
+          <w:kern w:val="2"/>
+          <w:sz w:val="22"/>
+          <w:szCs w:val="22"/>
+          <w14:ligatures w14:val="standardContextual"/>
+        </w:rPr>
+      </w:pPr>
+      <w:hyperlink w:anchor="_Toc191389695" w:history="1">
+        <w:r>
+          <w:rPr>
+            <w:rStyle w:val="Lienhypertexte"/>
+            <w:noProof/>
+          </w:rPr>
+          <w:t>4.4</w:t>
+        </w:r>
+        <w:r>
+          <w:rPr>
+            <w:rFonts w:eastAsiaTheme="minorEastAsia" w:cstheme="minorBidi"/>
+            <w:smallCaps w:val="0"/>
+            <w:noProof/>
+            <w:kern w:val="2"/>
+            <w:sz w:val="22"/>
+            <w:szCs w:val="22"/>
+            <w14:ligatures w14:val="standardContextual"/>
+          </w:rPr>
+          <w:tab/>
+        </w:r>
+        <w:r>
+          <w:rPr>
+            <w:rStyle w:val="Lienhypertexte"/>
+            <w:noProof/>
+          </w:rPr>
+          <w:t>Dossier de Réalisation</w:t>
+        </w:r>
+        <w:r>
+          <w:rPr>
+            <w:noProof/>
+            <w:webHidden/>
+          </w:rPr>
+          <w:tab/>
+        </w:r>
+        <w:r>
+          <w:rPr>
+            <w:noProof/>
+            <w:webHidden/>
+          </w:rPr>
+          <w:fldChar w:fldCharType="begin"/>
+        </w:r>
+        <w:r>
+          <w:rPr>
+            <w:noProof/>
+            <w:webHidden/>
+          </w:rPr>
+          <w:instrText xml:space="preserve"> PAGEREF _Toc191389695 \h </w:instrText>
+        </w:r>
+        <w:r>
+          <w:rPr>
+            <w:noProof/>
+            <w:webHidden/>
+          </w:rPr>
+        </w:r>
+        <w:r>
+          <w:rPr>
+            <w:noProof/>
+            <w:webHidden/>
+          </w:rPr>
+          <w:fldChar w:fldCharType="separate"/>
+        </w:r>
+        <w:r>
+          <w:rPr>
+            <w:noProof/>
+            <w:webHidden/>
+          </w:rPr>
+          <w:t>8</w:t>
+        </w:r>
+        <w:r>
+          <w:rPr>
+            <w:noProof/>
+            <w:webHidden/>
+          </w:rPr>
+          <w:fldChar w:fldCharType="end"/>
+        </w:r>
+      </w:hyperlink>
+    </w:p>
+    <w:p>
+      <w:pPr>
+        <w:pStyle w:val="TM2"/>
+        <w:tabs>
+          <w:tab w:val="left" w:pos="800"/>
+          <w:tab w:val="right" w:leader="dot" w:pos="9060"/>
+        </w:tabs>
+        <w:rPr>
+          <w:rFonts w:eastAsiaTheme="minorEastAsia" w:cstheme="minorBidi"/>
+          <w:smallCaps w:val="0"/>
+          <w:noProof/>
+          <w:kern w:val="2"/>
+          <w:sz w:val="22"/>
+          <w:szCs w:val="22"/>
+          <w14:ligatures w14:val="standardContextual"/>
+        </w:rPr>
+      </w:pPr>
+      <w:hyperlink w:anchor="_Toc191389696" w:history="1">
+        <w:r>
+          <w:rPr>
+            <w:rStyle w:val="Lienhypertexte"/>
+            <w:noProof/>
+          </w:rPr>
+          <w:t>4.5</w:t>
+        </w:r>
+        <w:r>
+          <w:rPr>
+            <w:rFonts w:eastAsiaTheme="minorEastAsia" w:cstheme="minorBidi"/>
+            <w:smallCaps w:val="0"/>
+            <w:noProof/>
+            <w:kern w:val="2"/>
+            <w:sz w:val="22"/>
+            <w:szCs w:val="22"/>
+            <w14:ligatures w14:val="standardContextual"/>
+          </w:rPr>
+          <w:tab/>
+        </w:r>
+        <w:r>
+          <w:rPr>
+            <w:rStyle w:val="Lienhypertexte"/>
+            <w:noProof/>
+          </w:rPr>
           <w:t>Modifications</w:t>
         </w:r>
         <w:r>
@@ -1871,7 +2083,7 @@
             <w:noProof/>
             <w:webHidden/>
           </w:rPr>
-          <w:instrText xml:space="preserve"> PAGEREF _Toc191383379 \h </w:instrText>
+          <w:instrText xml:space="preserve"> PAGEREF _Toc191389696 \h </w:instrText>
         </w:r>
         <w:r>
           <w:rPr>
@@ -1891,7 +2103,7 @@
             <w:noProof/>
             <w:webHidden/>
           </w:rPr>
-          <w:t>6</w:t>
+          <w:t>8</w:t>
         </w:r>
         <w:r>
           <w:rPr>
@@ -1921,7 +2133,7 @@
           <w14:ligatures w14:val="standardContextual"/>
         </w:rPr>
       </w:pPr>
-      <w:hyperlink w:anchor="_Toc191383380" w:history="1">
+      <w:hyperlink w:anchor="_Toc191389697" w:history="1">
         <w:r>
           <w:rPr>
             <w:rStyle w:val="Lienhypertexte"/>
@@ -1969,7 +2181,7 @@
             <w:noProof/>
             <w:webHidden/>
           </w:rPr>
-          <w:instrText xml:space="preserve"> PAGEREF _Toc191383380 \h </w:instrText>
+          <w:instrText xml:space="preserve"> PAGEREF _Toc191389697 \h </w:instrText>
         </w:r>
         <w:r>
           <w:rPr>
@@ -1989,7 +2201,7 @@
             <w:noProof/>
             <w:webHidden/>
           </w:rPr>
-          <w:t>7</w:t>
+          <w:t>8</w:t>
         </w:r>
         <w:r>
           <w:rPr>
@@ -2017,7 +2229,7 @@
           <w14:ligatures w14:val="standardContextual"/>
         </w:rPr>
       </w:pPr>
-      <w:hyperlink w:anchor="_Toc191383381" w:history="1">
+      <w:hyperlink w:anchor="_Toc191389698" w:history="1">
         <w:r>
           <w:rPr>
             <w:rStyle w:val="Lienhypertexte"/>
@@ -2063,7 +2275,7 @@
             <w:noProof/>
             <w:webHidden/>
           </w:rPr>
-          <w:instrText xml:space="preserve"> PAGEREF _Toc191383381 \h </w:instrText>
+          <w:instrText xml:space="preserve"> PAGEREF _Toc191389698 \h </w:instrText>
         </w:r>
         <w:r>
           <w:rPr>
@@ -2083,7 +2295,7 @@
             <w:noProof/>
             <w:webHidden/>
           </w:rPr>
-          <w:t>7</w:t>
+          <w:t>8</w:t>
         </w:r>
         <w:r>
           <w:rPr>
@@ -2113,7 +2325,7 @@
           <w14:ligatures w14:val="standardContextual"/>
         </w:rPr>
       </w:pPr>
-      <w:hyperlink w:anchor="_Toc191383382" w:history="1">
+      <w:hyperlink w:anchor="_Toc191389699" w:history="1">
         <w:r>
           <w:rPr>
             <w:rStyle w:val="Lienhypertexte"/>
@@ -2161,7 +2373,7 @@
             <w:noProof/>
             <w:webHidden/>
           </w:rPr>
-          <w:instrText xml:space="preserve"> PAGEREF _Toc191383382 \h </w:instrText>
+          <w:instrText xml:space="preserve"> PAGEREF _Toc191389699 \h </w:instrText>
         </w:r>
         <w:r>
           <w:rPr>
@@ -2181,7 +2393,7 @@
             <w:noProof/>
             <w:webHidden/>
           </w:rPr>
-          <w:t>7</w:t>
+          <w:t>8</w:t>
         </w:r>
         <w:r>
           <w:rPr>
@@ -2209,7 +2421,7 @@
           <w14:ligatures w14:val="standardContextual"/>
         </w:rPr>
       </w:pPr>
-      <w:hyperlink w:anchor="_Toc191383383" w:history="1">
+      <w:hyperlink w:anchor="_Toc191389700" w:history="1">
         <w:r>
           <w:rPr>
             <w:rStyle w:val="Lienhypertexte"/>
@@ -2255,7 +2467,7 @@
             <w:noProof/>
             <w:webHidden/>
           </w:rPr>
-          <w:instrText xml:space="preserve"> PAGEREF _Toc191383383 \h </w:instrText>
+          <w:instrText xml:space="preserve"> PAGEREF _Toc191389700 \h </w:instrText>
         </w:r>
         <w:r>
           <w:rPr>
@@ -2275,7 +2487,7 @@
             <w:noProof/>
             <w:webHidden/>
           </w:rPr>
-          <w:t>7</w:t>
+          <w:t>8</w:t>
         </w:r>
         <w:r>
           <w:rPr>
@@ -2303,7 +2515,7 @@
           <w14:ligatures w14:val="standardContextual"/>
         </w:rPr>
       </w:pPr>
-      <w:hyperlink w:anchor="_Toc191383384" w:history="1">
+      <w:hyperlink w:anchor="_Toc191389701" w:history="1">
         <w:r>
           <w:rPr>
             <w:rStyle w:val="Lienhypertexte"/>
@@ -2328,7 +2540,7 @@
             <w:rStyle w:val="Lienhypertexte"/>
             <w:noProof/>
           </w:rPr>
-          <w:t>Bilan de la planification</w:t>
+          <w:t>Bilan personnel</w:t>
         </w:r>
         <w:r>
           <w:rPr>
@@ -2349,7 +2561,7 @@
             <w:noProof/>
             <w:webHidden/>
           </w:rPr>
-          <w:instrText xml:space="preserve"> PAGEREF _Toc191383384 \h </w:instrText>
+          <w:instrText xml:space="preserve"> PAGEREF _Toc191389701 \h </w:instrText>
         </w:r>
         <w:r>
           <w:rPr>
@@ -2369,7 +2581,7 @@
             <w:noProof/>
             <w:webHidden/>
           </w:rPr>
-          <w:t>7</w:t>
+          <w:t>8</w:t>
         </w:r>
         <w:r>
           <w:rPr>
@@ -2382,14 +2594,15 @@
     </w:p>
     <w:p>
       <w:pPr>
-        <w:pStyle w:val="TM2"/>
+        <w:pStyle w:val="TM3"/>
         <w:tabs>
-          <w:tab w:val="left" w:pos="800"/>
+          <w:tab w:val="left" w:pos="1200"/>
           <w:tab w:val="right" w:leader="dot" w:pos="9060"/>
         </w:tabs>
         <w:rPr>
           <w:rFonts w:eastAsiaTheme="minorEastAsia" w:cstheme="minorBidi"/>
-          <w:smallCaps w:val="0"/>
+          <w:i w:val="0"/>
+          <w:iCs w:val="0"/>
           <w:noProof/>
           <w:kern w:val="2"/>
           <w:sz w:val="22"/>
@@ -2397,18 +2610,19 @@
           <w14:ligatures w14:val="standardContextual"/>
         </w:rPr>
       </w:pPr>
-      <w:hyperlink w:anchor="_Toc191383385" w:history="1">
+      <w:hyperlink w:anchor="_Toc191389702" w:history="1">
         <w:r>
           <w:rPr>
             <w:rStyle w:val="Lienhypertexte"/>
             <w:noProof/>
           </w:rPr>
-          <w:t>6.3</w:t>
+          <w:t>6.2.1</w:t>
         </w:r>
         <w:r>
           <w:rPr>
             <w:rFonts w:eastAsiaTheme="minorEastAsia" w:cstheme="minorBidi"/>
-            <w:smallCaps w:val="0"/>
+            <w:i w:val="0"/>
+            <w:iCs w:val="0"/>
             <w:noProof/>
             <w:kern w:val="2"/>
             <w:sz w:val="22"/>
@@ -2422,7 +2636,7 @@
             <w:rStyle w:val="Lienhypertexte"/>
             <w:noProof/>
           </w:rPr>
-          <w:t>Bilan personnel</w:t>
+          <w:t>Mateo</w:t>
         </w:r>
         <w:r>
           <w:rPr>
@@ -2443,7 +2657,7 @@
             <w:noProof/>
             <w:webHidden/>
           </w:rPr>
-          <w:instrText xml:space="preserve"> PAGEREF _Toc191383385 \h </w:instrText>
+          <w:instrText xml:space="preserve"> PAGEREF _Toc191389702 \h </w:instrText>
         </w:r>
         <w:r>
           <w:rPr>
@@ -2463,7 +2677,199 @@
             <w:noProof/>
             <w:webHidden/>
           </w:rPr>
-          <w:t>7</w:t>
+          <w:t>8</w:t>
+        </w:r>
+        <w:r>
+          <w:rPr>
+            <w:noProof/>
+            <w:webHidden/>
+          </w:rPr>
+          <w:fldChar w:fldCharType="end"/>
+        </w:r>
+      </w:hyperlink>
+    </w:p>
+    <w:p>
+      <w:pPr>
+        <w:pStyle w:val="TM3"/>
+        <w:tabs>
+          <w:tab w:val="left" w:pos="1200"/>
+          <w:tab w:val="right" w:leader="dot" w:pos="9060"/>
+        </w:tabs>
+        <w:rPr>
+          <w:rFonts w:eastAsiaTheme="minorEastAsia" w:cstheme="minorBidi"/>
+          <w:i w:val="0"/>
+          <w:iCs w:val="0"/>
+          <w:noProof/>
+          <w:kern w:val="2"/>
+          <w:sz w:val="22"/>
+          <w:szCs w:val="22"/>
+          <w14:ligatures w14:val="standardContextual"/>
+        </w:rPr>
+      </w:pPr>
+      <w:hyperlink w:anchor="_Toc191389703" w:history="1">
+        <w:r>
+          <w:rPr>
+            <w:rStyle w:val="Lienhypertexte"/>
+            <w:noProof/>
+          </w:rPr>
+          <w:t>6.2.2</w:t>
+        </w:r>
+        <w:r>
+          <w:rPr>
+            <w:rFonts w:eastAsiaTheme="minorEastAsia" w:cstheme="minorBidi"/>
+            <w:i w:val="0"/>
+            <w:iCs w:val="0"/>
+            <w:noProof/>
+            <w:kern w:val="2"/>
+            <w:sz w:val="22"/>
+            <w:szCs w:val="22"/>
+            <w14:ligatures w14:val="standardContextual"/>
+          </w:rPr>
+          <w:tab/>
+        </w:r>
+        <w:r>
+          <w:rPr>
+            <w:rStyle w:val="Lienhypertexte"/>
+            <w:noProof/>
+          </w:rPr>
+          <w:t>Alban</w:t>
+        </w:r>
+        <w:r>
+          <w:rPr>
+            <w:noProof/>
+            <w:webHidden/>
+          </w:rPr>
+          <w:tab/>
+        </w:r>
+        <w:r>
+          <w:rPr>
+            <w:noProof/>
+            <w:webHidden/>
+          </w:rPr>
+          <w:fldChar w:fldCharType="begin"/>
+        </w:r>
+        <w:r>
+          <w:rPr>
+            <w:noProof/>
+            <w:webHidden/>
+          </w:rPr>
+          <w:instrText xml:space="preserve"> PAGEREF _Toc191389703 \h </w:instrText>
+        </w:r>
+        <w:r>
+          <w:rPr>
+            <w:noProof/>
+            <w:webHidden/>
+          </w:rPr>
+        </w:r>
+        <w:r>
+          <w:rPr>
+            <w:noProof/>
+            <w:webHidden/>
+          </w:rPr>
+          <w:fldChar w:fldCharType="separate"/>
+        </w:r>
+        <w:r>
+          <w:rPr>
+            <w:noProof/>
+            <w:webHidden/>
+          </w:rPr>
+          <w:t>8</w:t>
+        </w:r>
+        <w:r>
+          <w:rPr>
+            <w:noProof/>
+            <w:webHidden/>
+          </w:rPr>
+          <w:fldChar w:fldCharType="end"/>
+        </w:r>
+      </w:hyperlink>
+    </w:p>
+    <w:p>
+      <w:pPr>
+        <w:pStyle w:val="TM3"/>
+        <w:tabs>
+          <w:tab w:val="left" w:pos="1200"/>
+          <w:tab w:val="right" w:leader="dot" w:pos="9060"/>
+        </w:tabs>
+        <w:rPr>
+          <w:rFonts w:eastAsiaTheme="minorEastAsia" w:cstheme="minorBidi"/>
+          <w:i w:val="0"/>
+          <w:iCs w:val="0"/>
+          <w:noProof/>
+          <w:kern w:val="2"/>
+          <w:sz w:val="22"/>
+          <w:szCs w:val="22"/>
+          <w14:ligatures w14:val="standardContextual"/>
+        </w:rPr>
+      </w:pPr>
+      <w:hyperlink w:anchor="_Toc191389704" w:history="1">
+        <w:r>
+          <w:rPr>
+            <w:rStyle w:val="Lienhypertexte"/>
+            <w:noProof/>
+          </w:rPr>
+          <w:t>6.2.3</w:t>
+        </w:r>
+        <w:r>
+          <w:rPr>
+            <w:rFonts w:eastAsiaTheme="minorEastAsia" w:cstheme="minorBidi"/>
+            <w:i w:val="0"/>
+            <w:iCs w:val="0"/>
+            <w:noProof/>
+            <w:kern w:val="2"/>
+            <w:sz w:val="22"/>
+            <w:szCs w:val="22"/>
+            <w14:ligatures w14:val="standardContextual"/>
+          </w:rPr>
+          <w:tab/>
+        </w:r>
+        <w:r>
+          <w:rPr>
+            <w:rStyle w:val="Lienhypertexte"/>
+            <w:noProof/>
+          </w:rPr>
+          <w:t>Antoine</w:t>
+        </w:r>
+        <w:r>
+          <w:rPr>
+            <w:noProof/>
+            <w:webHidden/>
+          </w:rPr>
+          <w:tab/>
+        </w:r>
+        <w:r>
+          <w:rPr>
+            <w:noProof/>
+            <w:webHidden/>
+          </w:rPr>
+          <w:fldChar w:fldCharType="begin"/>
+        </w:r>
+        <w:r>
+          <w:rPr>
+            <w:noProof/>
+            <w:webHidden/>
+          </w:rPr>
+          <w:instrText xml:space="preserve"> PAGEREF _Toc191389704 \h </w:instrText>
+        </w:r>
+        <w:r>
+          <w:rPr>
+            <w:noProof/>
+            <w:webHidden/>
+          </w:rPr>
+        </w:r>
+        <w:r>
+          <w:rPr>
+            <w:noProof/>
+            <w:webHidden/>
+          </w:rPr>
+          <w:fldChar w:fldCharType="separate"/>
+        </w:r>
+        <w:r>
+          <w:rPr>
+            <w:noProof/>
+            <w:webHidden/>
+          </w:rPr>
+          <w:t>8</w:t>
         </w:r>
         <w:r>
           <w:rPr>
@@ -2493,7 +2899,7 @@
           <w14:ligatures w14:val="standardContextual"/>
         </w:rPr>
       </w:pPr>
-      <w:hyperlink w:anchor="_Toc191383386" w:history="1">
+      <w:hyperlink w:anchor="_Toc191389705" w:history="1">
         <w:r>
           <w:rPr>
             <w:rStyle w:val="Lienhypertexte"/>
@@ -2541,7 +2947,7 @@
             <w:noProof/>
             <w:webHidden/>
           </w:rPr>
-          <w:instrText xml:space="preserve"> PAGEREF _Toc191383386 \h </w:instrText>
+          <w:instrText xml:space="preserve"> PAGEREF _Toc191389705 \h </w:instrText>
         </w:r>
         <w:r>
           <w:rPr>
@@ -2561,7 +2967,7 @@
             <w:noProof/>
             <w:webHidden/>
           </w:rPr>
-          <w:t>7</w:t>
+          <w:t>8</w:t>
         </w:r>
         <w:r>
           <w:rPr>
@@ -2589,7 +2995,7 @@
           <w14:ligatures w14:val="standardContextual"/>
         </w:rPr>
       </w:pPr>
-      <w:hyperlink w:anchor="_Toc191383387" w:history="1">
+      <w:hyperlink w:anchor="_Toc191389706" w:history="1">
         <w:r>
           <w:rPr>
             <w:rStyle w:val="Lienhypertexte"/>
@@ -2635,7 +3041,7 @@
             <w:noProof/>
             <w:webHidden/>
           </w:rPr>
-          <w:instrText xml:space="preserve"> PAGEREF _Toc191383387 \h </w:instrText>
+          <w:instrText xml:space="preserve"> PAGEREF _Toc191389706 \h </w:instrText>
         </w:r>
         <w:r>
           <w:rPr>
@@ -2655,7 +3061,7 @@
             <w:noProof/>
             <w:webHidden/>
           </w:rPr>
-          <w:t>7</w:t>
+          <w:t>8</w:t>
         </w:r>
         <w:r>
           <w:rPr>
@@ -2683,7 +3089,7 @@
           <w14:ligatures w14:val="standardContextual"/>
         </w:rPr>
       </w:pPr>
-      <w:hyperlink w:anchor="_Toc191383388" w:history="1">
+      <w:hyperlink w:anchor="_Toc191389707" w:history="1">
         <w:r>
           <w:rPr>
             <w:rStyle w:val="Lienhypertexte"/>
@@ -2708,7 +3114,7 @@
             <w:rStyle w:val="Lienhypertexte"/>
             <w:noProof/>
           </w:rPr>
-          <w:t>Bibliographie</w:t>
+          <w:t>Webographie</w:t>
         </w:r>
         <w:r>
           <w:rPr>
@@ -2729,7 +3135,7 @@
             <w:noProof/>
             <w:webHidden/>
           </w:rPr>
-          <w:instrText xml:space="preserve"> PAGEREF _Toc191383388 \h </w:instrText>
+          <w:instrText xml:space="preserve"> PAGEREF _Toc191389707 \h </w:instrText>
         </w:r>
         <w:r>
           <w:rPr>
@@ -2749,101 +3155,7 @@
             <w:noProof/>
             <w:webHidden/>
           </w:rPr>
-          <w:t>7</w:t>
-        </w:r>
-        <w:r>
-          <w:rPr>
-            <w:noProof/>
-            <w:webHidden/>
-          </w:rPr>
-          <w:fldChar w:fldCharType="end"/>
-        </w:r>
-      </w:hyperlink>
-    </w:p>
-    <w:p>
-      <w:pPr>
-        <w:pStyle w:val="TM2"/>
-        <w:tabs>
-          <w:tab w:val="left" w:pos="800"/>
-          <w:tab w:val="right" w:leader="dot" w:pos="9060"/>
-        </w:tabs>
-        <w:rPr>
-          <w:rFonts w:eastAsiaTheme="minorEastAsia" w:cstheme="minorBidi"/>
-          <w:smallCaps w:val="0"/>
-          <w:noProof/>
-          <w:kern w:val="2"/>
-          <w:sz w:val="22"/>
-          <w:szCs w:val="22"/>
-          <w14:ligatures w14:val="standardContextual"/>
-        </w:rPr>
-      </w:pPr>
-      <w:hyperlink w:anchor="_Toc191383389" w:history="1">
-        <w:r>
-          <w:rPr>
-            <w:rStyle w:val="Lienhypertexte"/>
-            <w:noProof/>
-          </w:rPr>
-          <w:t>7.3</w:t>
-        </w:r>
-        <w:r>
-          <w:rPr>
-            <w:rFonts w:eastAsiaTheme="minorEastAsia" w:cstheme="minorBidi"/>
-            <w:smallCaps w:val="0"/>
-            <w:noProof/>
-            <w:kern w:val="2"/>
-            <w:sz w:val="22"/>
-            <w:szCs w:val="22"/>
-            <w14:ligatures w14:val="standardContextual"/>
-          </w:rPr>
-          <w:tab/>
-        </w:r>
-        <w:r>
-          <w:rPr>
-            <w:rStyle w:val="Lienhypertexte"/>
-            <w:noProof/>
-          </w:rPr>
-          <w:t>Webographie</w:t>
-        </w:r>
-        <w:r>
-          <w:rPr>
-            <w:noProof/>
-            <w:webHidden/>
-          </w:rPr>
-          <w:tab/>
-        </w:r>
-        <w:r>
-          <w:rPr>
-            <w:noProof/>
-            <w:webHidden/>
-          </w:rPr>
-          <w:fldChar w:fldCharType="begin"/>
-        </w:r>
-        <w:r>
-          <w:rPr>
-            <w:noProof/>
-            <w:webHidden/>
-          </w:rPr>
-          <w:instrText xml:space="preserve"> PAGEREF _Toc191383389 \h </w:instrText>
-        </w:r>
-        <w:r>
-          <w:rPr>
-            <w:noProof/>
-            <w:webHidden/>
-          </w:rPr>
-        </w:r>
-        <w:r>
-          <w:rPr>
-            <w:noProof/>
-            <w:webHidden/>
-          </w:rPr>
-          <w:fldChar w:fldCharType="separate"/>
-        </w:r>
-        <w:r>
-          <w:rPr>
-            <w:noProof/>
-            <w:webHidden/>
-          </w:rPr>
-          <w:t>7</w:t>
+          <w:t>8</w:t>
         </w:r>
         <w:r>
           <w:rPr>
@@ -2873,7 +3185,7 @@
           <w14:ligatures w14:val="standardContextual"/>
         </w:rPr>
       </w:pPr>
-      <w:hyperlink w:anchor="_Toc191383390" w:history="1">
+      <w:hyperlink w:anchor="_Toc191389708" w:history="1">
         <w:r>
           <w:rPr>
             <w:rStyle w:val="Lienhypertexte"/>
@@ -2921,7 +3233,7 @@
             <w:noProof/>
             <w:webHidden/>
           </w:rPr>
-          <w:instrText xml:space="preserve"> PAGEREF _Toc191383390 \h </w:instrText>
+          <w:instrText xml:space="preserve"> PAGEREF _Toc191389708 \h </w:instrText>
         </w:r>
         <w:r>
           <w:rPr>
@@ -2941,7 +3253,7 @@
             <w:noProof/>
             <w:webHidden/>
           </w:rPr>
-          <w:t>7</w:t>
+          <w:t>9</w:t>
         </w:r>
         <w:r>
           <w:rPr>
@@ -2974,7 +3286,7 @@
       </w:pPr>
       <w:bookmarkStart w:id="0" w:name="_Toc532179955"/>
       <w:bookmarkStart w:id="1" w:name="_Toc165969637"/>
-      <w:bookmarkStart w:id="2" w:name="_Toc191383362"/>
+      <w:bookmarkStart w:id="2" w:name="_Toc191389677"/>
       <w:r>
         <w:lastRenderedPageBreak/>
         <w:t>Spécifications</w:t>
@@ -2994,7 +3306,7 @@
       </w:pPr>
       <w:bookmarkStart w:id="3" w:name="_Toc532179969"/>
       <w:bookmarkStart w:id="4" w:name="_Toc165969639"/>
-      <w:bookmarkStart w:id="5" w:name="_Toc191383363"/>
+      <w:bookmarkStart w:id="5" w:name="_Toc191389678"/>
       <w:r>
         <w:t>T</w:t>
       </w:r>
@@ -3028,7 +3340,7 @@
       <w:pPr>
         <w:pStyle w:val="Titre2"/>
       </w:pPr>
-      <w:bookmarkStart w:id="6" w:name="_Toc191383364"/>
+      <w:bookmarkStart w:id="6" w:name="_Toc191389679"/>
       <w:r>
         <w:t>Description</w:t>
       </w:r>
@@ -3057,7 +3369,7 @@
       <w:pPr>
         <w:pStyle w:val="Titre2"/>
       </w:pPr>
-      <w:bookmarkStart w:id="7" w:name="_Toc191383365"/>
+      <w:bookmarkStart w:id="7" w:name="_Toc191389680"/>
       <w:r>
         <w:t>Matériel et logiciels à disposition</w:t>
       </w:r>
@@ -3088,9 +3400,11 @@
           <w:numId w:val="48"/>
         </w:numPr>
       </w:pPr>
+      <w:proofErr w:type="spellStart"/>
       <w:r>
         <w:t>Vscode</w:t>
       </w:r>
+      <w:proofErr w:type="spellEnd"/>
     </w:p>
     <w:p>
       <w:pPr>
@@ -3137,7 +3451,7 @@
       <w:pPr>
         <w:pStyle w:val="Titre2"/>
       </w:pPr>
-      <w:bookmarkStart w:id="8" w:name="_Toc191383366"/>
+      <w:bookmarkStart w:id="8" w:name="_Toc191389681"/>
       <w:r>
         <w:t>P</w:t>
       </w:r>
@@ -3172,7 +3486,7 @@
       <w:pPr>
         <w:pStyle w:val="Titre2"/>
       </w:pPr>
-      <w:bookmarkStart w:id="9" w:name="_Toc191383367"/>
+      <w:bookmarkStart w:id="9" w:name="_Toc191389682"/>
       <w:r>
         <w:t>Cahier des charges</w:t>
       </w:r>
@@ -3201,7 +3515,7 @@
       <w:pPr>
         <w:pStyle w:val="Titre2"/>
       </w:pPr>
-      <w:bookmarkStart w:id="10" w:name="_Toc191383368"/>
+      <w:bookmarkStart w:id="10" w:name="_Toc191389683"/>
       <w:r>
         <w:t>Les points suivants seront évalués</w:t>
       </w:r>
@@ -3258,8 +3572,16 @@
         </w:numPr>
       </w:pPr>
       <w:r>
-        <w:t>L’utilisation de GitHub</w:t>
-      </w:r>
+        <w:t xml:space="preserve">L’utilisation de </w:t>
+      </w:r>
+      <w:hyperlink r:id="rId10" w:history="1">
+        <w:r>
+          <w:rPr>
+            <w:rStyle w:val="Lienhypertexte"/>
+          </w:rPr>
+          <w:t>GitHub</w:t>
+        </w:r>
+      </w:hyperlink>
     </w:p>
     <w:p>
       <w:pPr>
@@ -3270,14 +3592,30 @@
         </w:numPr>
       </w:pPr>
       <w:r>
-        <w:t>L’utilisation de GitHub Projects</w:t>
-      </w:r>
+        <w:t xml:space="preserve">L’utilisation de </w:t>
+      </w:r>
+      <w:hyperlink r:id="rId11" w:history="1">
+        <w:r>
+          <w:rPr>
+            <w:rStyle w:val="Lienhypertexte"/>
+          </w:rPr>
+          <w:t xml:space="preserve">GitHub </w:t>
+        </w:r>
+        <w:proofErr w:type="spellStart"/>
+        <w:r>
+          <w:rPr>
+            <w:rStyle w:val="Lienhypertexte"/>
+          </w:rPr>
+          <w:t>Projects</w:t>
+        </w:r>
+        <w:proofErr w:type="spellEnd"/>
+      </w:hyperlink>
     </w:p>
     <w:p>
       <w:pPr>
         <w:pStyle w:val="Titre2"/>
       </w:pPr>
-      <w:bookmarkStart w:id="11" w:name="_Toc191383369"/>
+      <w:bookmarkStart w:id="11" w:name="_Toc191389684"/>
       <w:r>
         <w:t>Validation et conditions de réussite</w:t>
       </w:r>
@@ -3323,7 +3661,7 @@
       <w:pPr>
         <w:pStyle w:val="Titre1"/>
       </w:pPr>
-      <w:bookmarkStart w:id="12" w:name="_Toc191383370"/>
+      <w:bookmarkStart w:id="12" w:name="_Toc191389685"/>
       <w:r>
         <w:t>Planification</w:t>
       </w:r>
@@ -3341,6 +3679,9 @@
       <w:r>
         <w:t xml:space="preserve">La planification </w:t>
       </w:r>
+      <w:r>
+        <w:t xml:space="preserve">a été faite avec </w:t>
+      </w:r>
     </w:p>
     <w:p>
       <w:pPr>
@@ -3348,7 +3689,7 @@
       </w:pPr>
       <w:bookmarkStart w:id="13" w:name="_Toc532179957"/>
       <w:bookmarkStart w:id="14" w:name="_Toc165969641"/>
-      <w:bookmarkStart w:id="15" w:name="_Toc191383371"/>
+      <w:bookmarkStart w:id="15" w:name="_Toc191389686"/>
       <w:r>
         <w:t>Analyse</w:t>
       </w:r>
@@ -3360,7 +3701,7 @@
       <w:pPr>
         <w:pStyle w:val="Titre2"/>
       </w:pPr>
-      <w:bookmarkStart w:id="16" w:name="_Toc191383372"/>
+      <w:bookmarkStart w:id="16" w:name="_Toc191389687"/>
       <w:r>
         <w:t>Opportunités</w:t>
       </w:r>
@@ -3490,7 +3831,7 @@
       </w:pPr>
       <w:bookmarkStart w:id="17" w:name="_Toc532179959"/>
       <w:bookmarkStart w:id="18" w:name="_Toc165969643"/>
-      <w:bookmarkStart w:id="19" w:name="_Toc191383373"/>
+      <w:bookmarkStart w:id="19" w:name="_Toc191389688"/>
       <w:r>
         <w:t>Document d’analyse</w:t>
       </w:r>
@@ -3594,7 +3935,15 @@
         </w:numPr>
       </w:pPr>
       <w:r>
-        <w:t xml:space="preserve">Schémas de navigation, schémas événementiels, structogramme, </w:t>
+        <w:t xml:space="preserve">Schémas de navigation, schémas événementiels, </w:t>
+      </w:r>
+      <w:proofErr w:type="spellStart"/>
+      <w:r>
+        <w:t>structogramme</w:t>
+      </w:r>
+      <w:proofErr w:type="spellEnd"/>
+      <w:r>
+        <w:t xml:space="preserve">, </w:t>
       </w:r>
       <w:r>
         <w:t>pseudocode</w:t>
@@ -3654,7 +4003,7 @@
       </w:pPr>
       <w:bookmarkStart w:id="20" w:name="_Toc532179967"/>
       <w:bookmarkStart w:id="21" w:name="_Toc165969651"/>
-      <w:bookmarkStart w:id="22" w:name="_Toc191383374"/>
+      <w:bookmarkStart w:id="22" w:name="_Toc191389689"/>
       <w:r>
         <w:t>Conception des tests</w:t>
       </w:r>
@@ -3709,212 +4058,265 @@
     </w:p>
     <w:p>
       <w:pPr>
+        <w:pStyle w:val="Titre1"/>
+      </w:pPr>
+      <w:bookmarkStart w:id="23" w:name="_Toc532179964"/>
+      <w:bookmarkStart w:id="24" w:name="_Toc165969648"/>
+      <w:bookmarkStart w:id="25" w:name="_Toc191389690"/>
+      <w:r>
+        <w:t>Réalisation</w:t>
+      </w:r>
+      <w:bookmarkEnd w:id="23"/>
+      <w:bookmarkEnd w:id="24"/>
+      <w:bookmarkEnd w:id="25"/>
+    </w:p>
+    <w:p>
+      <w:pPr>
         <w:pStyle w:val="Titre2"/>
       </w:pPr>
-      <w:bookmarkStart w:id="23" w:name="_Toc532179961"/>
-      <w:bookmarkStart w:id="24" w:name="_Toc191383375"/>
-      <w:r>
-        <w:t>Planification</w:t>
-      </w:r>
-      <w:r>
-        <w:t xml:space="preserve"> détaillé</w:t>
-      </w:r>
-      <w:r>
-        <w:t>e</w:t>
-      </w:r>
-      <w:bookmarkEnd w:id="24"/>
-    </w:p>
-    <w:p>
-      <w:pPr>
-        <w:pStyle w:val="Informations"/>
-        <w:numPr>
-          <w:ilvl w:val="5"/>
-          <w:numId w:val="19"/>
-        </w:numPr>
-      </w:pPr>
-      <w:r>
-        <w:t>A ce stade, après l’analyse complète du projet, un planning détaillé et complet (avec tâches, sous-tâches, dépendances, durée</w:t>
-      </w:r>
-      <w:r>
-        <w:t>, …) peut être finalisé.</w:t>
-      </w:r>
-    </w:p>
-    <w:p>
-      <w:pPr>
-        <w:pStyle w:val="Informations"/>
-        <w:numPr>
-          <w:ilvl w:val="5"/>
-          <w:numId w:val="19"/>
-        </w:numPr>
-      </w:pPr>
-      <w:r>
-        <w:t>Le planning détaillé doit s’inscrire dans le planning initial.</w:t>
-      </w:r>
-      <w:r>
-        <w:t xml:space="preserve"> Il faut que l’on puisse situer cette planification détaillée par rapport à la planification initiale.</w:t>
-      </w:r>
-    </w:p>
-    <w:p>
-      <w:pPr>
-        <w:pStyle w:val="Titre1"/>
-      </w:pPr>
-      <w:bookmarkStart w:id="25" w:name="_Toc532179964"/>
-      <w:bookmarkStart w:id="26" w:name="_Toc165969648"/>
-      <w:bookmarkStart w:id="27" w:name="_Toc191383376"/>
-      <w:bookmarkEnd w:id="23"/>
-      <w:r>
-        <w:t>Réalisation</w:t>
-      </w:r>
-      <w:bookmarkEnd w:id="25"/>
+      <w:bookmarkStart w:id="26" w:name="_Mode_de_fonctionnement"/>
+      <w:bookmarkStart w:id="27" w:name="_Toc191389691"/>
       <w:bookmarkEnd w:id="26"/>
+      <w:r>
+        <w:t>Mode de fonctionnement</w:t>
+      </w:r>
       <w:bookmarkEnd w:id="27"/>
     </w:p>
     <w:p>
       <w:pPr>
+        <w:pStyle w:val="Retraitcorpsdetexte"/>
+      </w:pPr>
+      <w:r>
+        <w:t xml:space="preserve">Pour le développement de ce projet, nous avons utilisé la méthodologie agile ainsi que des éléments de la méthode « Scrum ». Nous prônons la communication plutôt que les processus en ayant beaucoup d’interactions pendant le travail. </w:t>
+      </w:r>
+      <w:r>
+        <w:t>Nous n’hésitons pas à nous demander de l’aide et à discuter de nos doutes quant à la réalisation.</w:t>
+      </w:r>
+    </w:p>
+    <w:p>
+      <w:pPr>
+        <w:pStyle w:val="Retraitcorpsdetexte"/>
+      </w:pPr>
+      <w:r>
+        <w:t xml:space="preserve">Chaque séquence de travail est débutée par un </w:t>
+      </w:r>
+      <w:proofErr w:type="gramStart"/>
+      <w:r>
+        <w:t>« </w:t>
+      </w:r>
+      <w:r>
+        <w:t>meeting</w:t>
+      </w:r>
+      <w:r>
+        <w:t> »</w:t>
+      </w:r>
+      <w:proofErr w:type="gramEnd"/>
+      <w:r>
+        <w:t xml:space="preserve"> de 5-10 minutes </w:t>
+      </w:r>
+      <w:r>
+        <w:t xml:space="preserve">(daily </w:t>
+      </w:r>
+      <w:proofErr w:type="spellStart"/>
+      <w:r>
+        <w:t>scrum</w:t>
+      </w:r>
+      <w:proofErr w:type="spellEnd"/>
+      <w:r>
+        <w:t xml:space="preserve">) </w:t>
+      </w:r>
+      <w:r>
+        <w:t xml:space="preserve">dans lequel </w:t>
+      </w:r>
+      <w:r>
+        <w:t xml:space="preserve">nous résumons ce qui s’est passé précédemment et </w:t>
+      </w:r>
+      <w:r>
+        <w:t xml:space="preserve">nous répartissons le travail </w:t>
+      </w:r>
+      <w:r>
+        <w:t>pour la session</w:t>
+      </w:r>
+      <w:r>
+        <w:t xml:space="preserve">. </w:t>
+      </w:r>
+      <w:r>
+        <w:t>Quand la séquence est longue, nous prenons un second moment pour une réunion du même type que la première</w:t>
+      </w:r>
+      <w:r>
+        <w:t>.</w:t>
+      </w:r>
+    </w:p>
+    <w:p>
+      <w:pPr>
+        <w:pStyle w:val="Retraitcorpsdetexte"/>
+      </w:pPr>
+      <w:r>
+        <w:t>Notre atmosphère de travail est décontractée et amical, afin de rendre les moments de travail agréables et pour conserver notre motivation à avancer ensemble.</w:t>
+      </w:r>
+    </w:p>
+    <w:p>
+      <w:pPr>
+        <w:pStyle w:val="Retraitcorpsdetexte"/>
+      </w:pPr>
+    </w:p>
+    <w:p>
+      <w:pPr>
+        <w:pStyle w:val="Retraitcorpsdetexte"/>
+      </w:pPr>
+      <w:r>
+        <w:t xml:space="preserve">Nous utilisons </w:t>
+      </w:r>
+      <w:hyperlink r:id="rId12" w:history="1">
+        <w:r>
+          <w:rPr>
+            <w:rStyle w:val="Lienhypertexte"/>
+          </w:rPr>
+          <w:t>GitHub</w:t>
+        </w:r>
+      </w:hyperlink>
+      <w:r>
+        <w:t xml:space="preserve"> pour la gestion des versions de l’application et </w:t>
+      </w:r>
+      <w:hyperlink r:id="rId13" w:history="1">
+        <w:r>
+          <w:rPr>
+            <w:rStyle w:val="Lienhypertexte"/>
+          </w:rPr>
+          <w:t>GitHub Project</w:t>
+        </w:r>
+      </w:hyperlink>
+      <w:r>
+        <w:t xml:space="preserve"> </w:t>
+      </w:r>
+      <w:r>
+        <w:t xml:space="preserve">pour la </w:t>
+      </w:r>
+      <w:r>
+        <w:t xml:space="preserve">planification et </w:t>
+      </w:r>
+      <w:r>
+        <w:t>répartition des tâches.</w:t>
+      </w:r>
+    </w:p>
+    <w:p>
+      <w:pPr>
+        <w:pStyle w:val="Retraitcorpsdetexte"/>
+      </w:pPr>
+    </w:p>
+    <w:p>
+      <w:pPr>
         <w:pStyle w:val="Titre2"/>
       </w:pPr>
-      <w:r>
-        <w:t>Mode de fonctionnement</w:t>
-      </w:r>
+      <w:bookmarkStart w:id="28" w:name="_Toc191389692"/>
+      <w:r>
+        <w:t>Conventions</w:t>
+      </w:r>
+      <w:bookmarkEnd w:id="28"/>
     </w:p>
     <w:p>
       <w:pPr>
         <w:pStyle w:val="Retraitcorpsdetexte"/>
       </w:pPr>
       <w:r>
-        <w:t xml:space="preserve">Pour le développement de ce projet, nous avons utilisé la méthodologie agile ainsi que des éléments de la méthode « Scrum ». Nous prônons la communication plutôt que les processus en ayant beaucoup d’interactions pendant le travail. </w:t>
-      </w:r>
-      <w:r>
-        <w:t>Nous n’hésitons pas à nous demander de l’aide et à discuter de nos doutes quant à la réalisation.</w:t>
+        <w:t>Notre équipe de développement</w:t>
+      </w:r>
+      <w:r>
+        <w:t>, utilisant les méthodologies agiles</w:t>
+      </w:r>
+      <w:r>
+        <w:t xml:space="preserve">, </w:t>
+      </w:r>
+      <w:r>
+        <w:t>est dynamique.</w:t>
+      </w:r>
+      <w:r>
+        <w:t xml:space="preserve"> Cela se traduit par les éléments mentionnés au </w:t>
+      </w:r>
+      <w:hyperlink w:anchor="_Mode_de_fonctionnement" w:history="1">
+        <w:r>
+          <w:rPr>
+            <w:rStyle w:val="Lienhypertexte"/>
+          </w:rPr>
+          <w:t>point précédent</w:t>
+        </w:r>
+      </w:hyperlink>
+      <w:r>
+        <w:t xml:space="preserve"> et ceux qui suivent.</w:t>
       </w:r>
     </w:p>
     <w:p>
       <w:pPr>
         <w:pStyle w:val="Retraitcorpsdetexte"/>
       </w:pPr>
-      <w:r>
-        <w:t xml:space="preserve">Chaque séquence de travail est débutée par un </w:t>
-      </w:r>
-      <w:r>
-        <w:t>« </w:t>
-      </w:r>
-      <w:r>
-        <w:t>meeting</w:t>
-      </w:r>
-      <w:r>
-        <w:t> »</w:t>
-      </w:r>
-      <w:r>
-        <w:t xml:space="preserve"> de 5-10 minutes </w:t>
-      </w:r>
-      <w:r>
-        <w:t xml:space="preserve">(daily scrum) </w:t>
-      </w:r>
-      <w:r>
-        <w:t xml:space="preserve">dans lequel </w:t>
-      </w:r>
-      <w:r>
-        <w:t xml:space="preserve">nous résumons ce qui s’est passé précédemment et </w:t>
-      </w:r>
-      <w:r>
-        <w:t xml:space="preserve">nous répartissons le travail </w:t>
-      </w:r>
-      <w:r>
-        <w:t>pour la session</w:t>
-      </w:r>
-      <w:r>
-        <w:t xml:space="preserve">. </w:t>
-      </w:r>
-      <w:r>
-        <w:t>Quand la séquence est longue, nous prenons un second moment pour une réunion du même type que la première</w:t>
-      </w:r>
+    </w:p>
+    <w:p>
+      <w:pPr>
+        <w:pStyle w:val="Titre3"/>
+      </w:pPr>
+      <w:bookmarkStart w:id="29" w:name="_Toc191389693"/>
+      <w:proofErr w:type="spellStart"/>
+      <w:r>
+        <w:t>Commits</w:t>
+      </w:r>
+      <w:proofErr w:type="spellEnd"/>
+      <w:r>
+        <w:t xml:space="preserve"> GitHub</w:t>
+      </w:r>
+      <w:bookmarkEnd w:id="29"/>
+    </w:p>
+    <w:p>
+      <w:pPr>
+        <w:pStyle w:val="Retraitcorpsdetexte3"/>
+      </w:pPr>
+      <w:r>
+        <w:t xml:space="preserve">Afin de rendre la lecture et la compréhension des </w:t>
+      </w:r>
+      <w:proofErr w:type="spellStart"/>
+      <w:r>
+        <w:t>commits</w:t>
+      </w:r>
+      <w:proofErr w:type="spellEnd"/>
+      <w:r>
+        <w:t xml:space="preserve"> GitHub, nous nous sommes mis d’accord pour que le message de chaque commit contienne au moins un emoji. Ceci a également pour but de mettre en valeur notre dynamisme tout en restant sérieux et professionnel.</w:t>
+      </w:r>
+    </w:p>
+    <w:p>
+      <w:pPr>
+        <w:pStyle w:val="Retraitcorpsdetexte3"/>
+      </w:pPr>
+      <w:r>
+        <w:t xml:space="preserve">L’outil d’aide utilisé est le site </w:t>
+      </w:r>
+      <w:r>
+        <w:t>https</w:t>
+      </w:r>
+      <w:r>
+        <w:t xml:space="preserve"> </w:t>
+      </w:r>
+      <w:hyperlink r:id="rId14" w:history="1">
+        <w:proofErr w:type="spellStart"/>
+        <w:r>
+          <w:rPr>
+            <w:rStyle w:val="Lienhypertexte"/>
+          </w:rPr>
+          <w:t>gitmoji.dev</w:t>
+        </w:r>
+        <w:proofErr w:type="spellEnd"/>
+      </w:hyperlink>
       <w:r>
         <w:t>.</w:t>
       </w:r>
     </w:p>
     <w:p>
       <w:pPr>
-        <w:pStyle w:val="Retraitcorpsdetexte"/>
-      </w:pPr>
-    </w:p>
-    <w:p>
-      <w:pPr>
-        <w:pStyle w:val="Retraitcorpsdetexte"/>
-      </w:pPr>
-      <w:r>
-        <w:t xml:space="preserve">Nous utilisons </w:t>
-      </w:r>
-      <w:hyperlink r:id="rId10" w:history="1">
-        <w:r>
-          <w:rPr>
-            <w:rStyle w:val="Lienhypertexte"/>
-          </w:rPr>
-          <w:t>GitHub</w:t>
-        </w:r>
-      </w:hyperlink>
-      <w:r>
-        <w:t xml:space="preserve"> pour la gestion des versions de l’application et </w:t>
-      </w:r>
-      <w:hyperlink r:id="rId11" w:history="1">
-        <w:r>
-          <w:rPr>
-            <w:rStyle w:val="Lienhypertexte"/>
-          </w:rPr>
-          <w:t>GitHub Project</w:t>
-        </w:r>
-      </w:hyperlink>
-      <w:r>
-        <w:t xml:space="preserve"> </w:t>
-      </w:r>
-      <w:r>
-        <w:t xml:space="preserve">pour la </w:t>
-      </w:r>
-      <w:r>
-        <w:t xml:space="preserve">planification et </w:t>
-      </w:r>
-      <w:r>
-        <w:t>répartition des tâches.</w:t>
-      </w:r>
-    </w:p>
-    <w:p>
-      <w:pPr>
-        <w:pStyle w:val="Retraitcorpsdetexte"/>
-      </w:pPr>
-    </w:p>
-    <w:p>
-      <w:pPr>
         <w:pStyle w:val="Titre2"/>
       </w:pPr>
-      <w:r>
-        <w:t>Conventions</w:t>
-      </w:r>
-    </w:p>
-    <w:p>
-      <w:pPr>
-        <w:pStyle w:val="Retraitcorpsdetexte"/>
-      </w:pPr>
-      <w:r>
-        <w:t>Notre équipe de développement</w:t>
-      </w:r>
-      <w:r>
-        <w:t>, utilisant les méthodologies agiles</w:t>
-      </w:r>
-      <w:r>
-        <w:t xml:space="preserve">, </w:t>
-      </w:r>
-      <w:r>
-        <w:t>est dynamique.</w:t>
-      </w:r>
-    </w:p>
-    <w:p>
-      <w:pPr>
-        <w:pStyle w:val="Titre2"/>
-      </w:pPr>
-      <w:bookmarkStart w:id="28" w:name="_Toc191383377"/>
+      <w:bookmarkStart w:id="30" w:name="_Toc191389694"/>
       <w:r>
         <w:t>Liste des routes</w:t>
       </w:r>
-      <w:bookmarkEnd w:id="28"/>
+      <w:bookmarkEnd w:id="30"/>
     </w:p>
     <w:p>
       <w:pPr>
@@ -3950,6 +4352,7 @@
         <w:ind w:left="0"/>
       </w:pPr>
       <w:r>
+        <w:lastRenderedPageBreak/>
         <w:t xml:space="preserve">JSON </w:t>
       </w:r>
       <w:r>
@@ -3969,7 +4372,79 @@
         <w:ind w:left="0"/>
       </w:pPr>
       <w:r>
-        <w:t>{"livre_id", "titre", "nombre_pages", "extrait", "annee_edition", "image", "ecrivain_nom", "ecrivain_prenom", "editeur_nom", "categorie_nom", "moyenne_appreciations", "commentaires":[{"commentaire"}]}</w:t>
+        <w:t>{"</w:t>
+      </w:r>
+      <w:proofErr w:type="spellStart"/>
+      <w:r>
+        <w:t>livre_id</w:t>
+      </w:r>
+      <w:proofErr w:type="spellEnd"/>
+      <w:r>
+        <w:t>", "titre", "</w:t>
+      </w:r>
+      <w:proofErr w:type="spellStart"/>
+      <w:r>
+        <w:t>nombre_pages</w:t>
+      </w:r>
+      <w:proofErr w:type="spellEnd"/>
+      <w:r>
+        <w:t>", "extrait", "</w:t>
+      </w:r>
+      <w:proofErr w:type="spellStart"/>
+      <w:r>
+        <w:t>annee_edition</w:t>
+      </w:r>
+      <w:proofErr w:type="spellEnd"/>
+      <w:r>
+        <w:t>", "image", "</w:t>
+      </w:r>
+      <w:proofErr w:type="spellStart"/>
+      <w:r>
+        <w:t>ecrivain_nom</w:t>
+      </w:r>
+      <w:proofErr w:type="spellEnd"/>
+      <w:r>
+        <w:t>", "</w:t>
+      </w:r>
+      <w:proofErr w:type="spellStart"/>
+      <w:r>
+        <w:t>ecrivain_prenom</w:t>
+      </w:r>
+      <w:proofErr w:type="spellEnd"/>
+      <w:r>
+        <w:t>", "</w:t>
+      </w:r>
+      <w:proofErr w:type="spellStart"/>
+      <w:r>
+        <w:t>editeur_nom</w:t>
+      </w:r>
+      <w:proofErr w:type="spellEnd"/>
+      <w:r>
+        <w:t>", "</w:t>
+      </w:r>
+      <w:proofErr w:type="spellStart"/>
+      <w:r>
+        <w:t>categorie_nom</w:t>
+      </w:r>
+      <w:proofErr w:type="spellEnd"/>
+      <w:r>
+        <w:t>", "</w:t>
+      </w:r>
+      <w:proofErr w:type="spellStart"/>
+      <w:r>
+        <w:t>moyenne_appreciations</w:t>
+      </w:r>
+      <w:proofErr w:type="spellEnd"/>
+      <w:r>
+        <w:t>", "commentaires</w:t>
+      </w:r>
+      <w:proofErr w:type="gramStart"/>
+      <w:r>
+        <w:t>":[</w:t>
+      </w:r>
+      <w:proofErr w:type="gramEnd"/>
+      <w:r>
+        <w:t>{"commentaire"}]}</w:t>
       </w:r>
     </w:p>
     <w:p>
@@ -3980,6 +4455,7 @@
       <w:r>
         <w:t xml:space="preserve">JSON </w:t>
       </w:r>
+      <w:proofErr w:type="spellStart"/>
       <w:r>
         <w:rPr>
           <w:i/>
@@ -3994,6 +4470,7 @@
         </w:rPr>
         <w:t>_preview</w:t>
       </w:r>
+      <w:proofErr w:type="spellEnd"/>
       <w:r>
         <w:t> :</w:t>
       </w:r>
@@ -4004,11 +4481,18 @@
         <w:ind w:left="0"/>
       </w:pPr>
       <w:r>
-        <w:lastRenderedPageBreak/>
         <w:t>{</w:t>
       </w:r>
       <w:r>
-        <w:t>"livre_id"</w:t>
+        <w:t>"</w:t>
+      </w:r>
+      <w:proofErr w:type="spellStart"/>
+      <w:r>
+        <w:t>livre_id</w:t>
+      </w:r>
+      <w:proofErr w:type="spellEnd"/>
+      <w:r>
+        <w:t>"</w:t>
       </w:r>
       <w:r>
         <w:t xml:space="preserve">, </w:t>
@@ -4020,37 +4504,85 @@
         <w:t xml:space="preserve">, </w:t>
       </w:r>
       <w:r>
-        <w:t>"annee_edition"</w:t>
+        <w:t>"</w:t>
+      </w:r>
+      <w:proofErr w:type="spellStart"/>
+      <w:r>
+        <w:t>annee_edition</w:t>
+      </w:r>
+      <w:proofErr w:type="spellEnd"/>
+      <w:r>
+        <w:t>"</w:t>
       </w:r>
       <w:r>
         <w:t xml:space="preserve">, </w:t>
       </w:r>
       <w:r>
-        <w:t>"ecrivain_nom"</w:t>
+        <w:t>"</w:t>
+      </w:r>
+      <w:proofErr w:type="spellStart"/>
+      <w:r>
+        <w:t>ecrivain_nom</w:t>
+      </w:r>
+      <w:proofErr w:type="spellEnd"/>
+      <w:r>
+        <w:t>"</w:t>
       </w:r>
       <w:r>
         <w:t xml:space="preserve">, </w:t>
       </w:r>
       <w:r>
-        <w:t>"ecrivain_prenom"</w:t>
+        <w:t>"</w:t>
+      </w:r>
+      <w:proofErr w:type="spellStart"/>
+      <w:r>
+        <w:t>ecrivain_prenom</w:t>
+      </w:r>
+      <w:proofErr w:type="spellEnd"/>
+      <w:r>
+        <w:t>"</w:t>
       </w:r>
       <w:r>
         <w:t xml:space="preserve">, </w:t>
       </w:r>
       <w:r>
-        <w:t>"editeur_nom"</w:t>
+        <w:t>"</w:t>
+      </w:r>
+      <w:proofErr w:type="spellStart"/>
+      <w:r>
+        <w:t>editeur_nom</w:t>
+      </w:r>
+      <w:proofErr w:type="spellEnd"/>
+      <w:r>
+        <w:t>"</w:t>
       </w:r>
       <w:r>
         <w:t xml:space="preserve">, </w:t>
       </w:r>
       <w:r>
-        <w:t>"categorie_nom"</w:t>
+        <w:t>"</w:t>
+      </w:r>
+      <w:proofErr w:type="spellStart"/>
+      <w:r>
+        <w:t>categorie_nom</w:t>
+      </w:r>
+      <w:proofErr w:type="spellEnd"/>
+      <w:r>
+        <w:t>"</w:t>
       </w:r>
       <w:r>
         <w:t xml:space="preserve">, </w:t>
       </w:r>
       <w:r>
-        <w:t>"moyenne_appreciations"</w:t>
+        <w:t>"</w:t>
+      </w:r>
+      <w:proofErr w:type="spellStart"/>
+      <w:r>
+        <w:t>moyenne_appreciations</w:t>
+      </w:r>
+      <w:proofErr w:type="spellEnd"/>
+      <w:r>
+        <w:t>"</w:t>
       </w:r>
       <w:r>
         <w:t>}</w:t>
@@ -4081,7 +4613,55 @@
         <w:ind w:left="0"/>
       </w:pPr>
       <w:r>
-        <w:t>{"pseudo", "date_inscription", "admin", "nombre_commentaires", "commentaires":[{"commentaire"}], "nombre_appreciations", "appréciations":[{"appréciation"}], "nombre_livres", "livres":[livre_preview]}</w:t>
+        <w:t>{"pseudo", "</w:t>
+      </w:r>
+      <w:proofErr w:type="spellStart"/>
+      <w:r>
+        <w:t>date_inscription</w:t>
+      </w:r>
+      <w:proofErr w:type="spellEnd"/>
+      <w:r>
+        <w:t>", "admin", "</w:t>
+      </w:r>
+      <w:proofErr w:type="spellStart"/>
+      <w:r>
+        <w:t>nombre_commentaires</w:t>
+      </w:r>
+      <w:proofErr w:type="spellEnd"/>
+      <w:r>
+        <w:t>", "commentaires</w:t>
+      </w:r>
+      <w:proofErr w:type="gramStart"/>
+      <w:r>
+        <w:t>":[</w:t>
+      </w:r>
+      <w:proofErr w:type="gramEnd"/>
+      <w:r>
+        <w:t>{"commentaire"}], "</w:t>
+      </w:r>
+      <w:proofErr w:type="spellStart"/>
+      <w:r>
+        <w:t>nombre_appreciations</w:t>
+      </w:r>
+      <w:proofErr w:type="spellEnd"/>
+      <w:r>
+        <w:t>", "appréciations":[{"appréciation"}], "</w:t>
+      </w:r>
+      <w:proofErr w:type="spellStart"/>
+      <w:r>
+        <w:t>nombre_livres</w:t>
+      </w:r>
+      <w:proofErr w:type="spellEnd"/>
+      <w:r>
+        <w:t>", "livres":[</w:t>
+      </w:r>
+      <w:proofErr w:type="spellStart"/>
+      <w:r>
+        <w:t>livre_preview</w:t>
+      </w:r>
+      <w:proofErr w:type="spellEnd"/>
+      <w:r>
+        <w:t>]}</w:t>
       </w:r>
     </w:p>
     <w:tbl>
@@ -4359,6 +4939,8 @@
             <w:r>
               <w:t>[</w:t>
             </w:r>
+            <w:proofErr w:type="spellStart"/>
+            <w:proofErr w:type="gramStart"/>
             <w:r>
               <w:rPr>
                 <w:i/>
@@ -4366,13 +4948,23 @@
               </w:rPr>
               <w:t>livre</w:t>
             </w:r>
+            <w:proofErr w:type="gramEnd"/>
             <w:r>
               <w:rPr>
                 <w:i/>
                 <w:iCs/>
               </w:rPr>
-              <w:t xml:space="preserve">_preview, </w:t>
-            </w:r>
+              <w:t>_preview</w:t>
+            </w:r>
+            <w:proofErr w:type="spellEnd"/>
+            <w:r>
+              <w:rPr>
+                <w:i/>
+                <w:iCs/>
+              </w:rPr>
+              <w:t xml:space="preserve">, </w:t>
+            </w:r>
+            <w:proofErr w:type="spellStart"/>
             <w:r>
               <w:rPr>
                 <w:i/>
@@ -4385,7 +4977,15 @@
                 <w:i/>
                 <w:iCs/>
               </w:rPr>
-              <w:t>_preview, …</w:t>
+              <w:t>_preview</w:t>
+            </w:r>
+            <w:proofErr w:type="spellEnd"/>
+            <w:r>
+              <w:rPr>
+                <w:i/>
+                <w:iCs/>
+              </w:rPr>
+              <w:t>, …</w:t>
             </w:r>
             <w:r>
               <w:t> ]</w:t>
@@ -4547,7 +5147,15 @@
               <w:t>/api/</w:t>
             </w:r>
             <w:r>
-              <w:t>livres/:id</w:t>
+              <w:t>livres</w:t>
+            </w:r>
+            <w:proofErr w:type="gramStart"/>
+            <w:r>
+              <w:t>/:</w:t>
+            </w:r>
+            <w:proofErr w:type="gramEnd"/>
+            <w:r>
+              <w:t>id</w:t>
             </w:r>
           </w:p>
         </w:tc>
@@ -4638,7 +5246,15 @@
               <w:ind w:left="0"/>
             </w:pPr>
             <w:r>
-              <w:t>/api/livres/:id</w:t>
+              <w:t>/api/livres</w:t>
+            </w:r>
+            <w:proofErr w:type="gramStart"/>
+            <w:r>
+              <w:t>/:</w:t>
+            </w:r>
+            <w:proofErr w:type="gramEnd"/>
+            <w:r>
+              <w:t>id</w:t>
             </w:r>
           </w:p>
         </w:tc>
@@ -4723,7 +5339,15 @@
               <w:t>/api/</w:t>
             </w:r>
             <w:r>
-              <w:t>livres/:id</w:t>
+              <w:t>livres</w:t>
+            </w:r>
+            <w:proofErr w:type="gramStart"/>
+            <w:r>
+              <w:t>/:</w:t>
+            </w:r>
+            <w:proofErr w:type="gramEnd"/>
+            <w:r>
+              <w:t>id</w:t>
             </w:r>
           </w:p>
         </w:tc>
@@ -4833,14 +5457,42 @@
               <w:rPr>
                 <w:rFonts w:ascii="Consolas" w:hAnsi="Consolas"/>
               </w:rPr>
-              <w:t>{"pseudo", "mot_de_passe", "confirmation_mot_de_passe"}</w:t>
-            </w:r>
-          </w:p>
-          <w:p>
-            <w:pPr>
+              <w:t>{"pseudo", "</w:t>
+            </w:r>
+            <w:proofErr w:type="spellStart"/>
+            <w:r>
               <w:rPr>
                 <w:rFonts w:ascii="Consolas" w:hAnsi="Consolas"/>
               </w:rPr>
+              <w:t>mot_de_passe</w:t>
+            </w:r>
+            <w:proofErr w:type="spellEnd"/>
+            <w:r>
+              <w:rPr>
+                <w:rFonts w:ascii="Consolas" w:hAnsi="Consolas"/>
+              </w:rPr>
+              <w:t>", "</w:t>
+            </w:r>
+            <w:proofErr w:type="spellStart"/>
+            <w:r>
+              <w:rPr>
+                <w:rFonts w:ascii="Consolas" w:hAnsi="Consolas"/>
+              </w:rPr>
+              <w:t>confirmation_mot_de_passe</w:t>
+            </w:r>
+            <w:proofErr w:type="spellEnd"/>
+            <w:r>
+              <w:rPr>
+                <w:rFonts w:ascii="Consolas" w:hAnsi="Consolas"/>
+              </w:rPr>
+              <w:t>"}</w:t>
+            </w:r>
+          </w:p>
+          <w:p>
+            <w:pPr>
+              <w:rPr>
+                <w:rFonts w:ascii="Consolas" w:hAnsi="Consolas"/>
+              </w:rPr>
             </w:pPr>
           </w:p>
         </w:tc>
@@ -4855,9 +5507,11 @@
               <w:ind w:left="0"/>
               <w:jc w:val="left"/>
             </w:pPr>
+            <w:proofErr w:type="spellStart"/>
             <w:r>
               <w:t>Token</w:t>
             </w:r>
+            <w:proofErr w:type="spellEnd"/>
           </w:p>
         </w:tc>
         <w:tc>
@@ -4931,7 +5585,21 @@
               <w:rPr>
                 <w:rFonts w:ascii="Consolas" w:hAnsi="Consolas"/>
               </w:rPr>
-              <w:t>{"pseudo", "mot_de_passe"}</w:t>
+              <w:t>{"pseudo", "</w:t>
+            </w:r>
+            <w:proofErr w:type="spellStart"/>
+            <w:r>
+              <w:rPr>
+                <w:rFonts w:ascii="Consolas" w:hAnsi="Consolas"/>
+              </w:rPr>
+              <w:t>mot_de_passe</w:t>
+            </w:r>
+            <w:proofErr w:type="spellEnd"/>
+            <w:r>
+              <w:rPr>
+                <w:rFonts w:ascii="Consolas" w:hAnsi="Consolas"/>
+              </w:rPr>
+              <w:t>"}</w:t>
             </w:r>
           </w:p>
           <w:p>
@@ -4951,9 +5619,11 @@
               <w:ind w:left="0"/>
               <w:jc w:val="left"/>
             </w:pPr>
+            <w:proofErr w:type="spellStart"/>
             <w:r>
               <w:t>Token</w:t>
             </w:r>
+            <w:proofErr w:type="spellEnd"/>
           </w:p>
         </w:tc>
         <w:tc>
@@ -5012,8 +5682,13 @@
             <w:r>
               <w:t>s</w:t>
             </w:r>
-            <w:r>
-              <w:t>/:id</w:t>
+            <w:proofErr w:type="gramStart"/>
+            <w:r>
+              <w:t>/:</w:t>
+            </w:r>
+            <w:proofErr w:type="gramEnd"/>
+            <w:r>
+              <w:t>id</w:t>
             </w:r>
           </w:p>
         </w:tc>
@@ -5027,7 +5702,21 @@
               <w:rPr>
                 <w:rFonts w:ascii="Consolas" w:hAnsi="Consolas"/>
               </w:rPr>
-              <w:t>{"pseudo", "mot_de_passe", "admin"}</w:t>
+              <w:t>{"pseudo", "</w:t>
+            </w:r>
+            <w:proofErr w:type="spellStart"/>
+            <w:r>
+              <w:rPr>
+                <w:rFonts w:ascii="Consolas" w:hAnsi="Consolas"/>
+              </w:rPr>
+              <w:t>mot_de_passe</w:t>
+            </w:r>
+            <w:proofErr w:type="spellEnd"/>
+            <w:r>
+              <w:rPr>
+                <w:rFonts w:ascii="Consolas" w:hAnsi="Consolas"/>
+              </w:rPr>
+              <w:t>", "admin"}</w:t>
             </w:r>
           </w:p>
         </w:tc>
@@ -5157,8 +5846,13 @@
             <w:r>
               <w:t>s</w:t>
             </w:r>
-            <w:r>
-              <w:t>/:id</w:t>
+            <w:proofErr w:type="gramStart"/>
+            <w:r>
+              <w:t>/:</w:t>
+            </w:r>
+            <w:proofErr w:type="gramEnd"/>
+            <w:r>
+              <w:t>id</w:t>
             </w:r>
           </w:p>
         </w:tc>
@@ -5247,8 +5941,13 @@
             <w:r>
               <w:t>s</w:t>
             </w:r>
-            <w:r>
-              <w:t>/:id</w:t>
+            <w:proofErr w:type="gramStart"/>
+            <w:r>
+              <w:t>/:</w:t>
+            </w:r>
+            <w:proofErr w:type="gramEnd"/>
+            <w:r>
+              <w:t>id</w:t>
             </w:r>
           </w:p>
         </w:tc>
@@ -5349,12 +6048,14 @@
             <w:r>
               <w:t>/api/</w:t>
             </w:r>
+            <w:proofErr w:type="spellStart"/>
             <w:r>
               <w:t>categorie</w:t>
             </w:r>
             <w:r>
               <w:t>s</w:t>
             </w:r>
+            <w:proofErr w:type="spellEnd"/>
           </w:p>
         </w:tc>
         <w:tc>
@@ -5403,8 +6104,13 @@
               <w:jc w:val="left"/>
             </w:pPr>
             <w:r>
-              <w:t>Ajoute une catégie</w:t>
-            </w:r>
+              <w:t xml:space="preserve">Ajoute une </w:t>
+            </w:r>
+            <w:proofErr w:type="spellStart"/>
+            <w:r>
+              <w:t>catégie</w:t>
+            </w:r>
+            <w:proofErr w:type="spellEnd"/>
           </w:p>
         </w:tc>
       </w:tr>
@@ -5440,13 +6146,23 @@
               <w:ind w:left="0"/>
             </w:pPr>
             <w:r>
-              <w:t>/api/categorie</w:t>
+              <w:t>/api/</w:t>
+            </w:r>
+            <w:proofErr w:type="spellStart"/>
+            <w:r>
+              <w:t>categorie</w:t>
             </w:r>
             <w:r>
               <w:t>s</w:t>
             </w:r>
-            <w:r>
-              <w:t>/:id</w:t>
+            <w:proofErr w:type="spellEnd"/>
+            <w:proofErr w:type="gramStart"/>
+            <w:r>
+              <w:t>/:</w:t>
+            </w:r>
+            <w:proofErr w:type="gramEnd"/>
+            <w:r>
+              <w:t>id</w:t>
             </w:r>
           </w:p>
         </w:tc>
@@ -5531,11 +6247,16 @@
               <w:ind w:left="0"/>
             </w:pPr>
             <w:r>
-              <w:t>/api/categorie</w:t>
+              <w:t>/api/</w:t>
+            </w:r>
+            <w:proofErr w:type="spellStart"/>
+            <w:r>
+              <w:t>categorie</w:t>
             </w:r>
             <w:r>
               <w:t>s</w:t>
             </w:r>
+            <w:proofErr w:type="spellEnd"/>
           </w:p>
         </w:tc>
         <w:tc>
@@ -5572,7 +6293,21 @@
               <w:rPr>
                 <w:rFonts w:ascii="Consolas" w:hAnsi="Consolas"/>
               </w:rPr>
-              <w:t>{"id","nom"}</w:t>
+              <w:t>{"</w:t>
+            </w:r>
+            <w:proofErr w:type="spellStart"/>
+            <w:r>
+              <w:rPr>
+                <w:rFonts w:ascii="Consolas" w:hAnsi="Consolas"/>
+              </w:rPr>
+              <w:t>id","nom</w:t>
+            </w:r>
+            <w:proofErr w:type="spellEnd"/>
+            <w:r>
+              <w:rPr>
+                <w:rFonts w:ascii="Consolas" w:hAnsi="Consolas"/>
+              </w:rPr>
+              <w:t>"}</w:t>
             </w:r>
             <w:r>
               <w:rPr>
@@ -5634,13 +6369,23 @@
               <w:ind w:left="0"/>
             </w:pPr>
             <w:r>
-              <w:t>/api/categorie</w:t>
+              <w:t>/api/</w:t>
+            </w:r>
+            <w:proofErr w:type="spellStart"/>
+            <w:r>
+              <w:t>categorie</w:t>
             </w:r>
             <w:r>
               <w:t>s</w:t>
             </w:r>
-            <w:r>
-              <w:t>/:id</w:t>
+            <w:proofErr w:type="spellEnd"/>
+            <w:proofErr w:type="gramStart"/>
+            <w:r>
+              <w:t>/:</w:t>
+            </w:r>
+            <w:proofErr w:type="gramEnd"/>
+            <w:r>
+              <w:t>id</w:t>
             </w:r>
           </w:p>
         </w:tc>
@@ -5724,12 +6469,14 @@
             <w:r>
               <w:t>/api/</w:t>
             </w:r>
+            <w:proofErr w:type="spellStart"/>
             <w:r>
               <w:t>ecrivain</w:t>
             </w:r>
             <w:r>
               <w:t>s</w:t>
             </w:r>
+            <w:proofErr w:type="spellEnd"/>
           </w:p>
         </w:tc>
         <w:tc>
@@ -5748,7 +6495,21 @@
               <w:rPr>
                 <w:rFonts w:ascii="Consolas" w:hAnsi="Consolas"/>
               </w:rPr>
-              <w:t>{"nom", "prenom"}</w:t>
+              <w:t>{"nom", "</w:t>
+            </w:r>
+            <w:proofErr w:type="spellStart"/>
+            <w:r>
+              <w:rPr>
+                <w:rFonts w:ascii="Consolas" w:hAnsi="Consolas"/>
+              </w:rPr>
+              <w:t>prenom</w:t>
+            </w:r>
+            <w:proofErr w:type="spellEnd"/>
+            <w:r>
+              <w:rPr>
+                <w:rFonts w:ascii="Consolas" w:hAnsi="Consolas"/>
+              </w:rPr>
+              <w:t>"}</w:t>
             </w:r>
           </w:p>
         </w:tc>
@@ -5815,7 +6576,20 @@
               <w:ind w:left="0"/>
             </w:pPr>
             <w:r>
-              <w:t>/api/ecrivains/:id</w:t>
+              <w:t>/api/</w:t>
+            </w:r>
+            <w:proofErr w:type="spellStart"/>
+            <w:r>
+              <w:t>ecrivains</w:t>
+            </w:r>
+            <w:proofErr w:type="spellEnd"/>
+            <w:proofErr w:type="gramStart"/>
+            <w:r>
+              <w:t>/:</w:t>
+            </w:r>
+            <w:proofErr w:type="gramEnd"/>
+            <w:r>
+              <w:t>id</w:t>
             </w:r>
           </w:p>
         </w:tc>
@@ -5833,7 +6607,21 @@
               <w:rPr>
                 <w:rFonts w:ascii="Consolas" w:hAnsi="Consolas"/>
               </w:rPr>
-              <w:t>{"nom", "prenom"}</w:t>
+              <w:t>{"nom", "</w:t>
+            </w:r>
+            <w:proofErr w:type="spellStart"/>
+            <w:r>
+              <w:rPr>
+                <w:rFonts w:ascii="Consolas" w:hAnsi="Consolas"/>
+              </w:rPr>
+              <w:t>prenom</w:t>
+            </w:r>
+            <w:proofErr w:type="spellEnd"/>
+            <w:r>
+              <w:rPr>
+                <w:rFonts w:ascii="Consolas" w:hAnsi="Consolas"/>
+              </w:rPr>
+              <w:t>"}</w:t>
             </w:r>
           </w:p>
         </w:tc>
@@ -5902,9 +6690,11 @@
             <w:r>
               <w:t>/api/</w:t>
             </w:r>
+            <w:proofErr w:type="spellStart"/>
             <w:r>
               <w:t>ecrivains</w:t>
             </w:r>
+            <w:proofErr w:type="spellEnd"/>
           </w:p>
         </w:tc>
         <w:tc>
@@ -5950,7 +6740,21 @@
               <w:rPr>
                 <w:rFonts w:ascii="Consolas" w:hAnsi="Consolas"/>
               </w:rPr>
-              <w:t>"prenom"}</w:t>
+              <w:t>"</w:t>
+            </w:r>
+            <w:proofErr w:type="spellStart"/>
+            <w:r>
+              <w:rPr>
+                <w:rFonts w:ascii="Consolas" w:hAnsi="Consolas"/>
+              </w:rPr>
+              <w:t>prenom</w:t>
+            </w:r>
+            <w:proofErr w:type="spellEnd"/>
+            <w:r>
+              <w:rPr>
+                <w:rFonts w:ascii="Consolas" w:hAnsi="Consolas"/>
+              </w:rPr>
+              <w:t>"}</w:t>
             </w:r>
           </w:p>
         </w:tc>
@@ -6002,7 +6806,20 @@
               <w:ind w:left="0"/>
             </w:pPr>
             <w:r>
-              <w:t>/api/ecrivains/:id</w:t>
+              <w:t>/api/</w:t>
+            </w:r>
+            <w:proofErr w:type="spellStart"/>
+            <w:r>
+              <w:t>ecrivains</w:t>
+            </w:r>
+            <w:proofErr w:type="spellEnd"/>
+            <w:proofErr w:type="gramStart"/>
+            <w:r>
+              <w:t>/:</w:t>
+            </w:r>
+            <w:proofErr w:type="gramEnd"/>
+            <w:r>
+              <w:t>id</w:t>
             </w:r>
           </w:p>
         </w:tc>
@@ -6084,8 +6901,13 @@
               <w:ind w:left="0"/>
             </w:pPr>
             <w:r>
-              <w:t>/api/editeur</w:t>
-            </w:r>
+              <w:t>/api/</w:t>
+            </w:r>
+            <w:proofErr w:type="spellStart"/>
+            <w:r>
+              <w:t>editeur</w:t>
+            </w:r>
+            <w:proofErr w:type="spellEnd"/>
           </w:p>
         </w:tc>
         <w:tc>
@@ -6131,10 +6953,7 @@
               <w:jc w:val="left"/>
             </w:pPr>
             <w:r>
-              <w:t xml:space="preserve">Ajoute un </w:t>
-            </w:r>
-            <w:r>
-              <w:t>éditeur</w:t>
+              <w:t>Ajoute un éditeur</w:t>
             </w:r>
           </w:p>
         </w:tc>
@@ -6171,7 +6990,20 @@
               <w:ind w:left="0"/>
             </w:pPr>
             <w:r>
-              <w:t>/api/editeur/:id</w:t>
+              <w:t>/api/</w:t>
+            </w:r>
+            <w:proofErr w:type="spellStart"/>
+            <w:r>
+              <w:t>editeur</w:t>
+            </w:r>
+            <w:proofErr w:type="spellEnd"/>
+            <w:proofErr w:type="gramStart"/>
+            <w:r>
+              <w:t>/:</w:t>
+            </w:r>
+            <w:proofErr w:type="gramEnd"/>
+            <w:r>
+              <w:t>id</w:t>
             </w:r>
           </w:p>
         </w:tc>
@@ -6259,8 +7091,13 @@
               <w:ind w:left="0"/>
             </w:pPr>
             <w:r>
-              <w:t>/api/editeur</w:t>
-            </w:r>
+              <w:t>/api/</w:t>
+            </w:r>
+            <w:proofErr w:type="spellStart"/>
+            <w:r>
+              <w:t>editeur</w:t>
+            </w:r>
+            <w:proofErr w:type="spellEnd"/>
           </w:p>
         </w:tc>
         <w:tc>
@@ -6306,13 +7143,7 @@
               <w:jc w:val="left"/>
             </w:pPr>
             <w:r>
-              <w:t xml:space="preserve">Récupère tous les </w:t>
-            </w:r>
-            <w:r>
-              <w:t>éditeurs</w:t>
-            </w:r>
-            <w:r>
-              <w:t xml:space="preserve"> avec leurs informations</w:t>
+              <w:t>Récupère tous les éditeurs avec leurs informations</w:t>
             </w:r>
           </w:p>
         </w:tc>
@@ -6349,7 +7180,20 @@
               <w:ind w:left="0"/>
             </w:pPr>
             <w:r>
-              <w:t>/api/editeur/:id</w:t>
+              <w:t>/api/</w:t>
+            </w:r>
+            <w:proofErr w:type="spellStart"/>
+            <w:r>
+              <w:t>editeur</w:t>
+            </w:r>
+            <w:proofErr w:type="spellEnd"/>
+            <w:proofErr w:type="gramStart"/>
+            <w:r>
+              <w:t>/:</w:t>
+            </w:r>
+            <w:proofErr w:type="gramEnd"/>
+            <w:r>
+              <w:t>id</w:t>
             </w:r>
           </w:p>
         </w:tc>
@@ -6396,8 +7240,13 @@
               <w:jc w:val="left"/>
             </w:pPr>
             <w:r>
-              <w:t>Supprime un editeur</w:t>
-            </w:r>
+              <w:t xml:space="preserve">Supprime un </w:t>
+            </w:r>
+            <w:proofErr w:type="spellStart"/>
+            <w:r>
+              <w:t>editeur</w:t>
+            </w:r>
+            <w:proofErr w:type="spellEnd"/>
           </w:p>
         </w:tc>
       </w:tr>
@@ -6463,7 +7312,35 @@
               <w:rPr>
                 <w:rFonts w:ascii="Consolas" w:hAnsi="Consolas"/>
               </w:rPr>
-              <w:t>{"livre_fk", "utilisateur_fk", "commentaire"}</w:t>
+              <w:t>{"</w:t>
+            </w:r>
+            <w:proofErr w:type="spellStart"/>
+            <w:r>
+              <w:rPr>
+                <w:rFonts w:ascii="Consolas" w:hAnsi="Consolas"/>
+              </w:rPr>
+              <w:t>livre_fk</w:t>
+            </w:r>
+            <w:proofErr w:type="spellEnd"/>
+            <w:r>
+              <w:rPr>
+                <w:rFonts w:ascii="Consolas" w:hAnsi="Consolas"/>
+              </w:rPr>
+              <w:t>", "</w:t>
+            </w:r>
+            <w:proofErr w:type="spellStart"/>
+            <w:r>
+              <w:rPr>
+                <w:rFonts w:ascii="Consolas" w:hAnsi="Consolas"/>
+              </w:rPr>
+              <w:t>utilisateur_fk</w:t>
+            </w:r>
+            <w:proofErr w:type="spellEnd"/>
+            <w:r>
+              <w:rPr>
+                <w:rFonts w:ascii="Consolas" w:hAnsi="Consolas"/>
+              </w:rPr>
+              <w:t>", "commentaire"}</w:t>
             </w:r>
           </w:p>
         </w:tc>
@@ -6533,7 +7410,35 @@
               <w:rPr>
                 <w:rFonts w:ascii="Consolas" w:hAnsi="Consolas"/>
               </w:rPr>
-              <w:t>{"livre_fk", "utilisateur_fk", "commentaire"}</w:t>
+              <w:t>{"</w:t>
+            </w:r>
+            <w:proofErr w:type="spellStart"/>
+            <w:r>
+              <w:rPr>
+                <w:rFonts w:ascii="Consolas" w:hAnsi="Consolas"/>
+              </w:rPr>
+              <w:t>livre_fk</w:t>
+            </w:r>
+            <w:proofErr w:type="spellEnd"/>
+            <w:r>
+              <w:rPr>
+                <w:rFonts w:ascii="Consolas" w:hAnsi="Consolas"/>
+              </w:rPr>
+              <w:t>", "</w:t>
+            </w:r>
+            <w:proofErr w:type="spellStart"/>
+            <w:r>
+              <w:rPr>
+                <w:rFonts w:ascii="Consolas" w:hAnsi="Consolas"/>
+              </w:rPr>
+              <w:t>utilisateur_fk</w:t>
+            </w:r>
+            <w:proofErr w:type="spellEnd"/>
+            <w:r>
+              <w:rPr>
+                <w:rFonts w:ascii="Consolas" w:hAnsi="Consolas"/>
+              </w:rPr>
+              <w:t>", "commentaire"}</w:t>
             </w:r>
           </w:p>
         </w:tc>
@@ -6620,7 +7525,35 @@
               <w:rPr>
                 <w:rFonts w:ascii="Consolas" w:hAnsi="Consolas"/>
               </w:rPr>
-              <w:t>{"livre_fk", "utilisateur_fk", "commentaire"}</w:t>
+              <w:t>{"</w:t>
+            </w:r>
+            <w:proofErr w:type="spellStart"/>
+            <w:r>
+              <w:rPr>
+                <w:rFonts w:ascii="Consolas" w:hAnsi="Consolas"/>
+              </w:rPr>
+              <w:t>livre_fk</w:t>
+            </w:r>
+            <w:proofErr w:type="spellEnd"/>
+            <w:r>
+              <w:rPr>
+                <w:rFonts w:ascii="Consolas" w:hAnsi="Consolas"/>
+              </w:rPr>
+              <w:t>", "</w:t>
+            </w:r>
+            <w:proofErr w:type="spellStart"/>
+            <w:r>
+              <w:rPr>
+                <w:rFonts w:ascii="Consolas" w:hAnsi="Consolas"/>
+              </w:rPr>
+              <w:t>utilisateur_fk</w:t>
+            </w:r>
+            <w:proofErr w:type="spellEnd"/>
+            <w:r>
+              <w:rPr>
+                <w:rFonts w:ascii="Consolas" w:hAnsi="Consolas"/>
+              </w:rPr>
+              <w:t>", "commentaire"}</w:t>
             </w:r>
           </w:p>
         </w:tc>
@@ -6708,7 +7641,35 @@
               <w:rPr>
                 <w:rFonts w:ascii="Consolas" w:hAnsi="Consolas"/>
               </w:rPr>
-              <w:t>{"livre_fk", "utilisateur_fk"}</w:t>
+              <w:t>{"</w:t>
+            </w:r>
+            <w:proofErr w:type="spellStart"/>
+            <w:r>
+              <w:rPr>
+                <w:rFonts w:ascii="Consolas" w:hAnsi="Consolas"/>
+              </w:rPr>
+              <w:t>livre_fk</w:t>
+            </w:r>
+            <w:proofErr w:type="spellEnd"/>
+            <w:r>
+              <w:rPr>
+                <w:rFonts w:ascii="Consolas" w:hAnsi="Consolas"/>
+              </w:rPr>
+              <w:t>", "</w:t>
+            </w:r>
+            <w:proofErr w:type="spellStart"/>
+            <w:r>
+              <w:rPr>
+                <w:rFonts w:ascii="Consolas" w:hAnsi="Consolas"/>
+              </w:rPr>
+              <w:t>utilisateur_fk</w:t>
+            </w:r>
+            <w:proofErr w:type="spellEnd"/>
+            <w:r>
+              <w:rPr>
+                <w:rFonts w:ascii="Consolas" w:hAnsi="Consolas"/>
+              </w:rPr>
+              <w:t>"}</w:t>
             </w:r>
           </w:p>
         </w:tc>
@@ -6777,9 +7738,11 @@
             <w:r>
               <w:t>/api/</w:t>
             </w:r>
+            <w:proofErr w:type="spellStart"/>
             <w:r>
               <w:t>appreciations</w:t>
             </w:r>
+            <w:proofErr w:type="spellEnd"/>
           </w:p>
         </w:tc>
         <w:tc>
@@ -6810,7 +7773,35 @@
               <w:rPr>
                 <w:rFonts w:ascii="Consolas" w:hAnsi="Consolas"/>
               </w:rPr>
-              <w:t>{"livre_fk", "utilisateur_fk", "note"}</w:t>
+              <w:t>{"</w:t>
+            </w:r>
+            <w:proofErr w:type="spellStart"/>
+            <w:r>
+              <w:rPr>
+                <w:rFonts w:ascii="Consolas" w:hAnsi="Consolas"/>
+              </w:rPr>
+              <w:t>livre_fk</w:t>
+            </w:r>
+            <w:proofErr w:type="spellEnd"/>
+            <w:r>
+              <w:rPr>
+                <w:rFonts w:ascii="Consolas" w:hAnsi="Consolas"/>
+              </w:rPr>
+              <w:t>", "</w:t>
+            </w:r>
+            <w:proofErr w:type="spellStart"/>
+            <w:r>
+              <w:rPr>
+                <w:rFonts w:ascii="Consolas" w:hAnsi="Consolas"/>
+              </w:rPr>
+              <w:t>utilisateur_fk</w:t>
+            </w:r>
+            <w:proofErr w:type="spellEnd"/>
+            <w:r>
+              <w:rPr>
+                <w:rFonts w:ascii="Consolas" w:hAnsi="Consolas"/>
+              </w:rPr>
+              <w:t>", "note"}</w:t>
             </w:r>
           </w:p>
         </w:tc>
@@ -6864,8 +7855,18 @@
             <w:r>
               <w:t>/api/</w:t>
             </w:r>
-            <w:r>
-              <w:t>appreciations/:id</w:t>
+            <w:proofErr w:type="spellStart"/>
+            <w:r>
+              <w:t>appreciations</w:t>
+            </w:r>
+            <w:proofErr w:type="spellEnd"/>
+            <w:proofErr w:type="gramStart"/>
+            <w:r>
+              <w:t>/:</w:t>
+            </w:r>
+            <w:proofErr w:type="gramEnd"/>
+            <w:r>
+              <w:t>id</w:t>
             </w:r>
           </w:p>
         </w:tc>
@@ -6912,10 +7913,7 @@
               <w:jc w:val="left"/>
             </w:pPr>
             <w:r>
-              <w:t>Supprime un</w:t>
-            </w:r>
-            <w:r>
-              <w:t>e appréciation</w:t>
+              <w:t>Supprime une appréciation</w:t>
             </w:r>
           </w:p>
         </w:tc>
@@ -6952,9 +7950,11 @@
             <w:r>
               <w:t>/api/</w:t>
             </w:r>
+            <w:proofErr w:type="spellStart"/>
             <w:r>
               <w:t>appreciations</w:t>
             </w:r>
+            <w:proofErr w:type="spellEnd"/>
           </w:p>
         </w:tc>
         <w:tc>
@@ -6970,7 +7970,35 @@
               <w:rPr>
                 <w:rFonts w:ascii="Consolas" w:hAnsi="Consolas"/>
               </w:rPr>
-              <w:t>{"livre_fk", "utilisateur_fk", "</w:t>
+              <w:t>{"</w:t>
+            </w:r>
+            <w:proofErr w:type="spellStart"/>
+            <w:r>
+              <w:rPr>
+                <w:rFonts w:ascii="Consolas" w:hAnsi="Consolas"/>
+              </w:rPr>
+              <w:t>livre_fk</w:t>
+            </w:r>
+            <w:proofErr w:type="spellEnd"/>
+            <w:r>
+              <w:rPr>
+                <w:rFonts w:ascii="Consolas" w:hAnsi="Consolas"/>
+              </w:rPr>
+              <w:t>", "</w:t>
+            </w:r>
+            <w:proofErr w:type="spellStart"/>
+            <w:r>
+              <w:rPr>
+                <w:rFonts w:ascii="Consolas" w:hAnsi="Consolas"/>
+              </w:rPr>
+              <w:t>utilisateur_fk</w:t>
+            </w:r>
+            <w:proofErr w:type="spellEnd"/>
+            <w:r>
+              <w:rPr>
+                <w:rFonts w:ascii="Consolas" w:hAnsi="Consolas"/>
+              </w:rPr>
+              <w:t>", "</w:t>
             </w:r>
             <w:r>
               <w:rPr>
@@ -7012,10 +8040,7 @@
               <w:jc w:val="left"/>
             </w:pPr>
             <w:r>
-              <w:t>Publie un</w:t>
-            </w:r>
-            <w:r>
-              <w:t>e appréciation</w:t>
+              <w:t>Publie une appréciation</w:t>
             </w:r>
           </w:p>
         </w:tc>
@@ -7054,9 +8079,11 @@
             <w:r>
               <w:t>/api/</w:t>
             </w:r>
+            <w:proofErr w:type="spellStart"/>
             <w:r>
               <w:t>appreciations</w:t>
             </w:r>
+            <w:proofErr w:type="spellEnd"/>
           </w:p>
         </w:tc>
         <w:tc>
@@ -7073,7 +8100,35 @@
               <w:rPr>
                 <w:rFonts w:ascii="Consolas" w:hAnsi="Consolas"/>
               </w:rPr>
-              <w:t>{"livre_fk", "utilisateur_fk", "</w:t>
+              <w:t>{"</w:t>
+            </w:r>
+            <w:proofErr w:type="spellStart"/>
+            <w:r>
+              <w:rPr>
+                <w:rFonts w:ascii="Consolas" w:hAnsi="Consolas"/>
+              </w:rPr>
+              <w:t>livre_fk</w:t>
+            </w:r>
+            <w:proofErr w:type="spellEnd"/>
+            <w:r>
+              <w:rPr>
+                <w:rFonts w:ascii="Consolas" w:hAnsi="Consolas"/>
+              </w:rPr>
+              <w:t>", "</w:t>
+            </w:r>
+            <w:proofErr w:type="spellStart"/>
+            <w:r>
+              <w:rPr>
+                <w:rFonts w:ascii="Consolas" w:hAnsi="Consolas"/>
+              </w:rPr>
+              <w:t>utilisateur_fk</w:t>
+            </w:r>
+            <w:proofErr w:type="spellEnd"/>
+            <w:r>
+              <w:rPr>
+                <w:rFonts w:ascii="Consolas" w:hAnsi="Consolas"/>
+              </w:rPr>
+              <w:t>", "</w:t>
             </w:r>
             <w:r>
               <w:rPr>
@@ -7420,15 +8475,15 @@
       <w:pPr>
         <w:pStyle w:val="Titre2"/>
       </w:pPr>
-      <w:bookmarkStart w:id="29" w:name="_Toc532179965"/>
-      <w:bookmarkStart w:id="30" w:name="_Toc165969649"/>
-      <w:bookmarkStart w:id="31" w:name="_Toc191383378"/>
+      <w:bookmarkStart w:id="31" w:name="_Toc532179965"/>
+      <w:bookmarkStart w:id="32" w:name="_Toc165969649"/>
+      <w:bookmarkStart w:id="33" w:name="_Toc191389695"/>
       <w:r>
         <w:t>Dossier de Réalisation</w:t>
       </w:r>
-      <w:bookmarkEnd w:id="29"/>
-      <w:bookmarkEnd w:id="30"/>
       <w:bookmarkEnd w:id="31"/>
+      <w:bookmarkEnd w:id="32"/>
+      <w:bookmarkEnd w:id="33"/>
     </w:p>
     <w:p>
       <w:pPr>
@@ -7587,15 +8642,15 @@
       <w:pPr>
         <w:pStyle w:val="Titre2"/>
       </w:pPr>
-      <w:bookmarkStart w:id="32" w:name="_Toc532179960"/>
-      <w:bookmarkStart w:id="33" w:name="_Toc165969644"/>
-      <w:bookmarkStart w:id="34" w:name="_Toc191383379"/>
+      <w:bookmarkStart w:id="34" w:name="_Toc532179960"/>
+      <w:bookmarkStart w:id="35" w:name="_Toc165969644"/>
+      <w:bookmarkStart w:id="36" w:name="_Toc191389696"/>
       <w:r>
         <w:t>Modifications</w:t>
       </w:r>
-      <w:bookmarkEnd w:id="32"/>
-      <w:bookmarkEnd w:id="33"/>
       <w:bookmarkEnd w:id="34"/>
+      <w:bookmarkEnd w:id="35"/>
+      <w:bookmarkEnd w:id="36"/>
     </w:p>
     <w:p>
       <w:pPr>
@@ -7637,31 +8692,31 @@
       <w:pPr>
         <w:pStyle w:val="Titre1"/>
       </w:pPr>
-      <w:bookmarkStart w:id="35" w:name="_Toc532179966"/>
-      <w:bookmarkStart w:id="36" w:name="_Toc165969650"/>
-      <w:bookmarkStart w:id="37" w:name="_Toc191383380"/>
+      <w:bookmarkStart w:id="37" w:name="_Toc532179966"/>
+      <w:bookmarkStart w:id="38" w:name="_Toc165969650"/>
+      <w:bookmarkStart w:id="39" w:name="_Toc191389697"/>
       <w:r>
         <w:t>Tests</w:t>
       </w:r>
-      <w:bookmarkEnd w:id="35"/>
-      <w:bookmarkEnd w:id="36"/>
       <w:bookmarkEnd w:id="37"/>
-    </w:p>
-    <w:p>
-      <w:pPr>
-        <w:pStyle w:val="Titre2"/>
-      </w:pPr>
-      <w:bookmarkStart w:id="38" w:name="_Toc532179968"/>
-      <w:bookmarkStart w:id="39" w:name="_Toc165969652"/>
-      <w:bookmarkStart w:id="40" w:name="_Ref308525868"/>
-      <w:bookmarkStart w:id="41" w:name="_Toc191383381"/>
-      <w:r>
-        <w:t>Dossier des tests</w:t>
-      </w:r>
       <w:bookmarkEnd w:id="38"/>
       <w:bookmarkEnd w:id="39"/>
+    </w:p>
+    <w:p>
+      <w:pPr>
+        <w:pStyle w:val="Titre2"/>
+      </w:pPr>
+      <w:bookmarkStart w:id="40" w:name="_Toc532179968"/>
+      <w:bookmarkStart w:id="41" w:name="_Toc165969652"/>
+      <w:bookmarkStart w:id="42" w:name="_Ref308525868"/>
+      <w:bookmarkStart w:id="43" w:name="_Toc191389698"/>
+      <w:r>
+        <w:t>Dossier des tests</w:t>
+      </w:r>
       <w:bookmarkEnd w:id="40"/>
       <w:bookmarkEnd w:id="41"/>
+      <w:bookmarkEnd w:id="42"/>
+      <w:bookmarkEnd w:id="43"/>
     </w:p>
     <w:p>
       <w:pPr>
@@ -7710,8 +8765,13 @@
           <w:numId w:val="22"/>
         </w:numPr>
       </w:pPr>
-      <w:r>
-        <w:t>raison, décisions, etc.</w:t>
+      <w:proofErr w:type="gramStart"/>
+      <w:r>
+        <w:t>raison</w:t>
+      </w:r>
+      <w:proofErr w:type="gramEnd"/>
+      <w:r>
+        <w:t>, décisions, etc.</w:t>
       </w:r>
     </w:p>
     <w:p>
@@ -7723,8 +8783,13 @@
         </w:numPr>
       </w:pPr>
       <w:r>
-        <w:t>Liste des bugs répertoriés avec la date de découverte et leur état:</w:t>
-      </w:r>
+        <w:t xml:space="preserve">Liste des bugs répertoriés avec la date de découverte et leur </w:t>
+      </w:r>
+      <w:proofErr w:type="gramStart"/>
+      <w:r>
+        <w:t>état:</w:t>
+      </w:r>
+      <w:proofErr w:type="gramEnd"/>
     </w:p>
     <w:p>
       <w:pPr>
@@ -7748,28 +8813,28 @@
       <w:pPr>
         <w:pStyle w:val="Titre1"/>
       </w:pPr>
-      <w:bookmarkStart w:id="42" w:name="_Toc165969653"/>
-      <w:bookmarkStart w:id="43" w:name="_Toc191383382"/>
+      <w:bookmarkStart w:id="44" w:name="_Toc165969653"/>
+      <w:bookmarkStart w:id="45" w:name="_Toc191389699"/>
       <w:r>
         <w:t>Conclusion</w:t>
       </w:r>
-      <w:bookmarkEnd w:id="42"/>
-      <w:bookmarkEnd w:id="43"/>
+      <w:bookmarkEnd w:id="44"/>
+      <w:bookmarkEnd w:id="45"/>
     </w:p>
     <w:p>
       <w:pPr>
         <w:pStyle w:val="Titre2"/>
       </w:pPr>
-      <w:bookmarkStart w:id="44" w:name="_Toc165969654"/>
-      <w:bookmarkStart w:id="45" w:name="_Toc191383383"/>
+      <w:bookmarkStart w:id="46" w:name="_Toc165969654"/>
+      <w:bookmarkStart w:id="47" w:name="_Toc191389700"/>
       <w:r>
         <w:t xml:space="preserve">Bilan des </w:t>
       </w:r>
-      <w:bookmarkEnd w:id="44"/>
+      <w:bookmarkEnd w:id="46"/>
       <w:r>
         <w:t>fonctionnalités demandées</w:t>
       </w:r>
-      <w:bookmarkEnd w:id="45"/>
+      <w:bookmarkEnd w:id="47"/>
     </w:p>
     <w:p>
       <w:pPr>
@@ -7808,47 +8873,8 @@
       <w:pPr>
         <w:pStyle w:val="Titre2"/>
       </w:pPr>
-      <w:bookmarkStart w:id="46" w:name="_Toc165969655"/>
-      <w:bookmarkStart w:id="47" w:name="_Toc191383384"/>
-      <w:r>
-        <w:t>Bilan de la planification</w:t>
-      </w:r>
-      <w:bookmarkEnd w:id="46"/>
-      <w:bookmarkEnd w:id="47"/>
-    </w:p>
-    <w:p>
-      <w:pPr>
-        <w:pStyle w:val="Informations"/>
-        <w:numPr>
-          <w:ilvl w:val="5"/>
-          <w:numId w:val="24"/>
-        </w:numPr>
-      </w:pPr>
-      <w:r>
-        <w:t xml:space="preserve">Distinguer </w:t>
-      </w:r>
-      <w:r>
-        <w:t xml:space="preserve">et expliquer </w:t>
-      </w:r>
-      <w:r>
-        <w:t xml:space="preserve">les tâches qui ont généré des retards ou de l'avance dans la </w:t>
-      </w:r>
-      <w:r>
-        <w:t>gestion du</w:t>
-      </w:r>
-      <w:r>
-        <w:t xml:space="preserve"> projet.</w:t>
-      </w:r>
-      <w:r>
-        <w:t xml:space="preserve"> Indiquer les différence entre les planifications initiales et détaillées avec le journal de travail.</w:t>
-      </w:r>
-    </w:p>
-    <w:p>
-      <w:pPr>
-        <w:pStyle w:val="Titre2"/>
-      </w:pPr>
       <w:bookmarkStart w:id="48" w:name="_Toc165969656"/>
-      <w:bookmarkStart w:id="49" w:name="_Toc191383385"/>
+      <w:bookmarkStart w:id="49" w:name="_Toc191389701"/>
       <w:r>
         <w:t>Bilan personnel</w:t>
       </w:r>
@@ -7857,123 +8883,93 @@
     </w:p>
     <w:p>
       <w:pPr>
+        <w:pStyle w:val="Titre3"/>
+      </w:pPr>
+      <w:bookmarkStart w:id="50" w:name="_Toc191389702"/>
+      <w:r>
+        <w:t>Mateo</w:t>
+      </w:r>
+      <w:bookmarkEnd w:id="50"/>
+    </w:p>
+    <w:p>
+      <w:pPr>
+        <w:pStyle w:val="Retraitcorpsdetexte3"/>
+        <w:rPr>
+          <w:color w:val="FF0000"/>
+        </w:rPr>
+      </w:pPr>
+      <w:proofErr w:type="spellStart"/>
+      <w:r>
+        <w:rPr>
+          <w:color w:val="FF0000"/>
+        </w:rPr>
+        <w:t>AAAAh</w:t>
+      </w:r>
+      <w:proofErr w:type="spellEnd"/>
+    </w:p>
+    <w:p>
+      <w:pPr>
+        <w:pStyle w:val="Titre3"/>
+      </w:pPr>
+      <w:bookmarkStart w:id="51" w:name="_Toc191389703"/>
+      <w:r>
+        <w:t>Alban</w:t>
+      </w:r>
+      <w:bookmarkEnd w:id="51"/>
+    </w:p>
+    <w:p>
+      <w:pPr>
+        <w:pStyle w:val="Retraitcorpsdetexte3"/>
+        <w:rPr>
+          <w:color w:val="FF0000"/>
+        </w:rPr>
+      </w:pPr>
+      <w:r>
+        <w:rPr>
+          <w:color w:val="FF0000"/>
+        </w:rPr>
+        <w:t>AAAH</w:t>
+      </w:r>
+    </w:p>
+    <w:p>
+      <w:pPr>
+        <w:pStyle w:val="Titre3"/>
+      </w:pPr>
+      <w:bookmarkStart w:id="52" w:name="_Toc191389704"/>
+      <w:r>
+        <w:t>Antoine</w:t>
+      </w:r>
+      <w:bookmarkEnd w:id="52"/>
+    </w:p>
+    <w:p>
+      <w:pPr>
+        <w:pStyle w:val="Retraitcorpsdetexte3"/>
+        <w:rPr>
+          <w:color w:val="FF0000"/>
+        </w:rPr>
+      </w:pPr>
+      <w:r>
+        <w:rPr>
+          <w:color w:val="FF0000"/>
+        </w:rPr>
+        <w:t>AAAAJ</w:t>
+      </w:r>
+    </w:p>
+    <w:p>
+      <w:pPr>
         <w:pStyle w:val="Informations"/>
-        <w:numPr>
-          <w:ilvl w:val="5"/>
-          <w:numId w:val="24"/>
-        </w:numPr>
-      </w:pPr>
-      <w:r>
-        <w:t>Si c’était à refaire</w:t>
-      </w:r>
-      <w:r>
-        <w:t>:</w:t>
-      </w:r>
-    </w:p>
-    <w:p>
-      <w:pPr>
-        <w:pStyle w:val="Informations"/>
-        <w:numPr>
-          <w:ilvl w:val="6"/>
-          <w:numId w:val="24"/>
-        </w:numPr>
-      </w:pPr>
-      <w:r>
-        <w:t>Q</w:t>
-      </w:r>
-      <w:r>
-        <w:t xml:space="preserve">u’est-ce </w:t>
-      </w:r>
-      <w:r>
-        <w:t>qu’il faudrait garder</w:t>
-      </w:r>
-      <w:r>
-        <w:t> </w:t>
-      </w:r>
-      <w:r>
-        <w:t>? Les</w:t>
-      </w:r>
-      <w:r>
-        <w:t xml:space="preserve"> plus et les moins ?</w:t>
-      </w:r>
-    </w:p>
-    <w:p>
-      <w:pPr>
-        <w:pStyle w:val="Informations"/>
-        <w:numPr>
-          <w:ilvl w:val="6"/>
-          <w:numId w:val="24"/>
-        </w:numPr>
-      </w:pPr>
-      <w:r>
-        <w:t>Q</w:t>
-      </w:r>
-      <w:r>
-        <w:t xml:space="preserve">u’est-ce </w:t>
-      </w:r>
-      <w:r>
-        <w:t>qu’il faudrait gérer, réaliser ou traiter différemment ?</w:t>
-      </w:r>
-    </w:p>
-    <w:p>
-      <w:pPr>
-        <w:pStyle w:val="Informations"/>
-        <w:numPr>
-          <w:ilvl w:val="5"/>
-          <w:numId w:val="24"/>
-        </w:numPr>
-      </w:pPr>
-      <w:r>
-        <w:t>Qu’est que ce projet m’a appris ?</w:t>
-      </w:r>
-    </w:p>
-    <w:p>
-      <w:pPr>
-        <w:pStyle w:val="Informations"/>
-        <w:numPr>
-          <w:ilvl w:val="5"/>
-          <w:numId w:val="24"/>
-        </w:numPr>
-      </w:pPr>
-      <w:r>
-        <w:t>Suite à donner, améliorations souhaitables, …</w:t>
-      </w:r>
-    </w:p>
-    <w:p>
-      <w:pPr>
-        <w:pStyle w:val="Informations"/>
-        <w:numPr>
-          <w:ilvl w:val="5"/>
-          <w:numId w:val="24"/>
-        </w:numPr>
-      </w:pPr>
-      <w:r>
-        <w:t>Remerciements, signature, etc.</w:t>
-      </w:r>
+        <w:ind w:left="2160"/>
+      </w:pPr>
     </w:p>
     <w:p>
       <w:pPr>
         <w:pStyle w:val="Titre1"/>
       </w:pPr>
-      <w:bookmarkStart w:id="50" w:name="_Toc532179971"/>
-      <w:bookmarkStart w:id="51" w:name="_Toc165969657"/>
-      <w:bookmarkStart w:id="52" w:name="_Toc191383386"/>
+      <w:bookmarkStart w:id="53" w:name="_Toc532179971"/>
+      <w:bookmarkStart w:id="54" w:name="_Toc165969657"/>
+      <w:bookmarkStart w:id="55" w:name="_Toc191389705"/>
       <w:r>
         <w:t>Divers</w:t>
-      </w:r>
-      <w:bookmarkEnd w:id="50"/>
-      <w:bookmarkEnd w:id="51"/>
-      <w:bookmarkEnd w:id="52"/>
-    </w:p>
-    <w:p>
-      <w:pPr>
-        <w:pStyle w:val="Titre2"/>
-      </w:pPr>
-      <w:bookmarkStart w:id="53" w:name="_Toc532179972"/>
-      <w:bookmarkStart w:id="54" w:name="_Toc165969658"/>
-      <w:bookmarkStart w:id="55" w:name="_Toc191383387"/>
-      <w:r>
-        <w:t>Journal de travail</w:t>
       </w:r>
       <w:bookmarkEnd w:id="53"/>
       <w:bookmarkEnd w:id="54"/>
@@ -7981,173 +8977,172 @@
     </w:p>
     <w:p>
       <w:pPr>
-        <w:pStyle w:val="Informations"/>
+        <w:pStyle w:val="Titre2"/>
+      </w:pPr>
+      <w:bookmarkStart w:id="56" w:name="_Toc532179972"/>
+      <w:bookmarkStart w:id="57" w:name="_Toc165969658"/>
+      <w:bookmarkStart w:id="58" w:name="_Toc191389706"/>
+      <w:r>
+        <w:t>Journal de travail</w:t>
+      </w:r>
+      <w:bookmarkEnd w:id="56"/>
+      <w:bookmarkEnd w:id="57"/>
+      <w:bookmarkEnd w:id="58"/>
+    </w:p>
+    <w:p>
+      <w:pPr>
+        <w:pStyle w:val="Retraitcorpsdetexte"/>
+        <w:ind w:left="1416"/>
+      </w:pPr>
+      <w:r>
+        <w:t xml:space="preserve">Il n’y a pas de journal de travail en tant que tel dans ce projet mais tout ce qui a été réalisé </w:t>
+      </w:r>
+      <w:proofErr w:type="gramStart"/>
+      <w:r>
+        <w:t>peut être</w:t>
+      </w:r>
+      <w:proofErr w:type="gramEnd"/>
+      <w:r>
+        <w:t xml:space="preserve"> suivi et compris à l’aide des commentaires </w:t>
+      </w:r>
+      <w:r>
+        <w:t xml:space="preserve">des </w:t>
+      </w:r>
+      <w:proofErr w:type="spellStart"/>
+      <w:r>
+        <w:t>commits</w:t>
+      </w:r>
+      <w:proofErr w:type="spellEnd"/>
+      <w:r>
+        <w:t xml:space="preserve"> </w:t>
+      </w:r>
+      <w:r>
+        <w:t>GitHub</w:t>
+      </w:r>
+      <w:r>
+        <w:t xml:space="preserve">, </w:t>
+      </w:r>
+      <w:hyperlink r:id="rId15" w:history="1">
+        <w:r>
+          <w:rPr>
+            <w:rStyle w:val="Lienhypertexte"/>
+          </w:rPr>
+          <w:t>ici</w:t>
+        </w:r>
+      </w:hyperlink>
+      <w:r>
+        <w:t>.</w:t>
+      </w:r>
+    </w:p>
+    <w:p>
+      <w:pPr>
+        <w:pStyle w:val="Titre2"/>
+      </w:pPr>
+      <w:bookmarkStart w:id="59" w:name="_Toc191389707"/>
+      <w:r>
+        <w:t>Webographie</w:t>
+      </w:r>
+      <w:bookmarkEnd w:id="59"/>
+    </w:p>
+    <w:p>
+      <w:pPr>
+        <w:pStyle w:val="Retraitcorpsdetexte"/>
         <w:numPr>
-          <w:ilvl w:val="5"/>
-          <w:numId w:val="25"/>
+          <w:ilvl w:val="0"/>
+          <w:numId w:val="49"/>
         </w:numPr>
       </w:pPr>
       <w:r>
-        <w:t>Date, activité</w:t>
-      </w:r>
-      <w:r>
-        <w:t xml:space="preserve"> (description qui permet</w:t>
-      </w:r>
-      <w:r>
-        <w:t xml:space="preserve"> de reproduire le cheminement du projet)</w:t>
-      </w:r>
-      <w:r>
-        <w:t>, durée</w:t>
-      </w:r>
-      <w:r>
-        <w:t>, liens et références sur des documents externes</w:t>
-      </w:r>
-      <w:r>
-        <w:t>.</w:t>
-      </w:r>
-      <w:r>
-        <w:t xml:space="preserve"> Lorsqu’une activité de recherches a été entreprise, il convient d’énumérer ce qui a été trouvé, avec les références.</w:t>
-      </w:r>
-    </w:p>
-    <w:p>
-      <w:pPr>
-        <w:pStyle w:val="Titre2"/>
-      </w:pPr>
-      <w:bookmarkStart w:id="56" w:name="_Toc191383388"/>
-      <w:r>
-        <w:t>Bibliographie</w:t>
-      </w:r>
-      <w:bookmarkEnd w:id="56"/>
-    </w:p>
-    <w:p>
-      <w:pPr>
-        <w:pStyle w:val="Informations"/>
+        <w:t xml:space="preserve">Emojis pour les </w:t>
+      </w:r>
+      <w:proofErr w:type="spellStart"/>
+      <w:r>
+        <w:t>commits</w:t>
+      </w:r>
+      <w:proofErr w:type="spellEnd"/>
+      <w:r>
+        <w:t xml:space="preserve"> Git : </w:t>
+      </w:r>
+      <w:hyperlink r:id="rId16" w:history="1">
+        <w:r>
+          <w:rPr>
+            <w:rStyle w:val="Lienhypertexte"/>
+          </w:rPr>
+          <w:t>https://gitmoji.dev/</w:t>
+        </w:r>
+      </w:hyperlink>
+    </w:p>
+    <w:p>
+      <w:pPr>
+        <w:pStyle w:val="Retraitcorpsdetexte"/>
         <w:numPr>
-          <w:ilvl w:val="5"/>
-          <w:numId w:val="25"/>
+          <w:ilvl w:val="0"/>
+          <w:numId w:val="49"/>
         </w:numPr>
       </w:pPr>
       <w:r>
-        <w:t>Références des livres</w:t>
-      </w:r>
-      <w:r>
-        <w:t>, revues et publications</w:t>
-      </w:r>
-      <w:r>
-        <w:t xml:space="preserve"> u</w:t>
-      </w:r>
-      <w:r>
-        <w:t>tilisés durant le projet.</w:t>
-      </w:r>
-    </w:p>
-    <w:p>
-      <w:pPr>
-        <w:pStyle w:val="Titre2"/>
-      </w:pPr>
-      <w:bookmarkStart w:id="57" w:name="_Toc191383389"/>
-      <w:r>
-        <w:t>Webographie</w:t>
-      </w:r>
-      <w:bookmarkEnd w:id="57"/>
-    </w:p>
-    <w:p>
-      <w:pPr>
-        <w:pStyle w:val="Informations"/>
-        <w:numPr>
-          <w:ilvl w:val="5"/>
-          <w:numId w:val="25"/>
-        </w:numPr>
-      </w:pPr>
-      <w:r>
-        <w:t>Références des sites Internet consultés durant le projet.</w:t>
-      </w:r>
+        <w:t xml:space="preserve">Blog de questions/réponses pour le code : </w:t>
+      </w:r>
+      <w:hyperlink r:id="rId17" w:history="1">
+        <w:r>
+          <w:rPr>
+            <w:rStyle w:val="Lienhypertexte"/>
+          </w:rPr>
+          <w:t>https://stackoverflow.com/</w:t>
+        </w:r>
+      </w:hyperlink>
     </w:p>
     <w:p>
       <w:pPr>
         <w:pStyle w:val="Titre1"/>
       </w:pPr>
-      <w:bookmarkStart w:id="58" w:name="_Toc191383390"/>
+      <w:bookmarkStart w:id="60" w:name="_Toc191389708"/>
       <w:r>
         <w:lastRenderedPageBreak/>
         <w:t>Annexes</w:t>
       </w:r>
-      <w:bookmarkEnd w:id="58"/>
+      <w:bookmarkEnd w:id="60"/>
+    </w:p>
+    <w:p>
+      <w:pPr>
+        <w:pStyle w:val="Corpsdetexte"/>
+        <w:ind w:left="708"/>
+      </w:pPr>
+      <w:r>
+        <w:t>Tous les documents utiles à la correction du projet sont dans l’arborescence (</w:t>
+      </w:r>
+      <w:hyperlink r:id="rId18" w:history="1">
+        <w:r>
+          <w:rPr>
+            <w:rStyle w:val="Lienhypertexte"/>
+          </w:rPr>
+          <w:t>GitHub</w:t>
+        </w:r>
+      </w:hyperlink>
+      <w:r>
+        <w:t xml:space="preserve">) ainsi qu’éventuellement dans le </w:t>
+      </w:r>
+      <w:hyperlink r:id="rId19" w:history="1">
+        <w:r>
+          <w:rPr>
+            <w:rStyle w:val="Lienhypertexte"/>
+          </w:rPr>
+          <w:t>GitHub Project</w:t>
+        </w:r>
+      </w:hyperlink>
+      <w:r>
+        <w:t>.</w:t>
+      </w:r>
     </w:p>
     <w:p>
       <w:pPr>
         <w:pStyle w:val="Informations"/>
-        <w:numPr>
-          <w:ilvl w:val="5"/>
-          <w:numId w:val="25"/>
-        </w:numPr>
-      </w:pPr>
-      <w:r>
-        <w:t>Listing du code source (partiel ou, plus rarement complet)</w:t>
-      </w:r>
-    </w:p>
-    <w:p>
-      <w:pPr>
-        <w:pStyle w:val="Informations"/>
-        <w:numPr>
-          <w:ilvl w:val="5"/>
-          <w:numId w:val="25"/>
-        </w:numPr>
-      </w:pPr>
-      <w:r>
-        <w:t>Guide</w:t>
-      </w:r>
-      <w:r>
-        <w:t>(s)</w:t>
-      </w:r>
-      <w:r>
-        <w:t xml:space="preserve"> d’utilisation et/ou guide de l’administrateur</w:t>
-      </w:r>
-    </w:p>
-    <w:p>
-      <w:pPr>
-        <w:pStyle w:val="Informations"/>
-        <w:numPr>
-          <w:ilvl w:val="5"/>
-          <w:numId w:val="25"/>
-        </w:numPr>
-      </w:pPr>
-      <w:r>
-        <w:t>Etat ou</w:t>
-      </w:r>
-      <w:r>
-        <w:t xml:space="preserve"> « dump » </w:t>
-      </w:r>
-      <w:r>
-        <w:t xml:space="preserve">de la configuration </w:t>
-      </w:r>
-      <w:r>
-        <w:t>des équipements</w:t>
-      </w:r>
-      <w:r>
-        <w:t xml:space="preserve"> (routeur, switch, robot, etc.).</w:t>
-      </w:r>
-    </w:p>
-    <w:p>
-      <w:pPr>
-        <w:pStyle w:val="Informations"/>
-        <w:numPr>
-          <w:ilvl w:val="5"/>
-          <w:numId w:val="25"/>
-        </w:numPr>
-      </w:pPr>
-      <w:r>
-        <w:t>Extraits</w:t>
-      </w:r>
-      <w:r>
-        <w:t xml:space="preserve"> de catalogue, documentation de fabricant</w:t>
-      </w:r>
-      <w:r>
-        <w:t>, etc.</w:t>
-      </w:r>
+        <w:ind w:left="2160"/>
+      </w:pPr>
     </w:p>
     <w:sectPr>
-      <w:headerReference w:type="default" r:id="rId12"/>
-      <w:footerReference w:type="default" r:id="rId13"/>
+      <w:headerReference w:type="default" r:id="rId20"/>
+      <w:footerReference w:type="default" r:id="rId21"/>
       <w:pgSz w:w="11906" w:h="16838" w:code="9"/>
       <w:pgMar w:top="1418" w:right="1418" w:bottom="1418" w:left="1418" w:header="709" w:footer="709" w:gutter="0"/>
       <w:cols w:space="708"/>
@@ -8216,6 +9211,7 @@
               <w:lang w:val="en-US"/>
             </w:rPr>
           </w:pPr>
+          <w:proofErr w:type="gramStart"/>
           <w:r>
             <w:rPr>
               <w:lang w:val="en-US"/>
@@ -8229,6 +9225,7 @@
             </w:rPr>
             <w:t> :</w:t>
           </w:r>
+          <w:proofErr w:type="gramEnd"/>
           <w:r>
             <w:rPr>
               <w:rFonts w:cs="Arial"/>
@@ -8240,7 +9237,21 @@
             <w:rPr>
               <w:lang w:val="en-US"/>
             </w:rPr>
-            <w:t>Mateo Thode, Alban Segalen, Antoine Fabre</w:t>
+            <w:t xml:space="preserve">Mateo Thode, Alban </w:t>
+          </w:r>
+          <w:proofErr w:type="spellStart"/>
+          <w:r>
+            <w:rPr>
+              <w:lang w:val="en-US"/>
+            </w:rPr>
+            <w:t>Segalen</w:t>
+          </w:r>
+          <w:proofErr w:type="spellEnd"/>
+          <w:r>
+            <w:rPr>
+              <w:lang w:val="en-US"/>
+            </w:rPr>
+            <w:t>, Antoine Fabre</w:t>
           </w:r>
           <w:r>
             <w:fldChar w:fldCharType="begin"/>
@@ -8584,7 +9595,7 @@
               <w:rPr>
                 <w:noProof/>
               </w:rPr>
-              <w:t>355</w:t>
+              <w:t>423</w:t>
             </w:r>
           </w:fldSimple>
           <w:r>
@@ -8621,7 +9632,7 @@
               <w:noProof/>
               <w:szCs w:val="16"/>
             </w:rPr>
-            <w:t>12.02.2025 11:20</w:t>
+            <w:t>25.02.2025 14:44</w:t>
           </w:r>
           <w:r>
             <w:rPr>
@@ -8861,7 +9872,7 @@
         <v:path o:extrusionok="f" gradientshapeok="t" o:connecttype="rect"/>
         <o:lock v:ext="edit" aspectratio="t"/>
       </v:shapetype>
-      <v:shape id="_x0000_i1144" type="#_x0000_t75" style="width:11.25pt;height:11.25pt" o:bullet="t">
+      <v:shape id="_x0000_i1072" type="#_x0000_t75" style="width:11.25pt;height:11.25pt" o:bullet="t">
         <v:imagedata r:id="rId1" o:title="BD10263_"/>
       </v:shape>
     </w:pict>
@@ -10408,6 +11419,119 @@
     </w:lvl>
   </w:abstractNum>
   <w:abstractNum w:abstractNumId="22" w15:restartNumberingAfterBreak="0">
+    <w:nsid w:val="2E1469E6"/>
+    <w:multiLevelType w:val="hybridMultilevel"/>
+    <w:tmpl w:val="E056F7E4"/>
+    <w:lvl w:ilvl="0" w:tplc="100C0001">
+      <w:start w:val="1"/>
+      <w:numFmt w:val="bullet"/>
+      <w:lvlText w:val=""/>
+      <w:lvlJc w:val="left"/>
+      <w:pPr>
+        <w:ind w:left="1854" w:hanging="360"/>
+      </w:pPr>
+      <w:rPr>
+        <w:rFonts w:ascii="Symbol" w:hAnsi="Symbol" w:hint="default"/>
+      </w:rPr>
+    </w:lvl>
+    <w:lvl w:ilvl="1" w:tplc="100C0003" w:tentative="1">
+      <w:start w:val="1"/>
+      <w:numFmt w:val="bullet"/>
+      <w:lvlText w:val="o"/>
+      <w:lvlJc w:val="left"/>
+      <w:pPr>
+        <w:ind w:left="2574" w:hanging="360"/>
+      </w:pPr>
+      <w:rPr>
+        <w:rFonts w:ascii="Courier New" w:hAnsi="Courier New" w:cs="Courier New" w:hint="default"/>
+      </w:rPr>
+    </w:lvl>
+    <w:lvl w:ilvl="2" w:tplc="100C0005" w:tentative="1">
+      <w:start w:val="1"/>
+      <w:numFmt w:val="bullet"/>
+      <w:lvlText w:val=""/>
+      <w:lvlJc w:val="left"/>
+      <w:pPr>
+        <w:ind w:left="3294" w:hanging="360"/>
+      </w:pPr>
+      <w:rPr>
+        <w:rFonts w:ascii="Wingdings" w:hAnsi="Wingdings" w:hint="default"/>
+      </w:rPr>
+    </w:lvl>
+    <w:lvl w:ilvl="3" w:tplc="100C0001" w:tentative="1">
+      <w:start w:val="1"/>
+      <w:numFmt w:val="bullet"/>
+      <w:lvlText w:val=""/>
+      <w:lvlJc w:val="left"/>
+      <w:pPr>
+        <w:ind w:left="4014" w:hanging="360"/>
+      </w:pPr>
+      <w:rPr>
+        <w:rFonts w:ascii="Symbol" w:hAnsi="Symbol" w:hint="default"/>
+      </w:rPr>
+    </w:lvl>
+    <w:lvl w:ilvl="4" w:tplc="100C0003" w:tentative="1">
+      <w:start w:val="1"/>
+      <w:numFmt w:val="bullet"/>
+      <w:lvlText w:val="o"/>
+      <w:lvlJc w:val="left"/>
+      <w:pPr>
+        <w:ind w:left="4734" w:hanging="360"/>
+      </w:pPr>
+      <w:rPr>
+        <w:rFonts w:ascii="Courier New" w:hAnsi="Courier New" w:cs="Courier New" w:hint="default"/>
+      </w:rPr>
+    </w:lvl>
+    <w:lvl w:ilvl="5" w:tplc="100C0005" w:tentative="1">
+      <w:start w:val="1"/>
+      <w:numFmt w:val="bullet"/>
+      <w:lvlText w:val=""/>
+      <w:lvlJc w:val="left"/>
+      <w:pPr>
+        <w:ind w:left="5454" w:hanging="360"/>
+      </w:pPr>
+      <w:rPr>
+        <w:rFonts w:ascii="Wingdings" w:hAnsi="Wingdings" w:hint="default"/>
+      </w:rPr>
+    </w:lvl>
+    <w:lvl w:ilvl="6" w:tplc="100C0001" w:tentative="1">
+      <w:start w:val="1"/>
+      <w:numFmt w:val="bullet"/>
+      <w:lvlText w:val=""/>
+      <w:lvlJc w:val="left"/>
+      <w:pPr>
+        <w:ind w:left="6174" w:hanging="360"/>
+      </w:pPr>
+      <w:rPr>
+        <w:rFonts w:ascii="Symbol" w:hAnsi="Symbol" w:hint="default"/>
+      </w:rPr>
+    </w:lvl>
+    <w:lvl w:ilvl="7" w:tplc="100C0003" w:tentative="1">
+      <w:start w:val="1"/>
+      <w:numFmt w:val="bullet"/>
+      <w:lvlText w:val="o"/>
+      <w:lvlJc w:val="left"/>
+      <w:pPr>
+        <w:ind w:left="6894" w:hanging="360"/>
+      </w:pPr>
+      <w:rPr>
+        <w:rFonts w:ascii="Courier New" w:hAnsi="Courier New" w:cs="Courier New" w:hint="default"/>
+      </w:rPr>
+    </w:lvl>
+    <w:lvl w:ilvl="8" w:tplc="100C0005" w:tentative="1">
+      <w:start w:val="1"/>
+      <w:numFmt w:val="bullet"/>
+      <w:lvlText w:val=""/>
+      <w:lvlJc w:val="left"/>
+      <w:pPr>
+        <w:ind w:left="7614" w:hanging="360"/>
+      </w:pPr>
+      <w:rPr>
+        <w:rFonts w:ascii="Wingdings" w:hAnsi="Wingdings" w:hint="default"/>
+      </w:rPr>
+    </w:lvl>
+  </w:abstractNum>
+  <w:abstractNum w:abstractNumId="23" w15:restartNumberingAfterBreak="0">
     <w:nsid w:val="2F2C5963"/>
     <w:multiLevelType w:val="multilevel"/>
     <w:tmpl w:val="E2569098"/>
@@ -10520,7 +11644,7 @@
       </w:pPr>
     </w:lvl>
   </w:abstractNum>
-  <w:abstractNum w:abstractNumId="23" w15:restartNumberingAfterBreak="0">
+  <w:abstractNum w:abstractNumId="24" w15:restartNumberingAfterBreak="0">
     <w:nsid w:val="36506853"/>
     <w:multiLevelType w:val="multilevel"/>
     <w:tmpl w:val="2F6EF210"/>
@@ -10633,7 +11757,7 @@
       </w:rPr>
     </w:lvl>
   </w:abstractNum>
-  <w:abstractNum w:abstractNumId="24" w15:restartNumberingAfterBreak="0">
+  <w:abstractNum w:abstractNumId="25" w15:restartNumberingAfterBreak="0">
     <w:nsid w:val="3BD16F36"/>
     <w:multiLevelType w:val="multilevel"/>
     <w:tmpl w:val="100C0021"/>
@@ -10746,7 +11870,7 @@
       </w:rPr>
     </w:lvl>
   </w:abstractNum>
-  <w:abstractNum w:abstractNumId="25" w15:restartNumberingAfterBreak="0">
+  <w:abstractNum w:abstractNumId="26" w15:restartNumberingAfterBreak="0">
     <w:nsid w:val="3C361DED"/>
     <w:multiLevelType w:val="multilevel"/>
     <w:tmpl w:val="100C0021"/>
@@ -10859,7 +11983,7 @@
       </w:rPr>
     </w:lvl>
   </w:abstractNum>
-  <w:abstractNum w:abstractNumId="26" w15:restartNumberingAfterBreak="0">
+  <w:abstractNum w:abstractNumId="27" w15:restartNumberingAfterBreak="0">
     <w:nsid w:val="3EF922F0"/>
     <w:multiLevelType w:val="multilevel"/>
     <w:tmpl w:val="100C0021"/>
@@ -10972,7 +12096,7 @@
       </w:rPr>
     </w:lvl>
   </w:abstractNum>
-  <w:abstractNum w:abstractNumId="27" w15:restartNumberingAfterBreak="0">
+  <w:abstractNum w:abstractNumId="28" w15:restartNumberingAfterBreak="0">
     <w:nsid w:val="486164F4"/>
     <w:multiLevelType w:val="multilevel"/>
     <w:tmpl w:val="100C0021"/>
@@ -11085,7 +12209,7 @@
       </w:rPr>
     </w:lvl>
   </w:abstractNum>
-  <w:abstractNum w:abstractNumId="28" w15:restartNumberingAfterBreak="0">
+  <w:abstractNum w:abstractNumId="29" w15:restartNumberingAfterBreak="0">
     <w:nsid w:val="4C4E14AC"/>
     <w:multiLevelType w:val="multilevel"/>
     <w:tmpl w:val="100C001F"/>
@@ -11171,7 +12295,7 @@
       </w:pPr>
     </w:lvl>
   </w:abstractNum>
-  <w:abstractNum w:abstractNumId="29" w15:restartNumberingAfterBreak="0">
+  <w:abstractNum w:abstractNumId="30" w15:restartNumberingAfterBreak="0">
     <w:nsid w:val="4D30734E"/>
     <w:multiLevelType w:val="multilevel"/>
     <w:tmpl w:val="100C001D"/>
@@ -11257,7 +12381,7 @@
       </w:pPr>
     </w:lvl>
   </w:abstractNum>
-  <w:abstractNum w:abstractNumId="30" w15:restartNumberingAfterBreak="0">
+  <w:abstractNum w:abstractNumId="31" w15:restartNumberingAfterBreak="0">
     <w:nsid w:val="55FE2729"/>
     <w:multiLevelType w:val="multilevel"/>
     <w:tmpl w:val="100C0023"/>
@@ -11344,7 +12468,7 @@
       </w:pPr>
     </w:lvl>
   </w:abstractNum>
-  <w:abstractNum w:abstractNumId="31" w15:restartNumberingAfterBreak="0">
+  <w:abstractNum w:abstractNumId="32" w15:restartNumberingAfterBreak="0">
     <w:nsid w:val="58933B2A"/>
     <w:multiLevelType w:val="multilevel"/>
     <w:tmpl w:val="100C0021"/>
@@ -11457,7 +12581,7 @@
       </w:rPr>
     </w:lvl>
   </w:abstractNum>
-  <w:abstractNum w:abstractNumId="32" w15:restartNumberingAfterBreak="0">
+  <w:abstractNum w:abstractNumId="33" w15:restartNumberingAfterBreak="0">
     <w:nsid w:val="5C877673"/>
     <w:multiLevelType w:val="multilevel"/>
     <w:tmpl w:val="100C0021"/>
@@ -11570,7 +12694,7 @@
       </w:rPr>
     </w:lvl>
   </w:abstractNum>
-  <w:abstractNum w:abstractNumId="33" w15:restartNumberingAfterBreak="0">
+  <w:abstractNum w:abstractNumId="34" w15:restartNumberingAfterBreak="0">
     <w:nsid w:val="5CBC53EC"/>
     <w:multiLevelType w:val="multilevel"/>
     <w:tmpl w:val="2F6EF210"/>
@@ -11683,7 +12807,7 @@
       </w:rPr>
     </w:lvl>
   </w:abstractNum>
-  <w:abstractNum w:abstractNumId="34" w15:restartNumberingAfterBreak="0">
+  <w:abstractNum w:abstractNumId="35" w15:restartNumberingAfterBreak="0">
     <w:nsid w:val="5E424682"/>
     <w:multiLevelType w:val="multilevel"/>
     <w:tmpl w:val="100C001F"/>
@@ -11769,7 +12893,7 @@
       </w:pPr>
     </w:lvl>
   </w:abstractNum>
-  <w:abstractNum w:abstractNumId="35" w15:restartNumberingAfterBreak="0">
+  <w:abstractNum w:abstractNumId="36" w15:restartNumberingAfterBreak="0">
     <w:nsid w:val="63A9062F"/>
     <w:multiLevelType w:val="multilevel"/>
     <w:tmpl w:val="DCCE794A"/>
@@ -11909,7 +13033,7 @@
       </w:rPr>
     </w:lvl>
   </w:abstractNum>
-  <w:abstractNum w:abstractNumId="36" w15:restartNumberingAfterBreak="0">
+  <w:abstractNum w:abstractNumId="37" w15:restartNumberingAfterBreak="0">
     <w:nsid w:val="643F0961"/>
     <w:multiLevelType w:val="multilevel"/>
     <w:tmpl w:val="100C0021"/>
@@ -12022,7 +13146,7 @@
       </w:rPr>
     </w:lvl>
   </w:abstractNum>
-  <w:abstractNum w:abstractNumId="37" w15:restartNumberingAfterBreak="0">
+  <w:abstractNum w:abstractNumId="38" w15:restartNumberingAfterBreak="0">
     <w:nsid w:val="6D6476B9"/>
     <w:multiLevelType w:val="multilevel"/>
     <w:tmpl w:val="100C0023"/>
@@ -12109,7 +13233,7 @@
       </w:pPr>
     </w:lvl>
   </w:abstractNum>
-  <w:abstractNum w:abstractNumId="38" w15:restartNumberingAfterBreak="0">
+  <w:abstractNum w:abstractNumId="39" w15:restartNumberingAfterBreak="0">
     <w:nsid w:val="70C03573"/>
     <w:multiLevelType w:val="multilevel"/>
     <w:tmpl w:val="100C0021"/>
@@ -12222,7 +13346,7 @@
       </w:rPr>
     </w:lvl>
   </w:abstractNum>
-  <w:abstractNum w:abstractNumId="39" w15:restartNumberingAfterBreak="0">
+  <w:abstractNum w:abstractNumId="40" w15:restartNumberingAfterBreak="0">
     <w:nsid w:val="79CD09A9"/>
     <w:multiLevelType w:val="multilevel"/>
     <w:tmpl w:val="100C0021"/>
@@ -12335,7 +13459,7 @@
       </w:rPr>
     </w:lvl>
   </w:abstractNum>
-  <w:abstractNum w:abstractNumId="40" w15:restartNumberingAfterBreak="0">
+  <w:abstractNum w:abstractNumId="41" w15:restartNumberingAfterBreak="0">
     <w:nsid w:val="7E7F1C51"/>
     <w:multiLevelType w:val="multilevel"/>
     <w:tmpl w:val="100C0021"/>
@@ -12458,10 +13582,10 @@
     <w:abstractNumId w:val="15"/>
   </w:num>
   <w:num w:numId="4" w16cid:durableId="993873691">
-    <w:abstractNumId w:val="35"/>
+    <w:abstractNumId w:val="36"/>
   </w:num>
   <w:num w:numId="5" w16cid:durableId="553590030">
-    <w:abstractNumId w:val="35"/>
+    <w:abstractNumId w:val="36"/>
   </w:num>
   <w:num w:numId="6" w16cid:durableId="1002124930">
     <w:abstractNumId w:val="15"/>
@@ -12476,13 +13600,13 @@
     <w:abstractNumId w:val="15"/>
   </w:num>
   <w:num w:numId="10" w16cid:durableId="690835811">
-    <w:abstractNumId w:val="35"/>
+    <w:abstractNumId w:val="36"/>
   </w:num>
   <w:num w:numId="11" w16cid:durableId="118379296">
     <w:abstractNumId w:val="15"/>
   </w:num>
   <w:num w:numId="12" w16cid:durableId="1408576575">
-    <w:abstractNumId w:val="22"/>
+    <w:abstractNumId w:val="23"/>
   </w:num>
   <w:num w:numId="13" w16cid:durableId="434447258">
     <w:abstractNumId w:val="21"/>
@@ -12494,28 +13618,28 @@
     <w:abstractNumId w:val="17"/>
   </w:num>
   <w:num w:numId="16" w16cid:durableId="2025663125">
-    <w:abstractNumId w:val="32"/>
+    <w:abstractNumId w:val="33"/>
   </w:num>
   <w:num w:numId="17" w16cid:durableId="1345521319">
-    <w:abstractNumId w:val="27"/>
+    <w:abstractNumId w:val="28"/>
   </w:num>
   <w:num w:numId="18" w16cid:durableId="46225907">
-    <w:abstractNumId w:val="40"/>
+    <w:abstractNumId w:val="41"/>
   </w:num>
   <w:num w:numId="19" w16cid:durableId="1377006354">
-    <w:abstractNumId w:val="38"/>
+    <w:abstractNumId w:val="39"/>
   </w:num>
   <w:num w:numId="20" w16cid:durableId="1126850359">
     <w:abstractNumId w:val="10"/>
   </w:num>
   <w:num w:numId="21" w16cid:durableId="1644046678">
-    <w:abstractNumId w:val="36"/>
+    <w:abstractNumId w:val="37"/>
   </w:num>
   <w:num w:numId="22" w16cid:durableId="470905002">
-    <w:abstractNumId w:val="26"/>
+    <w:abstractNumId w:val="27"/>
   </w:num>
   <w:num w:numId="23" w16cid:durableId="1758408119">
-    <w:abstractNumId w:val="24"/>
+    <w:abstractNumId w:val="25"/>
   </w:num>
   <w:num w:numId="24" w16cid:durableId="1831753336">
     <w:abstractNumId w:val="13"/>
@@ -12527,19 +13651,19 @@
     <w:abstractNumId w:val="12"/>
   </w:num>
   <w:num w:numId="27" w16cid:durableId="1328434994">
+    <w:abstractNumId w:val="32"/>
+  </w:num>
+  <w:num w:numId="28" w16cid:durableId="1393194275">
+    <w:abstractNumId w:val="35"/>
+  </w:num>
+  <w:num w:numId="29" w16cid:durableId="835266732">
+    <w:abstractNumId w:val="30"/>
+  </w:num>
+  <w:num w:numId="30" w16cid:durableId="1781534933">
     <w:abstractNumId w:val="31"/>
   </w:num>
-  <w:num w:numId="28" w16cid:durableId="1393194275">
-    <w:abstractNumId w:val="34"/>
-  </w:num>
-  <w:num w:numId="29" w16cid:durableId="835266732">
-    <w:abstractNumId w:val="29"/>
-  </w:num>
-  <w:num w:numId="30" w16cid:durableId="1781534933">
-    <w:abstractNumId w:val="30"/>
-  </w:num>
   <w:num w:numId="31" w16cid:durableId="1075854773">
-    <w:abstractNumId w:val="37"/>
+    <w:abstractNumId w:val="38"/>
   </w:num>
   <w:num w:numId="32" w16cid:durableId="1630739175">
     <w:abstractNumId w:val="8"/>
@@ -12572,25 +13696,28 @@
     <w:abstractNumId w:val="4"/>
   </w:num>
   <w:num w:numId="42" w16cid:durableId="1671785592">
-    <w:abstractNumId w:val="28"/>
+    <w:abstractNumId w:val="29"/>
   </w:num>
   <w:num w:numId="43" w16cid:durableId="658730334">
-    <w:abstractNumId w:val="25"/>
+    <w:abstractNumId w:val="26"/>
   </w:num>
   <w:num w:numId="44" w16cid:durableId="1885828838">
-    <w:abstractNumId w:val="39"/>
+    <w:abstractNumId w:val="40"/>
   </w:num>
   <w:num w:numId="45" w16cid:durableId="239872576">
     <w:abstractNumId w:val="14"/>
   </w:num>
   <w:num w:numId="46" w16cid:durableId="1977484811">
-    <w:abstractNumId w:val="23"/>
+    <w:abstractNumId w:val="24"/>
   </w:num>
   <w:num w:numId="47" w16cid:durableId="1568299305">
-    <w:abstractNumId w:val="33"/>
+    <w:abstractNumId w:val="34"/>
   </w:num>
   <w:num w:numId="48" w16cid:durableId="1579486532">
     <w:abstractNumId w:val="16"/>
+  </w:num>
+  <w:num w:numId="49" w16cid:durableId="2143381435">
+    <w:abstractNumId w:val="22"/>
   </w:num>
   <w:numIdMacAtCleanup w:val="4"/>
 </w:numbering>

</xml_diff>

<commit_message>
📝 ⛲  rapport : sources
</commit_message>
<xml_diff>
--- a/rapport/R-P_Web295-ThodeMateo_SegalenAlban_FabreAntoine-rapport.docx
+++ b/rapport/R-P_Web295-ThodeMateo_SegalenAlban_FabreAntoine-rapport.docx
@@ -3304,9 +3304,9 @@
       <w:pPr>
         <w:pStyle w:val="Titre2"/>
       </w:pPr>
-      <w:bookmarkStart w:id="3" w:name="_Toc532179969"/>
-      <w:bookmarkStart w:id="4" w:name="_Toc165969639"/>
-      <w:bookmarkStart w:id="5" w:name="_Toc191389678"/>
+      <w:bookmarkStart w:id="3" w:name="_Toc191389678"/>
+      <w:bookmarkStart w:id="4" w:name="_Toc532179969"/>
+      <w:bookmarkStart w:id="5" w:name="_Toc165969639"/>
       <w:r>
         <w:t>T</w:t>
       </w:r>
@@ -3316,7 +3316,7 @@
       <w:r>
         <w:t>e</w:t>
       </w:r>
-      <w:bookmarkEnd w:id="5"/>
+      <w:bookmarkEnd w:id="3"/>
     </w:p>
     <w:p>
       <w:pPr>
@@ -3665,8 +3665,8 @@
       <w:r>
         <w:t>Planification</w:t>
       </w:r>
-      <w:bookmarkEnd w:id="3"/>
       <w:bookmarkEnd w:id="4"/>
+      <w:bookmarkEnd w:id="5"/>
       <w:r>
         <w:t xml:space="preserve"> Initiale</w:t>
       </w:r>
@@ -4100,7 +4100,6 @@
       <w:r>
         <w:t xml:space="preserve">Chaque séquence de travail est débutée par un </w:t>
       </w:r>
-      <w:proofErr w:type="gramStart"/>
       <w:r>
         <w:t>« </w:t>
       </w:r>
@@ -4110,7 +4109,6 @@
       <w:r>
         <w:t> »</w:t>
       </w:r>
-      <w:proofErr w:type="gramEnd"/>
       <w:r>
         <w:t xml:space="preserve"> de 5-10 minutes </w:t>
       </w:r>
@@ -4436,15 +4434,7 @@
       </w:r>
       <w:proofErr w:type="spellEnd"/>
       <w:r>
-        <w:t>", "commentaires</w:t>
-      </w:r>
-      <w:proofErr w:type="gramStart"/>
-      <w:r>
-        <w:t>":[</w:t>
-      </w:r>
-      <w:proofErr w:type="gramEnd"/>
-      <w:r>
-        <w:t>{"commentaire"}]}</w:t>
+        <w:t>", "commentaires":[{"commentaire"}]}</w:t>
       </w:r>
     </w:p>
     <w:p>
@@ -4629,15 +4619,7 @@
       </w:r>
       <w:proofErr w:type="spellEnd"/>
       <w:r>
-        <w:t>", "commentaires</w:t>
-      </w:r>
-      <w:proofErr w:type="gramStart"/>
-      <w:r>
-        <w:t>":[</w:t>
-      </w:r>
-      <w:proofErr w:type="gramEnd"/>
-      <w:r>
-        <w:t>{"commentaire"}], "</w:t>
+        <w:t>", "commentaires":[{"commentaire"}], "</w:t>
       </w:r>
       <w:proofErr w:type="spellStart"/>
       <w:r>
@@ -4940,7 +4922,6 @@
               <w:t>[</w:t>
             </w:r>
             <w:proofErr w:type="spellStart"/>
-            <w:proofErr w:type="gramStart"/>
             <w:r>
               <w:rPr>
                 <w:i/>
@@ -4948,7 +4929,6 @@
               </w:rPr>
               <w:t>livre</w:t>
             </w:r>
-            <w:proofErr w:type="gramEnd"/>
             <w:r>
               <w:rPr>
                 <w:i/>
@@ -5147,15 +5127,7 @@
               <w:t>/api/</w:t>
             </w:r>
             <w:r>
-              <w:t>livres</w:t>
-            </w:r>
-            <w:proofErr w:type="gramStart"/>
-            <w:r>
-              <w:t>/:</w:t>
-            </w:r>
-            <w:proofErr w:type="gramEnd"/>
-            <w:r>
-              <w:t>id</w:t>
+              <w:t>livres/:id</w:t>
             </w:r>
           </w:p>
         </w:tc>
@@ -5246,15 +5218,7 @@
               <w:ind w:left="0"/>
             </w:pPr>
             <w:r>
-              <w:t>/api/livres</w:t>
-            </w:r>
-            <w:proofErr w:type="gramStart"/>
-            <w:r>
-              <w:t>/:</w:t>
-            </w:r>
-            <w:proofErr w:type="gramEnd"/>
-            <w:r>
-              <w:t>id</w:t>
+              <w:t>/api/livres/:id</w:t>
             </w:r>
           </w:p>
         </w:tc>
@@ -5339,15 +5303,7 @@
               <w:t>/api/</w:t>
             </w:r>
             <w:r>
-              <w:t>livres</w:t>
-            </w:r>
-            <w:proofErr w:type="gramStart"/>
-            <w:r>
-              <w:t>/:</w:t>
-            </w:r>
-            <w:proofErr w:type="gramEnd"/>
-            <w:r>
-              <w:t>id</w:t>
+              <w:t>livres/:id</w:t>
             </w:r>
           </w:p>
         </w:tc>
@@ -5682,13 +5638,8 @@
             <w:r>
               <w:t>s</w:t>
             </w:r>
-            <w:proofErr w:type="gramStart"/>
-            <w:r>
-              <w:t>/:</w:t>
-            </w:r>
-            <w:proofErr w:type="gramEnd"/>
-            <w:r>
-              <w:t>id</w:t>
+            <w:r>
+              <w:t>/:id</w:t>
             </w:r>
           </w:p>
         </w:tc>
@@ -5846,13 +5797,8 @@
             <w:r>
               <w:t>s</w:t>
             </w:r>
-            <w:proofErr w:type="gramStart"/>
-            <w:r>
-              <w:t>/:</w:t>
-            </w:r>
-            <w:proofErr w:type="gramEnd"/>
-            <w:r>
-              <w:t>id</w:t>
+            <w:r>
+              <w:t>/:id</w:t>
             </w:r>
           </w:p>
         </w:tc>
@@ -5941,13 +5887,8 @@
             <w:r>
               <w:t>s</w:t>
             </w:r>
-            <w:proofErr w:type="gramStart"/>
-            <w:r>
-              <w:t>/:</w:t>
-            </w:r>
-            <w:proofErr w:type="gramEnd"/>
-            <w:r>
-              <w:t>id</w:t>
+            <w:r>
+              <w:t>/:id</w:t>
             </w:r>
           </w:p>
         </w:tc>
@@ -6156,13 +6097,8 @@
               <w:t>s</w:t>
             </w:r>
             <w:proofErr w:type="spellEnd"/>
-            <w:proofErr w:type="gramStart"/>
-            <w:r>
-              <w:t>/:</w:t>
-            </w:r>
-            <w:proofErr w:type="gramEnd"/>
-            <w:r>
-              <w:t>id</w:t>
+            <w:r>
+              <w:t>/:id</w:t>
             </w:r>
           </w:p>
         </w:tc>
@@ -6379,13 +6315,8 @@
               <w:t>s</w:t>
             </w:r>
             <w:proofErr w:type="spellEnd"/>
-            <w:proofErr w:type="gramStart"/>
-            <w:r>
-              <w:t>/:</w:t>
-            </w:r>
-            <w:proofErr w:type="gramEnd"/>
-            <w:r>
-              <w:t>id</w:t>
+            <w:r>
+              <w:t>/:id</w:t>
             </w:r>
           </w:p>
         </w:tc>
@@ -6583,13 +6514,8 @@
               <w:t>ecrivains</w:t>
             </w:r>
             <w:proofErr w:type="spellEnd"/>
-            <w:proofErr w:type="gramStart"/>
-            <w:r>
-              <w:t>/:</w:t>
-            </w:r>
-            <w:proofErr w:type="gramEnd"/>
-            <w:r>
-              <w:t>id</w:t>
+            <w:r>
+              <w:t>/:id</w:t>
             </w:r>
           </w:p>
         </w:tc>
@@ -6813,13 +6739,8 @@
               <w:t>ecrivains</w:t>
             </w:r>
             <w:proofErr w:type="spellEnd"/>
-            <w:proofErr w:type="gramStart"/>
-            <w:r>
-              <w:t>/:</w:t>
-            </w:r>
-            <w:proofErr w:type="gramEnd"/>
-            <w:r>
-              <w:t>id</w:t>
+            <w:r>
+              <w:t>/:id</w:t>
             </w:r>
           </w:p>
         </w:tc>
@@ -6997,13 +6918,8 @@
               <w:t>editeur</w:t>
             </w:r>
             <w:proofErr w:type="spellEnd"/>
-            <w:proofErr w:type="gramStart"/>
-            <w:r>
-              <w:t>/:</w:t>
-            </w:r>
-            <w:proofErr w:type="gramEnd"/>
-            <w:r>
-              <w:t>id</w:t>
+            <w:r>
+              <w:t>/:id</w:t>
             </w:r>
           </w:p>
         </w:tc>
@@ -7187,13 +7103,8 @@
               <w:t>editeur</w:t>
             </w:r>
             <w:proofErr w:type="spellEnd"/>
-            <w:proofErr w:type="gramStart"/>
-            <w:r>
-              <w:t>/:</w:t>
-            </w:r>
-            <w:proofErr w:type="gramEnd"/>
-            <w:r>
-              <w:t>id</w:t>
+            <w:r>
+              <w:t>/:id</w:t>
             </w:r>
           </w:p>
         </w:tc>
@@ -7860,13 +7771,8 @@
               <w:t>appreciations</w:t>
             </w:r>
             <w:proofErr w:type="spellEnd"/>
-            <w:proofErr w:type="gramStart"/>
-            <w:r>
-              <w:t>/:</w:t>
-            </w:r>
-            <w:proofErr w:type="gramEnd"/>
-            <w:r>
-              <w:t>id</w:t>
+            <w:r>
+              <w:t>/:id</w:t>
             </w:r>
           </w:p>
         </w:tc>
@@ -8765,13 +8671,8 @@
           <w:numId w:val="22"/>
         </w:numPr>
       </w:pPr>
-      <w:proofErr w:type="gramStart"/>
-      <w:r>
-        <w:t>raison</w:t>
-      </w:r>
-      <w:proofErr w:type="gramEnd"/>
-      <w:r>
-        <w:t>, décisions, etc.</w:t>
+      <w:r>
+        <w:t>raison, décisions, etc.</w:t>
       </w:r>
     </w:p>
     <w:p>
@@ -8783,13 +8684,8 @@
         </w:numPr>
       </w:pPr>
       <w:r>
-        <w:t xml:space="preserve">Liste des bugs répertoriés avec la date de découverte et leur </w:t>
-      </w:r>
-      <w:proofErr w:type="gramStart"/>
-      <w:r>
-        <w:t>état:</w:t>
-      </w:r>
-      <w:proofErr w:type="gramEnd"/>
+        <w:t>Liste des bugs répertoriés avec la date de découverte et leur état:</w:t>
+      </w:r>
     </w:p>
     <w:p>
       <w:pPr>
@@ -8995,15 +8891,7 @@
         <w:ind w:left="1416"/>
       </w:pPr>
       <w:r>
-        <w:t xml:space="preserve">Il n’y a pas de journal de travail en tant que tel dans ce projet mais tout ce qui a été réalisé </w:t>
-      </w:r>
-      <w:proofErr w:type="gramStart"/>
-      <w:r>
-        <w:t>peut être</w:t>
-      </w:r>
-      <w:proofErr w:type="gramEnd"/>
-      <w:r>
-        <w:t xml:space="preserve"> suivi et compris à l’aide des commentaires </w:t>
+        <w:t xml:space="preserve">Il n’y a pas de journal de travail en tant que tel dans ce projet mais tout ce qui a été réalisé peut être suivi et compris à l’aide des commentaires </w:t>
       </w:r>
       <w:r>
         <w:t xml:space="preserve">des </w:t>
@@ -9079,6 +8967,11 @@
           <w:ilvl w:val="0"/>
           <w:numId w:val="49"/>
         </w:numPr>
+        <w:rPr>
+          <w:rStyle w:val="Lienhypertexte"/>
+          <w:color w:val="auto"/>
+          <w:u w:val="none"/>
+        </w:rPr>
       </w:pPr>
       <w:r>
         <w:t xml:space="preserve">Blog de questions/réponses pour le code : </w:t>
@@ -9094,11 +8987,35 @@
     </w:p>
     <w:p>
       <w:pPr>
+        <w:pStyle w:val="Retraitcorpsdetexte"/>
+        <w:numPr>
+          <w:ilvl w:val="0"/>
+          <w:numId w:val="49"/>
+        </w:numPr>
+      </w:pPr>
+      <w:hyperlink r:id="rId18" w:history="1">
+        <w:r>
+          <w:rPr>
+            <w:rStyle w:val="Lienhypertexte"/>
+          </w:rPr>
+          <w:t xml:space="preserve">La documentation officielle de </w:t>
+        </w:r>
+        <w:proofErr w:type="spellStart"/>
+        <w:r>
+          <w:rPr>
+            <w:rStyle w:val="Lienhypertexte"/>
+          </w:rPr>
+          <w:t>Sequelize</w:t>
+        </w:r>
+        <w:proofErr w:type="spellEnd"/>
+      </w:hyperlink>
+    </w:p>
+    <w:p>
+      <w:pPr>
         <w:pStyle w:val="Titre1"/>
       </w:pPr>
       <w:bookmarkStart w:id="60" w:name="_Toc191389708"/>
       <w:r>
-        <w:lastRenderedPageBreak/>
         <w:t>Annexes</w:t>
       </w:r>
       <w:bookmarkEnd w:id="60"/>
@@ -9111,7 +9028,7 @@
       <w:r>
         <w:t>Tous les documents utiles à la correction du projet sont dans l’arborescence (</w:t>
       </w:r>
-      <w:hyperlink r:id="rId18" w:history="1">
+      <w:hyperlink r:id="rId19" w:history="1">
         <w:r>
           <w:rPr>
             <w:rStyle w:val="Lienhypertexte"/>
@@ -9122,7 +9039,7 @@
       <w:r>
         <w:t xml:space="preserve">) ainsi qu’éventuellement dans le </w:t>
       </w:r>
-      <w:hyperlink r:id="rId19" w:history="1">
+      <w:hyperlink r:id="rId20" w:history="1">
         <w:r>
           <w:rPr>
             <w:rStyle w:val="Lienhypertexte"/>
@@ -9141,8 +9058,8 @@
       </w:pPr>
     </w:p>
     <w:sectPr>
-      <w:headerReference w:type="default" r:id="rId20"/>
-      <w:footerReference w:type="default" r:id="rId21"/>
+      <w:headerReference w:type="default" r:id="rId21"/>
+      <w:footerReference w:type="default" r:id="rId22"/>
       <w:pgSz w:w="11906" w:h="16838" w:code="9"/>
       <w:pgMar w:top="1418" w:right="1418" w:bottom="1418" w:left="1418" w:header="709" w:footer="709" w:gutter="0"/>
       <w:cols w:space="708"/>
@@ -9211,7 +9128,6 @@
               <w:lang w:val="en-US"/>
             </w:rPr>
           </w:pPr>
-          <w:proofErr w:type="gramStart"/>
           <w:r>
             <w:rPr>
               <w:lang w:val="en-US"/>
@@ -9225,7 +9141,6 @@
             </w:rPr>
             <w:t> :</w:t>
           </w:r>
-          <w:proofErr w:type="gramEnd"/>
           <w:r>
             <w:rPr>
               <w:rFonts w:cs="Arial"/>
@@ -9632,7 +9547,7 @@
               <w:noProof/>
               <w:szCs w:val="16"/>
             </w:rPr>
-            <w:t>25.02.2025 14:44</w:t>
+            <w:t>25.02.2025 15:27</w:t>
           </w:r>
           <w:r>
             <w:rPr>
@@ -9872,7 +9787,7 @@
         <v:path o:extrusionok="f" gradientshapeok="t" o:connecttype="rect"/>
         <o:lock v:ext="edit" aspectratio="t"/>
       </v:shapetype>
-      <v:shape id="_x0000_i1072" type="#_x0000_t75" style="width:11.25pt;height:11.25pt" o:bullet="t">
+      <v:shape id="_x0000_i1031" type="#_x0000_t75" style="width:10.9pt;height:10.9pt" o:bullet="t">
         <v:imagedata r:id="rId1" o:title="BD10263_"/>
       </v:shape>
     </w:pict>

</xml_diff>

<commit_message>
🖼 Rapport : page de garde
</commit_message>
<xml_diff>
--- a/rapport/R-P_Web295-ThodeMateo_SegalenAlban_FabreAntoine-rapport.docx
+++ b/rapport/R-P_Web295-ThodeMateo_SegalenAlban_FabreAntoine-rapport.docx
@@ -40,9 +40,9 @@
           <w:szCs w:val="22"/>
         </w:rPr>
         <w:drawing>
-          <wp:inline distT="0" distB="0" distL="0" distR="0" wp14:anchorId="6540CA24" wp14:editId="29F165A7">
-            <wp:extent cx="2695492" cy="2098675"/>
-            <wp:effectExtent l="0" t="0" r="0" b="0"/>
+          <wp:inline distT="0" distB="0" distL="0" distR="0" wp14:anchorId="6540CA24" wp14:editId="2D63FF3C">
+            <wp:extent cx="3221665" cy="2454705"/>
+            <wp:effectExtent l="0" t="0" r="0" b="22225"/>
             <wp:docPr id="3" name="Image 3"/>
             <wp:cNvGraphicFramePr>
               <a:graphicFrameLocks xmlns:a="http://schemas.openxmlformats.org/drawingml/2006/main" noChangeAspect="1"/>
@@ -64,23 +64,29 @@
                         </a:ext>
                       </a:extLst>
                     </a:blip>
-                    <a:srcRect l="5581" r="24650"/>
+                    <a:srcRect l="5581" r="23125"/>
                     <a:stretch/>
                   </pic:blipFill>
                   <pic:spPr bwMode="auto">
                     <a:xfrm>
                       <a:off x="0" y="0"/>
-                      <a:ext cx="2696380" cy="2099366"/>
+                      <a:ext cx="3228803" cy="2460144"/>
                     </a:xfrm>
-                    <a:prstGeom prst="rect">
-                      <a:avLst/>
+                    <a:prstGeom prst="roundRect">
+                      <a:avLst>
+                        <a:gd name="adj" fmla="val 8594"/>
+                      </a:avLst>
                     </a:prstGeom>
-                    <a:noFill/>
+                    <a:solidFill>
+                      <a:srgbClr val="FFFFFF">
+                        <a:shade val="85000"/>
+                      </a:srgbClr>
+                    </a:solidFill>
                     <a:ln>
                       <a:noFill/>
                     </a:ln>
                     <a:effectLst>
-                      <a:softEdge rad="12700"/>
+                      <a:reflection blurRad="12700" stA="0" endPos="0" dist="5000" dir="5400000" sy="-100000" algn="bl" rotWithShape="0"/>
                     </a:effectLst>
                     <a:extLst>
                       <a:ext uri="{53640926-AAD7-44D8-BBD7-CCE9431645EC}">
@@ -4100,6 +4106,7 @@
       <w:r>
         <w:t xml:space="preserve">Chaque séquence de travail est débutée par un </w:t>
       </w:r>
+      <w:proofErr w:type="gramStart"/>
       <w:r>
         <w:t>« </w:t>
       </w:r>
@@ -4109,6 +4116,7 @@
       <w:r>
         <w:t> »</w:t>
       </w:r>
+      <w:proofErr w:type="gramEnd"/>
       <w:r>
         <w:t xml:space="preserve"> de 5-10 minutes </w:t>
       </w:r>
@@ -4434,7 +4442,15 @@
       </w:r>
       <w:proofErr w:type="spellEnd"/>
       <w:r>
-        <w:t>", "commentaires":[{"commentaire"}]}</w:t>
+        <w:t>", "commentaires</w:t>
+      </w:r>
+      <w:proofErr w:type="gramStart"/>
+      <w:r>
+        <w:t>":[</w:t>
+      </w:r>
+      <w:proofErr w:type="gramEnd"/>
+      <w:r>
+        <w:t>{"commentaire"}]}</w:t>
       </w:r>
     </w:p>
     <w:p>
@@ -4619,7 +4635,15 @@
       </w:r>
       <w:proofErr w:type="spellEnd"/>
       <w:r>
-        <w:t>", "commentaires":[{"commentaire"}], "</w:t>
+        <w:t>", "commentaires</w:t>
+      </w:r>
+      <w:proofErr w:type="gramStart"/>
+      <w:r>
+        <w:t>":[</w:t>
+      </w:r>
+      <w:proofErr w:type="gramEnd"/>
+      <w:r>
+        <w:t>{"commentaire"}], "</w:t>
       </w:r>
       <w:proofErr w:type="spellStart"/>
       <w:r>
@@ -4922,6 +4946,7 @@
               <w:t>[</w:t>
             </w:r>
             <w:proofErr w:type="spellStart"/>
+            <w:proofErr w:type="gramStart"/>
             <w:r>
               <w:rPr>
                 <w:i/>
@@ -4929,6 +4954,7 @@
               </w:rPr>
               <w:t>livre</w:t>
             </w:r>
+            <w:proofErr w:type="gramEnd"/>
             <w:r>
               <w:rPr>
                 <w:i/>
@@ -5127,7 +5153,15 @@
               <w:t>/api/</w:t>
             </w:r>
             <w:r>
-              <w:t>livres/:id</w:t>
+              <w:t>livres</w:t>
+            </w:r>
+            <w:proofErr w:type="gramStart"/>
+            <w:r>
+              <w:t>/:</w:t>
+            </w:r>
+            <w:proofErr w:type="gramEnd"/>
+            <w:r>
+              <w:t>id</w:t>
             </w:r>
           </w:p>
         </w:tc>
@@ -5218,7 +5252,15 @@
               <w:ind w:left="0"/>
             </w:pPr>
             <w:r>
-              <w:t>/api/livres/:id</w:t>
+              <w:t>/api/livres</w:t>
+            </w:r>
+            <w:proofErr w:type="gramStart"/>
+            <w:r>
+              <w:t>/:</w:t>
+            </w:r>
+            <w:proofErr w:type="gramEnd"/>
+            <w:r>
+              <w:t>id</w:t>
             </w:r>
           </w:p>
         </w:tc>
@@ -5303,7 +5345,15 @@
               <w:t>/api/</w:t>
             </w:r>
             <w:r>
-              <w:t>livres/:id</w:t>
+              <w:t>livres</w:t>
+            </w:r>
+            <w:proofErr w:type="gramStart"/>
+            <w:r>
+              <w:t>/:</w:t>
+            </w:r>
+            <w:proofErr w:type="gramEnd"/>
+            <w:r>
+              <w:t>id</w:t>
             </w:r>
           </w:p>
         </w:tc>
@@ -5638,8 +5688,13 @@
             <w:r>
               <w:t>s</w:t>
             </w:r>
-            <w:r>
-              <w:t>/:id</w:t>
+            <w:proofErr w:type="gramStart"/>
+            <w:r>
+              <w:t>/:</w:t>
+            </w:r>
+            <w:proofErr w:type="gramEnd"/>
+            <w:r>
+              <w:t>id</w:t>
             </w:r>
           </w:p>
         </w:tc>
@@ -5797,8 +5852,13 @@
             <w:r>
               <w:t>s</w:t>
             </w:r>
-            <w:r>
-              <w:t>/:id</w:t>
+            <w:proofErr w:type="gramStart"/>
+            <w:r>
+              <w:t>/:</w:t>
+            </w:r>
+            <w:proofErr w:type="gramEnd"/>
+            <w:r>
+              <w:t>id</w:t>
             </w:r>
           </w:p>
         </w:tc>
@@ -5887,8 +5947,13 @@
             <w:r>
               <w:t>s</w:t>
             </w:r>
-            <w:r>
-              <w:t>/:id</w:t>
+            <w:proofErr w:type="gramStart"/>
+            <w:r>
+              <w:t>/:</w:t>
+            </w:r>
+            <w:proofErr w:type="gramEnd"/>
+            <w:r>
+              <w:t>id</w:t>
             </w:r>
           </w:p>
         </w:tc>
@@ -6097,8 +6162,13 @@
               <w:t>s</w:t>
             </w:r>
             <w:proofErr w:type="spellEnd"/>
-            <w:r>
-              <w:t>/:id</w:t>
+            <w:proofErr w:type="gramStart"/>
+            <w:r>
+              <w:t>/:</w:t>
+            </w:r>
+            <w:proofErr w:type="gramEnd"/>
+            <w:r>
+              <w:t>id</w:t>
             </w:r>
           </w:p>
         </w:tc>
@@ -6315,8 +6385,13 @@
               <w:t>s</w:t>
             </w:r>
             <w:proofErr w:type="spellEnd"/>
-            <w:r>
-              <w:t>/:id</w:t>
+            <w:proofErr w:type="gramStart"/>
+            <w:r>
+              <w:t>/:</w:t>
+            </w:r>
+            <w:proofErr w:type="gramEnd"/>
+            <w:r>
+              <w:t>id</w:t>
             </w:r>
           </w:p>
         </w:tc>
@@ -6514,8 +6589,13 @@
               <w:t>ecrivains</w:t>
             </w:r>
             <w:proofErr w:type="spellEnd"/>
-            <w:r>
-              <w:t>/:id</w:t>
+            <w:proofErr w:type="gramStart"/>
+            <w:r>
+              <w:t>/:</w:t>
+            </w:r>
+            <w:proofErr w:type="gramEnd"/>
+            <w:r>
+              <w:t>id</w:t>
             </w:r>
           </w:p>
         </w:tc>
@@ -6739,8 +6819,13 @@
               <w:t>ecrivains</w:t>
             </w:r>
             <w:proofErr w:type="spellEnd"/>
-            <w:r>
-              <w:t>/:id</w:t>
+            <w:proofErr w:type="gramStart"/>
+            <w:r>
+              <w:t>/:</w:t>
+            </w:r>
+            <w:proofErr w:type="gramEnd"/>
+            <w:r>
+              <w:t>id</w:t>
             </w:r>
           </w:p>
         </w:tc>
@@ -6918,8 +7003,13 @@
               <w:t>editeur</w:t>
             </w:r>
             <w:proofErr w:type="spellEnd"/>
-            <w:r>
-              <w:t>/:id</w:t>
+            <w:proofErr w:type="gramStart"/>
+            <w:r>
+              <w:t>/:</w:t>
+            </w:r>
+            <w:proofErr w:type="gramEnd"/>
+            <w:r>
+              <w:t>id</w:t>
             </w:r>
           </w:p>
         </w:tc>
@@ -7103,8 +7193,13 @@
               <w:t>editeur</w:t>
             </w:r>
             <w:proofErr w:type="spellEnd"/>
-            <w:r>
-              <w:t>/:id</w:t>
+            <w:proofErr w:type="gramStart"/>
+            <w:r>
+              <w:t>/:</w:t>
+            </w:r>
+            <w:proofErr w:type="gramEnd"/>
+            <w:r>
+              <w:t>id</w:t>
             </w:r>
           </w:p>
         </w:tc>
@@ -7771,8 +7866,13 @@
               <w:t>appreciations</w:t>
             </w:r>
             <w:proofErr w:type="spellEnd"/>
-            <w:r>
-              <w:t>/:id</w:t>
+            <w:proofErr w:type="gramStart"/>
+            <w:r>
+              <w:t>/:</w:t>
+            </w:r>
+            <w:proofErr w:type="gramEnd"/>
+            <w:r>
+              <w:t>id</w:t>
             </w:r>
           </w:p>
         </w:tc>
@@ -8671,8 +8771,13 @@
           <w:numId w:val="22"/>
         </w:numPr>
       </w:pPr>
-      <w:r>
-        <w:t>raison, décisions, etc.</w:t>
+      <w:proofErr w:type="gramStart"/>
+      <w:r>
+        <w:t>raison</w:t>
+      </w:r>
+      <w:proofErr w:type="gramEnd"/>
+      <w:r>
+        <w:t>, décisions, etc.</w:t>
       </w:r>
     </w:p>
     <w:p>
@@ -8684,8 +8789,13 @@
         </w:numPr>
       </w:pPr>
       <w:r>
-        <w:t>Liste des bugs répertoriés avec la date de découverte et leur état:</w:t>
-      </w:r>
+        <w:t xml:space="preserve">Liste des bugs répertoriés avec la date de découverte et leur </w:t>
+      </w:r>
+      <w:proofErr w:type="gramStart"/>
+      <w:r>
+        <w:t>état:</w:t>
+      </w:r>
+      <w:proofErr w:type="gramEnd"/>
     </w:p>
     <w:p>
       <w:pPr>
@@ -8891,7 +9001,15 @@
         <w:ind w:left="1416"/>
       </w:pPr>
       <w:r>
-        <w:t xml:space="preserve">Il n’y a pas de journal de travail en tant que tel dans ce projet mais tout ce qui a été réalisé peut être suivi et compris à l’aide des commentaires </w:t>
+        <w:t xml:space="preserve">Il n’y a pas de journal de travail en tant que tel dans ce projet mais tout ce qui a été réalisé </w:t>
+      </w:r>
+      <w:proofErr w:type="gramStart"/>
+      <w:r>
+        <w:t>peut être</w:t>
+      </w:r>
+      <w:proofErr w:type="gramEnd"/>
+      <w:r>
+        <w:t xml:space="preserve"> suivi et compris à l’aide des commentaires </w:t>
       </w:r>
       <w:r>
         <w:t xml:space="preserve">des </w:t>
@@ -9128,6 +9246,7 @@
               <w:lang w:val="en-US"/>
             </w:rPr>
           </w:pPr>
+          <w:proofErr w:type="gramStart"/>
           <w:r>
             <w:rPr>
               <w:lang w:val="en-US"/>
@@ -9141,6 +9260,7 @@
             </w:rPr>
             <w:t> :</w:t>
           </w:r>
+          <w:proofErr w:type="gramEnd"/>
           <w:r>
             <w:rPr>
               <w:rFonts w:cs="Arial"/>
@@ -9547,7 +9667,7 @@
               <w:noProof/>
               <w:szCs w:val="16"/>
             </w:rPr>
-            <w:t>25.02.2025 15:27</w:t>
+            <w:t>25.02.2025 15:57</w:t>
           </w:r>
           <w:r>
             <w:rPr>
@@ -9787,7 +9907,7 @@
         <v:path o:extrusionok="f" gradientshapeok="t" o:connecttype="rect"/>
         <o:lock v:ext="edit" aspectratio="t"/>
       </v:shapetype>
-      <v:shape id="_x0000_i1031" type="#_x0000_t75" style="width:10.9pt;height:10.9pt" o:bullet="t">
+      <v:shape id="_x0000_i1033" type="#_x0000_t75" style="width:10.9pt;height:10.9pt" o:bullet="t">
         <v:imagedata r:id="rId1" o:title="BD10263_"/>
       </v:shape>
     </w:pict>

</xml_diff>

<commit_message>
✒rapport modifié - tableau des routes
</commit_message>
<xml_diff>
--- a/rapport/R-P_Web295-ThodeMateo_SegalenAlban_FabreAntoine-rapport.docx
+++ b/rapport/R-P_Web295-ThodeMateo_SegalenAlban_FabreAntoine-rapport.docx
@@ -5396,6 +5396,9 @@
         <w:tc>
           <w:tcPr>
             <w:tcW w:w="927" w:type="dxa"/>
+            <w:tcBorders>
+              <w:bottom w:val="single" w:sz="4" w:space="0" w:color="auto"/>
+            </w:tcBorders>
             <w:shd w:val="clear" w:color="auto" w:fill="F2F2F2" w:themeFill="background1" w:themeFillShade="F2"/>
           </w:tcPr>
           <w:p>
@@ -5412,6 +5415,9 @@
         <w:tc>
           <w:tcPr>
             <w:tcW w:w="2424" w:type="dxa"/>
+            <w:tcBorders>
+              <w:bottom w:val="single" w:sz="4" w:space="0" w:color="auto"/>
+            </w:tcBorders>
             <w:shd w:val="clear" w:color="auto" w:fill="F2F2F2" w:themeFill="background1" w:themeFillShade="F2"/>
           </w:tcPr>
           <w:p>
@@ -5427,6 +5433,9 @@
         <w:tc>
           <w:tcPr>
             <w:tcW w:w="3295" w:type="dxa"/>
+            <w:tcBorders>
+              <w:bottom w:val="single" w:sz="4" w:space="0" w:color="auto"/>
+            </w:tcBorders>
             <w:shd w:val="clear" w:color="auto" w:fill="F2F2F2" w:themeFill="background1" w:themeFillShade="F2"/>
           </w:tcPr>
           <w:p>
@@ -5481,6 +5490,9 @@
         <w:tc>
           <w:tcPr>
             <w:tcW w:w="2086" w:type="dxa"/>
+            <w:tcBorders>
+              <w:bottom w:val="single" w:sz="4" w:space="0" w:color="auto"/>
+            </w:tcBorders>
             <w:shd w:val="clear" w:color="auto" w:fill="F2F2F2" w:themeFill="background1" w:themeFillShade="F2"/>
           </w:tcPr>
           <w:p>
@@ -5499,6 +5511,9 @@
         <w:tc>
           <w:tcPr>
             <w:tcW w:w="1651" w:type="dxa"/>
+            <w:tcBorders>
+              <w:bottom w:val="single" w:sz="4" w:space="0" w:color="auto"/>
+            </w:tcBorders>
             <w:shd w:val="clear" w:color="auto" w:fill="F2F2F2" w:themeFill="background1" w:themeFillShade="F2"/>
           </w:tcPr>
           <w:p>
@@ -5527,6 +5542,10 @@
         <w:tc>
           <w:tcPr>
             <w:tcW w:w="927" w:type="dxa"/>
+            <w:tcBorders>
+              <w:tl2br w:val="single" w:sz="4" w:space="0" w:color="auto"/>
+              <w:tr2bl w:val="single" w:sz="4" w:space="0" w:color="auto"/>
+            </w:tcBorders>
           </w:tcPr>
           <w:p>
             <w:pPr>
@@ -5542,6 +5561,10 @@
         <w:tc>
           <w:tcPr>
             <w:tcW w:w="2424" w:type="dxa"/>
+            <w:tcBorders>
+              <w:tl2br w:val="single" w:sz="4" w:space="0" w:color="auto"/>
+              <w:tr2bl w:val="single" w:sz="4" w:space="0" w:color="auto"/>
+            </w:tcBorders>
           </w:tcPr>
           <w:p>
             <w:pPr>
@@ -5556,6 +5579,10 @@
         <w:tc>
           <w:tcPr>
             <w:tcW w:w="3295" w:type="dxa"/>
+            <w:tcBorders>
+              <w:tl2br w:val="single" w:sz="4" w:space="0" w:color="auto"/>
+              <w:tr2bl w:val="single" w:sz="4" w:space="0" w:color="auto"/>
+            </w:tcBorders>
           </w:tcPr>
           <w:p>
             <w:pPr>
@@ -5594,6 +5621,10 @@
         <w:tc>
           <w:tcPr>
             <w:tcW w:w="2086" w:type="dxa"/>
+            <w:tcBorders>
+              <w:tl2br w:val="single" w:sz="4" w:space="0" w:color="auto"/>
+              <w:tr2bl w:val="single" w:sz="4" w:space="0" w:color="auto"/>
+            </w:tcBorders>
           </w:tcPr>
           <w:p>
             <w:pPr>
@@ -5611,6 +5642,10 @@
         <w:tc>
           <w:tcPr>
             <w:tcW w:w="1651" w:type="dxa"/>
+            <w:tcBorders>
+              <w:tl2br w:val="single" w:sz="4" w:space="0" w:color="auto"/>
+              <w:tr2bl w:val="single" w:sz="4" w:space="0" w:color="auto"/>
+            </w:tcBorders>
           </w:tcPr>
           <w:p>
             <w:pPr>
@@ -5632,6 +5667,10 @@
         <w:tc>
           <w:tcPr>
             <w:tcW w:w="927" w:type="dxa"/>
+            <w:tcBorders>
+              <w:tl2br w:val="single" w:sz="4" w:space="0" w:color="auto"/>
+              <w:tr2bl w:val="single" w:sz="4" w:space="0" w:color="auto"/>
+            </w:tcBorders>
             <w:shd w:val="clear" w:color="auto" w:fill="F2F2F2" w:themeFill="background1" w:themeFillShade="F2"/>
           </w:tcPr>
           <w:p>
@@ -5648,6 +5687,10 @@
         <w:tc>
           <w:tcPr>
             <w:tcW w:w="2424" w:type="dxa"/>
+            <w:tcBorders>
+              <w:tl2br w:val="single" w:sz="4" w:space="0" w:color="auto"/>
+              <w:tr2bl w:val="single" w:sz="4" w:space="0" w:color="auto"/>
+            </w:tcBorders>
             <w:shd w:val="clear" w:color="auto" w:fill="F2F2F2" w:themeFill="background1" w:themeFillShade="F2"/>
           </w:tcPr>
           <w:p>
@@ -5677,6 +5720,10 @@
         <w:tc>
           <w:tcPr>
             <w:tcW w:w="3295" w:type="dxa"/>
+            <w:tcBorders>
+              <w:tl2br w:val="single" w:sz="4" w:space="0" w:color="auto"/>
+              <w:tr2bl w:val="single" w:sz="4" w:space="0" w:color="auto"/>
+            </w:tcBorders>
             <w:shd w:val="clear" w:color="auto" w:fill="F2F2F2" w:themeFill="background1" w:themeFillShade="F2"/>
           </w:tcPr>
           <w:p>
@@ -5705,6 +5752,10 @@
         <w:tc>
           <w:tcPr>
             <w:tcW w:w="2086" w:type="dxa"/>
+            <w:tcBorders>
+              <w:tl2br w:val="single" w:sz="4" w:space="0" w:color="auto"/>
+              <w:tr2bl w:val="single" w:sz="4" w:space="0" w:color="auto"/>
+            </w:tcBorders>
             <w:shd w:val="clear" w:color="auto" w:fill="F2F2F2" w:themeFill="background1" w:themeFillShade="F2"/>
           </w:tcPr>
           <w:p>
@@ -5721,6 +5772,10 @@
         <w:tc>
           <w:tcPr>
             <w:tcW w:w="1651" w:type="dxa"/>
+            <w:tcBorders>
+              <w:tl2br w:val="single" w:sz="4" w:space="0" w:color="auto"/>
+              <w:tr2bl w:val="single" w:sz="4" w:space="0" w:color="auto"/>
+            </w:tcBorders>
             <w:shd w:val="clear" w:color="auto" w:fill="F2F2F2" w:themeFill="background1" w:themeFillShade="F2"/>
           </w:tcPr>
           <w:p>
@@ -9884,7 +9939,7 @@
         <v:path o:extrusionok="f" gradientshapeok="t" o:connecttype="rect"/>
         <o:lock v:ext="edit" aspectratio="t"/>
       </v:shapetype>
-      <v:shape id="_x0000_i1030" type="#_x0000_t75" style="width:10.65pt;height:10.65pt" o:bullet="t">
+      <v:shape id="_x0000_i1033" type="#_x0000_t75" style="width:11.25pt;height:11.25pt" o:bullet="t">
         <v:imagedata r:id="rId1" o:title="BD10263_"/>
       </v:shape>
     </w:pict>

</xml_diff>

<commit_message>
:memo: :wrench: changement du .gitignore et ajout du point "Architecture du repertoire"
</commit_message>
<xml_diff>
--- a/rapport/R-P_Web295-ThodeMateo_SegalenAlban_FabreAntoine-rapport.docx
+++ b/rapport/R-P_Web295-ThodeMateo_SegalenAlban_FabreAntoine-rapport.docx
@@ -3949,7 +3949,15 @@
         </w:numPr>
       </w:pPr>
       <w:r>
-        <w:t xml:space="preserve">Schémas de navigation, schémas événementiels, structogramme, </w:t>
+        <w:t xml:space="preserve">Schémas de navigation, schémas événementiels, </w:t>
+      </w:r>
+      <w:proofErr w:type="spellStart"/>
+      <w:r>
+        <w:t>structogramme</w:t>
+      </w:r>
+      <w:proofErr w:type="spellEnd"/>
+      <w:r>
+        <w:t xml:space="preserve">, </w:t>
       </w:r>
       <w:r>
         <w:t>pseudocode</w:t>
@@ -4321,6 +4329,304 @@
       <w:r>
         <w:t>.</w:t>
       </w:r>
+    </w:p>
+    <w:p>
+      <w:pPr>
+        <w:pStyle w:val="Titre2"/>
+      </w:pPr>
+      <w:r>
+        <w:br w:type="page"/>
+      </w:r>
+      <w:r>
+        <w:lastRenderedPageBreak/>
+        <w:t>Architecture du répertoire</w:t>
+      </w:r>
+    </w:p>
+    <w:p>
+      <w:pPr>
+        <w:pStyle w:val="Retraitcorpsdetexte"/>
+      </w:pPr>
+      <w:r>
+        <w:t xml:space="preserve">Pour mener </w:t>
+      </w:r>
+      <w:r>
+        <w:t>à</w:t>
+      </w:r>
+      <w:r>
+        <w:t xml:space="preserve"> bien ce projet notre équipe de développement </w:t>
+      </w:r>
+      <w:r>
+        <w:t xml:space="preserve">nous avons </w:t>
+      </w:r>
+      <w:r>
+        <w:t>dû</w:t>
+      </w:r>
+      <w:r>
+        <w:t xml:space="preserve"> penser </w:t>
+      </w:r>
+      <w:r>
+        <w:t>à</w:t>
+      </w:r>
+      <w:r>
+        <w:t xml:space="preserve"> une architecture de notre répertoire GitHub</w:t>
+      </w:r>
+      <w:r>
+        <w:t xml:space="preserve">. </w:t>
+      </w:r>
+    </w:p>
+    <w:p>
+      <w:pPr>
+        <w:pStyle w:val="Retraitcorpsdetexte"/>
+      </w:pPr>
+      <w:r>
+        <w:t>Donc voici la liste de nos dossiers</w:t>
+      </w:r>
+      <w:r>
+        <w:t> :</w:t>
+      </w:r>
+    </w:p>
+    <w:p>
+      <w:pPr>
+        <w:pStyle w:val="Retraitcorpsdetexte"/>
+        <w:numPr>
+          <w:ilvl w:val="0"/>
+          <w:numId w:val="50"/>
+        </w:numPr>
+      </w:pPr>
+      <w:r>
+        <w:t xml:space="preserve">Application </w:t>
+      </w:r>
+    </w:p>
+    <w:p>
+      <w:pPr>
+        <w:pStyle w:val="Retraitcorpsdetexte"/>
+        <w:ind w:left="1494"/>
+      </w:pPr>
+      <w:r>
+        <w:t>Dans le dossier application il y a le dossier « </w:t>
+      </w:r>
+      <w:proofErr w:type="spellStart"/>
+      <w:r>
+        <w:t>node_modules</w:t>
+      </w:r>
+      <w:proofErr w:type="spellEnd"/>
+      <w:r>
+        <w:t> » qui contient toutes les dépendances utilisées dans le code.</w:t>
+      </w:r>
+    </w:p>
+    <w:p>
+      <w:pPr>
+        <w:pStyle w:val="Retraitcorpsdetexte"/>
+        <w:ind w:left="1494"/>
+      </w:pPr>
+      <w:r>
+        <w:t xml:space="preserve">Ensuite il y a le dossier « src » qui contient </w:t>
+      </w:r>
+      <w:r>
+        <w:t>tout le code</w:t>
+      </w:r>
+      <w:r>
+        <w:t xml:space="preserve"> de notre projet avec les dossiers </w:t>
+      </w:r>
+      <w:proofErr w:type="spellStart"/>
+      <w:r>
+        <w:t>auth</w:t>
+      </w:r>
+      <w:proofErr w:type="spellEnd"/>
+      <w:r>
+        <w:t xml:space="preserve">, </w:t>
+      </w:r>
+      <w:proofErr w:type="spellStart"/>
+      <w:r>
+        <w:t>db</w:t>
+      </w:r>
+      <w:proofErr w:type="spellEnd"/>
+      <w:r>
+        <w:t xml:space="preserve">, </w:t>
+      </w:r>
+      <w:proofErr w:type="spellStart"/>
+      <w:r>
+        <w:t>models</w:t>
+      </w:r>
+      <w:proofErr w:type="spellEnd"/>
+      <w:r>
+        <w:t>, routes et tests</w:t>
+      </w:r>
+      <w:r>
+        <w:t>.</w:t>
+      </w:r>
+    </w:p>
+    <w:p>
+      <w:pPr>
+        <w:pStyle w:val="Retraitcorpsdetexte"/>
+        <w:numPr>
+          <w:ilvl w:val="0"/>
+          <w:numId w:val="50"/>
+        </w:numPr>
+      </w:pPr>
+      <w:r>
+        <w:t>Dev</w:t>
+      </w:r>
+    </w:p>
+    <w:p>
+      <w:pPr>
+        <w:pStyle w:val="Retraitcorpsdetexte"/>
+        <w:ind w:left="1494"/>
+      </w:pPr>
+      <w:r>
+        <w:t xml:space="preserve">Dans le dossier Dev il y a tous les fichiers qui servent au bien du développement avec des fichiers batch pour lancer le serveur plus rapidement ou alors le fichier JSON qui contient les tests </w:t>
+      </w:r>
+      <w:proofErr w:type="spellStart"/>
+      <w:r>
+        <w:t>insomnia</w:t>
+      </w:r>
+      <w:proofErr w:type="spellEnd"/>
+      <w:r>
+        <w:t>.</w:t>
+      </w:r>
+    </w:p>
+    <w:p>
+      <w:pPr>
+        <w:pStyle w:val="Retraitcorpsdetexte"/>
+        <w:numPr>
+          <w:ilvl w:val="0"/>
+          <w:numId w:val="50"/>
+        </w:numPr>
+      </w:pPr>
+      <w:r>
+        <w:t>Docker-DB</w:t>
+      </w:r>
+    </w:p>
+    <w:p>
+      <w:pPr>
+        <w:pStyle w:val="Retraitcorpsdetexte"/>
+        <w:ind w:left="1494"/>
+      </w:pPr>
+      <w:r>
+        <w:t xml:space="preserve">Dans ce dossier comme le nom le dit, </w:t>
+      </w:r>
+      <w:r>
+        <w:t>il y a les fichiers de configuration de docker pour la base de données, il y a aussi le script SQL pour créer la base de données.</w:t>
+      </w:r>
+      <w:r>
+        <w:t xml:space="preserve"> </w:t>
+      </w:r>
+    </w:p>
+    <w:p>
+      <w:pPr>
+        <w:pStyle w:val="Retraitcorpsdetexte"/>
+        <w:numPr>
+          <w:ilvl w:val="0"/>
+          <w:numId w:val="50"/>
+        </w:numPr>
+      </w:pPr>
+      <w:r>
+        <w:t>Images-maquette</w:t>
+      </w:r>
+    </w:p>
+    <w:p>
+      <w:pPr>
+        <w:pStyle w:val="Retraitcorpsdetexte"/>
+        <w:ind w:left="1494"/>
+      </w:pPr>
+      <w:r>
+        <w:t>Ce dossier répertorie toutes les images de la maquette faites au début du projet.</w:t>
+      </w:r>
+    </w:p>
+    <w:p>
+      <w:pPr>
+        <w:pStyle w:val="Retraitcorpsdetexte"/>
+        <w:numPr>
+          <w:ilvl w:val="0"/>
+          <w:numId w:val="50"/>
+        </w:numPr>
+      </w:pPr>
+      <w:r>
+        <w:t xml:space="preserve">Liens </w:t>
+      </w:r>
+    </w:p>
+    <w:p>
+      <w:pPr>
+        <w:pStyle w:val="Retraitcorpsdetexte"/>
+        <w:ind w:left="1494"/>
+      </w:pPr>
+      <w:r>
+        <w:t>Dans ce dossier comme le nom l’indique il y a tous les liens utiles pour le projet,</w:t>
+      </w:r>
+    </w:p>
+    <w:p>
+      <w:pPr>
+        <w:pStyle w:val="Retraitcorpsdetexte"/>
+        <w:ind w:left="1494"/>
+      </w:pPr>
+      <w:r>
+        <w:t>Comme le lien du repo GitHub et du projet GitHub.</w:t>
+      </w:r>
+    </w:p>
+    <w:p>
+      <w:pPr>
+        <w:pStyle w:val="Retraitcorpsdetexte"/>
+        <w:numPr>
+          <w:ilvl w:val="0"/>
+          <w:numId w:val="50"/>
+        </w:numPr>
+      </w:pPr>
+      <w:r>
+        <w:t>Livres</w:t>
+      </w:r>
+    </w:p>
+    <w:p>
+      <w:pPr>
+        <w:pStyle w:val="Retraitcorpsdetexte"/>
+        <w:ind w:left="1494"/>
+      </w:pPr>
+      <w:r>
+        <w:t>Dans le dossier livres il y a le cahier des charges et le tableau Excel de la feuille d’évaluation.</w:t>
+      </w:r>
+    </w:p>
+    <w:p>
+      <w:pPr>
+        <w:pStyle w:val="Retraitcorpsdetexte"/>
+        <w:numPr>
+          <w:ilvl w:val="0"/>
+          <w:numId w:val="50"/>
+        </w:numPr>
+      </w:pPr>
+      <w:r>
+        <w:t xml:space="preserve">Rapport </w:t>
+      </w:r>
+    </w:p>
+    <w:p>
+      <w:pPr>
+        <w:pStyle w:val="Retraitcorpsdetexte"/>
+        <w:ind w:left="1494"/>
+      </w:pPr>
+      <w:r>
+        <w:t>Et pour finir dans le dossier rapport il y a le document Word qui contient le rapport.</w:t>
+      </w:r>
+    </w:p>
+    <w:p>
+      <w:pPr>
+        <w:pStyle w:val="Retraitcorpsdetexte"/>
+      </w:pPr>
+    </w:p>
+    <w:p>
+      <w:pPr>
+        <w:pStyle w:val="Retraitcorpsdetexte"/>
+        <w:ind w:left="1494"/>
+      </w:pPr>
+    </w:p>
+    <w:p>
+      <w:pPr>
+        <w:rPr>
+          <w:szCs w:val="16"/>
+        </w:rPr>
+      </w:pPr>
+    </w:p>
+    <w:p>
+      <w:pPr>
+        <w:pStyle w:val="Retraitcorpsdetexte3"/>
+      </w:pPr>
     </w:p>
     <w:p>
       <w:pPr>
@@ -4356,7 +4662,6 @@
           <w:i/>
           <w:iCs/>
         </w:rPr>
-        <w:lastRenderedPageBreak/>
         <w:t>Ces JSON sont utilisés dans le tableau afin de faciliter la lecture.</w:t>
       </w:r>
     </w:p>
@@ -5691,8 +5996,8 @@
           <w:tcPr>
             <w:tcW w:w="927" w:type="dxa"/>
             <w:tcBorders>
-              <w:tl2br w:val="single" w:sz="4" w:space="0" w:color="auto"/>
-              <w:tr2bl w:val="single" w:sz="4" w:space="0" w:color="auto"/>
+              <w:tl2br w:val="nil"/>
+              <w:tr2bl w:val="nil"/>
             </w:tcBorders>
           </w:tcPr>
           <w:p>
@@ -5700,8 +6005,14 @@
               <w:pStyle w:val="Retraitcorpsdetexte"/>
               <w:ind w:left="0"/>
               <w:jc w:val="center"/>
+              <w:rPr>
+                <w:color w:val="BFBFBF" w:themeColor="background1" w:themeShade="BF"/>
+              </w:rPr>
             </w:pPr>
             <w:r>
+              <w:rPr>
+                <w:color w:val="BFBFBF" w:themeColor="background1" w:themeShade="BF"/>
+              </w:rPr>
               <w:t>POST</w:t>
             </w:r>
           </w:p>
@@ -5710,16 +6021,22 @@
           <w:tcPr>
             <w:tcW w:w="2158" w:type="dxa"/>
             <w:tcBorders>
-              <w:tl2br w:val="single" w:sz="4" w:space="0" w:color="auto"/>
-              <w:tr2bl w:val="single" w:sz="4" w:space="0" w:color="auto"/>
+              <w:tl2br w:val="nil"/>
+              <w:tr2bl w:val="nil"/>
             </w:tcBorders>
           </w:tcPr>
           <w:p>
             <w:pPr>
               <w:pStyle w:val="Retraitcorpsdetexte"/>
               <w:ind w:left="0"/>
+              <w:rPr>
+                <w:color w:val="BFBFBF" w:themeColor="background1" w:themeShade="BF"/>
+              </w:rPr>
             </w:pPr>
             <w:r>
+              <w:rPr>
+                <w:color w:val="BFBFBF" w:themeColor="background1" w:themeShade="BF"/>
+              </w:rPr>
               <w:t>/api/connexion</w:t>
             </w:r>
           </w:p>
@@ -5728,19 +6045,21 @@
           <w:tcPr>
             <w:tcW w:w="3561" w:type="dxa"/>
             <w:tcBorders>
-              <w:tl2br w:val="single" w:sz="4" w:space="0" w:color="auto"/>
-              <w:tr2bl w:val="single" w:sz="4" w:space="0" w:color="auto"/>
+              <w:tl2br w:val="nil"/>
+              <w:tr2bl w:val="nil"/>
             </w:tcBorders>
           </w:tcPr>
           <w:p>
             <w:pPr>
               <w:rPr>
                 <w:rFonts w:ascii="Consolas" w:hAnsi="Consolas"/>
+                <w:color w:val="BFBFBF" w:themeColor="background1" w:themeShade="BF"/>
               </w:rPr>
             </w:pPr>
             <w:r>
               <w:rPr>
                 <w:rFonts w:ascii="Consolas" w:hAnsi="Consolas"/>
+                <w:color w:val="BFBFBF" w:themeColor="background1" w:themeShade="BF"/>
               </w:rPr>
               <w:t>{"pseudo", "</w:t>
             </w:r>
@@ -5748,6 +6067,7 @@
             <w:r>
               <w:rPr>
                 <w:rFonts w:ascii="Consolas" w:hAnsi="Consolas"/>
+                <w:color w:val="BFBFBF" w:themeColor="background1" w:themeShade="BF"/>
               </w:rPr>
               <w:t>mot_de_passe</w:t>
             </w:r>
@@ -5755,6 +6075,7 @@
             <w:r>
               <w:rPr>
                 <w:rFonts w:ascii="Consolas" w:hAnsi="Consolas"/>
+                <w:color w:val="BFBFBF" w:themeColor="background1" w:themeShade="BF"/>
               </w:rPr>
               <w:t>"}</w:t>
             </w:r>
@@ -5763,6 +6084,9 @@
             <w:pPr>
               <w:pStyle w:val="Retraitcorpsdetexte"/>
               <w:ind w:left="0"/>
+              <w:rPr>
+                <w:color w:val="BFBFBF" w:themeColor="background1" w:themeShade="BF"/>
+              </w:rPr>
             </w:pPr>
           </w:p>
         </w:tc>
@@ -5770,8 +6094,8 @@
           <w:tcPr>
             <w:tcW w:w="1684" w:type="dxa"/>
             <w:tcBorders>
-              <w:tl2br w:val="single" w:sz="4" w:space="0" w:color="auto"/>
-              <w:tr2bl w:val="single" w:sz="4" w:space="0" w:color="auto"/>
+              <w:tl2br w:val="nil"/>
+              <w:tr2bl w:val="nil"/>
             </w:tcBorders>
           </w:tcPr>
           <w:p>
@@ -5779,9 +6103,15 @@
               <w:pStyle w:val="Retraitcorpsdetexte"/>
               <w:ind w:left="0"/>
               <w:jc w:val="left"/>
+              <w:rPr>
+                <w:color w:val="BFBFBF" w:themeColor="background1" w:themeShade="BF"/>
+              </w:rPr>
             </w:pPr>
             <w:proofErr w:type="spellStart"/>
             <w:r>
+              <w:rPr>
+                <w:color w:val="BFBFBF" w:themeColor="background1" w:themeShade="BF"/>
+              </w:rPr>
               <w:t>Token</w:t>
             </w:r>
             <w:proofErr w:type="spellEnd"/>
@@ -5791,8 +6121,8 @@
           <w:tcPr>
             <w:tcW w:w="2053" w:type="dxa"/>
             <w:tcBorders>
-              <w:tl2br w:val="single" w:sz="4" w:space="0" w:color="auto"/>
-              <w:tr2bl w:val="single" w:sz="4" w:space="0" w:color="auto"/>
+              <w:tl2br w:val="nil"/>
+              <w:tr2bl w:val="nil"/>
             </w:tcBorders>
           </w:tcPr>
           <w:p>
@@ -5800,8 +6130,14 @@
               <w:pStyle w:val="Retraitcorpsdetexte"/>
               <w:ind w:left="0"/>
               <w:jc w:val="left"/>
+              <w:rPr>
+                <w:color w:val="BFBFBF" w:themeColor="background1" w:themeShade="BF"/>
+              </w:rPr>
             </w:pPr>
             <w:r>
+              <w:rPr>
+                <w:color w:val="BFBFBF" w:themeColor="background1" w:themeShade="BF"/>
+              </w:rPr>
               <w:t>Connexion au compte</w:t>
             </w:r>
           </w:p>
@@ -5816,8 +6152,8 @@
           <w:tcPr>
             <w:tcW w:w="927" w:type="dxa"/>
             <w:tcBorders>
-              <w:tl2br w:val="single" w:sz="4" w:space="0" w:color="auto"/>
-              <w:tr2bl w:val="single" w:sz="4" w:space="0" w:color="auto"/>
+              <w:tl2br w:val="nil"/>
+              <w:tr2bl w:val="nil"/>
             </w:tcBorders>
             <w:shd w:val="clear" w:color="auto" w:fill="F2F2F2" w:themeFill="background1" w:themeFillShade="F2"/>
           </w:tcPr>
@@ -5826,8 +6162,14 @@
               <w:pStyle w:val="Retraitcorpsdetexte"/>
               <w:ind w:left="0"/>
               <w:jc w:val="center"/>
+              <w:rPr>
+                <w:color w:val="BFBFBF" w:themeColor="background1" w:themeShade="BF"/>
+              </w:rPr>
             </w:pPr>
             <w:r>
+              <w:rPr>
+                <w:color w:val="BFBFBF" w:themeColor="background1" w:themeShade="BF"/>
+              </w:rPr>
               <w:t>PUT</w:t>
             </w:r>
           </w:p>
@@ -5836,8 +6178,8 @@
           <w:tcPr>
             <w:tcW w:w="2158" w:type="dxa"/>
             <w:tcBorders>
-              <w:tl2br w:val="single" w:sz="4" w:space="0" w:color="auto"/>
-              <w:tr2bl w:val="single" w:sz="4" w:space="0" w:color="auto"/>
+              <w:tl2br w:val="nil"/>
+              <w:tr2bl w:val="nil"/>
             </w:tcBorders>
             <w:shd w:val="clear" w:color="auto" w:fill="F2F2F2" w:themeFill="background1" w:themeFillShade="F2"/>
           </w:tcPr>
@@ -5845,22 +6187,40 @@
             <w:pPr>
               <w:pStyle w:val="Retraitcorpsdetexte"/>
               <w:ind w:left="0"/>
+              <w:rPr>
+                <w:color w:val="BFBFBF" w:themeColor="background1" w:themeShade="BF"/>
+              </w:rPr>
             </w:pPr>
             <w:r>
+              <w:rPr>
+                <w:color w:val="BFBFBF" w:themeColor="background1" w:themeShade="BF"/>
+              </w:rPr>
               <w:t>/api/</w:t>
             </w:r>
             <w:r>
+              <w:rPr>
+                <w:color w:val="BFBFBF" w:themeColor="background1" w:themeShade="BF"/>
+              </w:rPr>
               <w:t>utilisateur</w:t>
             </w:r>
             <w:r>
+              <w:rPr>
+                <w:color w:val="BFBFBF" w:themeColor="background1" w:themeShade="BF"/>
+              </w:rPr>
               <w:t>s</w:t>
             </w:r>
             <w:proofErr w:type="gramStart"/>
             <w:r>
+              <w:rPr>
+                <w:color w:val="BFBFBF" w:themeColor="background1" w:themeShade="BF"/>
+              </w:rPr>
               <w:t>/:</w:t>
             </w:r>
             <w:proofErr w:type="gramEnd"/>
             <w:r>
+              <w:rPr>
+                <w:color w:val="BFBFBF" w:themeColor="background1" w:themeShade="BF"/>
+              </w:rPr>
               <w:t>id</w:t>
             </w:r>
           </w:p>
@@ -5869,15 +6229,21 @@
           <w:tcPr>
             <w:tcW w:w="3561" w:type="dxa"/>
             <w:tcBorders>
-              <w:tl2br w:val="single" w:sz="4" w:space="0" w:color="auto"/>
-              <w:tr2bl w:val="single" w:sz="4" w:space="0" w:color="auto"/>
+              <w:tl2br w:val="nil"/>
+              <w:tr2bl w:val="nil"/>
             </w:tcBorders>
             <w:shd w:val="clear" w:color="auto" w:fill="F2F2F2" w:themeFill="background1" w:themeFillShade="F2"/>
           </w:tcPr>
           <w:p>
+            <w:pPr>
+              <w:rPr>
+                <w:color w:val="BFBFBF" w:themeColor="background1" w:themeShade="BF"/>
+              </w:rPr>
+            </w:pPr>
             <w:r>
               <w:rPr>
                 <w:rFonts w:ascii="Consolas" w:hAnsi="Consolas"/>
+                <w:color w:val="BFBFBF" w:themeColor="background1" w:themeShade="BF"/>
               </w:rPr>
               <w:t>{"pseudo", "</w:t>
             </w:r>
@@ -5885,6 +6251,7 @@
             <w:r>
               <w:rPr>
                 <w:rFonts w:ascii="Consolas" w:hAnsi="Consolas"/>
+                <w:color w:val="BFBFBF" w:themeColor="background1" w:themeShade="BF"/>
               </w:rPr>
               <w:t>mot_de_passe</w:t>
             </w:r>
@@ -5892,6 +6259,7 @@
             <w:r>
               <w:rPr>
                 <w:rFonts w:ascii="Consolas" w:hAnsi="Consolas"/>
+                <w:color w:val="BFBFBF" w:themeColor="background1" w:themeShade="BF"/>
               </w:rPr>
               <w:t>", "admin"}</w:t>
             </w:r>
@@ -5901,8 +6269,8 @@
           <w:tcPr>
             <w:tcW w:w="1684" w:type="dxa"/>
             <w:tcBorders>
-              <w:tl2br w:val="single" w:sz="4" w:space="0" w:color="auto"/>
-              <w:tr2bl w:val="single" w:sz="4" w:space="0" w:color="auto"/>
+              <w:tl2br w:val="nil"/>
+              <w:tr2bl w:val="nil"/>
             </w:tcBorders>
             <w:shd w:val="clear" w:color="auto" w:fill="F2F2F2" w:themeFill="background1" w:themeFillShade="F2"/>
           </w:tcPr>
@@ -5911,8 +6279,14 @@
               <w:pStyle w:val="Retraitcorpsdetexte"/>
               <w:ind w:left="0"/>
               <w:jc w:val="left"/>
+              <w:rPr>
+                <w:color w:val="BFBFBF" w:themeColor="background1" w:themeShade="BF"/>
+              </w:rPr>
             </w:pPr>
             <w:r>
+              <w:rPr>
+                <w:color w:val="BFBFBF" w:themeColor="background1" w:themeShade="BF"/>
+              </w:rPr>
               <w:t>NON</w:t>
             </w:r>
           </w:p>
@@ -5921,8 +6295,8 @@
           <w:tcPr>
             <w:tcW w:w="2053" w:type="dxa"/>
             <w:tcBorders>
-              <w:tl2br w:val="single" w:sz="4" w:space="0" w:color="auto"/>
-              <w:tr2bl w:val="single" w:sz="4" w:space="0" w:color="auto"/>
+              <w:tl2br w:val="nil"/>
+              <w:tr2bl w:val="nil"/>
             </w:tcBorders>
             <w:shd w:val="clear" w:color="auto" w:fill="F2F2F2" w:themeFill="background1" w:themeFillShade="F2"/>
           </w:tcPr>
@@ -5931,8 +6305,14 @@
               <w:pStyle w:val="Retraitcorpsdetexte"/>
               <w:ind w:left="0"/>
               <w:jc w:val="left"/>
+              <w:rPr>
+                <w:color w:val="BFBFBF" w:themeColor="background1" w:themeShade="BF"/>
+              </w:rPr>
             </w:pPr>
             <w:r>
+              <w:rPr>
+                <w:color w:val="BFBFBF" w:themeColor="background1" w:themeShade="BF"/>
+              </w:rPr>
               <w:t>Modification d’un utilisateur</w:t>
             </w:r>
           </w:p>
@@ -5941,10 +6321,13 @@
               <w:pStyle w:val="Retraitcorpsdetexte"/>
               <w:ind w:left="0"/>
               <w:jc w:val="left"/>
+              <w:rPr>
+                <w:color w:val="BFBFBF" w:themeColor="background1" w:themeShade="BF"/>
+              </w:rPr>
             </w:pPr>
             <w:r>
               <w:rPr>
-                <w:color w:val="FF0000"/>
+                <w:color w:val="BFBFBF" w:themeColor="background1" w:themeShade="BF"/>
                 <w:sz w:val="18"/>
                 <w:szCs w:val="18"/>
               </w:rPr>
@@ -5953,6 +6336,7 @@
             <w:r>
               <w:rPr>
                 <w:rFonts w:ascii="Segoe UI Emoji" w:hAnsi="Segoe UI Emoji" w:cs="Segoe UI Emoji"/>
+                <w:color w:val="BFBFBF" w:themeColor="background1" w:themeShade="BF"/>
                 <w:sz w:val="18"/>
                 <w:szCs w:val="18"/>
               </w:rPr>
@@ -5960,7 +6344,7 @@
             </w:r>
             <w:r>
               <w:rPr>
-                <w:color w:val="FF0000"/>
+                <w:color w:val="BFBFBF" w:themeColor="background1" w:themeShade="BF"/>
                 <w:sz w:val="18"/>
                 <w:szCs w:val="18"/>
               </w:rPr>
@@ -5968,27 +6352,11 @@
             </w:r>
             <w:r>
               <w:rPr>
-                <w:color w:val="FF0000"/>
+                <w:color w:val="BFBFBF" w:themeColor="background1" w:themeShade="BF"/>
                 <w:sz w:val="18"/>
                 <w:szCs w:val="18"/>
               </w:rPr>
-              <w:t xml:space="preserve">mp </w:t>
-            </w:r>
-            <w:r>
-              <w:rPr>
-                <w:color w:val="FF0000"/>
-                <w:sz w:val="18"/>
-                <w:szCs w:val="18"/>
-              </w:rPr>
-              <w:t>"admin"</w:t>
-            </w:r>
-            <w:r>
-              <w:rPr>
-                <w:color w:val="FF0000"/>
-                <w:sz w:val="18"/>
-                <w:szCs w:val="18"/>
-              </w:rPr>
-              <w:t>)</w:t>
+              <w:t>mp "admin")</w:t>
             </w:r>
           </w:p>
         </w:tc>
@@ -6868,8 +7236,8 @@
           <w:tcPr>
             <w:tcW w:w="927" w:type="dxa"/>
             <w:tcBorders>
-              <w:tl2br w:val="single" w:sz="4" w:space="0" w:color="auto"/>
-              <w:tr2bl w:val="single" w:sz="4" w:space="0" w:color="auto"/>
+              <w:tl2br w:val="nil"/>
+              <w:tr2bl w:val="nil"/>
             </w:tcBorders>
           </w:tcPr>
           <w:p>
@@ -6877,8 +7245,14 @@
               <w:pStyle w:val="Retraitcorpsdetexte"/>
               <w:ind w:left="0"/>
               <w:jc w:val="center"/>
+              <w:rPr>
+                <w:color w:val="BFBFBF" w:themeColor="background1" w:themeShade="BF"/>
+              </w:rPr>
             </w:pPr>
             <w:r>
+              <w:rPr>
+                <w:color w:val="BFBFBF" w:themeColor="background1" w:themeShade="BF"/>
+              </w:rPr>
               <w:t>GET</w:t>
             </w:r>
           </w:p>
@@ -6887,20 +7261,29 @@
           <w:tcPr>
             <w:tcW w:w="2158" w:type="dxa"/>
             <w:tcBorders>
-              <w:tl2br w:val="single" w:sz="4" w:space="0" w:color="auto"/>
-              <w:tr2bl w:val="single" w:sz="4" w:space="0" w:color="auto"/>
+              <w:tl2br w:val="nil"/>
+              <w:tr2bl w:val="nil"/>
             </w:tcBorders>
           </w:tcPr>
           <w:p>
             <w:pPr>
               <w:pStyle w:val="Retraitcorpsdetexte"/>
               <w:ind w:left="0"/>
+              <w:rPr>
+                <w:color w:val="BFBFBF" w:themeColor="background1" w:themeShade="BF"/>
+              </w:rPr>
             </w:pPr>
             <w:r>
+              <w:rPr>
+                <w:color w:val="BFBFBF" w:themeColor="background1" w:themeShade="BF"/>
+              </w:rPr>
               <w:t>/api/</w:t>
             </w:r>
             <w:proofErr w:type="spellStart"/>
             <w:r>
+              <w:rPr>
+                <w:color w:val="BFBFBF" w:themeColor="background1" w:themeShade="BF"/>
+              </w:rPr>
               <w:t>ecrivains</w:t>
             </w:r>
             <w:proofErr w:type="spellEnd"/>
@@ -6910,16 +7293,22 @@
           <w:tcPr>
             <w:tcW w:w="3561" w:type="dxa"/>
             <w:tcBorders>
-              <w:tl2br w:val="single" w:sz="4" w:space="0" w:color="auto"/>
-              <w:tr2bl w:val="single" w:sz="4" w:space="0" w:color="auto"/>
+              <w:tl2br w:val="nil"/>
+              <w:tr2bl w:val="nil"/>
             </w:tcBorders>
           </w:tcPr>
           <w:p>
             <w:pPr>
               <w:pStyle w:val="Retraitcorpsdetexte"/>
               <w:ind w:left="0"/>
+              <w:rPr>
+                <w:color w:val="BFBFBF" w:themeColor="background1" w:themeShade="BF"/>
+              </w:rPr>
             </w:pPr>
             <w:r>
+              <w:rPr>
+                <w:color w:val="BFBFBF" w:themeColor="background1" w:themeShade="BF"/>
+              </w:rPr>
               <w:t>NON</w:t>
             </w:r>
           </w:p>
@@ -6928,8 +7317,8 @@
           <w:tcPr>
             <w:tcW w:w="1684" w:type="dxa"/>
             <w:tcBorders>
-              <w:tl2br w:val="single" w:sz="4" w:space="0" w:color="auto"/>
-              <w:tr2bl w:val="single" w:sz="4" w:space="0" w:color="auto"/>
+              <w:tl2br w:val="nil"/>
+              <w:tr2bl w:val="nil"/>
             </w:tcBorders>
           </w:tcPr>
           <w:p>
@@ -6939,23 +7328,27 @@
               <w:jc w:val="left"/>
               <w:rPr>
                 <w:rFonts w:ascii="Consolas" w:hAnsi="Consolas"/>
+                <w:color w:val="BFBFBF" w:themeColor="background1" w:themeShade="BF"/>
               </w:rPr>
             </w:pPr>
             <w:r>
               <w:rPr>
                 <w:rFonts w:ascii="Consolas" w:hAnsi="Consolas"/>
+                <w:color w:val="BFBFBF" w:themeColor="background1" w:themeShade="BF"/>
               </w:rPr>
               <w:t>{"id", "nom",</w:t>
             </w:r>
             <w:r>
               <w:rPr>
                 <w:rFonts w:ascii="Consolas" w:hAnsi="Consolas"/>
+                <w:color w:val="BFBFBF" w:themeColor="background1" w:themeShade="BF"/>
               </w:rPr>
               <w:t xml:space="preserve"> </w:t>
             </w:r>
             <w:r>
               <w:rPr>
                 <w:rFonts w:ascii="Consolas" w:hAnsi="Consolas"/>
+                <w:color w:val="BFBFBF" w:themeColor="background1" w:themeShade="BF"/>
               </w:rPr>
               <w:t>"</w:t>
             </w:r>
@@ -6963,6 +7356,7 @@
             <w:r>
               <w:rPr>
                 <w:rFonts w:ascii="Consolas" w:hAnsi="Consolas"/>
+                <w:color w:val="BFBFBF" w:themeColor="background1" w:themeShade="BF"/>
               </w:rPr>
               <w:t>prenom</w:t>
             </w:r>
@@ -6970,6 +7364,7 @@
             <w:r>
               <w:rPr>
                 <w:rFonts w:ascii="Consolas" w:hAnsi="Consolas"/>
+                <w:color w:val="BFBFBF" w:themeColor="background1" w:themeShade="BF"/>
               </w:rPr>
               <w:t>"}</w:t>
             </w:r>
@@ -6979,8 +7374,8 @@
           <w:tcPr>
             <w:tcW w:w="2053" w:type="dxa"/>
             <w:tcBorders>
-              <w:tl2br w:val="single" w:sz="4" w:space="0" w:color="auto"/>
-              <w:tr2bl w:val="single" w:sz="4" w:space="0" w:color="auto"/>
+              <w:tl2br w:val="nil"/>
+              <w:tr2bl w:val="nil"/>
             </w:tcBorders>
           </w:tcPr>
           <w:p>
@@ -6988,8 +7383,14 @@
               <w:pStyle w:val="Retraitcorpsdetexte"/>
               <w:ind w:left="0"/>
               <w:jc w:val="left"/>
+              <w:rPr>
+                <w:color w:val="BFBFBF" w:themeColor="background1" w:themeShade="BF"/>
+              </w:rPr>
             </w:pPr>
             <w:r>
+              <w:rPr>
+                <w:color w:val="BFBFBF" w:themeColor="background1" w:themeShade="BF"/>
+              </w:rPr>
               <w:t>Récupère tous les écrivains avec leurs informations</w:t>
             </w:r>
           </w:p>
@@ -7004,8 +7405,8 @@
           <w:tcPr>
             <w:tcW w:w="927" w:type="dxa"/>
             <w:tcBorders>
-              <w:tl2br w:val="single" w:sz="4" w:space="0" w:color="auto"/>
-              <w:tr2bl w:val="single" w:sz="4" w:space="0" w:color="auto"/>
+              <w:tl2br w:val="nil"/>
+              <w:tr2bl w:val="nil"/>
             </w:tcBorders>
             <w:shd w:val="clear" w:color="auto" w:fill="F2F2F2" w:themeFill="background1" w:themeFillShade="F2"/>
           </w:tcPr>
@@ -7014,8 +7415,14 @@
               <w:pStyle w:val="Retraitcorpsdetexte"/>
               <w:ind w:left="0"/>
               <w:jc w:val="center"/>
+              <w:rPr>
+                <w:color w:val="BFBFBF" w:themeColor="background1" w:themeShade="BF"/>
+              </w:rPr>
             </w:pPr>
             <w:r>
+              <w:rPr>
+                <w:color w:val="BFBFBF" w:themeColor="background1" w:themeShade="BF"/>
+              </w:rPr>
               <w:t>DELETE</w:t>
             </w:r>
           </w:p>
@@ -7024,8 +7431,8 @@
           <w:tcPr>
             <w:tcW w:w="2158" w:type="dxa"/>
             <w:tcBorders>
-              <w:tl2br w:val="single" w:sz="4" w:space="0" w:color="auto"/>
-              <w:tr2bl w:val="single" w:sz="4" w:space="0" w:color="auto"/>
+              <w:tl2br w:val="nil"/>
+              <w:tr2bl w:val="nil"/>
             </w:tcBorders>
             <w:shd w:val="clear" w:color="auto" w:fill="F2F2F2" w:themeFill="background1" w:themeFillShade="F2"/>
           </w:tcPr>
@@ -7033,21 +7440,36 @@
             <w:pPr>
               <w:pStyle w:val="Retraitcorpsdetexte"/>
               <w:ind w:left="0"/>
+              <w:rPr>
+                <w:color w:val="BFBFBF" w:themeColor="background1" w:themeShade="BF"/>
+              </w:rPr>
             </w:pPr>
             <w:r>
+              <w:rPr>
+                <w:color w:val="BFBFBF" w:themeColor="background1" w:themeShade="BF"/>
+              </w:rPr>
               <w:t>/api/</w:t>
             </w:r>
             <w:proofErr w:type="spellStart"/>
             <w:r>
+              <w:rPr>
+                <w:color w:val="BFBFBF" w:themeColor="background1" w:themeShade="BF"/>
+              </w:rPr>
               <w:t>ecrivains</w:t>
             </w:r>
             <w:proofErr w:type="spellEnd"/>
             <w:proofErr w:type="gramStart"/>
             <w:r>
+              <w:rPr>
+                <w:color w:val="BFBFBF" w:themeColor="background1" w:themeShade="BF"/>
+              </w:rPr>
               <w:t>/:</w:t>
             </w:r>
             <w:proofErr w:type="gramEnd"/>
             <w:r>
+              <w:rPr>
+                <w:color w:val="BFBFBF" w:themeColor="background1" w:themeShade="BF"/>
+              </w:rPr>
               <w:t>id</w:t>
             </w:r>
           </w:p>
@@ -7056,8 +7478,8 @@
           <w:tcPr>
             <w:tcW w:w="3561" w:type="dxa"/>
             <w:tcBorders>
-              <w:tl2br w:val="single" w:sz="4" w:space="0" w:color="auto"/>
-              <w:tr2bl w:val="single" w:sz="4" w:space="0" w:color="auto"/>
+              <w:tl2br w:val="nil"/>
+              <w:tr2bl w:val="nil"/>
             </w:tcBorders>
             <w:shd w:val="clear" w:color="auto" w:fill="F2F2F2" w:themeFill="background1" w:themeFillShade="F2"/>
           </w:tcPr>
@@ -7065,8 +7487,14 @@
             <w:pPr>
               <w:pStyle w:val="Retraitcorpsdetexte"/>
               <w:ind w:left="0"/>
+              <w:rPr>
+                <w:color w:val="BFBFBF" w:themeColor="background1" w:themeShade="BF"/>
+              </w:rPr>
             </w:pPr>
             <w:r>
+              <w:rPr>
+                <w:color w:val="BFBFBF" w:themeColor="background1" w:themeShade="BF"/>
+              </w:rPr>
               <w:t>NON</w:t>
             </w:r>
           </w:p>
@@ -7075,8 +7503,8 @@
           <w:tcPr>
             <w:tcW w:w="1684" w:type="dxa"/>
             <w:tcBorders>
-              <w:tl2br w:val="single" w:sz="4" w:space="0" w:color="auto"/>
-              <w:tr2bl w:val="single" w:sz="4" w:space="0" w:color="auto"/>
+              <w:tl2br w:val="nil"/>
+              <w:tr2bl w:val="nil"/>
             </w:tcBorders>
             <w:shd w:val="clear" w:color="auto" w:fill="F2F2F2" w:themeFill="background1" w:themeFillShade="F2"/>
           </w:tcPr>
@@ -7085,8 +7513,14 @@
               <w:pStyle w:val="Retraitcorpsdetexte"/>
               <w:ind w:left="0"/>
               <w:jc w:val="left"/>
+              <w:rPr>
+                <w:color w:val="BFBFBF" w:themeColor="background1" w:themeShade="BF"/>
+              </w:rPr>
             </w:pPr>
             <w:r>
+              <w:rPr>
+                <w:color w:val="BFBFBF" w:themeColor="background1" w:themeShade="BF"/>
+              </w:rPr>
               <w:t>NON</w:t>
             </w:r>
           </w:p>
@@ -7095,8 +7529,8 @@
           <w:tcPr>
             <w:tcW w:w="2053" w:type="dxa"/>
             <w:tcBorders>
-              <w:tl2br w:val="single" w:sz="4" w:space="0" w:color="auto"/>
-              <w:tr2bl w:val="single" w:sz="4" w:space="0" w:color="auto"/>
+              <w:tl2br w:val="nil"/>
+              <w:tr2bl w:val="nil"/>
             </w:tcBorders>
             <w:shd w:val="clear" w:color="auto" w:fill="F2F2F2" w:themeFill="background1" w:themeFillShade="F2"/>
           </w:tcPr>
@@ -7105,8 +7539,14 @@
               <w:pStyle w:val="Retraitcorpsdetexte"/>
               <w:ind w:left="0"/>
               <w:jc w:val="left"/>
+              <w:rPr>
+                <w:color w:val="BFBFBF" w:themeColor="background1" w:themeShade="BF"/>
+              </w:rPr>
             </w:pPr>
             <w:r>
+              <w:rPr>
+                <w:color w:val="BFBFBF" w:themeColor="background1" w:themeShade="BF"/>
+              </w:rPr>
               <w:t>Supprime un écrivain</w:t>
             </w:r>
           </w:p>
@@ -7121,8 +7561,8 @@
           <w:tcPr>
             <w:tcW w:w="927" w:type="dxa"/>
             <w:tcBorders>
-              <w:tl2br w:val="single" w:sz="4" w:space="0" w:color="auto"/>
-              <w:tr2bl w:val="single" w:sz="4" w:space="0" w:color="auto"/>
+              <w:tl2br w:val="nil"/>
+              <w:tr2bl w:val="nil"/>
             </w:tcBorders>
           </w:tcPr>
           <w:p>
@@ -7130,8 +7570,14 @@
               <w:pStyle w:val="Retraitcorpsdetexte"/>
               <w:ind w:left="0"/>
               <w:jc w:val="center"/>
+              <w:rPr>
+                <w:color w:val="BFBFBF" w:themeColor="background1" w:themeShade="BF"/>
+              </w:rPr>
             </w:pPr>
             <w:r>
+              <w:rPr>
+                <w:color w:val="BFBFBF" w:themeColor="background1" w:themeShade="BF"/>
+              </w:rPr>
               <w:t>POST</w:t>
             </w:r>
           </w:p>
@@ -7140,20 +7586,29 @@
           <w:tcPr>
             <w:tcW w:w="2158" w:type="dxa"/>
             <w:tcBorders>
-              <w:tl2br w:val="single" w:sz="4" w:space="0" w:color="auto"/>
-              <w:tr2bl w:val="single" w:sz="4" w:space="0" w:color="auto"/>
+              <w:tl2br w:val="nil"/>
+              <w:tr2bl w:val="nil"/>
             </w:tcBorders>
           </w:tcPr>
           <w:p>
             <w:pPr>
               <w:pStyle w:val="Retraitcorpsdetexte"/>
               <w:ind w:left="0"/>
+              <w:rPr>
+                <w:color w:val="BFBFBF" w:themeColor="background1" w:themeShade="BF"/>
+              </w:rPr>
             </w:pPr>
             <w:r>
+              <w:rPr>
+                <w:color w:val="BFBFBF" w:themeColor="background1" w:themeShade="BF"/>
+              </w:rPr>
               <w:t>/api/</w:t>
             </w:r>
             <w:proofErr w:type="spellStart"/>
             <w:r>
+              <w:rPr>
+                <w:color w:val="BFBFBF" w:themeColor="background1" w:themeShade="BF"/>
+              </w:rPr>
               <w:t>editeur</w:t>
             </w:r>
             <w:proofErr w:type="spellEnd"/>
@@ -7163,18 +7618,22 @@
           <w:tcPr>
             <w:tcW w:w="3561" w:type="dxa"/>
             <w:tcBorders>
-              <w:tl2br w:val="single" w:sz="4" w:space="0" w:color="auto"/>
-              <w:tr2bl w:val="single" w:sz="4" w:space="0" w:color="auto"/>
+              <w:tl2br w:val="nil"/>
+              <w:tr2bl w:val="nil"/>
             </w:tcBorders>
           </w:tcPr>
           <w:p>
             <w:pPr>
               <w:pStyle w:val="Retraitcorpsdetexte"/>
               <w:ind w:left="0"/>
+              <w:rPr>
+                <w:color w:val="BFBFBF" w:themeColor="background1" w:themeShade="BF"/>
+              </w:rPr>
             </w:pPr>
             <w:r>
               <w:rPr>
                 <w:rFonts w:ascii="Consolas" w:hAnsi="Consolas"/>
+                <w:color w:val="BFBFBF" w:themeColor="background1" w:themeShade="BF"/>
               </w:rPr>
               <w:t>{"nom"}</w:t>
             </w:r>
@@ -7184,8 +7643,8 @@
           <w:tcPr>
             <w:tcW w:w="1684" w:type="dxa"/>
             <w:tcBorders>
-              <w:tl2br w:val="single" w:sz="4" w:space="0" w:color="auto"/>
-              <w:tr2bl w:val="single" w:sz="4" w:space="0" w:color="auto"/>
+              <w:tl2br w:val="nil"/>
+              <w:tr2bl w:val="nil"/>
             </w:tcBorders>
           </w:tcPr>
           <w:p>
@@ -7193,8 +7652,14 @@
               <w:pStyle w:val="Retraitcorpsdetexte"/>
               <w:ind w:left="0"/>
               <w:jc w:val="left"/>
+              <w:rPr>
+                <w:color w:val="BFBFBF" w:themeColor="background1" w:themeShade="BF"/>
+              </w:rPr>
             </w:pPr>
             <w:r>
+              <w:rPr>
+                <w:color w:val="BFBFBF" w:themeColor="background1" w:themeShade="BF"/>
+              </w:rPr>
               <w:t>NON</w:t>
             </w:r>
           </w:p>
@@ -7203,8 +7668,8 @@
           <w:tcPr>
             <w:tcW w:w="2053" w:type="dxa"/>
             <w:tcBorders>
-              <w:tl2br w:val="single" w:sz="4" w:space="0" w:color="auto"/>
-              <w:tr2bl w:val="single" w:sz="4" w:space="0" w:color="auto"/>
+              <w:tl2br w:val="nil"/>
+              <w:tr2bl w:val="nil"/>
             </w:tcBorders>
           </w:tcPr>
           <w:p>
@@ -7212,8 +7677,14 @@
               <w:pStyle w:val="Retraitcorpsdetexte"/>
               <w:ind w:left="0"/>
               <w:jc w:val="left"/>
+              <w:rPr>
+                <w:color w:val="BFBFBF" w:themeColor="background1" w:themeShade="BF"/>
+              </w:rPr>
             </w:pPr>
             <w:r>
+              <w:rPr>
+                <w:color w:val="BFBFBF" w:themeColor="background1" w:themeShade="BF"/>
+              </w:rPr>
               <w:t>Ajoute un éditeur</w:t>
             </w:r>
           </w:p>
@@ -7228,8 +7699,8 @@
           <w:tcPr>
             <w:tcW w:w="927" w:type="dxa"/>
             <w:tcBorders>
-              <w:tl2br w:val="single" w:sz="4" w:space="0" w:color="auto"/>
-              <w:tr2bl w:val="single" w:sz="4" w:space="0" w:color="auto"/>
+              <w:tl2br w:val="nil"/>
+              <w:tr2bl w:val="nil"/>
             </w:tcBorders>
             <w:shd w:val="clear" w:color="auto" w:fill="F2F2F2" w:themeFill="background1" w:themeFillShade="F2"/>
           </w:tcPr>
@@ -7238,8 +7709,14 @@
               <w:pStyle w:val="Retraitcorpsdetexte"/>
               <w:ind w:left="0"/>
               <w:jc w:val="center"/>
+              <w:rPr>
+                <w:color w:val="BFBFBF" w:themeColor="background1" w:themeShade="BF"/>
+              </w:rPr>
             </w:pPr>
             <w:r>
+              <w:rPr>
+                <w:color w:val="BFBFBF" w:themeColor="background1" w:themeShade="BF"/>
+              </w:rPr>
               <w:t>PUT</w:t>
             </w:r>
           </w:p>
@@ -7248,8 +7725,8 @@
           <w:tcPr>
             <w:tcW w:w="2158" w:type="dxa"/>
             <w:tcBorders>
-              <w:tl2br w:val="single" w:sz="4" w:space="0" w:color="auto"/>
-              <w:tr2bl w:val="single" w:sz="4" w:space="0" w:color="auto"/>
+              <w:tl2br w:val="nil"/>
+              <w:tr2bl w:val="nil"/>
             </w:tcBorders>
             <w:shd w:val="clear" w:color="auto" w:fill="F2F2F2" w:themeFill="background1" w:themeFillShade="F2"/>
           </w:tcPr>
@@ -7257,21 +7734,36 @@
             <w:pPr>
               <w:pStyle w:val="Retraitcorpsdetexte"/>
               <w:ind w:left="0"/>
+              <w:rPr>
+                <w:color w:val="BFBFBF" w:themeColor="background1" w:themeShade="BF"/>
+              </w:rPr>
             </w:pPr>
             <w:r>
+              <w:rPr>
+                <w:color w:val="BFBFBF" w:themeColor="background1" w:themeShade="BF"/>
+              </w:rPr>
               <w:t>/api/</w:t>
             </w:r>
             <w:proofErr w:type="spellStart"/>
             <w:r>
+              <w:rPr>
+                <w:color w:val="BFBFBF" w:themeColor="background1" w:themeShade="BF"/>
+              </w:rPr>
               <w:t>editeur</w:t>
             </w:r>
             <w:proofErr w:type="spellEnd"/>
             <w:proofErr w:type="gramStart"/>
             <w:r>
+              <w:rPr>
+                <w:color w:val="BFBFBF" w:themeColor="background1" w:themeShade="BF"/>
+              </w:rPr>
               <w:t>/:</w:t>
             </w:r>
             <w:proofErr w:type="gramEnd"/>
             <w:r>
+              <w:rPr>
+                <w:color w:val="BFBFBF" w:themeColor="background1" w:themeShade="BF"/>
+              </w:rPr>
               <w:t>id</w:t>
             </w:r>
           </w:p>
@@ -7280,8 +7772,8 @@
           <w:tcPr>
             <w:tcW w:w="3561" w:type="dxa"/>
             <w:tcBorders>
-              <w:tl2br w:val="single" w:sz="4" w:space="0" w:color="auto"/>
-              <w:tr2bl w:val="single" w:sz="4" w:space="0" w:color="auto"/>
+              <w:tl2br w:val="nil"/>
+              <w:tr2bl w:val="nil"/>
             </w:tcBorders>
             <w:shd w:val="clear" w:color="auto" w:fill="F2F2F2" w:themeFill="background1" w:themeFillShade="F2"/>
           </w:tcPr>
@@ -7289,10 +7781,14 @@
             <w:pPr>
               <w:pStyle w:val="Retraitcorpsdetexte"/>
               <w:ind w:left="0"/>
+              <w:rPr>
+                <w:color w:val="BFBFBF" w:themeColor="background1" w:themeShade="BF"/>
+              </w:rPr>
             </w:pPr>
             <w:r>
               <w:rPr>
                 <w:rFonts w:ascii="Consolas" w:hAnsi="Consolas"/>
+                <w:color w:val="BFBFBF" w:themeColor="background1" w:themeShade="BF"/>
               </w:rPr>
               <w:t>{"nom"}</w:t>
             </w:r>
@@ -7302,8 +7798,8 @@
           <w:tcPr>
             <w:tcW w:w="1684" w:type="dxa"/>
             <w:tcBorders>
-              <w:tl2br w:val="single" w:sz="4" w:space="0" w:color="auto"/>
-              <w:tr2bl w:val="single" w:sz="4" w:space="0" w:color="auto"/>
+              <w:tl2br w:val="nil"/>
+              <w:tr2bl w:val="nil"/>
             </w:tcBorders>
             <w:shd w:val="clear" w:color="auto" w:fill="F2F2F2" w:themeFill="background1" w:themeFillShade="F2"/>
           </w:tcPr>
@@ -7312,8 +7808,14 @@
               <w:pStyle w:val="Retraitcorpsdetexte"/>
               <w:ind w:left="0"/>
               <w:jc w:val="left"/>
+              <w:rPr>
+                <w:color w:val="BFBFBF" w:themeColor="background1" w:themeShade="BF"/>
+              </w:rPr>
             </w:pPr>
             <w:r>
+              <w:rPr>
+                <w:color w:val="BFBFBF" w:themeColor="background1" w:themeShade="BF"/>
+              </w:rPr>
               <w:t>NON</w:t>
             </w:r>
           </w:p>
@@ -7322,8 +7824,8 @@
           <w:tcPr>
             <w:tcW w:w="2053" w:type="dxa"/>
             <w:tcBorders>
-              <w:tl2br w:val="single" w:sz="4" w:space="0" w:color="auto"/>
-              <w:tr2bl w:val="single" w:sz="4" w:space="0" w:color="auto"/>
+              <w:tl2br w:val="nil"/>
+              <w:tr2bl w:val="nil"/>
             </w:tcBorders>
             <w:shd w:val="clear" w:color="auto" w:fill="F2F2F2" w:themeFill="background1" w:themeFillShade="F2"/>
           </w:tcPr>
@@ -7332,11 +7834,20 @@
               <w:pStyle w:val="Retraitcorpsdetexte"/>
               <w:ind w:left="0"/>
               <w:jc w:val="left"/>
+              <w:rPr>
+                <w:color w:val="BFBFBF" w:themeColor="background1" w:themeShade="BF"/>
+              </w:rPr>
             </w:pPr>
             <w:r>
+              <w:rPr>
+                <w:color w:val="BFBFBF" w:themeColor="background1" w:themeShade="BF"/>
+              </w:rPr>
               <w:t xml:space="preserve">Modifie un </w:t>
             </w:r>
             <w:r>
+              <w:rPr>
+                <w:color w:val="BFBFBF" w:themeColor="background1" w:themeShade="BF"/>
+              </w:rPr>
               <w:t>éditeur</w:t>
             </w:r>
           </w:p>
@@ -7351,8 +7862,8 @@
           <w:tcPr>
             <w:tcW w:w="927" w:type="dxa"/>
             <w:tcBorders>
-              <w:tl2br w:val="single" w:sz="4" w:space="0" w:color="auto"/>
-              <w:tr2bl w:val="single" w:sz="4" w:space="0" w:color="auto"/>
+              <w:tl2br w:val="nil"/>
+              <w:tr2bl w:val="nil"/>
             </w:tcBorders>
           </w:tcPr>
           <w:p>
@@ -7360,8 +7871,14 @@
               <w:pStyle w:val="Retraitcorpsdetexte"/>
               <w:ind w:left="0"/>
               <w:jc w:val="center"/>
+              <w:rPr>
+                <w:color w:val="BFBFBF" w:themeColor="background1" w:themeShade="BF"/>
+              </w:rPr>
             </w:pPr>
             <w:r>
+              <w:rPr>
+                <w:color w:val="BFBFBF" w:themeColor="background1" w:themeShade="BF"/>
+              </w:rPr>
               <w:t>GET</w:t>
             </w:r>
           </w:p>
@@ -7370,20 +7887,29 @@
           <w:tcPr>
             <w:tcW w:w="2158" w:type="dxa"/>
             <w:tcBorders>
-              <w:tl2br w:val="single" w:sz="4" w:space="0" w:color="auto"/>
-              <w:tr2bl w:val="single" w:sz="4" w:space="0" w:color="auto"/>
+              <w:tl2br w:val="nil"/>
+              <w:tr2bl w:val="nil"/>
             </w:tcBorders>
           </w:tcPr>
           <w:p>
             <w:pPr>
               <w:pStyle w:val="Retraitcorpsdetexte"/>
               <w:ind w:left="0"/>
+              <w:rPr>
+                <w:color w:val="BFBFBF" w:themeColor="background1" w:themeShade="BF"/>
+              </w:rPr>
             </w:pPr>
             <w:r>
+              <w:rPr>
+                <w:color w:val="BFBFBF" w:themeColor="background1" w:themeShade="BF"/>
+              </w:rPr>
               <w:t>/api/</w:t>
             </w:r>
             <w:proofErr w:type="spellStart"/>
             <w:r>
+              <w:rPr>
+                <w:color w:val="BFBFBF" w:themeColor="background1" w:themeShade="BF"/>
+              </w:rPr>
               <w:t>editeur</w:t>
             </w:r>
             <w:proofErr w:type="spellEnd"/>
@@ -7393,16 +7919,22 @@
           <w:tcPr>
             <w:tcW w:w="3561" w:type="dxa"/>
             <w:tcBorders>
-              <w:tl2br w:val="single" w:sz="4" w:space="0" w:color="auto"/>
-              <w:tr2bl w:val="single" w:sz="4" w:space="0" w:color="auto"/>
+              <w:tl2br w:val="nil"/>
+              <w:tr2bl w:val="nil"/>
             </w:tcBorders>
           </w:tcPr>
           <w:p>
             <w:pPr>
               <w:pStyle w:val="Retraitcorpsdetexte"/>
               <w:ind w:left="0"/>
+              <w:rPr>
+                <w:color w:val="BFBFBF" w:themeColor="background1" w:themeShade="BF"/>
+              </w:rPr>
             </w:pPr>
             <w:r>
+              <w:rPr>
+                <w:color w:val="BFBFBF" w:themeColor="background1" w:themeShade="BF"/>
+              </w:rPr>
               <w:t>NON</w:t>
             </w:r>
           </w:p>
@@ -7411,8 +7943,8 @@
           <w:tcPr>
             <w:tcW w:w="1684" w:type="dxa"/>
             <w:tcBorders>
-              <w:tl2br w:val="single" w:sz="4" w:space="0" w:color="auto"/>
-              <w:tr2bl w:val="single" w:sz="4" w:space="0" w:color="auto"/>
+              <w:tl2br w:val="nil"/>
+              <w:tr2bl w:val="nil"/>
             </w:tcBorders>
           </w:tcPr>
           <w:p>
@@ -7420,10 +7952,14 @@
               <w:pStyle w:val="Retraitcorpsdetexte"/>
               <w:ind w:left="0"/>
               <w:jc w:val="left"/>
+              <w:rPr>
+                <w:color w:val="BFBFBF" w:themeColor="background1" w:themeShade="BF"/>
+              </w:rPr>
             </w:pPr>
             <w:r>
               <w:rPr>
                 <w:rFonts w:ascii="Consolas" w:hAnsi="Consolas"/>
+                <w:color w:val="BFBFBF" w:themeColor="background1" w:themeShade="BF"/>
               </w:rPr>
               <w:t>{"id", "nom"}</w:t>
             </w:r>
@@ -7433,8 +7969,8 @@
           <w:tcPr>
             <w:tcW w:w="2053" w:type="dxa"/>
             <w:tcBorders>
-              <w:tl2br w:val="single" w:sz="4" w:space="0" w:color="auto"/>
-              <w:tr2bl w:val="single" w:sz="4" w:space="0" w:color="auto"/>
+              <w:tl2br w:val="nil"/>
+              <w:tr2bl w:val="nil"/>
             </w:tcBorders>
           </w:tcPr>
           <w:p>
@@ -7442,8 +7978,14 @@
               <w:pStyle w:val="Retraitcorpsdetexte"/>
               <w:ind w:left="0"/>
               <w:jc w:val="left"/>
+              <w:rPr>
+                <w:color w:val="BFBFBF" w:themeColor="background1" w:themeShade="BF"/>
+              </w:rPr>
             </w:pPr>
             <w:r>
+              <w:rPr>
+                <w:color w:val="BFBFBF" w:themeColor="background1" w:themeShade="BF"/>
+              </w:rPr>
               <w:t>Récupère tous les éditeurs avec leurs informations</w:t>
             </w:r>
           </w:p>
@@ -7459,8 +8001,8 @@
             <w:tcW w:w="927" w:type="dxa"/>
             <w:tcBorders>
               <w:bottom w:val="single" w:sz="4" w:space="0" w:color="auto"/>
-              <w:tl2br w:val="single" w:sz="4" w:space="0" w:color="auto"/>
-              <w:tr2bl w:val="single" w:sz="4" w:space="0" w:color="auto"/>
+              <w:tl2br w:val="nil"/>
+              <w:tr2bl w:val="nil"/>
             </w:tcBorders>
             <w:shd w:val="clear" w:color="auto" w:fill="F2F2F2" w:themeFill="background1" w:themeFillShade="F2"/>
           </w:tcPr>
@@ -7469,8 +8011,14 @@
               <w:pStyle w:val="Retraitcorpsdetexte"/>
               <w:ind w:left="0"/>
               <w:jc w:val="center"/>
+              <w:rPr>
+                <w:color w:val="BFBFBF" w:themeColor="background1" w:themeShade="BF"/>
+              </w:rPr>
             </w:pPr>
             <w:r>
+              <w:rPr>
+                <w:color w:val="BFBFBF" w:themeColor="background1" w:themeShade="BF"/>
+              </w:rPr>
               <w:t>DELETE</w:t>
             </w:r>
           </w:p>
@@ -7480,8 +8028,8 @@
             <w:tcW w:w="2158" w:type="dxa"/>
             <w:tcBorders>
               <w:bottom w:val="single" w:sz="4" w:space="0" w:color="auto"/>
-              <w:tl2br w:val="single" w:sz="4" w:space="0" w:color="auto"/>
-              <w:tr2bl w:val="single" w:sz="4" w:space="0" w:color="auto"/>
+              <w:tl2br w:val="nil"/>
+              <w:tr2bl w:val="nil"/>
             </w:tcBorders>
             <w:shd w:val="clear" w:color="auto" w:fill="F2F2F2" w:themeFill="background1" w:themeFillShade="F2"/>
           </w:tcPr>
@@ -7489,21 +8037,36 @@
             <w:pPr>
               <w:pStyle w:val="Retraitcorpsdetexte"/>
               <w:ind w:left="0"/>
+              <w:rPr>
+                <w:color w:val="BFBFBF" w:themeColor="background1" w:themeShade="BF"/>
+              </w:rPr>
             </w:pPr>
             <w:r>
+              <w:rPr>
+                <w:color w:val="BFBFBF" w:themeColor="background1" w:themeShade="BF"/>
+              </w:rPr>
               <w:t>/api/</w:t>
             </w:r>
             <w:proofErr w:type="spellStart"/>
             <w:r>
+              <w:rPr>
+                <w:color w:val="BFBFBF" w:themeColor="background1" w:themeShade="BF"/>
+              </w:rPr>
               <w:t>editeur</w:t>
             </w:r>
             <w:proofErr w:type="spellEnd"/>
             <w:proofErr w:type="gramStart"/>
             <w:r>
+              <w:rPr>
+                <w:color w:val="BFBFBF" w:themeColor="background1" w:themeShade="BF"/>
+              </w:rPr>
               <w:t>/:</w:t>
             </w:r>
             <w:proofErr w:type="gramEnd"/>
             <w:r>
+              <w:rPr>
+                <w:color w:val="BFBFBF" w:themeColor="background1" w:themeShade="BF"/>
+              </w:rPr>
               <w:t>id</w:t>
             </w:r>
           </w:p>
@@ -7513,8 +8076,8 @@
             <w:tcW w:w="3561" w:type="dxa"/>
             <w:tcBorders>
               <w:bottom w:val="single" w:sz="4" w:space="0" w:color="auto"/>
-              <w:tl2br w:val="single" w:sz="4" w:space="0" w:color="auto"/>
-              <w:tr2bl w:val="single" w:sz="4" w:space="0" w:color="auto"/>
+              <w:tl2br w:val="nil"/>
+              <w:tr2bl w:val="nil"/>
             </w:tcBorders>
             <w:shd w:val="clear" w:color="auto" w:fill="F2F2F2" w:themeFill="background1" w:themeFillShade="F2"/>
           </w:tcPr>
@@ -7522,8 +8085,14 @@
             <w:pPr>
               <w:pStyle w:val="Retraitcorpsdetexte"/>
               <w:ind w:left="0"/>
+              <w:rPr>
+                <w:color w:val="BFBFBF" w:themeColor="background1" w:themeShade="BF"/>
+              </w:rPr>
             </w:pPr>
             <w:r>
+              <w:rPr>
+                <w:color w:val="BFBFBF" w:themeColor="background1" w:themeShade="BF"/>
+              </w:rPr>
               <w:t>NON</w:t>
             </w:r>
           </w:p>
@@ -7533,8 +8102,8 @@
             <w:tcW w:w="1684" w:type="dxa"/>
             <w:tcBorders>
               <w:bottom w:val="single" w:sz="4" w:space="0" w:color="auto"/>
-              <w:tl2br w:val="single" w:sz="4" w:space="0" w:color="auto"/>
-              <w:tr2bl w:val="single" w:sz="4" w:space="0" w:color="auto"/>
+              <w:tl2br w:val="nil"/>
+              <w:tr2bl w:val="nil"/>
             </w:tcBorders>
             <w:shd w:val="clear" w:color="auto" w:fill="F2F2F2" w:themeFill="background1" w:themeFillShade="F2"/>
           </w:tcPr>
@@ -7543,8 +8112,14 @@
               <w:pStyle w:val="Retraitcorpsdetexte"/>
               <w:ind w:left="0"/>
               <w:jc w:val="left"/>
+              <w:rPr>
+                <w:color w:val="BFBFBF" w:themeColor="background1" w:themeShade="BF"/>
+              </w:rPr>
             </w:pPr>
             <w:r>
+              <w:rPr>
+                <w:color w:val="BFBFBF" w:themeColor="background1" w:themeShade="BF"/>
+              </w:rPr>
               <w:t>NON</w:t>
             </w:r>
           </w:p>
@@ -7554,8 +8129,8 @@
             <w:tcW w:w="2053" w:type="dxa"/>
             <w:tcBorders>
               <w:bottom w:val="single" w:sz="4" w:space="0" w:color="auto"/>
-              <w:tl2br w:val="single" w:sz="4" w:space="0" w:color="auto"/>
-              <w:tr2bl w:val="single" w:sz="4" w:space="0" w:color="auto"/>
+              <w:tl2br w:val="nil"/>
+              <w:tr2bl w:val="nil"/>
             </w:tcBorders>
             <w:shd w:val="clear" w:color="auto" w:fill="F2F2F2" w:themeFill="background1" w:themeFillShade="F2"/>
           </w:tcPr>
@@ -7564,12 +8139,21 @@
               <w:pStyle w:val="Retraitcorpsdetexte"/>
               <w:ind w:left="0"/>
               <w:jc w:val="left"/>
+              <w:rPr>
+                <w:color w:val="BFBFBF" w:themeColor="background1" w:themeShade="BF"/>
+              </w:rPr>
             </w:pPr>
             <w:r>
+              <w:rPr>
+                <w:color w:val="BFBFBF" w:themeColor="background1" w:themeShade="BF"/>
+              </w:rPr>
               <w:t xml:space="preserve">Supprime un </w:t>
             </w:r>
             <w:proofErr w:type="spellStart"/>
             <w:r>
+              <w:rPr>
+                <w:color w:val="BFBFBF" w:themeColor="background1" w:themeShade="BF"/>
+              </w:rPr>
               <w:t>editeur</w:t>
             </w:r>
             <w:proofErr w:type="spellEnd"/>
@@ -7585,8 +8169,8 @@
           <w:tcPr>
             <w:tcW w:w="927" w:type="dxa"/>
             <w:tcBorders>
-              <w:tl2br w:val="single" w:sz="4" w:space="0" w:color="auto"/>
-              <w:tr2bl w:val="single" w:sz="4" w:space="0" w:color="auto"/>
+              <w:tl2br w:val="nil"/>
+              <w:tr2bl w:val="nil"/>
             </w:tcBorders>
           </w:tcPr>
           <w:p>
@@ -7594,8 +8178,14 @@
               <w:pStyle w:val="Retraitcorpsdetexte"/>
               <w:ind w:left="0"/>
               <w:jc w:val="center"/>
+              <w:rPr>
+                <w:color w:val="BFBFBF" w:themeColor="background1" w:themeShade="BF"/>
+              </w:rPr>
             </w:pPr>
             <w:r>
+              <w:rPr>
+                <w:color w:val="BFBFBF" w:themeColor="background1" w:themeShade="BF"/>
+              </w:rPr>
               <w:t>GET</w:t>
             </w:r>
           </w:p>
@@ -7604,16 +8194,22 @@
           <w:tcPr>
             <w:tcW w:w="2158" w:type="dxa"/>
             <w:tcBorders>
-              <w:tl2br w:val="single" w:sz="4" w:space="0" w:color="auto"/>
-              <w:tr2bl w:val="single" w:sz="4" w:space="0" w:color="auto"/>
+              <w:tl2br w:val="nil"/>
+              <w:tr2bl w:val="nil"/>
             </w:tcBorders>
           </w:tcPr>
           <w:p>
             <w:pPr>
               <w:pStyle w:val="Retraitcorpsdetexte"/>
               <w:ind w:left="0"/>
+              <w:rPr>
+                <w:color w:val="BFBFBF" w:themeColor="background1" w:themeShade="BF"/>
+              </w:rPr>
             </w:pPr>
             <w:r>
+              <w:rPr>
+                <w:color w:val="BFBFBF" w:themeColor="background1" w:themeShade="BF"/>
+              </w:rPr>
               <w:t>/api/commentaires</w:t>
             </w:r>
           </w:p>
@@ -7622,16 +8218,22 @@
           <w:tcPr>
             <w:tcW w:w="3561" w:type="dxa"/>
             <w:tcBorders>
-              <w:tl2br w:val="single" w:sz="4" w:space="0" w:color="auto"/>
-              <w:tr2bl w:val="single" w:sz="4" w:space="0" w:color="auto"/>
+              <w:tl2br w:val="nil"/>
+              <w:tr2bl w:val="nil"/>
             </w:tcBorders>
           </w:tcPr>
           <w:p>
             <w:pPr>
               <w:pStyle w:val="Retraitcorpsdetexte"/>
               <w:ind w:left="0"/>
+              <w:rPr>
+                <w:color w:val="BFBFBF" w:themeColor="background1" w:themeShade="BF"/>
+              </w:rPr>
             </w:pPr>
             <w:r>
+              <w:rPr>
+                <w:color w:val="BFBFBF" w:themeColor="background1" w:themeShade="BF"/>
+              </w:rPr>
               <w:t>NON</w:t>
             </w:r>
           </w:p>
@@ -7640,8 +8242,8 @@
           <w:tcPr>
             <w:tcW w:w="1684" w:type="dxa"/>
             <w:tcBorders>
-              <w:tl2br w:val="single" w:sz="4" w:space="0" w:color="auto"/>
-              <w:tr2bl w:val="single" w:sz="4" w:space="0" w:color="auto"/>
+              <w:tl2br w:val="nil"/>
+              <w:tr2bl w:val="nil"/>
             </w:tcBorders>
           </w:tcPr>
           <w:p>
@@ -7649,10 +8251,14 @@
               <w:pStyle w:val="Retraitcorpsdetexte"/>
               <w:ind w:left="0"/>
               <w:jc w:val="left"/>
+              <w:rPr>
+                <w:color w:val="BFBFBF" w:themeColor="background1" w:themeShade="BF"/>
+              </w:rPr>
             </w:pPr>
             <w:r>
               <w:rPr>
                 <w:rFonts w:ascii="Consolas" w:hAnsi="Consolas"/>
+                <w:color w:val="BFBFBF" w:themeColor="background1" w:themeShade="BF"/>
               </w:rPr>
               <w:t>{"</w:t>
             </w:r>
@@ -7660,6 +8266,7 @@
             <w:r>
               <w:rPr>
                 <w:rFonts w:ascii="Consolas" w:hAnsi="Consolas"/>
+                <w:color w:val="BFBFBF" w:themeColor="background1" w:themeShade="BF"/>
               </w:rPr>
               <w:t>livre_fk</w:t>
             </w:r>
@@ -7667,6 +8274,7 @@
             <w:r>
               <w:rPr>
                 <w:rFonts w:ascii="Consolas" w:hAnsi="Consolas"/>
+                <w:color w:val="BFBFBF" w:themeColor="background1" w:themeShade="BF"/>
               </w:rPr>
               <w:t>", "</w:t>
             </w:r>
@@ -7674,6 +8282,7 @@
             <w:r>
               <w:rPr>
                 <w:rFonts w:ascii="Consolas" w:hAnsi="Consolas"/>
+                <w:color w:val="BFBFBF" w:themeColor="background1" w:themeShade="BF"/>
               </w:rPr>
               <w:t>utilisateur_fk</w:t>
             </w:r>
@@ -7681,6 +8290,7 @@
             <w:r>
               <w:rPr>
                 <w:rFonts w:ascii="Consolas" w:hAnsi="Consolas"/>
+                <w:color w:val="BFBFBF" w:themeColor="background1" w:themeShade="BF"/>
               </w:rPr>
               <w:t>", "commentaire"}</w:t>
             </w:r>
@@ -7690,8 +8300,8 @@
           <w:tcPr>
             <w:tcW w:w="2053" w:type="dxa"/>
             <w:tcBorders>
-              <w:tl2br w:val="single" w:sz="4" w:space="0" w:color="auto"/>
-              <w:tr2bl w:val="single" w:sz="4" w:space="0" w:color="auto"/>
+              <w:tl2br w:val="nil"/>
+              <w:tr2bl w:val="nil"/>
             </w:tcBorders>
           </w:tcPr>
           <w:p>
@@ -7699,8 +8309,14 @@
               <w:pStyle w:val="Retraitcorpsdetexte"/>
               <w:ind w:left="0"/>
               <w:jc w:val="left"/>
+              <w:rPr>
+                <w:color w:val="BFBFBF" w:themeColor="background1" w:themeShade="BF"/>
+              </w:rPr>
             </w:pPr>
             <w:r>
+              <w:rPr>
+                <w:color w:val="BFBFBF" w:themeColor="background1" w:themeShade="BF"/>
+              </w:rPr>
               <w:t>Récupère tous les commentaires</w:t>
             </w:r>
           </w:p>
@@ -7845,8 +8461,8 @@
           <w:tcPr>
             <w:tcW w:w="927" w:type="dxa"/>
             <w:tcBorders>
-              <w:tl2br w:val="single" w:sz="4" w:space="0" w:color="auto"/>
-              <w:tr2bl w:val="single" w:sz="4" w:space="0" w:color="auto"/>
+              <w:tl2br w:val="nil"/>
+              <w:tr2bl w:val="nil"/>
             </w:tcBorders>
           </w:tcPr>
           <w:p>
@@ -7854,8 +8470,18 @@
               <w:pStyle w:val="Retraitcorpsdetexte"/>
               <w:ind w:left="0"/>
               <w:jc w:val="center"/>
+              <w:rPr>
+                <w:i/>
+                <w:iCs/>
+                <w:color w:val="BFBFBF" w:themeColor="background1" w:themeShade="BF"/>
+              </w:rPr>
             </w:pPr>
             <w:r>
+              <w:rPr>
+                <w:i/>
+                <w:iCs/>
+                <w:color w:val="BFBFBF" w:themeColor="background1" w:themeShade="BF"/>
+              </w:rPr>
               <w:t>PUT</w:t>
             </w:r>
           </w:p>
@@ -7864,20 +8490,27 @@
           <w:tcPr>
             <w:tcW w:w="2158" w:type="dxa"/>
             <w:tcBorders>
-              <w:tl2br w:val="single" w:sz="4" w:space="0" w:color="auto"/>
-              <w:tr2bl w:val="single" w:sz="4" w:space="0" w:color="auto"/>
+              <w:tl2br w:val="nil"/>
+              <w:tr2bl w:val="nil"/>
             </w:tcBorders>
           </w:tcPr>
           <w:p>
             <w:pPr>
               <w:pStyle w:val="Retraitcorpsdetexte"/>
               <w:ind w:left="0"/>
+              <w:rPr>
+                <w:i/>
+                <w:iCs/>
+                <w:color w:val="BFBFBF" w:themeColor="background1" w:themeShade="BF"/>
+              </w:rPr>
             </w:pPr>
             <w:r>
-              <w:t>/api/commentaires</w:t>
-            </w:r>
-            <w:r>
-              <w:t>/</w:t>
+              <w:rPr>
+                <w:i/>
+                <w:iCs/>
+                <w:color w:val="BFBFBF" w:themeColor="background1" w:themeShade="BF"/>
+              </w:rPr>
+              <w:t>/api/commentaires/</w:t>
             </w:r>
           </w:p>
         </w:tc>
@@ -7885,18 +8518,26 @@
           <w:tcPr>
             <w:tcW w:w="3561" w:type="dxa"/>
             <w:tcBorders>
-              <w:tl2br w:val="single" w:sz="4" w:space="0" w:color="auto"/>
-              <w:tr2bl w:val="single" w:sz="4" w:space="0" w:color="auto"/>
+              <w:tl2br w:val="nil"/>
+              <w:tr2bl w:val="nil"/>
             </w:tcBorders>
           </w:tcPr>
           <w:p>
             <w:pPr>
               <w:pStyle w:val="Retraitcorpsdetexte"/>
               <w:ind w:left="0"/>
+              <w:rPr>
+                <w:i/>
+                <w:iCs/>
+                <w:color w:val="BFBFBF" w:themeColor="background1" w:themeShade="BF"/>
+              </w:rPr>
             </w:pPr>
             <w:r>
               <w:rPr>
                 <w:rFonts w:ascii="Consolas" w:hAnsi="Consolas"/>
+                <w:i/>
+                <w:iCs/>
+                <w:color w:val="BFBFBF" w:themeColor="background1" w:themeShade="BF"/>
               </w:rPr>
               <w:t>{"</w:t>
             </w:r>
@@ -7904,6 +8545,9 @@
             <w:r>
               <w:rPr>
                 <w:rFonts w:ascii="Consolas" w:hAnsi="Consolas"/>
+                <w:i/>
+                <w:iCs/>
+                <w:color w:val="BFBFBF" w:themeColor="background1" w:themeShade="BF"/>
               </w:rPr>
               <w:t>livre_fk</w:t>
             </w:r>
@@ -7911,6 +8555,9 @@
             <w:r>
               <w:rPr>
                 <w:rFonts w:ascii="Consolas" w:hAnsi="Consolas"/>
+                <w:i/>
+                <w:iCs/>
+                <w:color w:val="BFBFBF" w:themeColor="background1" w:themeShade="BF"/>
               </w:rPr>
               <w:t>", "</w:t>
             </w:r>
@@ -7918,6 +8565,9 @@
             <w:r>
               <w:rPr>
                 <w:rFonts w:ascii="Consolas" w:hAnsi="Consolas"/>
+                <w:i/>
+                <w:iCs/>
+                <w:color w:val="BFBFBF" w:themeColor="background1" w:themeShade="BF"/>
               </w:rPr>
               <w:t>utilisateur_fk</w:t>
             </w:r>
@@ -7925,6 +8575,9 @@
             <w:r>
               <w:rPr>
                 <w:rFonts w:ascii="Consolas" w:hAnsi="Consolas"/>
+                <w:i/>
+                <w:iCs/>
+                <w:color w:val="BFBFBF" w:themeColor="background1" w:themeShade="BF"/>
               </w:rPr>
               <w:t>", "commentaire"}</w:t>
             </w:r>
@@ -7934,8 +8587,8 @@
           <w:tcPr>
             <w:tcW w:w="1684" w:type="dxa"/>
             <w:tcBorders>
-              <w:tl2br w:val="single" w:sz="4" w:space="0" w:color="auto"/>
-              <w:tr2bl w:val="single" w:sz="4" w:space="0" w:color="auto"/>
+              <w:tl2br w:val="nil"/>
+              <w:tr2bl w:val="nil"/>
             </w:tcBorders>
           </w:tcPr>
           <w:p>
@@ -7943,8 +8596,18 @@
               <w:pStyle w:val="Retraitcorpsdetexte"/>
               <w:ind w:left="0"/>
               <w:jc w:val="left"/>
+              <w:rPr>
+                <w:i/>
+                <w:iCs/>
+                <w:color w:val="BFBFBF" w:themeColor="background1" w:themeShade="BF"/>
+              </w:rPr>
             </w:pPr>
             <w:r>
+              <w:rPr>
+                <w:i/>
+                <w:iCs/>
+                <w:color w:val="BFBFBF" w:themeColor="background1" w:themeShade="BF"/>
+              </w:rPr>
               <w:t>NON</w:t>
             </w:r>
           </w:p>
@@ -7953,8 +8616,8 @@
           <w:tcPr>
             <w:tcW w:w="2053" w:type="dxa"/>
             <w:tcBorders>
-              <w:tl2br w:val="single" w:sz="4" w:space="0" w:color="auto"/>
-              <w:tr2bl w:val="single" w:sz="4" w:space="0" w:color="auto"/>
+              <w:tl2br w:val="nil"/>
+              <w:tr2bl w:val="nil"/>
             </w:tcBorders>
           </w:tcPr>
           <w:p>
@@ -7962,8 +8625,18 @@
               <w:pStyle w:val="Retraitcorpsdetexte"/>
               <w:ind w:left="0"/>
               <w:jc w:val="left"/>
+              <w:rPr>
+                <w:i/>
+                <w:iCs/>
+                <w:color w:val="BFBFBF" w:themeColor="background1" w:themeShade="BF"/>
+              </w:rPr>
             </w:pPr>
             <w:r>
+              <w:rPr>
+                <w:i/>
+                <w:iCs/>
+                <w:color w:val="BFBFBF" w:themeColor="background1" w:themeShade="BF"/>
+              </w:rPr>
               <w:t>Modifie un commentaire</w:t>
             </w:r>
           </w:p>
@@ -7979,8 +8652,8 @@
             <w:tcW w:w="927" w:type="dxa"/>
             <w:tcBorders>
               <w:bottom w:val="single" w:sz="4" w:space="0" w:color="auto"/>
-              <w:tl2br w:val="single" w:sz="4" w:space="0" w:color="auto"/>
-              <w:tr2bl w:val="single" w:sz="4" w:space="0" w:color="auto"/>
+              <w:tl2br w:val="nil"/>
+              <w:tr2bl w:val="nil"/>
             </w:tcBorders>
             <w:shd w:val="clear" w:color="auto" w:fill="F2F2F2" w:themeFill="background1" w:themeFillShade="F2"/>
           </w:tcPr>
@@ -7989,8 +8662,18 @@
               <w:pStyle w:val="Retraitcorpsdetexte"/>
               <w:ind w:left="0"/>
               <w:jc w:val="center"/>
+              <w:rPr>
+                <w:i/>
+                <w:iCs/>
+                <w:color w:val="BFBFBF" w:themeColor="background1" w:themeShade="BF"/>
+              </w:rPr>
             </w:pPr>
             <w:r>
+              <w:rPr>
+                <w:i/>
+                <w:iCs/>
+                <w:color w:val="BFBFBF" w:themeColor="background1" w:themeShade="BF"/>
+              </w:rPr>
               <w:t>DELETE</w:t>
             </w:r>
           </w:p>
@@ -8000,8 +8683,8 @@
             <w:tcW w:w="2158" w:type="dxa"/>
             <w:tcBorders>
               <w:bottom w:val="single" w:sz="4" w:space="0" w:color="auto"/>
-              <w:tl2br w:val="single" w:sz="4" w:space="0" w:color="auto"/>
-              <w:tr2bl w:val="single" w:sz="4" w:space="0" w:color="auto"/>
+              <w:tl2br w:val="nil"/>
+              <w:tr2bl w:val="nil"/>
             </w:tcBorders>
             <w:shd w:val="clear" w:color="auto" w:fill="F2F2F2" w:themeFill="background1" w:themeFillShade="F2"/>
           </w:tcPr>
@@ -8009,12 +8692,19 @@
             <w:pPr>
               <w:pStyle w:val="Retraitcorpsdetexte"/>
               <w:ind w:left="0"/>
+              <w:rPr>
+                <w:i/>
+                <w:iCs/>
+                <w:color w:val="BFBFBF" w:themeColor="background1" w:themeShade="BF"/>
+              </w:rPr>
             </w:pPr>
             <w:r>
-              <w:t>/api/commentaires</w:t>
-            </w:r>
-            <w:r>
-              <w:t>/</w:t>
+              <w:rPr>
+                <w:i/>
+                <w:iCs/>
+                <w:color w:val="BFBFBF" w:themeColor="background1" w:themeShade="BF"/>
+              </w:rPr>
+              <w:t>/api/commentaires/</w:t>
             </w:r>
           </w:p>
         </w:tc>
@@ -8023,8 +8713,8 @@
             <w:tcW w:w="3561" w:type="dxa"/>
             <w:tcBorders>
               <w:bottom w:val="single" w:sz="4" w:space="0" w:color="auto"/>
-              <w:tl2br w:val="single" w:sz="4" w:space="0" w:color="auto"/>
-              <w:tr2bl w:val="single" w:sz="4" w:space="0" w:color="auto"/>
+              <w:tl2br w:val="nil"/>
+              <w:tr2bl w:val="nil"/>
             </w:tcBorders>
             <w:shd w:val="clear" w:color="auto" w:fill="F2F2F2" w:themeFill="background1" w:themeFillShade="F2"/>
           </w:tcPr>
@@ -8032,10 +8722,18 @@
             <w:pPr>
               <w:pStyle w:val="Retraitcorpsdetexte"/>
               <w:ind w:left="0"/>
+              <w:rPr>
+                <w:i/>
+                <w:iCs/>
+                <w:color w:val="BFBFBF" w:themeColor="background1" w:themeShade="BF"/>
+              </w:rPr>
             </w:pPr>
             <w:r>
               <w:rPr>
                 <w:rFonts w:ascii="Consolas" w:hAnsi="Consolas"/>
+                <w:i/>
+                <w:iCs/>
+                <w:color w:val="BFBFBF" w:themeColor="background1" w:themeShade="BF"/>
               </w:rPr>
               <w:t>{"</w:t>
             </w:r>
@@ -8043,6 +8741,9 @@
             <w:r>
               <w:rPr>
                 <w:rFonts w:ascii="Consolas" w:hAnsi="Consolas"/>
+                <w:i/>
+                <w:iCs/>
+                <w:color w:val="BFBFBF" w:themeColor="background1" w:themeShade="BF"/>
               </w:rPr>
               <w:t>livre_fk</w:t>
             </w:r>
@@ -8050,6 +8751,9 @@
             <w:r>
               <w:rPr>
                 <w:rFonts w:ascii="Consolas" w:hAnsi="Consolas"/>
+                <w:i/>
+                <w:iCs/>
+                <w:color w:val="BFBFBF" w:themeColor="background1" w:themeShade="BF"/>
               </w:rPr>
               <w:t>", "</w:t>
             </w:r>
@@ -8057,6 +8761,9 @@
             <w:r>
               <w:rPr>
                 <w:rFonts w:ascii="Consolas" w:hAnsi="Consolas"/>
+                <w:i/>
+                <w:iCs/>
+                <w:color w:val="BFBFBF" w:themeColor="background1" w:themeShade="BF"/>
               </w:rPr>
               <w:t>utilisateur_fk</w:t>
             </w:r>
@@ -8064,6 +8771,9 @@
             <w:r>
               <w:rPr>
                 <w:rFonts w:ascii="Consolas" w:hAnsi="Consolas"/>
+                <w:i/>
+                <w:iCs/>
+                <w:color w:val="BFBFBF" w:themeColor="background1" w:themeShade="BF"/>
               </w:rPr>
               <w:t>"}</w:t>
             </w:r>
@@ -8074,8 +8784,8 @@
             <w:tcW w:w="1684" w:type="dxa"/>
             <w:tcBorders>
               <w:bottom w:val="single" w:sz="4" w:space="0" w:color="auto"/>
-              <w:tl2br w:val="single" w:sz="4" w:space="0" w:color="auto"/>
-              <w:tr2bl w:val="single" w:sz="4" w:space="0" w:color="auto"/>
+              <w:tl2br w:val="nil"/>
+              <w:tr2bl w:val="nil"/>
             </w:tcBorders>
             <w:shd w:val="clear" w:color="auto" w:fill="F2F2F2" w:themeFill="background1" w:themeFillShade="F2"/>
           </w:tcPr>
@@ -8084,8 +8794,18 @@
               <w:pStyle w:val="Retraitcorpsdetexte"/>
               <w:ind w:left="0"/>
               <w:jc w:val="left"/>
+              <w:rPr>
+                <w:i/>
+                <w:iCs/>
+                <w:color w:val="BFBFBF" w:themeColor="background1" w:themeShade="BF"/>
+              </w:rPr>
             </w:pPr>
             <w:r>
+              <w:rPr>
+                <w:i/>
+                <w:iCs/>
+                <w:color w:val="BFBFBF" w:themeColor="background1" w:themeShade="BF"/>
+              </w:rPr>
               <w:t>NON</w:t>
             </w:r>
           </w:p>
@@ -8095,8 +8815,8 @@
             <w:tcW w:w="2053" w:type="dxa"/>
             <w:tcBorders>
               <w:bottom w:val="single" w:sz="4" w:space="0" w:color="auto"/>
-              <w:tl2br w:val="single" w:sz="4" w:space="0" w:color="auto"/>
-              <w:tr2bl w:val="single" w:sz="4" w:space="0" w:color="auto"/>
+              <w:tl2br w:val="nil"/>
+              <w:tr2bl w:val="nil"/>
             </w:tcBorders>
             <w:shd w:val="clear" w:color="auto" w:fill="F2F2F2" w:themeFill="background1" w:themeFillShade="F2"/>
           </w:tcPr>
@@ -8105,8 +8825,18 @@
               <w:pStyle w:val="Retraitcorpsdetexte"/>
               <w:ind w:left="0"/>
               <w:jc w:val="left"/>
+              <w:rPr>
+                <w:i/>
+                <w:iCs/>
+                <w:color w:val="BFBFBF" w:themeColor="background1" w:themeShade="BF"/>
+              </w:rPr>
             </w:pPr>
             <w:r>
+              <w:rPr>
+                <w:i/>
+                <w:iCs/>
+                <w:color w:val="BFBFBF" w:themeColor="background1" w:themeShade="BF"/>
+              </w:rPr>
               <w:t>Supprime un commentaire</w:t>
             </w:r>
           </w:p>
@@ -8121,8 +8851,8 @@
           <w:tcPr>
             <w:tcW w:w="927" w:type="dxa"/>
             <w:tcBorders>
-              <w:tl2br w:val="single" w:sz="4" w:space="0" w:color="auto"/>
-              <w:tr2bl w:val="single" w:sz="4" w:space="0" w:color="auto"/>
+              <w:tl2br w:val="nil"/>
+              <w:tr2bl w:val="nil"/>
             </w:tcBorders>
           </w:tcPr>
           <w:p>
@@ -8130,8 +8860,18 @@
               <w:pStyle w:val="Retraitcorpsdetexte"/>
               <w:ind w:left="0"/>
               <w:jc w:val="center"/>
+              <w:rPr>
+                <w:i/>
+                <w:iCs/>
+                <w:color w:val="BFBFBF" w:themeColor="background1" w:themeShade="BF"/>
+              </w:rPr>
             </w:pPr>
             <w:r>
+              <w:rPr>
+                <w:i/>
+                <w:iCs/>
+                <w:color w:val="BFBFBF" w:themeColor="background1" w:themeShade="BF"/>
+              </w:rPr>
               <w:t>GET</w:t>
             </w:r>
           </w:p>
@@ -8140,20 +8880,35 @@
           <w:tcPr>
             <w:tcW w:w="2158" w:type="dxa"/>
             <w:tcBorders>
-              <w:tl2br w:val="single" w:sz="4" w:space="0" w:color="auto"/>
-              <w:tr2bl w:val="single" w:sz="4" w:space="0" w:color="auto"/>
+              <w:tl2br w:val="nil"/>
+              <w:tr2bl w:val="nil"/>
             </w:tcBorders>
           </w:tcPr>
           <w:p>
             <w:pPr>
               <w:pStyle w:val="Retraitcorpsdetexte"/>
               <w:ind w:left="0"/>
+              <w:rPr>
+                <w:i/>
+                <w:iCs/>
+                <w:color w:val="BFBFBF" w:themeColor="background1" w:themeShade="BF"/>
+              </w:rPr>
             </w:pPr>
             <w:r>
+              <w:rPr>
+                <w:i/>
+                <w:iCs/>
+                <w:color w:val="BFBFBF" w:themeColor="background1" w:themeShade="BF"/>
+              </w:rPr>
               <w:t>/api/</w:t>
             </w:r>
             <w:proofErr w:type="spellStart"/>
             <w:r>
+              <w:rPr>
+                <w:i/>
+                <w:iCs/>
+                <w:color w:val="BFBFBF" w:themeColor="background1" w:themeShade="BF"/>
+              </w:rPr>
               <w:t>appreciations</w:t>
             </w:r>
             <w:proofErr w:type="spellEnd"/>
@@ -8163,16 +8918,26 @@
           <w:tcPr>
             <w:tcW w:w="3561" w:type="dxa"/>
             <w:tcBorders>
-              <w:tl2br w:val="single" w:sz="4" w:space="0" w:color="auto"/>
-              <w:tr2bl w:val="single" w:sz="4" w:space="0" w:color="auto"/>
+              <w:tl2br w:val="nil"/>
+              <w:tr2bl w:val="nil"/>
             </w:tcBorders>
           </w:tcPr>
           <w:p>
             <w:pPr>
               <w:pStyle w:val="Retraitcorpsdetexte"/>
               <w:ind w:left="0"/>
+              <w:rPr>
+                <w:i/>
+                <w:iCs/>
+                <w:color w:val="BFBFBF" w:themeColor="background1" w:themeShade="BF"/>
+              </w:rPr>
             </w:pPr>
             <w:r>
+              <w:rPr>
+                <w:i/>
+                <w:iCs/>
+                <w:color w:val="BFBFBF" w:themeColor="background1" w:themeShade="BF"/>
+              </w:rPr>
               <w:t>NON</w:t>
             </w:r>
           </w:p>
@@ -8181,8 +8946,8 @@
           <w:tcPr>
             <w:tcW w:w="1684" w:type="dxa"/>
             <w:tcBorders>
-              <w:tl2br w:val="single" w:sz="4" w:space="0" w:color="auto"/>
-              <w:tr2bl w:val="single" w:sz="4" w:space="0" w:color="auto"/>
+              <w:tl2br w:val="nil"/>
+              <w:tr2bl w:val="nil"/>
             </w:tcBorders>
           </w:tcPr>
           <w:p>
@@ -8190,10 +8955,18 @@
               <w:pStyle w:val="Retraitcorpsdetexte"/>
               <w:ind w:left="0"/>
               <w:jc w:val="left"/>
+              <w:rPr>
+                <w:i/>
+                <w:iCs/>
+                <w:color w:val="BFBFBF" w:themeColor="background1" w:themeShade="BF"/>
+              </w:rPr>
             </w:pPr>
             <w:r>
               <w:rPr>
                 <w:rFonts w:ascii="Consolas" w:hAnsi="Consolas"/>
+                <w:i/>
+                <w:iCs/>
+                <w:color w:val="BFBFBF" w:themeColor="background1" w:themeShade="BF"/>
               </w:rPr>
               <w:t>{"</w:t>
             </w:r>
@@ -8201,6 +8974,9 @@
             <w:r>
               <w:rPr>
                 <w:rFonts w:ascii="Consolas" w:hAnsi="Consolas"/>
+                <w:i/>
+                <w:iCs/>
+                <w:color w:val="BFBFBF" w:themeColor="background1" w:themeShade="BF"/>
               </w:rPr>
               <w:t>livre_fk</w:t>
             </w:r>
@@ -8208,6 +8984,9 @@
             <w:r>
               <w:rPr>
                 <w:rFonts w:ascii="Consolas" w:hAnsi="Consolas"/>
+                <w:i/>
+                <w:iCs/>
+                <w:color w:val="BFBFBF" w:themeColor="background1" w:themeShade="BF"/>
               </w:rPr>
               <w:t>", "</w:t>
             </w:r>
@@ -8215,6 +8994,9 @@
             <w:r>
               <w:rPr>
                 <w:rFonts w:ascii="Consolas" w:hAnsi="Consolas"/>
+                <w:i/>
+                <w:iCs/>
+                <w:color w:val="BFBFBF" w:themeColor="background1" w:themeShade="BF"/>
               </w:rPr>
               <w:t>utilisateur_fk</w:t>
             </w:r>
@@ -8222,6 +9004,9 @@
             <w:r>
               <w:rPr>
                 <w:rFonts w:ascii="Consolas" w:hAnsi="Consolas"/>
+                <w:i/>
+                <w:iCs/>
+                <w:color w:val="BFBFBF" w:themeColor="background1" w:themeShade="BF"/>
               </w:rPr>
               <w:t>", "note"}</w:t>
             </w:r>
@@ -8231,8 +9016,8 @@
           <w:tcPr>
             <w:tcW w:w="2053" w:type="dxa"/>
             <w:tcBorders>
-              <w:tl2br w:val="single" w:sz="4" w:space="0" w:color="auto"/>
-              <w:tr2bl w:val="single" w:sz="4" w:space="0" w:color="auto"/>
+              <w:tl2br w:val="nil"/>
+              <w:tr2bl w:val="nil"/>
             </w:tcBorders>
           </w:tcPr>
           <w:p>
@@ -8240,8 +9025,18 @@
               <w:pStyle w:val="Retraitcorpsdetexte"/>
               <w:ind w:left="0"/>
               <w:jc w:val="left"/>
+              <w:rPr>
+                <w:i/>
+                <w:iCs/>
+                <w:color w:val="BFBFBF" w:themeColor="background1" w:themeShade="BF"/>
+              </w:rPr>
             </w:pPr>
             <w:r>
+              <w:rPr>
+                <w:i/>
+                <w:iCs/>
+                <w:color w:val="BFBFBF" w:themeColor="background1" w:themeShade="BF"/>
+              </w:rPr>
               <w:t>Récupère toutes les appréciations</w:t>
             </w:r>
           </w:p>
@@ -8256,8 +9051,8 @@
           <w:tcPr>
             <w:tcW w:w="927" w:type="dxa"/>
             <w:tcBorders>
-              <w:tl2br w:val="single" w:sz="4" w:space="0" w:color="auto"/>
-              <w:tr2bl w:val="single" w:sz="4" w:space="0" w:color="auto"/>
+              <w:tl2br w:val="nil"/>
+              <w:tr2bl w:val="nil"/>
             </w:tcBorders>
             <w:shd w:val="clear" w:color="auto" w:fill="F2F2F2" w:themeFill="background1" w:themeFillShade="F2"/>
           </w:tcPr>
@@ -8266,8 +9061,18 @@
               <w:pStyle w:val="Retraitcorpsdetexte"/>
               <w:ind w:left="0"/>
               <w:jc w:val="center"/>
+              <w:rPr>
+                <w:i/>
+                <w:iCs/>
+                <w:color w:val="BFBFBF" w:themeColor="background1" w:themeShade="BF"/>
+              </w:rPr>
             </w:pPr>
             <w:r>
+              <w:rPr>
+                <w:i/>
+                <w:iCs/>
+                <w:color w:val="BFBFBF" w:themeColor="background1" w:themeShade="BF"/>
+              </w:rPr>
               <w:t>DELETE</w:t>
             </w:r>
           </w:p>
@@ -8276,8 +9081,8 @@
           <w:tcPr>
             <w:tcW w:w="2158" w:type="dxa"/>
             <w:tcBorders>
-              <w:tl2br w:val="single" w:sz="4" w:space="0" w:color="auto"/>
-              <w:tr2bl w:val="single" w:sz="4" w:space="0" w:color="auto"/>
+              <w:tl2br w:val="nil"/>
+              <w:tr2bl w:val="nil"/>
             </w:tcBorders>
             <w:shd w:val="clear" w:color="auto" w:fill="F2F2F2" w:themeFill="background1" w:themeFillShade="F2"/>
           </w:tcPr>
@@ -8285,21 +9090,46 @@
             <w:pPr>
               <w:pStyle w:val="Retraitcorpsdetexte"/>
               <w:ind w:left="0"/>
+              <w:rPr>
+                <w:i/>
+                <w:iCs/>
+                <w:color w:val="BFBFBF" w:themeColor="background1" w:themeShade="BF"/>
+              </w:rPr>
             </w:pPr>
             <w:r>
+              <w:rPr>
+                <w:i/>
+                <w:iCs/>
+                <w:color w:val="BFBFBF" w:themeColor="background1" w:themeShade="BF"/>
+              </w:rPr>
               <w:t>/api/</w:t>
             </w:r>
             <w:proofErr w:type="spellStart"/>
             <w:r>
+              <w:rPr>
+                <w:i/>
+                <w:iCs/>
+                <w:color w:val="BFBFBF" w:themeColor="background1" w:themeShade="BF"/>
+              </w:rPr>
               <w:t>appreciations</w:t>
             </w:r>
             <w:proofErr w:type="spellEnd"/>
             <w:proofErr w:type="gramStart"/>
             <w:r>
+              <w:rPr>
+                <w:i/>
+                <w:iCs/>
+                <w:color w:val="BFBFBF" w:themeColor="background1" w:themeShade="BF"/>
+              </w:rPr>
               <w:t>/:</w:t>
             </w:r>
             <w:proofErr w:type="gramEnd"/>
             <w:r>
+              <w:rPr>
+                <w:i/>
+                <w:iCs/>
+                <w:color w:val="BFBFBF" w:themeColor="background1" w:themeShade="BF"/>
+              </w:rPr>
               <w:t>id</w:t>
             </w:r>
           </w:p>
@@ -8308,8 +9138,8 @@
           <w:tcPr>
             <w:tcW w:w="3561" w:type="dxa"/>
             <w:tcBorders>
-              <w:tl2br w:val="single" w:sz="4" w:space="0" w:color="auto"/>
-              <w:tr2bl w:val="single" w:sz="4" w:space="0" w:color="auto"/>
+              <w:tl2br w:val="nil"/>
+              <w:tr2bl w:val="nil"/>
             </w:tcBorders>
             <w:shd w:val="clear" w:color="auto" w:fill="F2F2F2" w:themeFill="background1" w:themeFillShade="F2"/>
           </w:tcPr>
@@ -8317,8 +9147,18 @@
             <w:pPr>
               <w:pStyle w:val="Retraitcorpsdetexte"/>
               <w:ind w:left="0"/>
+              <w:rPr>
+                <w:i/>
+                <w:iCs/>
+                <w:color w:val="BFBFBF" w:themeColor="background1" w:themeShade="BF"/>
+              </w:rPr>
             </w:pPr>
             <w:r>
+              <w:rPr>
+                <w:i/>
+                <w:iCs/>
+                <w:color w:val="BFBFBF" w:themeColor="background1" w:themeShade="BF"/>
+              </w:rPr>
               <w:t>NON</w:t>
             </w:r>
           </w:p>
@@ -8327,8 +9167,8 @@
           <w:tcPr>
             <w:tcW w:w="1684" w:type="dxa"/>
             <w:tcBorders>
-              <w:tl2br w:val="single" w:sz="4" w:space="0" w:color="auto"/>
-              <w:tr2bl w:val="single" w:sz="4" w:space="0" w:color="auto"/>
+              <w:tl2br w:val="nil"/>
+              <w:tr2bl w:val="nil"/>
             </w:tcBorders>
             <w:shd w:val="clear" w:color="auto" w:fill="F2F2F2" w:themeFill="background1" w:themeFillShade="F2"/>
           </w:tcPr>
@@ -8337,8 +9177,18 @@
               <w:pStyle w:val="Retraitcorpsdetexte"/>
               <w:ind w:left="0"/>
               <w:jc w:val="left"/>
+              <w:rPr>
+                <w:i/>
+                <w:iCs/>
+                <w:color w:val="BFBFBF" w:themeColor="background1" w:themeShade="BF"/>
+              </w:rPr>
             </w:pPr>
             <w:r>
+              <w:rPr>
+                <w:i/>
+                <w:iCs/>
+                <w:color w:val="BFBFBF" w:themeColor="background1" w:themeShade="BF"/>
+              </w:rPr>
               <w:t>NON</w:t>
             </w:r>
           </w:p>
@@ -8347,8 +9197,8 @@
           <w:tcPr>
             <w:tcW w:w="2053" w:type="dxa"/>
             <w:tcBorders>
-              <w:tl2br w:val="single" w:sz="4" w:space="0" w:color="auto"/>
-              <w:tr2bl w:val="single" w:sz="4" w:space="0" w:color="auto"/>
+              <w:tl2br w:val="nil"/>
+              <w:tr2bl w:val="nil"/>
             </w:tcBorders>
             <w:shd w:val="clear" w:color="auto" w:fill="F2F2F2" w:themeFill="background1" w:themeFillShade="F2"/>
           </w:tcPr>
@@ -8357,8 +9207,18 @@
               <w:pStyle w:val="Retraitcorpsdetexte"/>
               <w:ind w:left="0"/>
               <w:jc w:val="left"/>
+              <w:rPr>
+                <w:i/>
+                <w:iCs/>
+                <w:color w:val="BFBFBF" w:themeColor="background1" w:themeShade="BF"/>
+              </w:rPr>
             </w:pPr>
             <w:r>
+              <w:rPr>
+                <w:i/>
+                <w:iCs/>
+                <w:color w:val="BFBFBF" w:themeColor="background1" w:themeShade="BF"/>
+              </w:rPr>
               <w:t>Supprime une appréciation</w:t>
             </w:r>
           </w:p>
@@ -8381,8 +9241,18 @@
               <w:pStyle w:val="Retraitcorpsdetexte"/>
               <w:ind w:left="0"/>
               <w:jc w:val="center"/>
+              <w:rPr>
+                <w:i/>
+                <w:iCs/>
+                <w:color w:val="BFBFBF" w:themeColor="background1" w:themeShade="BF"/>
+              </w:rPr>
             </w:pPr>
             <w:r>
+              <w:rPr>
+                <w:i/>
+                <w:iCs/>
+                <w:color w:val="BFBFBF" w:themeColor="background1" w:themeShade="BF"/>
+              </w:rPr>
               <w:t>POST</w:t>
             </w:r>
           </w:p>
@@ -8398,12 +9268,27 @@
             <w:pPr>
               <w:pStyle w:val="Retraitcorpsdetexte"/>
               <w:ind w:left="0"/>
+              <w:rPr>
+                <w:i/>
+                <w:iCs/>
+                <w:color w:val="BFBFBF" w:themeColor="background1" w:themeShade="BF"/>
+              </w:rPr>
             </w:pPr>
             <w:r>
+              <w:rPr>
+                <w:i/>
+                <w:iCs/>
+                <w:color w:val="BFBFBF" w:themeColor="background1" w:themeShade="BF"/>
+              </w:rPr>
               <w:t>/api/</w:t>
             </w:r>
             <w:proofErr w:type="spellStart"/>
             <w:r>
+              <w:rPr>
+                <w:i/>
+                <w:iCs/>
+                <w:color w:val="BFBFBF" w:themeColor="background1" w:themeShade="BF"/>
+              </w:rPr>
               <w:t>appreciations</w:t>
             </w:r>
             <w:proofErr w:type="spellEnd"/>
@@ -8420,10 +9305,18 @@
             <w:pPr>
               <w:pStyle w:val="Retraitcorpsdetexte"/>
               <w:ind w:left="0"/>
+              <w:rPr>
+                <w:i/>
+                <w:iCs/>
+                <w:color w:val="BFBFBF" w:themeColor="background1" w:themeShade="BF"/>
+              </w:rPr>
             </w:pPr>
             <w:r>
               <w:rPr>
                 <w:rFonts w:ascii="Consolas" w:hAnsi="Consolas"/>
+                <w:i/>
+                <w:iCs/>
+                <w:color w:val="BFBFBF" w:themeColor="background1" w:themeShade="BF"/>
               </w:rPr>
               <w:t>{"</w:t>
             </w:r>
@@ -8431,6 +9324,9 @@
             <w:r>
               <w:rPr>
                 <w:rFonts w:ascii="Consolas" w:hAnsi="Consolas"/>
+                <w:i/>
+                <w:iCs/>
+                <w:color w:val="BFBFBF" w:themeColor="background1" w:themeShade="BF"/>
               </w:rPr>
               <w:t>livre_fk</w:t>
             </w:r>
@@ -8438,6 +9334,9 @@
             <w:r>
               <w:rPr>
                 <w:rFonts w:ascii="Consolas" w:hAnsi="Consolas"/>
+                <w:i/>
+                <w:iCs/>
+                <w:color w:val="BFBFBF" w:themeColor="background1" w:themeShade="BF"/>
               </w:rPr>
               <w:t>", "</w:t>
             </w:r>
@@ -8445,6 +9344,9 @@
             <w:r>
               <w:rPr>
                 <w:rFonts w:ascii="Consolas" w:hAnsi="Consolas"/>
+                <w:i/>
+                <w:iCs/>
+                <w:color w:val="BFBFBF" w:themeColor="background1" w:themeShade="BF"/>
               </w:rPr>
               <w:t>utilisateur_fk</w:t>
             </w:r>
@@ -8452,20 +9354,11 @@
             <w:r>
               <w:rPr>
                 <w:rFonts w:ascii="Consolas" w:hAnsi="Consolas"/>
-              </w:rPr>
-              <w:t>", "</w:t>
-            </w:r>
-            <w:r>
-              <w:rPr>
-                <w:rFonts w:ascii="Consolas" w:hAnsi="Consolas"/>
-              </w:rPr>
-              <w:t>note</w:t>
-            </w:r>
-            <w:r>
-              <w:rPr>
-                <w:rFonts w:ascii="Consolas" w:hAnsi="Consolas"/>
-              </w:rPr>
-              <w:t>"}</w:t>
+                <w:i/>
+                <w:iCs/>
+                <w:color w:val="BFBFBF" w:themeColor="background1" w:themeShade="BF"/>
+              </w:rPr>
+              <w:t>", "note"}</w:t>
             </w:r>
           </w:p>
         </w:tc>
@@ -8481,8 +9374,18 @@
               <w:pStyle w:val="Retraitcorpsdetexte"/>
               <w:ind w:left="0"/>
               <w:jc w:val="left"/>
+              <w:rPr>
+                <w:i/>
+                <w:iCs/>
+                <w:color w:val="BFBFBF" w:themeColor="background1" w:themeShade="BF"/>
+              </w:rPr>
             </w:pPr>
             <w:r>
+              <w:rPr>
+                <w:i/>
+                <w:iCs/>
+                <w:color w:val="BFBFBF" w:themeColor="background1" w:themeShade="BF"/>
+              </w:rPr>
               <w:t>NON</w:t>
             </w:r>
           </w:p>
@@ -8499,8 +9402,18 @@
               <w:pStyle w:val="Retraitcorpsdetexte"/>
               <w:ind w:left="0"/>
               <w:jc w:val="left"/>
+              <w:rPr>
+                <w:i/>
+                <w:iCs/>
+                <w:color w:val="BFBFBF" w:themeColor="background1" w:themeShade="BF"/>
+              </w:rPr>
             </w:pPr>
             <w:r>
+              <w:rPr>
+                <w:i/>
+                <w:iCs/>
+                <w:color w:val="BFBFBF" w:themeColor="background1" w:themeShade="BF"/>
+              </w:rPr>
               <w:t>Publie une appréciation</w:t>
             </w:r>
           </w:p>
@@ -8515,8 +9428,8 @@
           <w:tcPr>
             <w:tcW w:w="927" w:type="dxa"/>
             <w:tcBorders>
-              <w:tl2br w:val="single" w:sz="4" w:space="0" w:color="auto"/>
-              <w:tr2bl w:val="single" w:sz="4" w:space="0" w:color="auto"/>
+              <w:tl2br w:val="nil"/>
+              <w:tr2bl w:val="nil"/>
             </w:tcBorders>
             <w:shd w:val="clear" w:color="auto" w:fill="F2F2F2" w:themeFill="background1" w:themeFillShade="F2"/>
           </w:tcPr>
@@ -8525,8 +9438,18 @@
               <w:pStyle w:val="Retraitcorpsdetexte"/>
               <w:ind w:left="0"/>
               <w:jc w:val="center"/>
+              <w:rPr>
+                <w:i/>
+                <w:iCs/>
+                <w:color w:val="BFBFBF" w:themeColor="background1" w:themeShade="BF"/>
+              </w:rPr>
             </w:pPr>
             <w:r>
+              <w:rPr>
+                <w:i/>
+                <w:iCs/>
+                <w:color w:val="BFBFBF" w:themeColor="background1" w:themeShade="BF"/>
+              </w:rPr>
               <w:t>PUT</w:t>
             </w:r>
           </w:p>
@@ -8535,8 +9458,8 @@
           <w:tcPr>
             <w:tcW w:w="2158" w:type="dxa"/>
             <w:tcBorders>
-              <w:tl2br w:val="single" w:sz="4" w:space="0" w:color="auto"/>
-              <w:tr2bl w:val="single" w:sz="4" w:space="0" w:color="auto"/>
+              <w:tl2br w:val="nil"/>
+              <w:tr2bl w:val="nil"/>
             </w:tcBorders>
             <w:shd w:val="clear" w:color="auto" w:fill="F2F2F2" w:themeFill="background1" w:themeFillShade="F2"/>
           </w:tcPr>
@@ -8544,12 +9467,27 @@
             <w:pPr>
               <w:pStyle w:val="Retraitcorpsdetexte"/>
               <w:ind w:left="0"/>
+              <w:rPr>
+                <w:i/>
+                <w:iCs/>
+                <w:color w:val="BFBFBF" w:themeColor="background1" w:themeShade="BF"/>
+              </w:rPr>
             </w:pPr>
             <w:r>
+              <w:rPr>
+                <w:i/>
+                <w:iCs/>
+                <w:color w:val="BFBFBF" w:themeColor="background1" w:themeShade="BF"/>
+              </w:rPr>
               <w:t>/api/</w:t>
             </w:r>
             <w:proofErr w:type="spellStart"/>
             <w:r>
+              <w:rPr>
+                <w:i/>
+                <w:iCs/>
+                <w:color w:val="BFBFBF" w:themeColor="background1" w:themeShade="BF"/>
+              </w:rPr>
               <w:t>appreciations</w:t>
             </w:r>
             <w:proofErr w:type="spellEnd"/>
@@ -8559,8 +9497,8 @@
           <w:tcPr>
             <w:tcW w:w="3561" w:type="dxa"/>
             <w:tcBorders>
-              <w:tl2br w:val="single" w:sz="4" w:space="0" w:color="auto"/>
-              <w:tr2bl w:val="single" w:sz="4" w:space="0" w:color="auto"/>
+              <w:tl2br w:val="nil"/>
+              <w:tr2bl w:val="nil"/>
             </w:tcBorders>
             <w:shd w:val="clear" w:color="auto" w:fill="F2F2F2" w:themeFill="background1" w:themeFillShade="F2"/>
           </w:tcPr>
@@ -8568,10 +9506,18 @@
             <w:pPr>
               <w:pStyle w:val="Retraitcorpsdetexte"/>
               <w:ind w:left="0"/>
+              <w:rPr>
+                <w:i/>
+                <w:iCs/>
+                <w:color w:val="BFBFBF" w:themeColor="background1" w:themeShade="BF"/>
+              </w:rPr>
             </w:pPr>
             <w:r>
               <w:rPr>
                 <w:rFonts w:ascii="Consolas" w:hAnsi="Consolas"/>
+                <w:i/>
+                <w:iCs/>
+                <w:color w:val="BFBFBF" w:themeColor="background1" w:themeShade="BF"/>
               </w:rPr>
               <w:t>{"</w:t>
             </w:r>
@@ -8579,6 +9525,9 @@
             <w:r>
               <w:rPr>
                 <w:rFonts w:ascii="Consolas" w:hAnsi="Consolas"/>
+                <w:i/>
+                <w:iCs/>
+                <w:color w:val="BFBFBF" w:themeColor="background1" w:themeShade="BF"/>
               </w:rPr>
               <w:t>livre_fk</w:t>
             </w:r>
@@ -8586,6 +9535,9 @@
             <w:r>
               <w:rPr>
                 <w:rFonts w:ascii="Consolas" w:hAnsi="Consolas"/>
+                <w:i/>
+                <w:iCs/>
+                <w:color w:val="BFBFBF" w:themeColor="background1" w:themeShade="BF"/>
               </w:rPr>
               <w:t>", "</w:t>
             </w:r>
@@ -8593,6 +9545,9 @@
             <w:r>
               <w:rPr>
                 <w:rFonts w:ascii="Consolas" w:hAnsi="Consolas"/>
+                <w:i/>
+                <w:iCs/>
+                <w:color w:val="BFBFBF" w:themeColor="background1" w:themeShade="BF"/>
               </w:rPr>
               <w:t>utilisateur_fk</w:t>
             </w:r>
@@ -8600,20 +9555,11 @@
             <w:r>
               <w:rPr>
                 <w:rFonts w:ascii="Consolas" w:hAnsi="Consolas"/>
-              </w:rPr>
-              <w:t>", "</w:t>
-            </w:r>
-            <w:r>
-              <w:rPr>
-                <w:rFonts w:ascii="Consolas" w:hAnsi="Consolas"/>
-              </w:rPr>
-              <w:t>note</w:t>
-            </w:r>
-            <w:r>
-              <w:rPr>
-                <w:rFonts w:ascii="Consolas" w:hAnsi="Consolas"/>
-              </w:rPr>
-              <w:t>"}</w:t>
+                <w:i/>
+                <w:iCs/>
+                <w:color w:val="BFBFBF" w:themeColor="background1" w:themeShade="BF"/>
+              </w:rPr>
+              <w:t>", "note"}</w:t>
             </w:r>
           </w:p>
         </w:tc>
@@ -8621,8 +9567,8 @@
           <w:tcPr>
             <w:tcW w:w="1684" w:type="dxa"/>
             <w:tcBorders>
-              <w:tl2br w:val="single" w:sz="4" w:space="0" w:color="auto"/>
-              <w:tr2bl w:val="single" w:sz="4" w:space="0" w:color="auto"/>
+              <w:tl2br w:val="nil"/>
+              <w:tr2bl w:val="nil"/>
             </w:tcBorders>
             <w:shd w:val="clear" w:color="auto" w:fill="F2F2F2" w:themeFill="background1" w:themeFillShade="F2"/>
           </w:tcPr>
@@ -8631,8 +9577,18 @@
               <w:pStyle w:val="Retraitcorpsdetexte"/>
               <w:ind w:left="0"/>
               <w:jc w:val="left"/>
+              <w:rPr>
+                <w:i/>
+                <w:iCs/>
+                <w:color w:val="BFBFBF" w:themeColor="background1" w:themeShade="BF"/>
+              </w:rPr>
             </w:pPr>
             <w:r>
+              <w:rPr>
+                <w:i/>
+                <w:iCs/>
+                <w:color w:val="BFBFBF" w:themeColor="background1" w:themeShade="BF"/>
+              </w:rPr>
               <w:t>NON</w:t>
             </w:r>
           </w:p>
@@ -8641,8 +9597,8 @@
           <w:tcPr>
             <w:tcW w:w="2053" w:type="dxa"/>
             <w:tcBorders>
-              <w:tl2br w:val="single" w:sz="4" w:space="0" w:color="auto"/>
-              <w:tr2bl w:val="single" w:sz="4" w:space="0" w:color="auto"/>
+              <w:tl2br w:val="nil"/>
+              <w:tr2bl w:val="nil"/>
             </w:tcBorders>
             <w:shd w:val="clear" w:color="auto" w:fill="F2F2F2" w:themeFill="background1" w:themeFillShade="F2"/>
           </w:tcPr>
@@ -8651,19 +9607,24 @@
               <w:pStyle w:val="Retraitcorpsdetexte"/>
               <w:ind w:left="0"/>
               <w:jc w:val="left"/>
+              <w:rPr>
+                <w:i/>
+                <w:iCs/>
+                <w:color w:val="BFBFBF" w:themeColor="background1" w:themeShade="BF"/>
+              </w:rPr>
             </w:pPr>
             <w:r>
+              <w:rPr>
+                <w:i/>
+                <w:iCs/>
+                <w:color w:val="BFBFBF" w:themeColor="background1" w:themeShade="BF"/>
+              </w:rPr>
               <w:t>Supprime une appréciation</w:t>
             </w:r>
           </w:p>
         </w:tc>
       </w:tr>
     </w:tbl>
-    <w:p>
-      <w:pPr>
-        <w:pStyle w:val="Retraitcorpsdetexte"/>
-      </w:pPr>
-    </w:p>
     <w:p>
       <w:pPr>
         <w:pStyle w:val="Titre2"/>
@@ -8839,7 +9800,6 @@
       <w:bookmarkStart w:id="35" w:name="_Toc165969644"/>
       <w:bookmarkStart w:id="36" w:name="_Toc191389696"/>
       <w:r>
-        <w:lastRenderedPageBreak/>
         <w:t>Modifications</w:t>
       </w:r>
       <w:bookmarkEnd w:id="34"/>
@@ -8879,6 +9839,7 @@
         </w:numPr>
       </w:pPr>
       <w:r>
+        <w:lastRenderedPageBreak/>
         <w:t>Date, raison, description, etc.</w:t>
       </w:r>
     </w:p>
@@ -9814,7 +10775,7 @@
               <w:rPr>
                 <w:noProof/>
               </w:rPr>
-              <w:t>423</w:t>
+              <w:t>442</w:t>
             </w:r>
           </w:fldSimple>
           <w:r>
@@ -9851,7 +10812,7 @@
               <w:noProof/>
               <w:szCs w:val="16"/>
             </w:rPr>
-            <w:t>26.02.2025 11:21</w:t>
+            <w:t>12.03.2025 09:11</w:t>
           </w:r>
           <w:r>
             <w:rPr>
@@ -10091,7 +11052,7 @@
         <v:path o:extrusionok="f" gradientshapeok="t" o:connecttype="rect"/>
         <o:lock v:ext="edit" aspectratio="t"/>
       </v:shapetype>
-      <v:shape id="_x0000_i1045" type="#_x0000_t75" style="width:11.25pt;height:11.25pt" o:bullet="t">
+      <v:shape id="_x0000_i1029" type="#_x0000_t75" style="width:11.25pt;height:11.25pt" o:bullet="t">
         <v:imagedata r:id="rId1" o:title="BD10263_"/>
       </v:shape>
     </w:pict>
@@ -13366,6 +14327,119 @@
     </w:lvl>
   </w:abstractNum>
   <w:abstractNum w:abstractNumId="38" w15:restartNumberingAfterBreak="0">
+    <w:nsid w:val="6C221B0F"/>
+    <w:multiLevelType w:val="hybridMultilevel"/>
+    <w:tmpl w:val="3E92F2C0"/>
+    <w:lvl w:ilvl="0" w:tplc="100C0001">
+      <w:start w:val="1"/>
+      <w:numFmt w:val="bullet"/>
+      <w:lvlText w:val=""/>
+      <w:lvlJc w:val="left"/>
+      <w:pPr>
+        <w:ind w:left="1854" w:hanging="360"/>
+      </w:pPr>
+      <w:rPr>
+        <w:rFonts w:ascii="Symbol" w:hAnsi="Symbol" w:hint="default"/>
+      </w:rPr>
+    </w:lvl>
+    <w:lvl w:ilvl="1" w:tplc="100C0003" w:tentative="1">
+      <w:start w:val="1"/>
+      <w:numFmt w:val="bullet"/>
+      <w:lvlText w:val="o"/>
+      <w:lvlJc w:val="left"/>
+      <w:pPr>
+        <w:ind w:left="2574" w:hanging="360"/>
+      </w:pPr>
+      <w:rPr>
+        <w:rFonts w:ascii="Courier New" w:hAnsi="Courier New" w:cs="Courier New" w:hint="default"/>
+      </w:rPr>
+    </w:lvl>
+    <w:lvl w:ilvl="2" w:tplc="100C0005" w:tentative="1">
+      <w:start w:val="1"/>
+      <w:numFmt w:val="bullet"/>
+      <w:lvlText w:val=""/>
+      <w:lvlJc w:val="left"/>
+      <w:pPr>
+        <w:ind w:left="3294" w:hanging="360"/>
+      </w:pPr>
+      <w:rPr>
+        <w:rFonts w:ascii="Wingdings" w:hAnsi="Wingdings" w:hint="default"/>
+      </w:rPr>
+    </w:lvl>
+    <w:lvl w:ilvl="3" w:tplc="100C0001" w:tentative="1">
+      <w:start w:val="1"/>
+      <w:numFmt w:val="bullet"/>
+      <w:lvlText w:val=""/>
+      <w:lvlJc w:val="left"/>
+      <w:pPr>
+        <w:ind w:left="4014" w:hanging="360"/>
+      </w:pPr>
+      <w:rPr>
+        <w:rFonts w:ascii="Symbol" w:hAnsi="Symbol" w:hint="default"/>
+      </w:rPr>
+    </w:lvl>
+    <w:lvl w:ilvl="4" w:tplc="100C0003" w:tentative="1">
+      <w:start w:val="1"/>
+      <w:numFmt w:val="bullet"/>
+      <w:lvlText w:val="o"/>
+      <w:lvlJc w:val="left"/>
+      <w:pPr>
+        <w:ind w:left="4734" w:hanging="360"/>
+      </w:pPr>
+      <w:rPr>
+        <w:rFonts w:ascii="Courier New" w:hAnsi="Courier New" w:cs="Courier New" w:hint="default"/>
+      </w:rPr>
+    </w:lvl>
+    <w:lvl w:ilvl="5" w:tplc="100C0005" w:tentative="1">
+      <w:start w:val="1"/>
+      <w:numFmt w:val="bullet"/>
+      <w:lvlText w:val=""/>
+      <w:lvlJc w:val="left"/>
+      <w:pPr>
+        <w:ind w:left="5454" w:hanging="360"/>
+      </w:pPr>
+      <w:rPr>
+        <w:rFonts w:ascii="Wingdings" w:hAnsi="Wingdings" w:hint="default"/>
+      </w:rPr>
+    </w:lvl>
+    <w:lvl w:ilvl="6" w:tplc="100C0001" w:tentative="1">
+      <w:start w:val="1"/>
+      <w:numFmt w:val="bullet"/>
+      <w:lvlText w:val=""/>
+      <w:lvlJc w:val="left"/>
+      <w:pPr>
+        <w:ind w:left="6174" w:hanging="360"/>
+      </w:pPr>
+      <w:rPr>
+        <w:rFonts w:ascii="Symbol" w:hAnsi="Symbol" w:hint="default"/>
+      </w:rPr>
+    </w:lvl>
+    <w:lvl w:ilvl="7" w:tplc="100C0003" w:tentative="1">
+      <w:start w:val="1"/>
+      <w:numFmt w:val="bullet"/>
+      <w:lvlText w:val="o"/>
+      <w:lvlJc w:val="left"/>
+      <w:pPr>
+        <w:ind w:left="6894" w:hanging="360"/>
+      </w:pPr>
+      <w:rPr>
+        <w:rFonts w:ascii="Courier New" w:hAnsi="Courier New" w:cs="Courier New" w:hint="default"/>
+      </w:rPr>
+    </w:lvl>
+    <w:lvl w:ilvl="8" w:tplc="100C0005" w:tentative="1">
+      <w:start w:val="1"/>
+      <w:numFmt w:val="bullet"/>
+      <w:lvlText w:val=""/>
+      <w:lvlJc w:val="left"/>
+      <w:pPr>
+        <w:ind w:left="7614" w:hanging="360"/>
+      </w:pPr>
+      <w:rPr>
+        <w:rFonts w:ascii="Wingdings" w:hAnsi="Wingdings" w:hint="default"/>
+      </w:rPr>
+    </w:lvl>
+  </w:abstractNum>
+  <w:abstractNum w:abstractNumId="39" w15:restartNumberingAfterBreak="0">
     <w:nsid w:val="6D6476B9"/>
     <w:multiLevelType w:val="multilevel"/>
     <w:tmpl w:val="100C0023"/>
@@ -13452,7 +14526,7 @@
       </w:pPr>
     </w:lvl>
   </w:abstractNum>
-  <w:abstractNum w:abstractNumId="39" w15:restartNumberingAfterBreak="0">
+  <w:abstractNum w:abstractNumId="40" w15:restartNumberingAfterBreak="0">
     <w:nsid w:val="70C03573"/>
     <w:multiLevelType w:val="multilevel"/>
     <w:tmpl w:val="100C0021"/>
@@ -13565,7 +14639,7 @@
       </w:rPr>
     </w:lvl>
   </w:abstractNum>
-  <w:abstractNum w:abstractNumId="40" w15:restartNumberingAfterBreak="0">
+  <w:abstractNum w:abstractNumId="41" w15:restartNumberingAfterBreak="0">
     <w:nsid w:val="79CD09A9"/>
     <w:multiLevelType w:val="multilevel"/>
     <w:tmpl w:val="100C0021"/>
@@ -13678,7 +14752,7 @@
       </w:rPr>
     </w:lvl>
   </w:abstractNum>
-  <w:abstractNum w:abstractNumId="41" w15:restartNumberingAfterBreak="0">
+  <w:abstractNum w:abstractNumId="42" w15:restartNumberingAfterBreak="0">
     <w:nsid w:val="7E7F1C51"/>
     <w:multiLevelType w:val="multilevel"/>
     <w:tmpl w:val="100C0021"/>
@@ -13843,10 +14917,10 @@
     <w:abstractNumId w:val="28"/>
   </w:num>
   <w:num w:numId="18" w16cid:durableId="46225907">
-    <w:abstractNumId w:val="41"/>
+    <w:abstractNumId w:val="42"/>
   </w:num>
   <w:num w:numId="19" w16cid:durableId="1377006354">
-    <w:abstractNumId w:val="39"/>
+    <w:abstractNumId w:val="40"/>
   </w:num>
   <w:num w:numId="20" w16cid:durableId="1126850359">
     <w:abstractNumId w:val="10"/>
@@ -13882,7 +14956,7 @@
     <w:abstractNumId w:val="31"/>
   </w:num>
   <w:num w:numId="31" w16cid:durableId="1075854773">
-    <w:abstractNumId w:val="38"/>
+    <w:abstractNumId w:val="39"/>
   </w:num>
   <w:num w:numId="32" w16cid:durableId="1630739175">
     <w:abstractNumId w:val="8"/>
@@ -13921,7 +14995,7 @@
     <w:abstractNumId w:val="26"/>
   </w:num>
   <w:num w:numId="44" w16cid:durableId="1885828838">
-    <w:abstractNumId w:val="40"/>
+    <w:abstractNumId w:val="41"/>
   </w:num>
   <w:num w:numId="45" w16cid:durableId="239872576">
     <w:abstractNumId w:val="14"/>
@@ -13937,6 +15011,9 @@
   </w:num>
   <w:num w:numId="49" w16cid:durableId="2143381435">
     <w:abstractNumId w:val="22"/>
+  </w:num>
+  <w:num w:numId="50" w16cid:durableId="1799684308">
+    <w:abstractNumId w:val="38"/>
   </w:num>
   <w:numIdMacAtCleanup w:val="4"/>
 </w:numbering>

</xml_diff>